<commit_message>
draft 1 for Mandi to review
</commit_message>
<xml_diff>
--- a/reports/2021/Tables_and_Figures.docx
+++ b/reports/2021/Tables_and_Figures.docx
@@ -16086,7 +16086,6 @@
     </w:p>
     <w:p/>
     <w:p>
-      <w:commentRangeStart w:id="1"/>
       <w:r>
         <w:rPr>
           <w:noProof/>
@@ -16133,13 +16132,6 @@
           </wp:inline>
         </w:drawing>
       </w:r>
-      <w:commentRangeEnd w:id="1"/>
-      <w:r>
-        <w:rPr>
-          <w:rStyle w:val="CommentReference"/>
-        </w:rPr>
-        <w:commentReference w:id="1"/>
-      </w:r>
     </w:p>
     <w:p>
       <w:pPr>
@@ -16230,7 +16222,49 @@
         <w:rPr>
           <w:rFonts w:ascii="Times New Roman" w:eastAsia="Times New Roman" w:hAnsi="Times New Roman" w:cs="Times New Roman"/>
         </w:rPr>
-        <w:t xml:space="preserve"> (A-</w:t>
+        <w:t xml:space="preserve"> (A</w:t>
+      </w:r>
+      <w:r>
+        <w:rPr>
+          <w:rFonts w:ascii="Times New Roman" w:eastAsia="Times New Roman" w:hAnsi="Times New Roman" w:cs="Times New Roman"/>
+        </w:rPr>
+        <w:t xml:space="preserve"> &amp; B</w:t>
+      </w:r>
+      <w:r>
+        <w:rPr>
+          <w:rFonts w:ascii="Times New Roman" w:eastAsia="Times New Roman" w:hAnsi="Times New Roman" w:cs="Times New Roman"/>
+        </w:rPr>
+        <w:t xml:space="preserve">) and </w:t>
+      </w:r>
+      <w:r>
+        <w:rPr>
+          <w:rFonts w:ascii="Times New Roman" w:eastAsia="Times New Roman" w:hAnsi="Times New Roman" w:cs="Times New Roman"/>
+        </w:rPr>
+        <w:t>fe</w:t>
+      </w:r>
+      <w:r>
+        <w:rPr>
+          <w:rFonts w:ascii="Times New Roman" w:eastAsia="Times New Roman" w:hAnsi="Times New Roman" w:cs="Times New Roman"/>
+        </w:rPr>
+        <w:t>male (</w:t>
+      </w:r>
+      <w:r>
+        <w:rPr>
+          <w:rFonts w:ascii="Times New Roman" w:eastAsia="Times New Roman" w:hAnsi="Times New Roman" w:cs="Times New Roman"/>
+        </w:rPr>
+        <w:t>C &amp; D</w:t>
+      </w:r>
+      <w:r>
+        <w:rPr>
+          <w:rFonts w:ascii="Times New Roman" w:eastAsia="Times New Roman" w:hAnsi="Times New Roman" w:cs="Times New Roman"/>
+        </w:rPr>
+        <w:t>) sequencing data.</w:t>
+      </w:r>
+      <w:r>
+        <w:rPr>
+          <w:rFonts w:ascii="Times New Roman" w:eastAsia="Times New Roman" w:hAnsi="Times New Roman" w:cs="Times New Roman"/>
+        </w:rPr>
+        <w:t xml:space="preserve"> Histograms using k=21 (A &amp; </w:t>
       </w:r>
       <w:r>
         <w:rPr>
@@ -16242,37 +16276,31 @@
         <w:rPr>
           <w:rFonts w:ascii="Times New Roman" w:eastAsia="Times New Roman" w:hAnsi="Times New Roman" w:cs="Times New Roman"/>
         </w:rPr>
-        <w:t xml:space="preserve">) and </w:t>
-      </w:r>
-      <w:r>
-        <w:rPr>
-          <w:rFonts w:ascii="Times New Roman" w:eastAsia="Times New Roman" w:hAnsi="Times New Roman" w:cs="Times New Roman"/>
-        </w:rPr>
-        <w:t>fe</w:t>
-      </w:r>
-      <w:r>
-        <w:rPr>
-          <w:rFonts w:ascii="Times New Roman" w:eastAsia="Times New Roman" w:hAnsi="Times New Roman" w:cs="Times New Roman"/>
-        </w:rPr>
-        <w:t>male (</w:t>
-      </w:r>
-      <w:r>
-        <w:rPr>
-          <w:rFonts w:ascii="Times New Roman" w:eastAsia="Times New Roman" w:hAnsi="Times New Roman" w:cs="Times New Roman"/>
-        </w:rPr>
-        <w:t>D-F</w:t>
-      </w:r>
-      <w:r>
-        <w:rPr>
-          <w:rFonts w:ascii="Times New Roman" w:eastAsia="Times New Roman" w:hAnsi="Times New Roman" w:cs="Times New Roman"/>
-        </w:rPr>
-        <w:t>) sequencing data.</w:t>
-      </w:r>
-      <w:r>
-        <w:rPr>
-          <w:rFonts w:ascii="Times New Roman" w:eastAsia="Times New Roman" w:hAnsi="Times New Roman" w:cs="Times New Roman"/>
-        </w:rPr>
-        <w:t xml:space="preserve"> Histograms using k=21 (A &amp; D), k=31 (B &amp; E) and k=41 (C &amp; F). </w:t>
+        <w:t>),</w:t>
+      </w:r>
+      <w:r>
+        <w:rPr>
+          <w:rFonts w:ascii="Times New Roman" w:eastAsia="Times New Roman" w:hAnsi="Times New Roman" w:cs="Times New Roman"/>
+        </w:rPr>
+        <w:t xml:space="preserve"> and</w:t>
+      </w:r>
+      <w:r>
+        <w:rPr>
+          <w:rFonts w:ascii="Times New Roman" w:eastAsia="Times New Roman" w:hAnsi="Times New Roman" w:cs="Times New Roman"/>
+        </w:rPr>
+        <w:t xml:space="preserve"> k=31 (B &amp;</w:t>
+      </w:r>
+      <w:r>
+        <w:rPr>
+          <w:rFonts w:ascii="Times New Roman" w:eastAsia="Times New Roman" w:hAnsi="Times New Roman" w:cs="Times New Roman"/>
+        </w:rPr>
+        <w:t xml:space="preserve"> D</w:t>
+      </w:r>
+      <w:r>
+        <w:rPr>
+          <w:rFonts w:ascii="Times New Roman" w:eastAsia="Times New Roman" w:hAnsi="Times New Roman" w:cs="Times New Roman"/>
+        </w:rPr>
+        <w:t xml:space="preserve">). </w:t>
       </w:r>
       <w:r>
         <w:rPr>
@@ -16319,7 +16347,6 @@
       </w:r>
     </w:p>
     <w:p>
-      <w:commentRangeStart w:id="2"/>
       <w:r>
         <w:rPr>
           <w:noProof/>
@@ -16367,13 +16394,6 @@
           </wp:inline>
         </w:drawing>
       </w:r>
-      <w:commentRangeEnd w:id="2"/>
-      <w:r>
-        <w:rPr>
-          <w:rStyle w:val="CommentReference"/>
-        </w:rPr>
-        <w:commentReference w:id="2"/>
-      </w:r>
     </w:p>
     <w:p>
       <w:r>
@@ -16511,7 +16531,25 @@
         <w:rPr>
           <w:rFonts w:ascii="Times New Roman" w:eastAsia="Times New Roman" w:hAnsi="Times New Roman" w:cs="Times New Roman"/>
         </w:rPr>
-        <w:t xml:space="preserve">Plots using k=21 (A &amp; D), k=31 (B &amp; E) and k=41 (C &amp; F). </w:t>
+        <w:t>Plot</w:t>
+      </w:r>
+      <w:r>
+        <w:rPr>
+          <w:rFonts w:ascii="Times New Roman" w:eastAsia="Times New Roman" w:hAnsi="Times New Roman" w:cs="Times New Roman"/>
+        </w:rPr>
+        <w:t xml:space="preserve">s </w:t>
+      </w:r>
+      <w:r>
+        <w:rPr>
+          <w:rFonts w:ascii="Times New Roman" w:eastAsia="Times New Roman" w:hAnsi="Times New Roman" w:cs="Times New Roman"/>
+        </w:rPr>
+        <w:t>using k=21 (A &amp; C), and k=31 (B &amp; D)</w:t>
+      </w:r>
+      <w:r>
+        <w:rPr>
+          <w:rFonts w:ascii="Times New Roman" w:eastAsia="Times New Roman" w:hAnsi="Times New Roman" w:cs="Times New Roman"/>
+        </w:rPr>
+        <w:t xml:space="preserve">. </w:t>
       </w:r>
       <w:r>
         <w:rPr>
@@ -16535,7 +16573,31 @@
         <w:rPr>
           <w:rFonts w:ascii="Times New Roman" w:eastAsia="Times New Roman" w:hAnsi="Times New Roman" w:cs="Times New Roman"/>
         </w:rPr>
-        <w:t xml:space="preserve"> (A-C) and male (D-F) sequencing data</w:t>
+        <w:t xml:space="preserve"> (A</w:t>
+      </w:r>
+      <w:r>
+        <w:rPr>
+          <w:rFonts w:ascii="Times New Roman" w:eastAsia="Times New Roman" w:hAnsi="Times New Roman" w:cs="Times New Roman"/>
+        </w:rPr>
+        <w:t xml:space="preserve"> &amp; B</w:t>
+      </w:r>
+      <w:r>
+        <w:rPr>
+          <w:rFonts w:ascii="Times New Roman" w:eastAsia="Times New Roman" w:hAnsi="Times New Roman" w:cs="Times New Roman"/>
+        </w:rPr>
+        <w:t>) and male (</w:t>
+      </w:r>
+      <w:r>
+        <w:rPr>
+          <w:rFonts w:ascii="Times New Roman" w:eastAsia="Times New Roman" w:hAnsi="Times New Roman" w:cs="Times New Roman"/>
+        </w:rPr>
+        <w:t>C &amp; D</w:t>
+      </w:r>
+      <w:r>
+        <w:rPr>
+          <w:rFonts w:ascii="Times New Roman" w:eastAsia="Times New Roman" w:hAnsi="Times New Roman" w:cs="Times New Roman"/>
+        </w:rPr>
+        <w:t>) sequencing data</w:t>
       </w:r>
       <w:r>
         <w:rPr>
@@ -16550,7 +16612,6 @@
       </w:r>
     </w:p>
     <w:p>
-      <w:commentRangeStart w:id="3"/>
       <w:r>
         <w:rPr>
           <w:noProof/>
@@ -16598,13 +16659,6 @@
           </wp:inline>
         </w:drawing>
       </w:r>
-      <w:commentRangeEnd w:id="3"/>
-      <w:r>
-        <w:rPr>
-          <w:rStyle w:val="CommentReference"/>
-        </w:rPr>
-        <w:commentReference w:id="3"/>
-      </w:r>
     </w:p>
     <w:p>
       <w:pPr>
@@ -16692,7 +16746,43 @@
         <w:rPr>
           <w:rFonts w:ascii="Times New Roman" w:eastAsia="Times New Roman" w:hAnsi="Times New Roman" w:cs="Times New Roman"/>
         </w:rPr>
-        <w:t xml:space="preserve"> (A-C) or male (D-F) samples. Plots using k=21 (A &amp; D), k=31 (B &amp; E) and k=41 (C &amp; F). </w:t>
+        <w:t xml:space="preserve"> (A</w:t>
+      </w:r>
+      <w:r>
+        <w:rPr>
+          <w:rFonts w:ascii="Times New Roman" w:eastAsia="Times New Roman" w:hAnsi="Times New Roman" w:cs="Times New Roman"/>
+        </w:rPr>
+        <w:t xml:space="preserve"> &amp; B</w:t>
+      </w:r>
+      <w:r>
+        <w:rPr>
+          <w:rFonts w:ascii="Times New Roman" w:eastAsia="Times New Roman" w:hAnsi="Times New Roman" w:cs="Times New Roman"/>
+        </w:rPr>
+        <w:t>) or male (</w:t>
+      </w:r>
+      <w:r>
+        <w:rPr>
+          <w:rFonts w:ascii="Times New Roman" w:eastAsia="Times New Roman" w:hAnsi="Times New Roman" w:cs="Times New Roman"/>
+        </w:rPr>
+        <w:t>C &amp; D</w:t>
+      </w:r>
+      <w:r>
+        <w:rPr>
+          <w:rFonts w:ascii="Times New Roman" w:eastAsia="Times New Roman" w:hAnsi="Times New Roman" w:cs="Times New Roman"/>
+        </w:rPr>
+        <w:t xml:space="preserve">) samples. Plots </w:t>
+      </w:r>
+      <w:r>
+        <w:rPr>
+          <w:rFonts w:ascii="Times New Roman" w:eastAsia="Times New Roman" w:hAnsi="Times New Roman" w:cs="Times New Roman"/>
+        </w:rPr>
+        <w:t>using k=21 (A &amp; C), and k=31 (B &amp; D)</w:t>
+      </w:r>
+      <w:r>
+        <w:rPr>
+          <w:rFonts w:ascii="Times New Roman" w:eastAsia="Times New Roman" w:hAnsi="Times New Roman" w:cs="Times New Roman"/>
+        </w:rPr>
+        <w:t xml:space="preserve">. </w:t>
       </w:r>
       <w:r>
         <w:rPr>
@@ -16765,13 +16855,204 @@
     <w:p>
       <w:pPr>
         <w:rPr>
+          <w:rFonts w:ascii="Times New Roman" w:eastAsia="Times New Roman" w:hAnsi="Times New Roman" w:cs="Times New Roman"/>
+        </w:rPr>
+      </w:pPr>
+      <w:r>
+        <w:rPr>
+          <w:rFonts w:ascii="Times New Roman" w:eastAsia="Times New Roman" w:hAnsi="Times New Roman" w:cs="Times New Roman"/>
           <w:b/>
-          <w:bCs/>
+        </w:rPr>
+        <w:t xml:space="preserve">Figure </w:t>
+      </w:r>
+      <w:r>
+        <w:rPr>
+          <w:rFonts w:ascii="Times New Roman" w:eastAsia="Times New Roman" w:hAnsi="Times New Roman" w:cs="Times New Roman"/>
+          <w:b/>
+        </w:rPr>
+        <w:t>6</w:t>
+      </w:r>
+      <w:r>
+        <w:rPr>
+          <w:rFonts w:ascii="Times New Roman" w:eastAsia="Times New Roman" w:hAnsi="Times New Roman" w:cs="Times New Roman"/>
+          <w:b/>
+        </w:rPr>
+        <w:t>.</w:t>
+      </w:r>
+      <w:r>
+        <w:rPr>
+          <w:rFonts w:ascii="Times New Roman" w:eastAsia="Times New Roman" w:hAnsi="Times New Roman" w:cs="Times New Roman"/>
+        </w:rPr>
+        <w:t xml:space="preserve"> </w:t>
+      </w:r>
+      <w:r>
+        <w:rPr>
+          <w:rFonts w:ascii="Times New Roman" w:eastAsia="Times New Roman" w:hAnsi="Times New Roman" w:cs="Times New Roman"/>
+        </w:rPr>
+        <w:t>Karyotype of m</w:t>
+      </w:r>
+      <w:r>
+        <w:rPr>
+          <w:rFonts w:ascii="Times New Roman" w:eastAsia="Times New Roman" w:hAnsi="Times New Roman" w:cs="Times New Roman"/>
+        </w:rPr>
+        <w:t xml:space="preserve">etaphase stage mitotic cell from </w:t>
+      </w:r>
+      <w:r>
+        <w:rPr>
+          <w:rFonts w:ascii="Times New Roman" w:eastAsia="Times New Roman" w:hAnsi="Times New Roman" w:cs="Times New Roman"/>
+        </w:rPr>
+        <w:t>a male d</w:t>
+      </w:r>
+      <w:r>
+        <w:rPr>
+          <w:rFonts w:ascii="Times New Roman" w:eastAsia="Times New Roman" w:hAnsi="Times New Roman" w:cs="Times New Roman"/>
+        </w:rPr>
+        <w:t xml:space="preserve">elta smelt </w:t>
+      </w:r>
+      <w:r>
+        <w:rPr>
+          <w:rFonts w:ascii="Times New Roman" w:eastAsia="Times New Roman" w:hAnsi="Times New Roman" w:cs="Times New Roman"/>
+        </w:rPr>
+        <w:t>showing</w:t>
+      </w:r>
+      <w:r>
+        <w:rPr>
+          <w:rFonts w:ascii="Times New Roman" w:eastAsia="Times New Roman" w:hAnsi="Times New Roman" w:cs="Times New Roman"/>
+        </w:rPr>
+        <w:t xml:space="preserve"> 2n = 56 chromosomes. </w:t>
+      </w:r>
+      <w:r>
+        <w:rPr>
+          <w:rFonts w:ascii="Times New Roman" w:eastAsia="Times New Roman" w:hAnsi="Times New Roman" w:cs="Times New Roman"/>
+        </w:rPr>
+        <w:t xml:space="preserve">A.) unmodified image, no scale bar; B.) </w:t>
+      </w:r>
+      <w:r>
+        <w:rPr>
+          <w:rFonts w:ascii="Times New Roman" w:eastAsia="Times New Roman" w:hAnsi="Times New Roman" w:cs="Times New Roman"/>
+        </w:rPr>
+        <w:t>Adobe P</w:t>
+      </w:r>
+      <w:r>
+        <w:rPr>
+          <w:rFonts w:ascii="Times New Roman" w:eastAsia="Times New Roman" w:hAnsi="Times New Roman" w:cs="Times New Roman"/>
+        </w:rPr>
+        <w:t>hotoshop</w:t>
+      </w:r>
+      <w:r>
+        <w:rPr>
+          <w:rFonts w:ascii="Times New Roman" w:eastAsia="Times New Roman" w:hAnsi="Times New Roman" w:cs="Times New Roman"/>
+        </w:rPr>
+        <w:t xml:space="preserve"> modified image, plus scale bar (most journals want a scale bar</w:t>
+      </w:r>
+      <w:r>
+        <w:rPr>
+          <w:rFonts w:ascii="Times New Roman" w:eastAsia="Times New Roman" w:hAnsi="Times New Roman" w:cs="Times New Roman"/>
+        </w:rPr>
+        <w:t xml:space="preserve">; C.) </w:t>
+      </w:r>
+      <w:r>
+        <w:rPr>
+          <w:rFonts w:ascii="Times New Roman" w:eastAsia="Times New Roman" w:hAnsi="Times New Roman" w:cs="Times New Roman"/>
+        </w:rPr>
+        <w:t>Adobe P</w:t>
+      </w:r>
+      <w:r>
+        <w:rPr>
+          <w:rFonts w:ascii="Times New Roman" w:eastAsia="Times New Roman" w:hAnsi="Times New Roman" w:cs="Times New Roman"/>
+        </w:rPr>
+        <w:t>hotoshop</w:t>
+      </w:r>
+      <w:r>
+        <w:rPr>
+          <w:rFonts w:ascii="Times New Roman" w:eastAsia="Times New Roman" w:hAnsi="Times New Roman" w:cs="Times New Roman"/>
+        </w:rPr>
+        <w:t xml:space="preserve"> </w:t>
+      </w:r>
+      <w:r>
+        <w:rPr>
+          <w:rFonts w:ascii="Times New Roman" w:eastAsia="Times New Roman" w:hAnsi="Times New Roman" w:cs="Times New Roman"/>
+        </w:rPr>
+        <w:t>focused</w:t>
+      </w:r>
+      <w:r>
+        <w:rPr>
+          <w:rFonts w:ascii="Times New Roman" w:eastAsia="Times New Roman" w:hAnsi="Times New Roman" w:cs="Times New Roman"/>
+        </w:rPr>
+        <w:t xml:space="preserve"> image, plus scale bar</w:t>
+      </w:r>
+      <w:r>
+        <w:rPr>
+          <w:rFonts w:ascii="Times New Roman" w:eastAsia="Times New Roman" w:hAnsi="Times New Roman" w:cs="Times New Roman"/>
+        </w:rPr>
+        <w:t>.</w:t>
+      </w:r>
+    </w:p>
+    <w:p>
+      <w:pPr>
+        <w:rPr>
+          <w:rFonts w:ascii="Times New Roman" w:eastAsia="Times New Roman" w:hAnsi="Times New Roman" w:cs="Times New Roman"/>
         </w:rPr>
       </w:pPr>
       <w:r>
         <w:rPr>
           <w:rFonts w:ascii="Times New Roman" w:eastAsia="Times New Roman" w:hAnsi="Times New Roman" w:cs="Times New Roman"/>
+          <w:noProof/>
+        </w:rPr>
+        <w:lastRenderedPageBreak/>
+        <w:drawing>
+          <wp:inline distT="0" distB="0" distL="0" distR="0" wp14:anchorId="64C510B8" wp14:editId="66F27283">
+            <wp:extent cx="6254052" cy="5116830"/>
+            <wp:effectExtent l="0" t="0" r="0" b="1270"/>
+            <wp:docPr id="3" name="Picture 3" descr="A picture containing tree, day&#10;&#10;Description automatically generated"/>
+            <wp:cNvGraphicFramePr>
+              <a:graphicFrameLocks xmlns:a="http://schemas.openxmlformats.org/drawingml/2006/main" noChangeAspect="1"/>
+            </wp:cNvGraphicFramePr>
+            <a:graphic xmlns:a="http://schemas.openxmlformats.org/drawingml/2006/main">
+              <a:graphicData uri="http://schemas.openxmlformats.org/drawingml/2006/picture">
+                <pic:pic xmlns:pic="http://schemas.openxmlformats.org/drawingml/2006/picture">
+                  <pic:nvPicPr>
+                    <pic:cNvPr id="3" name="Picture 3" descr="A picture containing tree, day&#10;&#10;Description automatically generated"/>
+                    <pic:cNvPicPr/>
+                  </pic:nvPicPr>
+                  <pic:blipFill>
+                    <a:blip r:embed="rId14" cstate="print">
+                      <a:extLst>
+                        <a:ext uri="{28A0092B-C50C-407E-A947-70E740481C1C}">
+                          <a14:useLocalDpi xmlns:a14="http://schemas.microsoft.com/office/drawing/2010/main" val="0"/>
+                        </a:ext>
+                      </a:extLst>
+                    </a:blip>
+                    <a:stretch>
+                      <a:fillRect/>
+                    </a:stretch>
+                  </pic:blipFill>
+                  <pic:spPr>
+                    <a:xfrm>
+                      <a:off x="0" y="0"/>
+                      <a:ext cx="6263832" cy="5124832"/>
+                    </a:xfrm>
+                    <a:prstGeom prst="rect">
+                      <a:avLst/>
+                    </a:prstGeom>
+                  </pic:spPr>
+                </pic:pic>
+              </a:graphicData>
+            </a:graphic>
+          </wp:inline>
+        </w:drawing>
+      </w:r>
+    </w:p>
+    <w:p>
+      <w:pPr>
+        <w:rPr>
+          <w:rFonts w:ascii="Times New Roman" w:eastAsia="Times New Roman" w:hAnsi="Times New Roman" w:cs="Times New Roman"/>
+        </w:rPr>
+      </w:pPr>
+      <w:commentRangeStart w:id="1"/>
+      <w:r>
+        <w:rPr>
+          <w:rFonts w:ascii="Times New Roman" w:eastAsia="Times New Roman" w:hAnsi="Times New Roman" w:cs="Times New Roman"/>
           <w:b/>
         </w:rPr>
         <w:t xml:space="preserve">Figure </w:t>
@@ -16781,7 +17062,14 @@
           <w:rFonts w:ascii="Times New Roman" w:eastAsia="Times New Roman" w:hAnsi="Times New Roman" w:cs="Times New Roman"/>
           <w:b/>
         </w:rPr>
-        <w:t>6</w:t>
+        <w:t>7</w:t>
+      </w:r>
+      <w:commentRangeEnd w:id="1"/>
+      <w:r>
+        <w:rPr>
+          <w:rStyle w:val="CommentReference"/>
+        </w:rPr>
+        <w:commentReference w:id="1"/>
       </w:r>
       <w:r>
         <w:rPr>
@@ -16800,97 +17088,32 @@
         <w:rPr>
           <w:rFonts w:ascii="Times New Roman" w:eastAsia="Times New Roman" w:hAnsi="Times New Roman" w:cs="Times New Roman"/>
         </w:rPr>
-        <w:t>Karyotype of m</w:t>
-      </w:r>
-      <w:r>
-        <w:rPr>
-          <w:rFonts w:ascii="Times New Roman" w:eastAsia="Times New Roman" w:hAnsi="Times New Roman" w:cs="Times New Roman"/>
-        </w:rPr>
-        <w:t xml:space="preserve">etaphase stage mitotic cell from </w:t>
-      </w:r>
-      <w:r>
-        <w:rPr>
-          <w:rFonts w:ascii="Times New Roman" w:eastAsia="Times New Roman" w:hAnsi="Times New Roman" w:cs="Times New Roman"/>
-        </w:rPr>
-        <w:t>a male d</w:t>
-      </w:r>
-      <w:r>
-        <w:rPr>
-          <w:rFonts w:ascii="Times New Roman" w:eastAsia="Times New Roman" w:hAnsi="Times New Roman" w:cs="Times New Roman"/>
-        </w:rPr>
-        <w:t xml:space="preserve">elta smelt </w:t>
-      </w:r>
-      <w:r>
-        <w:rPr>
-          <w:rFonts w:ascii="Times New Roman" w:eastAsia="Times New Roman" w:hAnsi="Times New Roman" w:cs="Times New Roman"/>
-        </w:rPr>
-        <w:t>showing</w:t>
-      </w:r>
-      <w:r>
-        <w:rPr>
-          <w:rFonts w:ascii="Times New Roman" w:eastAsia="Times New Roman" w:hAnsi="Times New Roman" w:cs="Times New Roman"/>
-        </w:rPr>
-        <w:t xml:space="preserve"> 2n = 56 chromosomes. </w:t>
-      </w:r>
-      <w:r>
-        <w:rPr>
-          <w:rFonts w:ascii="Times New Roman" w:eastAsia="Times New Roman" w:hAnsi="Times New Roman" w:cs="Times New Roman"/>
-        </w:rPr>
-        <w:t xml:space="preserve">A.) unmodified image, no scale bar; B.) </w:t>
-      </w:r>
-      <w:r>
-        <w:rPr>
-          <w:rFonts w:ascii="Times New Roman" w:eastAsia="Times New Roman" w:hAnsi="Times New Roman" w:cs="Times New Roman"/>
-        </w:rPr>
-        <w:t>Adobe P</w:t>
-      </w:r>
-      <w:r>
-        <w:rPr>
-          <w:rFonts w:ascii="Times New Roman" w:eastAsia="Times New Roman" w:hAnsi="Times New Roman" w:cs="Times New Roman"/>
-        </w:rPr>
-        <w:t>hotoshop</w:t>
-      </w:r>
-      <w:r>
-        <w:rPr>
-          <w:rFonts w:ascii="Times New Roman" w:eastAsia="Times New Roman" w:hAnsi="Times New Roman" w:cs="Times New Roman"/>
-        </w:rPr>
-        <w:t xml:space="preserve"> modified image, plus scale bar (most journals want a scale bar</w:t>
-      </w:r>
-      <w:r>
-        <w:rPr>
-          <w:rFonts w:ascii="Times New Roman" w:eastAsia="Times New Roman" w:hAnsi="Times New Roman" w:cs="Times New Roman"/>
-        </w:rPr>
-        <w:t xml:space="preserve">; C.) </w:t>
-      </w:r>
-      <w:r>
-        <w:rPr>
-          <w:rFonts w:ascii="Times New Roman" w:eastAsia="Times New Roman" w:hAnsi="Times New Roman" w:cs="Times New Roman"/>
-        </w:rPr>
-        <w:t>Adobe P</w:t>
-      </w:r>
-      <w:r>
-        <w:rPr>
-          <w:rFonts w:ascii="Times New Roman" w:eastAsia="Times New Roman" w:hAnsi="Times New Roman" w:cs="Times New Roman"/>
-        </w:rPr>
-        <w:t>hotoshop</w:t>
-      </w:r>
-      <w:r>
-        <w:rPr>
-          <w:rFonts w:ascii="Times New Roman" w:eastAsia="Times New Roman" w:hAnsi="Times New Roman" w:cs="Times New Roman"/>
-        </w:rPr>
-        <w:t xml:space="preserve"> </w:t>
-      </w:r>
-      <w:r>
-        <w:rPr>
-          <w:rFonts w:ascii="Times New Roman" w:eastAsia="Times New Roman" w:hAnsi="Times New Roman" w:cs="Times New Roman"/>
-        </w:rPr>
-        <w:t>focused</w:t>
-      </w:r>
-      <w:r>
-        <w:rPr>
-          <w:rFonts w:ascii="Times New Roman" w:eastAsia="Times New Roman" w:hAnsi="Times New Roman" w:cs="Times New Roman"/>
-        </w:rPr>
-        <w:t xml:space="preserve"> image, plus scale bar</w:t>
+        <w:t>Manhattan plots of each of the 28 male chromosomes</w:t>
+      </w:r>
+      <w:r>
+        <w:rPr>
+          <w:rFonts w:ascii="Times New Roman" w:eastAsia="Times New Roman" w:hAnsi="Times New Roman" w:cs="Times New Roman"/>
+        </w:rPr>
+        <w:t>. Location on the x axis and log</w:t>
+      </w:r>
+      <w:r>
+        <w:rPr>
+          <w:rFonts w:ascii="Times New Roman" w:eastAsia="Times New Roman" w:hAnsi="Times New Roman" w:cs="Times New Roman"/>
+          <w:vertAlign w:val="subscript"/>
+        </w:rPr>
+        <w:t>10</w:t>
+      </w:r>
+      <w:r>
+        <w:rPr>
+          <w:rFonts w:ascii="Times New Roman" w:eastAsia="Times New Roman" w:hAnsi="Times New Roman" w:cs="Times New Roman"/>
+        </w:rPr>
+        <w:t>P significance on the y axis</w:t>
+      </w:r>
+      <w:r>
+        <w:rPr>
+          <w:rFonts w:ascii="Times New Roman" w:eastAsia="Times New Roman" w:hAnsi="Times New Roman" w:cs="Times New Roman"/>
+        </w:rPr>
+        <w:t>. Significant SNPs marked in blue.</w:t>
       </w:r>
     </w:p>
     <w:sectPr>
@@ -16936,7 +17159,7 @@
       </w:r>
     </w:p>
   </w:comment>
-  <w:comment w:id="1" w:author="Shannon Erica Kendal Joslin" w:date="2021-03-31T19:06:00Z" w:initials="SEKJ">
+  <w:comment w:id="1" w:author="Shannon Erica Kendal Joslin" w:date="2021-04-30T16:36:00Z" w:initials="SEKJ">
     <w:p>
       <w:pPr>
         <w:pStyle w:val="CommentText"/>
@@ -16948,51 +17171,7 @@
         <w:annotationRef/>
       </w:r>
       <w:r>
-        <w:t>Plots B and C need to be updated</w:t>
-      </w:r>
-    </w:p>
-  </w:comment>
-  <w:comment w:id="2" w:author="Shannon Erica Kendal Joslin" w:date="2021-03-31T19:07:00Z" w:initials="SEKJ">
-    <w:p>
-      <w:pPr>
-        <w:pStyle w:val="CommentText"/>
-      </w:pPr>
-      <w:r>
-        <w:rPr>
-          <w:rStyle w:val="CommentReference"/>
-        </w:rPr>
-        <w:annotationRef/>
-      </w:r>
-      <w:r>
-        <w:rPr>
-          <w:rStyle w:val="CommentReference"/>
-        </w:rPr>
-        <w:annotationRef/>
-      </w:r>
-      <w:r>
-        <w:t>Plots B and C need to be updated</w:t>
-      </w:r>
-    </w:p>
-  </w:comment>
-  <w:comment w:id="3" w:author="Shannon Erica Kendal Joslin" w:date="2021-03-31T19:07:00Z" w:initials="SEKJ">
-    <w:p>
-      <w:pPr>
-        <w:pStyle w:val="CommentText"/>
-      </w:pPr>
-      <w:r>
-        <w:rPr>
-          <w:rStyle w:val="CommentReference"/>
-        </w:rPr>
-        <w:annotationRef/>
-      </w:r>
-      <w:r>
-        <w:rPr>
-          <w:rStyle w:val="CommentReference"/>
-        </w:rPr>
-        <w:annotationRef/>
-      </w:r>
-      <w:r>
-        <w:t>Plots B and C need to be updated</w:t>
+        <w:t>Mandi: Disregard this figure for now.</w:t>
       </w:r>
     </w:p>
   </w:comment>
@@ -17002,27 +17181,21 @@
 <file path=word/commentsExtended.xml><?xml version="1.0" encoding="utf-8"?>
 <w15:commentsEx xmlns:wpc="http://schemas.microsoft.com/office/word/2010/wordprocessingCanvas" xmlns:cx="http://schemas.microsoft.com/office/drawing/2014/chartex" xmlns:cx1="http://schemas.microsoft.com/office/drawing/2015/9/8/chartex" xmlns:cx2="http://schemas.microsoft.com/office/drawing/2015/10/21/chartex" xmlns:cx3="http://schemas.microsoft.com/office/drawing/2016/5/9/chartex" xmlns:cx4="http://schemas.microsoft.com/office/drawing/2016/5/10/chartex" xmlns:cx5="http://schemas.microsoft.com/office/drawing/2016/5/11/chartex" xmlns:cx6="http://schemas.microsoft.com/office/drawing/2016/5/12/chartex" xmlns:cx7="http://schemas.microsoft.com/office/drawing/2016/5/13/chartex" xmlns:cx8="http://schemas.microsoft.com/office/drawing/2016/5/14/chartex" xmlns:mc="http://schemas.openxmlformats.org/markup-compatibility/2006" xmlns:aink="http://schemas.microsoft.com/office/drawing/2016/ink" xmlns:am3d="http://schemas.microsoft.com/office/drawing/2017/model3d" xmlns:o="urn:schemas-microsoft-com:office:office" xmlns:r="http://schemas.openxmlformats.org/officeDocument/2006/relationships" xmlns:m="http://schemas.openxmlformats.org/officeDocument/2006/math" xmlns:v="urn:schemas-microsoft-com:vml" xmlns:wp14="http://schemas.microsoft.com/office/word/2010/wordprocessingDrawing" xmlns:wp="http://schemas.openxmlformats.org/drawingml/2006/wordprocessingDrawing" xmlns:w10="urn:schemas-microsoft-com:office:word" xmlns:w="http://schemas.openxmlformats.org/wordprocessingml/2006/main" xmlns:w14="http://schemas.microsoft.com/office/word/2010/wordml" xmlns:w15="http://schemas.microsoft.com/office/word/2012/wordml" xmlns:w16cex="http://schemas.microsoft.com/office/word/2018/wordml/cex" xmlns:w16cid="http://schemas.microsoft.com/office/word/2016/wordml/cid" xmlns:w16="http://schemas.microsoft.com/office/word/2018/wordml" xmlns:w16se="http://schemas.microsoft.com/office/word/2015/wordml/symex" xmlns:wpg="http://schemas.microsoft.com/office/word/2010/wordprocessingGroup" xmlns:wpi="http://schemas.microsoft.com/office/word/2010/wordprocessingInk" xmlns:wne="http://schemas.microsoft.com/office/word/2006/wordml" xmlns:wps="http://schemas.microsoft.com/office/word/2010/wordprocessingShape" mc:Ignorable="w14 w15 w16se w16cid w16 w16cex wp14">
   <w15:commentEx w15:paraId="12C747C9" w15:done="0"/>
-  <w15:commentEx w15:paraId="47B9C4F2" w15:done="0"/>
-  <w15:commentEx w15:paraId="22765681" w15:done="0"/>
-  <w15:commentEx w15:paraId="1135C533" w15:done="0"/>
+  <w15:commentEx w15:paraId="18ABA179" w15:done="0"/>
 </w15:commentsEx>
 </file>
 
 <file path=word/commentsExtensible.xml><?xml version="1.0" encoding="utf-8"?>
 <w16cex:commentsExtensible xmlns:wpc="http://schemas.microsoft.com/office/word/2010/wordprocessingCanvas" xmlns:cx="http://schemas.microsoft.com/office/drawing/2014/chartex" xmlns:cx1="http://schemas.microsoft.com/office/drawing/2015/9/8/chartex" xmlns:cx2="http://schemas.microsoft.com/office/drawing/2015/10/21/chartex" xmlns:cx3="http://schemas.microsoft.com/office/drawing/2016/5/9/chartex" xmlns:cx4="http://schemas.microsoft.com/office/drawing/2016/5/10/chartex" xmlns:cx5="http://schemas.microsoft.com/office/drawing/2016/5/11/chartex" xmlns:cx6="http://schemas.microsoft.com/office/drawing/2016/5/12/chartex" xmlns:cx7="http://schemas.microsoft.com/office/drawing/2016/5/13/chartex" xmlns:cx8="http://schemas.microsoft.com/office/drawing/2016/5/14/chartex" xmlns:mc="http://schemas.openxmlformats.org/markup-compatibility/2006" xmlns:aink="http://schemas.microsoft.com/office/drawing/2016/ink" xmlns:am3d="http://schemas.microsoft.com/office/drawing/2017/model3d" xmlns:o="urn:schemas-microsoft-com:office:office" xmlns:r="http://schemas.openxmlformats.org/officeDocument/2006/relationships" xmlns:m="http://schemas.openxmlformats.org/officeDocument/2006/math" xmlns:v="urn:schemas-microsoft-com:vml" xmlns:wp14="http://schemas.microsoft.com/office/word/2010/wordprocessingDrawing" xmlns:wp="http://schemas.openxmlformats.org/drawingml/2006/wordprocessingDrawing" xmlns:w10="urn:schemas-microsoft-com:office:word" xmlns:w="http://schemas.openxmlformats.org/wordprocessingml/2006/main" xmlns:w14="http://schemas.microsoft.com/office/word/2010/wordml" xmlns:w15="http://schemas.microsoft.com/office/word/2012/wordml" xmlns:w16cex="http://schemas.microsoft.com/office/word/2018/wordml/cex" xmlns:w16cid="http://schemas.microsoft.com/office/word/2016/wordml/cid" xmlns:w16="http://schemas.microsoft.com/office/word/2018/wordml" xmlns:w16se="http://schemas.microsoft.com/office/word/2015/wordml/symex" xmlns:wpg="http://schemas.microsoft.com/office/word/2010/wordprocessingGroup" xmlns:wpi="http://schemas.microsoft.com/office/word/2010/wordprocessingInk" xmlns:wne="http://schemas.microsoft.com/office/word/2006/wordml" xmlns:wps="http://schemas.microsoft.com/office/word/2010/wordprocessingShape" mc:Ignorable="w14 w15 w16se w16cid w16 w16cex wp14">
   <w16cex:commentExtensible w16cex:durableId="23FF230A" w16cex:dateUtc="2021-03-19T20:18:00Z"/>
-  <w16cex:commentExtensible w16cex:durableId="240F46C3" w16cex:dateUtc="2021-04-01T02:06:00Z"/>
-  <w16cex:commentExtensible w16cex:durableId="240F46ED" w16cex:dateUtc="2021-04-01T02:07:00Z"/>
-  <w16cex:commentExtensible w16cex:durableId="240F46F5" w16cex:dateUtc="2021-04-01T02:07:00Z"/>
+  <w16cex:commentExtensible w16cex:durableId="2436B072" w16cex:dateUtc="2021-04-30T23:36:00Z"/>
 </w16cex:commentsExtensible>
 </file>
 
 <file path=word/commentsIds.xml><?xml version="1.0" encoding="utf-8"?>
 <w16cid:commentsIds xmlns:wpc="http://schemas.microsoft.com/office/word/2010/wordprocessingCanvas" xmlns:cx="http://schemas.microsoft.com/office/drawing/2014/chartex" xmlns:cx1="http://schemas.microsoft.com/office/drawing/2015/9/8/chartex" xmlns:cx2="http://schemas.microsoft.com/office/drawing/2015/10/21/chartex" xmlns:cx3="http://schemas.microsoft.com/office/drawing/2016/5/9/chartex" xmlns:cx4="http://schemas.microsoft.com/office/drawing/2016/5/10/chartex" xmlns:cx5="http://schemas.microsoft.com/office/drawing/2016/5/11/chartex" xmlns:cx6="http://schemas.microsoft.com/office/drawing/2016/5/12/chartex" xmlns:cx7="http://schemas.microsoft.com/office/drawing/2016/5/13/chartex" xmlns:cx8="http://schemas.microsoft.com/office/drawing/2016/5/14/chartex" xmlns:mc="http://schemas.openxmlformats.org/markup-compatibility/2006" xmlns:aink="http://schemas.microsoft.com/office/drawing/2016/ink" xmlns:am3d="http://schemas.microsoft.com/office/drawing/2017/model3d" xmlns:o="urn:schemas-microsoft-com:office:office" xmlns:r="http://schemas.openxmlformats.org/officeDocument/2006/relationships" xmlns:m="http://schemas.openxmlformats.org/officeDocument/2006/math" xmlns:v="urn:schemas-microsoft-com:vml" xmlns:wp14="http://schemas.microsoft.com/office/word/2010/wordprocessingDrawing" xmlns:wp="http://schemas.openxmlformats.org/drawingml/2006/wordprocessingDrawing" xmlns:w10="urn:schemas-microsoft-com:office:word" xmlns:w="http://schemas.openxmlformats.org/wordprocessingml/2006/main" xmlns:w14="http://schemas.microsoft.com/office/word/2010/wordml" xmlns:w15="http://schemas.microsoft.com/office/word/2012/wordml" xmlns:w16cex="http://schemas.microsoft.com/office/word/2018/wordml/cex" xmlns:w16cid="http://schemas.microsoft.com/office/word/2016/wordml/cid" xmlns:w16="http://schemas.microsoft.com/office/word/2018/wordml" xmlns:w16se="http://schemas.microsoft.com/office/word/2015/wordml/symex" xmlns:wpg="http://schemas.microsoft.com/office/word/2010/wordprocessingGroup" xmlns:wpi="http://schemas.microsoft.com/office/word/2010/wordprocessingInk" xmlns:wne="http://schemas.microsoft.com/office/word/2006/wordml" xmlns:wps="http://schemas.microsoft.com/office/word/2010/wordprocessingShape" mc:Ignorable="w14 w15 w16se w16cid w16 w16cex wp14">
   <w16cid:commentId w16cid:paraId="12C747C9" w16cid:durableId="23FF230A"/>
-  <w16cid:commentId w16cid:paraId="47B9C4F2" w16cid:durableId="240F46C3"/>
-  <w16cid:commentId w16cid:paraId="22765681" w16cid:durableId="240F46ED"/>
-  <w16cid:commentId w16cid:paraId="1135C533" w16cid:durableId="240F46F5"/>
+  <w16cid:commentId w16cid:paraId="18ABA179" w16cid:durableId="2436B072"/>
 </w16cid:commentsIds>
 </file>
 

</xml_diff>

<commit_message>
update axes on figure 10
</commit_message>
<xml_diff>
--- a/reports/2021/Tables_and_Figures.docx
+++ b/reports/2021/Tables_and_Figures.docx
@@ -17459,10 +17459,10 @@
         </w:rPr>
         <w:lastRenderedPageBreak/>
         <w:drawing>
-          <wp:inline distT="0" distB="0" distL="0" distR="0" wp14:anchorId="6F097960" wp14:editId="405E85C5">
+          <wp:inline distT="0" distB="0" distL="0" distR="0" wp14:anchorId="07534E4F" wp14:editId="4CBF0C7A">
             <wp:extent cx="5943600" cy="7127875"/>
             <wp:effectExtent l="0" t="0" r="0" b="0"/>
-            <wp:docPr id="9" name="Picture 9" descr="Chart, scatter chart&#10;&#10;Description automatically generated"/>
+            <wp:docPr id="11" name="Picture 11" descr="Chart, scatter chart&#10;&#10;Description automatically generated"/>
             <wp:cNvGraphicFramePr>
               <a:graphicFrameLocks xmlns:a="http://schemas.openxmlformats.org/drawingml/2006/main" noChangeAspect="1"/>
             </wp:cNvGraphicFramePr>
@@ -17470,7 +17470,7 @@
               <a:graphicData uri="http://schemas.openxmlformats.org/drawingml/2006/picture">
                 <pic:pic xmlns:pic="http://schemas.openxmlformats.org/drawingml/2006/picture">
                   <pic:nvPicPr>
-                    <pic:cNvPr id="9" name="Picture 9" descr="Chart, scatter chart&#10;&#10;Description automatically generated"/>
+                    <pic:cNvPr id="11" name="Picture 11" descr="Chart, scatter chart&#10;&#10;Description automatically generated"/>
                     <pic:cNvPicPr/>
                   </pic:nvPicPr>
                   <pic:blipFill>

</xml_diff>

<commit_message>
up thru Ne! (first round, no edits)
</commit_message>
<xml_diff>
--- a/reports/2021/Tables_and_Figures.docx
+++ b/reports/2021/Tables_and_Figures.docx
@@ -19495,7 +19495,608 @@
         <w:rPr>
           <w:rFonts w:ascii="Times New Roman" w:eastAsia="Times New Roman" w:hAnsi="Times New Roman" w:cs="Times New Roman"/>
         </w:rPr>
-        <w:t xml:space="preserve">. </w:t>
+        <w:t>.</w:t>
+      </w:r>
+    </w:p>
+    <w:p>
+      <w:pPr>
+        <w:rPr>
+          <w:rFonts w:ascii="Times New Roman" w:eastAsia="Times New Roman" w:hAnsi="Times New Roman" w:cs="Times New Roman"/>
+        </w:rPr>
+      </w:pPr>
+      <w:r>
+        <w:rPr>
+          <w:rFonts w:ascii="Times New Roman" w:eastAsia="Times New Roman" w:hAnsi="Times New Roman" w:cs="Times New Roman"/>
+        </w:rPr>
+        <w:br w:type="page"/>
+      </w:r>
+    </w:p>
+    <w:p>
+      <w:pPr>
+        <w:rPr>
+          <w:rFonts w:ascii="Times New Roman" w:eastAsia="Times New Roman" w:hAnsi="Times New Roman" w:cs="Times New Roman"/>
+        </w:rPr>
+      </w:pPr>
+      <w:r>
+        <w:rPr>
+          <w:rFonts w:ascii="Times New Roman" w:eastAsia="Times New Roman" w:hAnsi="Times New Roman" w:cs="Times New Roman"/>
+          <w:noProof/>
+        </w:rPr>
+        <w:lastRenderedPageBreak/>
+        <w:drawing>
+          <wp:inline distT="0" distB="0" distL="0" distR="0" wp14:anchorId="28E9E750" wp14:editId="6F8D1892">
+            <wp:extent cx="5943600" cy="4754880"/>
+            <wp:effectExtent l="0" t="0" r="0" b="0"/>
+            <wp:docPr id="13" name="Picture 13"/>
+            <wp:cNvGraphicFramePr>
+              <a:graphicFrameLocks xmlns:a="http://schemas.openxmlformats.org/drawingml/2006/main" noChangeAspect="1"/>
+            </wp:cNvGraphicFramePr>
+            <a:graphic xmlns:a="http://schemas.openxmlformats.org/drawingml/2006/main">
+              <a:graphicData uri="http://schemas.openxmlformats.org/drawingml/2006/picture">
+                <pic:pic xmlns:pic="http://schemas.openxmlformats.org/drawingml/2006/picture">
+                  <pic:nvPicPr>
+                    <pic:cNvPr id="13" name="Picture 13"/>
+                    <pic:cNvPicPr/>
+                  </pic:nvPicPr>
+                  <pic:blipFill>
+                    <a:blip r:embed="rId15">
+                      <a:extLst>
+                        <a:ext uri="{28A0092B-C50C-407E-A947-70E740481C1C}">
+                          <a14:useLocalDpi xmlns:a14="http://schemas.microsoft.com/office/drawing/2010/main" val="0"/>
+                        </a:ext>
+                      </a:extLst>
+                    </a:blip>
+                    <a:stretch>
+                      <a:fillRect/>
+                    </a:stretch>
+                  </pic:blipFill>
+                  <pic:spPr>
+                    <a:xfrm>
+                      <a:off x="0" y="0"/>
+                      <a:ext cx="5943600" cy="4754880"/>
+                    </a:xfrm>
+                    <a:prstGeom prst="rect">
+                      <a:avLst/>
+                    </a:prstGeom>
+                  </pic:spPr>
+                </pic:pic>
+              </a:graphicData>
+            </a:graphic>
+          </wp:inline>
+        </w:drawing>
+      </w:r>
+    </w:p>
+    <w:p>
+      <w:pPr>
+        <w:rPr>
+          <w:rFonts w:ascii="Times New Roman" w:eastAsia="Times New Roman" w:hAnsi="Times New Roman" w:cs="Times New Roman"/>
+        </w:rPr>
+      </w:pPr>
+      <w:r>
+        <w:rPr>
+          <w:rFonts w:ascii="Times New Roman" w:eastAsia="Times New Roman" w:hAnsi="Times New Roman" w:cs="Times New Roman"/>
+          <w:b/>
+          <w:bCs/>
+        </w:rPr>
+        <w:t>Figure 8</w:t>
+      </w:r>
+      <w:r>
+        <w:rPr>
+          <w:rFonts w:ascii="Times New Roman" w:eastAsia="Times New Roman" w:hAnsi="Times New Roman" w:cs="Times New Roman"/>
+        </w:rPr>
+        <w:t>. One generation estimates of Ne</w:t>
+      </w:r>
+      <w:r>
+        <w:rPr>
+          <w:rFonts w:ascii="Times New Roman" w:eastAsia="Times New Roman" w:hAnsi="Times New Roman" w:cs="Times New Roman"/>
+        </w:rPr>
+        <w:t xml:space="preserve"> from 1995 to 2019</w:t>
+      </w:r>
+      <w:r>
+        <w:rPr>
+          <w:rFonts w:ascii="Times New Roman" w:eastAsia="Times New Roman" w:hAnsi="Times New Roman" w:cs="Times New Roman"/>
+        </w:rPr>
+        <w:t xml:space="preserve"> </w:t>
+      </w:r>
+      <w:r>
+        <w:rPr>
+          <w:rFonts w:ascii="Times New Roman" w:eastAsia="Times New Roman" w:hAnsi="Times New Roman" w:cs="Times New Roman"/>
+        </w:rPr>
+        <w:t xml:space="preserve">using three different Ne estimators–– </w:t>
+      </w:r>
+      <w:proofErr w:type="spellStart"/>
+      <w:r>
+        <w:rPr>
+          <w:rFonts w:ascii="Times New Roman" w:eastAsia="Times New Roman" w:hAnsi="Times New Roman" w:cs="Times New Roman"/>
+        </w:rPr>
+        <w:t>Jorde</w:t>
+      </w:r>
+      <w:proofErr w:type="spellEnd"/>
+      <w:r>
+        <w:rPr>
+          <w:rFonts w:ascii="Times New Roman" w:eastAsia="Times New Roman" w:hAnsi="Times New Roman" w:cs="Times New Roman"/>
+        </w:rPr>
+        <w:t xml:space="preserve"> and Ryman (pink), </w:t>
+      </w:r>
+      <w:proofErr w:type="spellStart"/>
+      <w:r>
+        <w:rPr>
+          <w:rFonts w:ascii="Times New Roman" w:eastAsia="Times New Roman" w:hAnsi="Times New Roman" w:cs="Times New Roman"/>
+        </w:rPr>
+        <w:t>Nei</w:t>
+      </w:r>
+      <w:proofErr w:type="spellEnd"/>
+      <w:r>
+        <w:rPr>
+          <w:rFonts w:ascii="Times New Roman" w:eastAsia="Times New Roman" w:hAnsi="Times New Roman" w:cs="Times New Roman"/>
+        </w:rPr>
+        <w:t xml:space="preserve"> and Tajima (green) and Pollak (blue), and a </w:t>
+      </w:r>
+      <w:proofErr w:type="spellStart"/>
+      <w:r>
+        <w:rPr>
+          <w:rFonts w:ascii="Times New Roman" w:eastAsia="Times New Roman" w:hAnsi="Times New Roman" w:cs="Times New Roman"/>
+        </w:rPr>
+        <w:t>PCrit</w:t>
+      </w:r>
+      <w:proofErr w:type="spellEnd"/>
+      <w:r>
+        <w:rPr>
+          <w:rFonts w:ascii="Times New Roman" w:eastAsia="Times New Roman" w:hAnsi="Times New Roman" w:cs="Times New Roman"/>
+        </w:rPr>
+        <w:t xml:space="preserve"> threshold of 0.05.</w:t>
+      </w:r>
+    </w:p>
+    <w:p>
+      <w:pPr>
+        <w:rPr>
+          <w:rFonts w:ascii="Times New Roman" w:eastAsia="Times New Roman" w:hAnsi="Times New Roman" w:cs="Times New Roman"/>
+        </w:rPr>
+      </w:pPr>
+      <w:r>
+        <w:rPr>
+          <w:rFonts w:ascii="Times New Roman" w:eastAsia="Times New Roman" w:hAnsi="Times New Roman" w:cs="Times New Roman"/>
+        </w:rPr>
+        <w:br w:type="page"/>
+      </w:r>
+    </w:p>
+    <w:p>
+      <w:pPr>
+        <w:rPr>
+          <w:rFonts w:ascii="Times New Roman" w:eastAsia="Times New Roman" w:hAnsi="Times New Roman" w:cs="Times New Roman"/>
+        </w:rPr>
+      </w:pPr>
+      <w:r>
+        <w:rPr>
+          <w:rFonts w:ascii="Times New Roman" w:eastAsia="Times New Roman" w:hAnsi="Times New Roman" w:cs="Times New Roman"/>
+          <w:noProof/>
+        </w:rPr>
+        <w:lastRenderedPageBreak/>
+        <w:drawing>
+          <wp:inline distT="0" distB="0" distL="0" distR="0" wp14:anchorId="367E4E05" wp14:editId="7DD40B64">
+            <wp:extent cx="5943600" cy="4754880"/>
+            <wp:effectExtent l="0" t="0" r="0" b="0"/>
+            <wp:docPr id="14" name="Picture 14"/>
+            <wp:cNvGraphicFramePr>
+              <a:graphicFrameLocks xmlns:a="http://schemas.openxmlformats.org/drawingml/2006/main" noChangeAspect="1"/>
+            </wp:cNvGraphicFramePr>
+            <a:graphic xmlns:a="http://schemas.openxmlformats.org/drawingml/2006/main">
+              <a:graphicData uri="http://schemas.openxmlformats.org/drawingml/2006/picture">
+                <pic:pic xmlns:pic="http://schemas.openxmlformats.org/drawingml/2006/picture">
+                  <pic:nvPicPr>
+                    <pic:cNvPr id="14" name="Picture 14"/>
+                    <pic:cNvPicPr/>
+                  </pic:nvPicPr>
+                  <pic:blipFill>
+                    <a:blip r:embed="rId16">
+                      <a:extLst>
+                        <a:ext uri="{28A0092B-C50C-407E-A947-70E740481C1C}">
+                          <a14:useLocalDpi xmlns:a14="http://schemas.microsoft.com/office/drawing/2010/main" val="0"/>
+                        </a:ext>
+                      </a:extLst>
+                    </a:blip>
+                    <a:stretch>
+                      <a:fillRect/>
+                    </a:stretch>
+                  </pic:blipFill>
+                  <pic:spPr>
+                    <a:xfrm>
+                      <a:off x="0" y="0"/>
+                      <a:ext cx="5943600" cy="4754880"/>
+                    </a:xfrm>
+                    <a:prstGeom prst="rect">
+                      <a:avLst/>
+                    </a:prstGeom>
+                  </pic:spPr>
+                </pic:pic>
+              </a:graphicData>
+            </a:graphic>
+          </wp:inline>
+        </w:drawing>
+      </w:r>
+    </w:p>
+    <w:p>
+      <w:pPr>
+        <w:rPr>
+          <w:rFonts w:ascii="Times New Roman" w:eastAsia="Times New Roman" w:hAnsi="Times New Roman" w:cs="Times New Roman"/>
+          <w:bCs/>
+          <w:iCs/>
+          <w:lang w:val="en"/>
+        </w:rPr>
+      </w:pPr>
+      <w:r>
+        <w:rPr>
+          <w:rFonts w:ascii="Times New Roman" w:eastAsia="Times New Roman" w:hAnsi="Times New Roman" w:cs="Times New Roman"/>
+          <w:b/>
+          <w:bCs/>
+        </w:rPr>
+        <w:t>Figure 9.</w:t>
+      </w:r>
+      <w:r>
+        <w:rPr>
+          <w:rFonts w:ascii="Times New Roman" w:eastAsia="Times New Roman" w:hAnsi="Times New Roman" w:cs="Times New Roman"/>
+        </w:rPr>
+        <w:t xml:space="preserve"> All-by-all scatter plot of temporal Ne estimates. Points are located at the mean generation of </w:t>
+      </w:r>
+      <m:oMath>
+        <m:sSub>
+          <m:sSubPr>
+            <m:ctrlPr>
+              <w:rPr>
+                <w:rFonts w:ascii="Cambria Math" w:hAnsi="Cambria Math"/>
+                <w:bCs/>
+                <w:i/>
+                <w:iCs/>
+                <w:lang w:val="en"/>
+              </w:rPr>
+            </m:ctrlPr>
+          </m:sSubPr>
+          <m:e>
+            <m:r>
+              <w:rPr>
+                <w:rFonts w:ascii="Cambria Math" w:hAnsi="Cambria Math"/>
+                <w:lang w:val="en"/>
+              </w:rPr>
+              <m:t>g</m:t>
+            </m:r>
+          </m:e>
+          <m:sub>
+            <m:r>
+              <w:rPr>
+                <w:rFonts w:ascii="Cambria Math" w:hAnsi="Cambria Math"/>
+                <w:lang w:val="en"/>
+              </w:rPr>
+              <m:t>1</m:t>
+            </m:r>
+          </m:sub>
+        </m:sSub>
+      </m:oMath>
+      <w:r>
+        <w:rPr>
+          <w:rFonts w:ascii="Times New Roman" w:eastAsia="Times New Roman" w:hAnsi="Times New Roman" w:cs="Times New Roman"/>
+          <w:bCs/>
+          <w:iCs/>
+          <w:lang w:val="en"/>
+        </w:rPr>
+        <w:t xml:space="preserve"> and </w:t>
+      </w:r>
+      <m:oMath>
+        <m:sSub>
+          <m:sSubPr>
+            <m:ctrlPr>
+              <w:rPr>
+                <w:rFonts w:ascii="Cambria Math" w:hAnsi="Cambria Math"/>
+                <w:bCs/>
+                <w:i/>
+                <w:iCs/>
+                <w:lang w:val="en"/>
+              </w:rPr>
+            </m:ctrlPr>
+          </m:sSubPr>
+          <m:e>
+            <m:r>
+              <w:rPr>
+                <w:rFonts w:ascii="Cambria Math" w:hAnsi="Cambria Math"/>
+                <w:lang w:val="en"/>
+              </w:rPr>
+              <m:t>g</m:t>
+            </m:r>
+          </m:e>
+          <m:sub>
+            <m:r>
+              <w:rPr>
+                <w:rFonts w:ascii="Cambria Math" w:hAnsi="Cambria Math"/>
+                <w:lang w:val="en"/>
+              </w:rPr>
+              <m:t>2</m:t>
+            </m:r>
+          </m:sub>
+        </m:sSub>
+      </m:oMath>
+      <w:r>
+        <w:rPr>
+          <w:rFonts w:ascii="Times New Roman" w:eastAsia="Times New Roman" w:hAnsi="Times New Roman" w:cs="Times New Roman"/>
+          <w:bCs/>
+          <w:iCs/>
+          <w:lang w:val="en"/>
+        </w:rPr>
+        <w:t xml:space="preserve">. For </w:t>
+      </w:r>
+      <w:r>
+        <w:rPr>
+          <w:rFonts w:ascii="Times New Roman" w:eastAsia="Times New Roman" w:hAnsi="Times New Roman" w:cs="Times New Roman"/>
+          <w:bCs/>
+          <w:iCs/>
+          <w:lang w:val="en"/>
+        </w:rPr>
+        <w:t>visualization</w:t>
+      </w:r>
+      <w:r>
+        <w:rPr>
+          <w:rFonts w:ascii="Times New Roman" w:eastAsia="Times New Roman" w:hAnsi="Times New Roman" w:cs="Times New Roman"/>
+          <w:bCs/>
+          <w:iCs/>
+          <w:lang w:val="en"/>
+        </w:rPr>
+        <w:t xml:space="preserve"> Ne estimates above 10,000 were given a value of 10,000 and negative Ne estimates, which indicate the true Ne is too large to be defined</w:t>
+      </w:r>
+      <w:r>
+        <w:rPr>
+          <w:rFonts w:ascii="Times New Roman" w:eastAsia="Times New Roman" w:hAnsi="Times New Roman" w:cs="Times New Roman"/>
+          <w:bCs/>
+          <w:iCs/>
+          <w:lang w:val="en"/>
+        </w:rPr>
+        <w:t xml:space="preserve">, were given a value of 10,300. </w:t>
+      </w:r>
+    </w:p>
+    <w:p>
+      <w:pPr>
+        <w:rPr>
+          <w:rFonts w:ascii="Times New Roman" w:eastAsia="Times New Roman" w:hAnsi="Times New Roman" w:cs="Times New Roman"/>
+          <w:bCs/>
+          <w:iCs/>
+          <w:lang w:val="en"/>
+        </w:rPr>
+      </w:pPr>
+      <w:r>
+        <w:rPr>
+          <w:rFonts w:ascii="Times New Roman" w:eastAsia="Times New Roman" w:hAnsi="Times New Roman" w:cs="Times New Roman"/>
+          <w:bCs/>
+          <w:iCs/>
+          <w:lang w:val="en"/>
+        </w:rPr>
+        <w:br w:type="page"/>
+      </w:r>
+    </w:p>
+    <w:p>
+      <w:pPr>
+        <w:rPr>
+          <w:rFonts w:ascii="Times New Roman" w:eastAsia="Times New Roman" w:hAnsi="Times New Roman" w:cs="Times New Roman"/>
+          <w:bCs/>
+          <w:iCs/>
+          <w:lang w:val="en"/>
+        </w:rPr>
+      </w:pPr>
+      <w:r>
+        <w:rPr>
+          <w:rFonts w:ascii="Times New Roman" w:eastAsia="Times New Roman" w:hAnsi="Times New Roman" w:cs="Times New Roman"/>
+          <w:bCs/>
+          <w:iCs/>
+          <w:noProof/>
+          <w:lang w:val="en"/>
+        </w:rPr>
+        <w:lastRenderedPageBreak/>
+        <w:drawing>
+          <wp:inline distT="0" distB="0" distL="0" distR="0" wp14:anchorId="7E16DED2" wp14:editId="51F89542">
+            <wp:extent cx="5943600" cy="3962400"/>
+            <wp:effectExtent l="0" t="0" r="0" b="0"/>
+            <wp:docPr id="18" name="Picture 18"/>
+            <wp:cNvGraphicFramePr>
+              <a:graphicFrameLocks xmlns:a="http://schemas.openxmlformats.org/drawingml/2006/main" noChangeAspect="1"/>
+            </wp:cNvGraphicFramePr>
+            <a:graphic xmlns:a="http://schemas.openxmlformats.org/drawingml/2006/main">
+              <a:graphicData uri="http://schemas.openxmlformats.org/drawingml/2006/picture">
+                <pic:pic xmlns:pic="http://schemas.openxmlformats.org/drawingml/2006/picture">
+                  <pic:nvPicPr>
+                    <pic:cNvPr id="18" name="Picture 18"/>
+                    <pic:cNvPicPr/>
+                  </pic:nvPicPr>
+                  <pic:blipFill>
+                    <a:blip r:embed="rId17">
+                      <a:extLst>
+                        <a:ext uri="{28A0092B-C50C-407E-A947-70E740481C1C}">
+                          <a14:useLocalDpi xmlns:a14="http://schemas.microsoft.com/office/drawing/2010/main" val="0"/>
+                        </a:ext>
+                      </a:extLst>
+                    </a:blip>
+                    <a:stretch>
+                      <a:fillRect/>
+                    </a:stretch>
+                  </pic:blipFill>
+                  <pic:spPr>
+                    <a:xfrm>
+                      <a:off x="0" y="0"/>
+                      <a:ext cx="5943600" cy="3962400"/>
+                    </a:xfrm>
+                    <a:prstGeom prst="rect">
+                      <a:avLst/>
+                    </a:prstGeom>
+                  </pic:spPr>
+                </pic:pic>
+              </a:graphicData>
+            </a:graphic>
+          </wp:inline>
+        </w:drawing>
+      </w:r>
+    </w:p>
+    <w:p>
+      <w:pPr>
+        <w:rPr>
+          <w:rFonts w:ascii="Times New Roman" w:eastAsia="Times New Roman" w:hAnsi="Times New Roman" w:cs="Times New Roman"/>
+        </w:rPr>
+      </w:pPr>
+      <w:r>
+        <w:rPr>
+          <w:rFonts w:ascii="Times New Roman" w:eastAsia="Times New Roman" w:hAnsi="Times New Roman" w:cs="Times New Roman"/>
+          <w:b/>
+          <w:bCs/>
+        </w:rPr>
+        <w:t xml:space="preserve">Figure </w:t>
+      </w:r>
+      <w:r>
+        <w:rPr>
+          <w:rFonts w:ascii="Times New Roman" w:eastAsia="Times New Roman" w:hAnsi="Times New Roman" w:cs="Times New Roman"/>
+          <w:b/>
+          <w:bCs/>
+        </w:rPr>
+        <w:t>10</w:t>
+      </w:r>
+      <w:r>
+        <w:rPr>
+          <w:rFonts w:ascii="Times New Roman" w:eastAsia="Times New Roman" w:hAnsi="Times New Roman" w:cs="Times New Roman"/>
+          <w:b/>
+          <w:bCs/>
+        </w:rPr>
+        <w:t>.</w:t>
+      </w:r>
+      <w:r>
+        <w:rPr>
+          <w:rFonts w:ascii="Times New Roman" w:eastAsia="Times New Roman" w:hAnsi="Times New Roman" w:cs="Times New Roman"/>
+        </w:rPr>
+        <w:t xml:space="preserve"> </w:t>
+      </w:r>
+      <w:r>
+        <w:rPr>
+          <w:rFonts w:ascii="Times New Roman" w:eastAsia="Times New Roman" w:hAnsi="Times New Roman" w:cs="Times New Roman"/>
+        </w:rPr>
+        <w:t>Per site genetic diversity (theta)</w:t>
+      </w:r>
+      <w:r>
+        <w:rPr>
+          <w:rFonts w:ascii="Times New Roman" w:eastAsia="Times New Roman" w:hAnsi="Times New Roman" w:cs="Times New Roman"/>
+        </w:rPr>
+        <w:t xml:space="preserve"> for birth years from 1995 to 2020 estimated for </w:t>
+      </w:r>
+      <w:r>
+        <w:rPr>
+          <w:rFonts w:ascii="Times New Roman" w:eastAsia="Times New Roman" w:hAnsi="Times New Roman" w:cs="Times New Roman"/>
+          <w:bCs/>
+          <w:iCs/>
+          <w:lang w:val="en"/>
+        </w:rPr>
+        <w:t>the normalized number of segregating sites (</w:t>
+      </w:r>
+      <w:r>
+        <w:rPr>
+          <w:rFonts w:ascii="Times New Roman" w:eastAsia="Times New Roman" w:hAnsi="Times New Roman" w:cs="Times New Roman"/>
+          <w:bCs/>
+          <w:iCs/>
+          <w:lang w:val="en"/>
+        </w:rPr>
+        <w:t xml:space="preserve">Watterson, </w:t>
+      </w:r>
+      <m:oMath>
+        <m:sSub>
+          <m:sSubPr>
+            <m:ctrlPr>
+              <w:rPr>
+                <w:rFonts w:ascii="Cambria Math" w:eastAsia="Times New Roman" w:hAnsi="Cambria Math" w:cs="Times New Roman"/>
+                <w:bCs/>
+                <w:i/>
+                <w:iCs/>
+                <w:lang w:val="en"/>
+              </w:rPr>
+            </m:ctrlPr>
+          </m:sSubPr>
+          <m:e>
+            <m:r>
+              <w:rPr>
+                <w:rFonts w:ascii="Cambria Math" w:eastAsia="Times New Roman" w:hAnsi="Cambria Math" w:cs="Times New Roman"/>
+                <w:lang w:val="en"/>
+              </w:rPr>
+              <m:t>θ</m:t>
+            </m:r>
+          </m:e>
+          <m:sub>
+            <m:r>
+              <w:rPr>
+                <w:rFonts w:ascii="Cambria Math" w:eastAsia="Times New Roman" w:hAnsi="Cambria Math" w:cs="Times New Roman"/>
+                <w:lang w:val="en"/>
+              </w:rPr>
+              <m:t>S</m:t>
+            </m:r>
+          </m:sub>
+        </m:sSub>
+      </m:oMath>
+      <w:r>
+        <w:rPr>
+          <w:rFonts w:ascii="Times New Roman" w:eastAsia="Times New Roman" w:hAnsi="Times New Roman" w:cs="Times New Roman"/>
+          <w:bCs/>
+          <w:iCs/>
+          <w:lang w:val="en"/>
+        </w:rPr>
+        <w:t>) and average pairwise nucleotide differences (</w:t>
+      </w:r>
+      <w:r>
+        <w:rPr>
+          <w:rFonts w:ascii="Times New Roman" w:eastAsia="Times New Roman" w:hAnsi="Times New Roman" w:cs="Times New Roman"/>
+          <w:bCs/>
+          <w:iCs/>
+          <w:lang w:val="en"/>
+        </w:rPr>
+        <w:t xml:space="preserve">Pi, </w:t>
+      </w:r>
+      <m:oMath>
+        <m:sSub>
+          <m:sSubPr>
+            <m:ctrlPr>
+              <w:rPr>
+                <w:rFonts w:ascii="Cambria Math" w:eastAsia="Times New Roman" w:hAnsi="Cambria Math" w:cs="Times New Roman"/>
+                <w:bCs/>
+                <w:i/>
+                <w:iCs/>
+                <w:lang w:val="en"/>
+              </w:rPr>
+            </m:ctrlPr>
+          </m:sSubPr>
+          <m:e>
+            <m:r>
+              <w:rPr>
+                <w:rFonts w:ascii="Cambria Math" w:eastAsia="Times New Roman" w:hAnsi="Cambria Math" w:cs="Times New Roman"/>
+                <w:lang w:val="en"/>
+              </w:rPr>
+              <m:t>θ</m:t>
+            </m:r>
+          </m:e>
+          <m:sub>
+            <m:r>
+              <w:rPr>
+                <w:rFonts w:ascii="Cambria Math" w:eastAsia="Times New Roman" w:hAnsi="Cambria Math" w:cs="Times New Roman"/>
+                <w:lang w:val="en"/>
+              </w:rPr>
+              <m:t>π</m:t>
+            </m:r>
+          </m:sub>
+        </m:sSub>
+      </m:oMath>
+      <w:r>
+        <w:rPr>
+          <w:rFonts w:ascii="Times New Roman" w:eastAsia="Times New Roman" w:hAnsi="Times New Roman" w:cs="Times New Roman"/>
+          <w:bCs/>
+          <w:iCs/>
+          <w:lang w:val="en"/>
+        </w:rPr>
+        <w:t>)</w:t>
+      </w:r>
+      <w:r>
+        <w:rPr>
+          <w:rFonts w:ascii="Times New Roman" w:eastAsia="Times New Roman" w:hAnsi="Times New Roman" w:cs="Times New Roman"/>
+          <w:bCs/>
+          <w:iCs/>
+          <w:lang w:val="en"/>
+        </w:rPr>
+        <w:t xml:space="preserve"> with regression lines and 0.95 confidence intervals.</w:t>
       </w:r>
     </w:p>
     <w:p>
@@ -19545,7 +20146,7 @@
                     <pic:cNvPicPr/>
                   </pic:nvPicPr>
                   <pic:blipFill>
-                    <a:blip r:embed="rId15" cstate="print">
+                    <a:blip r:embed="rId18" cstate="print">
                       <a:extLst>
                         <a:ext uri="{28A0092B-C50C-407E-A947-70E740481C1C}">
                           <a14:useLocalDpi xmlns:a14="http://schemas.microsoft.com/office/drawing/2010/main" val="0"/>
@@ -19689,7 +20290,7 @@
                     </pic:cNvPicPr>
                   </pic:nvPicPr>
                   <pic:blipFill>
-                    <a:blip r:embed="rId16">
+                    <a:blip r:embed="rId19">
                       <a:extLst>
                         <a:ext uri="{28A0092B-C50C-407E-A947-70E740481C1C}">
                           <a14:useLocalDpi xmlns:a14="http://schemas.microsoft.com/office/drawing/2010/main" val="0"/>
@@ -19793,7 +20394,7 @@
                     </pic:cNvPicPr>
                   </pic:nvPicPr>
                   <pic:blipFill>
-                    <a:blip r:embed="rId17">
+                    <a:blip r:embed="rId20">
                       <a:extLst>
                         <a:ext uri="{28A0092B-C50C-407E-A947-70E740481C1C}">
                           <a14:useLocalDpi xmlns:a14="http://schemas.microsoft.com/office/drawing/2010/main" val="0"/>
@@ -19925,7 +20526,7 @@
                     <pic:cNvPicPr/>
                   </pic:nvPicPr>
                   <pic:blipFill>
-                    <a:blip r:embed="rId18" cstate="print">
+                    <a:blip r:embed="rId21" cstate="print">
                       <a:extLst>
                         <a:ext uri="{28A0092B-C50C-407E-A947-70E740481C1C}">
                           <a14:useLocalDpi xmlns:a14="http://schemas.microsoft.com/office/drawing/2010/main" val="0"/>
@@ -20535,7 +21136,6 @@
   <w:style w:type="character" w:default="1" w:styleId="DefaultParagraphFont">
     <w:name w:val="Default Paragraph Font"/>
     <w:uiPriority w:val="1"/>
-    <w:semiHidden/>
     <w:unhideWhenUsed/>
   </w:style>
   <w:style w:type="table" w:default="1" w:styleId="TableNormal">

</xml_diff>

<commit_message>
first draft out for comments
</commit_message>
<xml_diff>
--- a/reports/2021/Tables_and_Figures.docx
+++ b/reports/2021/Tables_and_Figures.docx
@@ -15142,38 +15142,6 @@
               </w:rPr>
             </w:pPr>
           </w:p>
-          <w:p>
-            <w:pPr>
-              <w:rPr>
-                <w:rFonts w:ascii="Calibri" w:eastAsia="Times New Roman" w:hAnsi="Calibri" w:cs="Calibri"/>
-                <w:color w:val="000000"/>
-              </w:rPr>
-            </w:pPr>
-          </w:p>
-          <w:p>
-            <w:pPr>
-              <w:rPr>
-                <w:rFonts w:ascii="Calibri" w:eastAsia="Times New Roman" w:hAnsi="Calibri" w:cs="Calibri"/>
-                <w:color w:val="000000"/>
-              </w:rPr>
-            </w:pPr>
-          </w:p>
-          <w:p>
-            <w:pPr>
-              <w:rPr>
-                <w:rFonts w:ascii="Calibri" w:eastAsia="Times New Roman" w:hAnsi="Calibri" w:cs="Calibri"/>
-                <w:color w:val="000000"/>
-              </w:rPr>
-            </w:pPr>
-          </w:p>
-          <w:p>
-            <w:pPr>
-              <w:rPr>
-                <w:rFonts w:ascii="Calibri" w:eastAsia="Times New Roman" w:hAnsi="Calibri" w:cs="Calibri"/>
-                <w:color w:val="000000"/>
-              </w:rPr>
-            </w:pPr>
-          </w:p>
         </w:tc>
         <w:tc>
           <w:tcPr>
@@ -15233,8 +15201,6 @@
       <w:pPr>
         <w:rPr>
           <w:rFonts w:ascii="Times" w:hAnsi="Times"/>
-          <w:b/>
-          <w:bCs/>
         </w:rPr>
       </w:pPr>
       <w:r>
@@ -15244,7 +15210,1364 @@
           <w:bCs/>
         </w:rPr>
         <w:lastRenderedPageBreak/>
-        <w:t>Table 6</w:t>
+        <w:t xml:space="preserve">Table 6. </w:t>
+      </w:r>
+      <w:r>
+        <w:rPr>
+          <w:rFonts w:ascii="Times" w:hAnsi="Times"/>
+        </w:rPr>
+        <w:t xml:space="preserve">Distribution of the total samples acquired for effective population size estimations. </w:t>
+      </w:r>
+    </w:p>
+    <w:tbl>
+      <w:tblPr>
+        <w:tblW w:w="3600" w:type="dxa"/>
+        <w:jc w:val="center"/>
+        <w:tblLook w:val="04A0" w:firstRow="1" w:lastRow="0" w:firstColumn="1" w:lastColumn="0" w:noHBand="0" w:noVBand="1"/>
+      </w:tblPr>
+      <w:tblGrid>
+        <w:gridCol w:w="1800"/>
+        <w:gridCol w:w="1800"/>
+      </w:tblGrid>
+      <w:tr>
+        <w:trPr>
+          <w:trHeight w:val="320"/>
+          <w:jc w:val="center"/>
+        </w:trPr>
+        <w:tc>
+          <w:tcPr>
+            <w:tcW w:w="1800" w:type="dxa"/>
+            <w:tcBorders>
+              <w:top w:val="single" w:sz="4" w:space="0" w:color="auto"/>
+              <w:left w:val="single" w:sz="4" w:space="0" w:color="auto"/>
+              <w:bottom w:val="single" w:sz="4" w:space="0" w:color="auto"/>
+              <w:right w:val="nil"/>
+            </w:tcBorders>
+            <w:shd w:val="clear" w:color="000000" w:fill="F2F2F2"/>
+            <w:noWrap/>
+            <w:vAlign w:val="bottom"/>
+            <w:hideMark/>
+          </w:tcPr>
+          <w:p>
+            <w:pPr>
+              <w:jc w:val="center"/>
+              <w:rPr>
+                <w:rFonts w:ascii="Times New Roman" w:eastAsia="Times New Roman" w:hAnsi="Times New Roman" w:cs="Times New Roman"/>
+                <w:b/>
+                <w:bCs/>
+                <w:color w:val="000000"/>
+              </w:rPr>
+            </w:pPr>
+            <w:r>
+              <w:rPr>
+                <w:rFonts w:ascii="Times New Roman" w:eastAsia="Times New Roman" w:hAnsi="Times New Roman" w:cs="Times New Roman"/>
+                <w:b/>
+                <w:bCs/>
+                <w:color w:val="000000"/>
+              </w:rPr>
+              <w:t>Year</w:t>
+            </w:r>
+          </w:p>
+        </w:tc>
+        <w:tc>
+          <w:tcPr>
+            <w:tcW w:w="1800" w:type="dxa"/>
+            <w:tcBorders>
+              <w:top w:val="single" w:sz="4" w:space="0" w:color="auto"/>
+              <w:left w:val="nil"/>
+              <w:bottom w:val="single" w:sz="4" w:space="0" w:color="auto"/>
+              <w:right w:val="single" w:sz="4" w:space="0" w:color="auto"/>
+            </w:tcBorders>
+            <w:shd w:val="clear" w:color="000000" w:fill="F2F2F2"/>
+            <w:noWrap/>
+            <w:vAlign w:val="bottom"/>
+            <w:hideMark/>
+          </w:tcPr>
+          <w:p>
+            <w:pPr>
+              <w:jc w:val="center"/>
+              <w:rPr>
+                <w:rFonts w:ascii="Times New Roman" w:eastAsia="Times New Roman" w:hAnsi="Times New Roman" w:cs="Times New Roman"/>
+                <w:b/>
+                <w:bCs/>
+                <w:color w:val="000000"/>
+              </w:rPr>
+            </w:pPr>
+            <w:r>
+              <w:rPr>
+                <w:rFonts w:ascii="Times New Roman" w:eastAsia="Times New Roman" w:hAnsi="Times New Roman" w:cs="Times New Roman"/>
+                <w:b/>
+                <w:bCs/>
+                <w:color w:val="000000"/>
+              </w:rPr>
+              <w:t>Number of Individuals</w:t>
+            </w:r>
+          </w:p>
+        </w:tc>
+      </w:tr>
+      <w:tr>
+        <w:trPr>
+          <w:trHeight w:val="320"/>
+          <w:jc w:val="center"/>
+        </w:trPr>
+        <w:tc>
+          <w:tcPr>
+            <w:tcW w:w="1800" w:type="dxa"/>
+            <w:tcBorders>
+              <w:top w:val="nil"/>
+              <w:left w:val="single" w:sz="4" w:space="0" w:color="auto"/>
+              <w:bottom w:val="single" w:sz="4" w:space="0" w:color="auto"/>
+              <w:right w:val="nil"/>
+            </w:tcBorders>
+            <w:shd w:val="clear" w:color="auto" w:fill="auto"/>
+            <w:noWrap/>
+            <w:hideMark/>
+          </w:tcPr>
+          <w:p>
+            <w:pPr>
+              <w:jc w:val="center"/>
+              <w:rPr>
+                <w:rFonts w:ascii="Times New Roman" w:eastAsia="Times New Roman" w:hAnsi="Times New Roman" w:cs="Times New Roman"/>
+                <w:color w:val="000000"/>
+              </w:rPr>
+            </w:pPr>
+            <w:r>
+              <w:t>1993</w:t>
+            </w:r>
+          </w:p>
+        </w:tc>
+        <w:tc>
+          <w:tcPr>
+            <w:tcW w:w="1800" w:type="dxa"/>
+            <w:tcBorders>
+              <w:top w:val="single" w:sz="4" w:space="0" w:color="auto"/>
+              <w:left w:val="nil"/>
+              <w:bottom w:val="single" w:sz="4" w:space="0" w:color="auto"/>
+              <w:right w:val="single" w:sz="4" w:space="0" w:color="auto"/>
+            </w:tcBorders>
+            <w:shd w:val="clear" w:color="auto" w:fill="auto"/>
+            <w:noWrap/>
+            <w:hideMark/>
+          </w:tcPr>
+          <w:p>
+            <w:pPr>
+              <w:jc w:val="center"/>
+              <w:rPr>
+                <w:rFonts w:ascii="Times New Roman" w:eastAsia="Times New Roman" w:hAnsi="Times New Roman" w:cs="Times New Roman"/>
+                <w:color w:val="000000"/>
+              </w:rPr>
+            </w:pPr>
+            <w:r>
+              <w:t>9</w:t>
+            </w:r>
+          </w:p>
+        </w:tc>
+      </w:tr>
+      <w:tr>
+        <w:trPr>
+          <w:trHeight w:val="320"/>
+          <w:jc w:val="center"/>
+        </w:trPr>
+        <w:tc>
+          <w:tcPr>
+            <w:tcW w:w="1800" w:type="dxa"/>
+            <w:tcBorders>
+              <w:top w:val="nil"/>
+              <w:left w:val="single" w:sz="4" w:space="0" w:color="auto"/>
+              <w:bottom w:val="single" w:sz="4" w:space="0" w:color="auto"/>
+              <w:right w:val="nil"/>
+            </w:tcBorders>
+            <w:shd w:val="clear" w:color="auto" w:fill="auto"/>
+            <w:noWrap/>
+            <w:hideMark/>
+          </w:tcPr>
+          <w:p>
+            <w:pPr>
+              <w:jc w:val="center"/>
+              <w:rPr>
+                <w:rFonts w:ascii="Times New Roman" w:eastAsia="Times New Roman" w:hAnsi="Times New Roman" w:cs="Times New Roman"/>
+                <w:color w:val="000000"/>
+              </w:rPr>
+            </w:pPr>
+            <w:r>
+              <w:t>1995</w:t>
+            </w:r>
+          </w:p>
+        </w:tc>
+        <w:tc>
+          <w:tcPr>
+            <w:tcW w:w="1800" w:type="dxa"/>
+            <w:tcBorders>
+              <w:top w:val="single" w:sz="4" w:space="0" w:color="auto"/>
+              <w:left w:val="nil"/>
+              <w:bottom w:val="single" w:sz="4" w:space="0" w:color="auto"/>
+              <w:right w:val="single" w:sz="4" w:space="0" w:color="auto"/>
+            </w:tcBorders>
+            <w:shd w:val="clear" w:color="auto" w:fill="auto"/>
+            <w:noWrap/>
+            <w:hideMark/>
+          </w:tcPr>
+          <w:p>
+            <w:pPr>
+              <w:jc w:val="center"/>
+              <w:rPr>
+                <w:rFonts w:ascii="Times New Roman" w:eastAsia="Times New Roman" w:hAnsi="Times New Roman" w:cs="Times New Roman"/>
+                <w:color w:val="000000"/>
+              </w:rPr>
+            </w:pPr>
+            <w:r>
+              <w:t>74</w:t>
+            </w:r>
+          </w:p>
+        </w:tc>
+      </w:tr>
+      <w:tr>
+        <w:trPr>
+          <w:trHeight w:val="320"/>
+          <w:jc w:val="center"/>
+        </w:trPr>
+        <w:tc>
+          <w:tcPr>
+            <w:tcW w:w="1800" w:type="dxa"/>
+            <w:tcBorders>
+              <w:top w:val="nil"/>
+              <w:left w:val="single" w:sz="4" w:space="0" w:color="auto"/>
+              <w:bottom w:val="single" w:sz="4" w:space="0" w:color="auto"/>
+              <w:right w:val="nil"/>
+            </w:tcBorders>
+            <w:shd w:val="clear" w:color="auto" w:fill="auto"/>
+            <w:noWrap/>
+            <w:hideMark/>
+          </w:tcPr>
+          <w:p>
+            <w:pPr>
+              <w:jc w:val="center"/>
+              <w:rPr>
+                <w:rFonts w:ascii="Times New Roman" w:eastAsia="Times New Roman" w:hAnsi="Times New Roman" w:cs="Times New Roman"/>
+                <w:color w:val="000000"/>
+              </w:rPr>
+            </w:pPr>
+            <w:r>
+              <w:t>1996</w:t>
+            </w:r>
+          </w:p>
+        </w:tc>
+        <w:tc>
+          <w:tcPr>
+            <w:tcW w:w="1800" w:type="dxa"/>
+            <w:tcBorders>
+              <w:top w:val="single" w:sz="4" w:space="0" w:color="auto"/>
+              <w:left w:val="nil"/>
+              <w:bottom w:val="single" w:sz="4" w:space="0" w:color="auto"/>
+              <w:right w:val="single" w:sz="4" w:space="0" w:color="auto"/>
+            </w:tcBorders>
+            <w:shd w:val="clear" w:color="auto" w:fill="auto"/>
+            <w:noWrap/>
+            <w:hideMark/>
+          </w:tcPr>
+          <w:p>
+            <w:pPr>
+              <w:jc w:val="center"/>
+              <w:rPr>
+                <w:rFonts w:ascii="Times New Roman" w:eastAsia="Times New Roman" w:hAnsi="Times New Roman" w:cs="Times New Roman"/>
+                <w:color w:val="000000"/>
+              </w:rPr>
+            </w:pPr>
+            <w:r>
+              <w:t>111</w:t>
+            </w:r>
+          </w:p>
+        </w:tc>
+      </w:tr>
+      <w:tr>
+        <w:trPr>
+          <w:trHeight w:val="320"/>
+          <w:jc w:val="center"/>
+        </w:trPr>
+        <w:tc>
+          <w:tcPr>
+            <w:tcW w:w="1800" w:type="dxa"/>
+            <w:tcBorders>
+              <w:top w:val="nil"/>
+              <w:left w:val="single" w:sz="4" w:space="0" w:color="auto"/>
+              <w:bottom w:val="single" w:sz="4" w:space="0" w:color="auto"/>
+              <w:right w:val="nil"/>
+            </w:tcBorders>
+            <w:shd w:val="clear" w:color="auto" w:fill="auto"/>
+            <w:noWrap/>
+            <w:hideMark/>
+          </w:tcPr>
+          <w:p>
+            <w:pPr>
+              <w:jc w:val="center"/>
+              <w:rPr>
+                <w:rFonts w:ascii="Times New Roman" w:eastAsia="Times New Roman" w:hAnsi="Times New Roman" w:cs="Times New Roman"/>
+                <w:color w:val="000000"/>
+              </w:rPr>
+            </w:pPr>
+            <w:r>
+              <w:t>1997</w:t>
+            </w:r>
+          </w:p>
+        </w:tc>
+        <w:tc>
+          <w:tcPr>
+            <w:tcW w:w="1800" w:type="dxa"/>
+            <w:tcBorders>
+              <w:top w:val="single" w:sz="4" w:space="0" w:color="auto"/>
+              <w:left w:val="nil"/>
+              <w:bottom w:val="single" w:sz="4" w:space="0" w:color="auto"/>
+              <w:right w:val="single" w:sz="4" w:space="0" w:color="auto"/>
+            </w:tcBorders>
+            <w:shd w:val="clear" w:color="auto" w:fill="auto"/>
+            <w:noWrap/>
+            <w:hideMark/>
+          </w:tcPr>
+          <w:p>
+            <w:pPr>
+              <w:jc w:val="center"/>
+              <w:rPr>
+                <w:rFonts w:ascii="Times New Roman" w:eastAsia="Times New Roman" w:hAnsi="Times New Roman" w:cs="Times New Roman"/>
+                <w:color w:val="000000"/>
+              </w:rPr>
+            </w:pPr>
+            <w:r>
+              <w:t>65</w:t>
+            </w:r>
+          </w:p>
+        </w:tc>
+      </w:tr>
+      <w:tr>
+        <w:trPr>
+          <w:trHeight w:val="320"/>
+          <w:jc w:val="center"/>
+        </w:trPr>
+        <w:tc>
+          <w:tcPr>
+            <w:tcW w:w="1800" w:type="dxa"/>
+            <w:tcBorders>
+              <w:top w:val="nil"/>
+              <w:left w:val="single" w:sz="4" w:space="0" w:color="auto"/>
+              <w:bottom w:val="single" w:sz="4" w:space="0" w:color="auto"/>
+              <w:right w:val="nil"/>
+            </w:tcBorders>
+            <w:shd w:val="clear" w:color="auto" w:fill="auto"/>
+            <w:noWrap/>
+            <w:hideMark/>
+          </w:tcPr>
+          <w:p>
+            <w:pPr>
+              <w:jc w:val="center"/>
+              <w:rPr>
+                <w:rFonts w:ascii="Times New Roman" w:eastAsia="Times New Roman" w:hAnsi="Times New Roman" w:cs="Times New Roman"/>
+                <w:color w:val="000000"/>
+              </w:rPr>
+            </w:pPr>
+            <w:r>
+              <w:t>1998</w:t>
+            </w:r>
+          </w:p>
+        </w:tc>
+        <w:tc>
+          <w:tcPr>
+            <w:tcW w:w="1800" w:type="dxa"/>
+            <w:tcBorders>
+              <w:top w:val="single" w:sz="4" w:space="0" w:color="auto"/>
+              <w:left w:val="nil"/>
+              <w:bottom w:val="single" w:sz="4" w:space="0" w:color="auto"/>
+              <w:right w:val="single" w:sz="4" w:space="0" w:color="auto"/>
+            </w:tcBorders>
+            <w:shd w:val="clear" w:color="auto" w:fill="auto"/>
+            <w:noWrap/>
+            <w:hideMark/>
+          </w:tcPr>
+          <w:p>
+            <w:pPr>
+              <w:jc w:val="center"/>
+              <w:rPr>
+                <w:rFonts w:ascii="Times New Roman" w:eastAsia="Times New Roman" w:hAnsi="Times New Roman" w:cs="Times New Roman"/>
+                <w:color w:val="000000"/>
+              </w:rPr>
+            </w:pPr>
+            <w:r>
+              <w:t>126</w:t>
+            </w:r>
+          </w:p>
+        </w:tc>
+      </w:tr>
+      <w:tr>
+        <w:trPr>
+          <w:trHeight w:val="320"/>
+          <w:jc w:val="center"/>
+        </w:trPr>
+        <w:tc>
+          <w:tcPr>
+            <w:tcW w:w="1800" w:type="dxa"/>
+            <w:tcBorders>
+              <w:top w:val="single" w:sz="4" w:space="0" w:color="auto"/>
+              <w:left w:val="single" w:sz="4" w:space="0" w:color="auto"/>
+              <w:bottom w:val="single" w:sz="4" w:space="0" w:color="auto"/>
+              <w:right w:val="nil"/>
+            </w:tcBorders>
+            <w:shd w:val="clear" w:color="auto" w:fill="auto"/>
+            <w:noWrap/>
+            <w:hideMark/>
+          </w:tcPr>
+          <w:p>
+            <w:pPr>
+              <w:jc w:val="center"/>
+              <w:rPr>
+                <w:rFonts w:ascii="Times New Roman" w:eastAsia="Times New Roman" w:hAnsi="Times New Roman" w:cs="Times New Roman"/>
+                <w:color w:val="000000"/>
+              </w:rPr>
+            </w:pPr>
+            <w:r>
+              <w:t>1999</w:t>
+            </w:r>
+          </w:p>
+        </w:tc>
+        <w:tc>
+          <w:tcPr>
+            <w:tcW w:w="1800" w:type="dxa"/>
+            <w:tcBorders>
+              <w:top w:val="single" w:sz="4" w:space="0" w:color="auto"/>
+              <w:left w:val="nil"/>
+              <w:bottom w:val="single" w:sz="4" w:space="0" w:color="auto"/>
+              <w:right w:val="single" w:sz="4" w:space="0" w:color="auto"/>
+            </w:tcBorders>
+            <w:shd w:val="clear" w:color="auto" w:fill="auto"/>
+            <w:noWrap/>
+            <w:hideMark/>
+          </w:tcPr>
+          <w:p>
+            <w:pPr>
+              <w:jc w:val="center"/>
+              <w:rPr>
+                <w:rFonts w:ascii="Times New Roman" w:eastAsia="Times New Roman" w:hAnsi="Times New Roman" w:cs="Times New Roman"/>
+                <w:color w:val="000000"/>
+              </w:rPr>
+            </w:pPr>
+            <w:r>
+              <w:t>45</w:t>
+            </w:r>
+          </w:p>
+        </w:tc>
+      </w:tr>
+      <w:tr>
+        <w:trPr>
+          <w:trHeight w:val="320"/>
+          <w:jc w:val="center"/>
+        </w:trPr>
+        <w:tc>
+          <w:tcPr>
+            <w:tcW w:w="1800" w:type="dxa"/>
+            <w:tcBorders>
+              <w:top w:val="single" w:sz="4" w:space="0" w:color="auto"/>
+              <w:left w:val="single" w:sz="4" w:space="0" w:color="auto"/>
+              <w:bottom w:val="single" w:sz="4" w:space="0" w:color="auto"/>
+              <w:right w:val="nil"/>
+            </w:tcBorders>
+            <w:shd w:val="clear" w:color="auto" w:fill="auto"/>
+            <w:noWrap/>
+          </w:tcPr>
+          <w:p>
+            <w:pPr>
+              <w:jc w:val="center"/>
+            </w:pPr>
+            <w:r>
+              <w:t>2000</w:t>
+            </w:r>
+          </w:p>
+        </w:tc>
+        <w:tc>
+          <w:tcPr>
+            <w:tcW w:w="1800" w:type="dxa"/>
+            <w:tcBorders>
+              <w:top w:val="single" w:sz="4" w:space="0" w:color="auto"/>
+              <w:left w:val="nil"/>
+              <w:bottom w:val="single" w:sz="4" w:space="0" w:color="auto"/>
+              <w:right w:val="single" w:sz="4" w:space="0" w:color="auto"/>
+            </w:tcBorders>
+            <w:shd w:val="clear" w:color="auto" w:fill="auto"/>
+            <w:noWrap/>
+          </w:tcPr>
+          <w:p>
+            <w:pPr>
+              <w:jc w:val="center"/>
+            </w:pPr>
+            <w:r>
+              <w:t>5</w:t>
+            </w:r>
+          </w:p>
+        </w:tc>
+      </w:tr>
+      <w:tr>
+        <w:trPr>
+          <w:trHeight w:val="320"/>
+          <w:jc w:val="center"/>
+        </w:trPr>
+        <w:tc>
+          <w:tcPr>
+            <w:tcW w:w="1800" w:type="dxa"/>
+            <w:tcBorders>
+              <w:top w:val="single" w:sz="4" w:space="0" w:color="auto"/>
+              <w:left w:val="single" w:sz="4" w:space="0" w:color="auto"/>
+              <w:bottom w:val="single" w:sz="4" w:space="0" w:color="auto"/>
+              <w:right w:val="nil"/>
+            </w:tcBorders>
+            <w:shd w:val="clear" w:color="auto" w:fill="auto"/>
+            <w:noWrap/>
+          </w:tcPr>
+          <w:p>
+            <w:pPr>
+              <w:jc w:val="center"/>
+            </w:pPr>
+            <w:r>
+              <w:t>2002</w:t>
+            </w:r>
+          </w:p>
+        </w:tc>
+        <w:tc>
+          <w:tcPr>
+            <w:tcW w:w="1800" w:type="dxa"/>
+            <w:tcBorders>
+              <w:top w:val="single" w:sz="4" w:space="0" w:color="auto"/>
+              <w:left w:val="nil"/>
+              <w:bottom w:val="single" w:sz="4" w:space="0" w:color="auto"/>
+              <w:right w:val="single" w:sz="4" w:space="0" w:color="auto"/>
+            </w:tcBorders>
+            <w:shd w:val="clear" w:color="auto" w:fill="auto"/>
+            <w:noWrap/>
+          </w:tcPr>
+          <w:p>
+            <w:pPr>
+              <w:jc w:val="center"/>
+            </w:pPr>
+            <w:r>
+              <w:t>192</w:t>
+            </w:r>
+          </w:p>
+        </w:tc>
+      </w:tr>
+      <w:tr>
+        <w:trPr>
+          <w:trHeight w:val="320"/>
+          <w:jc w:val="center"/>
+        </w:trPr>
+        <w:tc>
+          <w:tcPr>
+            <w:tcW w:w="1800" w:type="dxa"/>
+            <w:tcBorders>
+              <w:top w:val="single" w:sz="4" w:space="0" w:color="auto"/>
+              <w:left w:val="single" w:sz="4" w:space="0" w:color="auto"/>
+              <w:bottom w:val="single" w:sz="4" w:space="0" w:color="auto"/>
+              <w:right w:val="nil"/>
+            </w:tcBorders>
+            <w:shd w:val="clear" w:color="auto" w:fill="auto"/>
+            <w:noWrap/>
+          </w:tcPr>
+          <w:p>
+            <w:pPr>
+              <w:jc w:val="center"/>
+            </w:pPr>
+            <w:r>
+              <w:t>2004</w:t>
+            </w:r>
+          </w:p>
+        </w:tc>
+        <w:tc>
+          <w:tcPr>
+            <w:tcW w:w="1800" w:type="dxa"/>
+            <w:tcBorders>
+              <w:top w:val="single" w:sz="4" w:space="0" w:color="auto"/>
+              <w:left w:val="nil"/>
+              <w:bottom w:val="single" w:sz="4" w:space="0" w:color="auto"/>
+              <w:right w:val="single" w:sz="4" w:space="0" w:color="auto"/>
+            </w:tcBorders>
+            <w:shd w:val="clear" w:color="auto" w:fill="auto"/>
+            <w:noWrap/>
+          </w:tcPr>
+          <w:p>
+            <w:pPr>
+              <w:jc w:val="center"/>
+            </w:pPr>
+            <w:r>
+              <w:t>192</w:t>
+            </w:r>
+          </w:p>
+        </w:tc>
+      </w:tr>
+      <w:tr>
+        <w:trPr>
+          <w:trHeight w:val="320"/>
+          <w:jc w:val="center"/>
+        </w:trPr>
+        <w:tc>
+          <w:tcPr>
+            <w:tcW w:w="1800" w:type="dxa"/>
+            <w:tcBorders>
+              <w:top w:val="single" w:sz="4" w:space="0" w:color="auto"/>
+              <w:left w:val="single" w:sz="4" w:space="0" w:color="auto"/>
+              <w:bottom w:val="single" w:sz="4" w:space="0" w:color="auto"/>
+              <w:right w:val="nil"/>
+            </w:tcBorders>
+            <w:shd w:val="clear" w:color="auto" w:fill="auto"/>
+            <w:noWrap/>
+          </w:tcPr>
+          <w:p>
+            <w:pPr>
+              <w:jc w:val="center"/>
+            </w:pPr>
+            <w:r>
+              <w:t>2006</w:t>
+            </w:r>
+          </w:p>
+        </w:tc>
+        <w:tc>
+          <w:tcPr>
+            <w:tcW w:w="1800" w:type="dxa"/>
+            <w:tcBorders>
+              <w:top w:val="single" w:sz="4" w:space="0" w:color="auto"/>
+              <w:left w:val="nil"/>
+              <w:bottom w:val="single" w:sz="4" w:space="0" w:color="auto"/>
+              <w:right w:val="single" w:sz="4" w:space="0" w:color="auto"/>
+            </w:tcBorders>
+            <w:shd w:val="clear" w:color="auto" w:fill="auto"/>
+            <w:noWrap/>
+          </w:tcPr>
+          <w:p>
+            <w:pPr>
+              <w:jc w:val="center"/>
+            </w:pPr>
+            <w:r>
+              <w:t>189</w:t>
+            </w:r>
+          </w:p>
+        </w:tc>
+      </w:tr>
+      <w:tr>
+        <w:trPr>
+          <w:trHeight w:val="320"/>
+          <w:jc w:val="center"/>
+        </w:trPr>
+        <w:tc>
+          <w:tcPr>
+            <w:tcW w:w="1800" w:type="dxa"/>
+            <w:tcBorders>
+              <w:top w:val="single" w:sz="4" w:space="0" w:color="auto"/>
+              <w:left w:val="single" w:sz="4" w:space="0" w:color="auto"/>
+              <w:bottom w:val="single" w:sz="4" w:space="0" w:color="auto"/>
+              <w:right w:val="nil"/>
+            </w:tcBorders>
+            <w:shd w:val="clear" w:color="auto" w:fill="auto"/>
+            <w:noWrap/>
+          </w:tcPr>
+          <w:p>
+            <w:pPr>
+              <w:jc w:val="center"/>
+            </w:pPr>
+            <w:r>
+              <w:t>2007</w:t>
+            </w:r>
+          </w:p>
+        </w:tc>
+        <w:tc>
+          <w:tcPr>
+            <w:tcW w:w="1800" w:type="dxa"/>
+            <w:tcBorders>
+              <w:top w:val="single" w:sz="4" w:space="0" w:color="auto"/>
+              <w:left w:val="nil"/>
+              <w:bottom w:val="single" w:sz="4" w:space="0" w:color="auto"/>
+              <w:right w:val="single" w:sz="4" w:space="0" w:color="auto"/>
+            </w:tcBorders>
+            <w:shd w:val="clear" w:color="auto" w:fill="auto"/>
+            <w:noWrap/>
+          </w:tcPr>
+          <w:p>
+            <w:pPr>
+              <w:jc w:val="center"/>
+            </w:pPr>
+            <w:r>
+              <w:t>1</w:t>
+            </w:r>
+          </w:p>
+        </w:tc>
+      </w:tr>
+      <w:tr>
+        <w:trPr>
+          <w:trHeight w:val="320"/>
+          <w:jc w:val="center"/>
+        </w:trPr>
+        <w:tc>
+          <w:tcPr>
+            <w:tcW w:w="1800" w:type="dxa"/>
+            <w:tcBorders>
+              <w:top w:val="single" w:sz="4" w:space="0" w:color="auto"/>
+              <w:left w:val="single" w:sz="4" w:space="0" w:color="auto"/>
+              <w:bottom w:val="single" w:sz="4" w:space="0" w:color="auto"/>
+              <w:right w:val="nil"/>
+            </w:tcBorders>
+            <w:shd w:val="clear" w:color="auto" w:fill="auto"/>
+            <w:noWrap/>
+          </w:tcPr>
+          <w:p>
+            <w:pPr>
+              <w:jc w:val="center"/>
+            </w:pPr>
+            <w:r>
+              <w:t>2008</w:t>
+            </w:r>
+          </w:p>
+        </w:tc>
+        <w:tc>
+          <w:tcPr>
+            <w:tcW w:w="1800" w:type="dxa"/>
+            <w:tcBorders>
+              <w:top w:val="single" w:sz="4" w:space="0" w:color="auto"/>
+              <w:left w:val="nil"/>
+              <w:bottom w:val="single" w:sz="4" w:space="0" w:color="auto"/>
+              <w:right w:val="single" w:sz="4" w:space="0" w:color="auto"/>
+            </w:tcBorders>
+            <w:shd w:val="clear" w:color="auto" w:fill="auto"/>
+            <w:noWrap/>
+          </w:tcPr>
+          <w:p>
+            <w:pPr>
+              <w:jc w:val="center"/>
+            </w:pPr>
+            <w:r>
+              <w:t>191</w:t>
+            </w:r>
+          </w:p>
+        </w:tc>
+      </w:tr>
+      <w:tr>
+        <w:trPr>
+          <w:trHeight w:val="320"/>
+          <w:jc w:val="center"/>
+        </w:trPr>
+        <w:tc>
+          <w:tcPr>
+            <w:tcW w:w="1800" w:type="dxa"/>
+            <w:tcBorders>
+              <w:top w:val="single" w:sz="4" w:space="0" w:color="auto"/>
+              <w:left w:val="single" w:sz="4" w:space="0" w:color="auto"/>
+              <w:bottom w:val="single" w:sz="4" w:space="0" w:color="auto"/>
+              <w:right w:val="nil"/>
+            </w:tcBorders>
+            <w:shd w:val="clear" w:color="auto" w:fill="auto"/>
+            <w:noWrap/>
+          </w:tcPr>
+          <w:p>
+            <w:pPr>
+              <w:jc w:val="center"/>
+            </w:pPr>
+            <w:r>
+              <w:t>2009</w:t>
+            </w:r>
+          </w:p>
+        </w:tc>
+        <w:tc>
+          <w:tcPr>
+            <w:tcW w:w="1800" w:type="dxa"/>
+            <w:tcBorders>
+              <w:top w:val="single" w:sz="4" w:space="0" w:color="auto"/>
+              <w:left w:val="nil"/>
+              <w:bottom w:val="single" w:sz="4" w:space="0" w:color="auto"/>
+              <w:right w:val="single" w:sz="4" w:space="0" w:color="auto"/>
+            </w:tcBorders>
+            <w:shd w:val="clear" w:color="auto" w:fill="auto"/>
+            <w:noWrap/>
+          </w:tcPr>
+          <w:p>
+            <w:pPr>
+              <w:jc w:val="center"/>
+            </w:pPr>
+            <w:r>
+              <w:t>183</w:t>
+            </w:r>
+          </w:p>
+        </w:tc>
+      </w:tr>
+      <w:tr>
+        <w:trPr>
+          <w:trHeight w:val="320"/>
+          <w:jc w:val="center"/>
+        </w:trPr>
+        <w:tc>
+          <w:tcPr>
+            <w:tcW w:w="1800" w:type="dxa"/>
+            <w:tcBorders>
+              <w:top w:val="single" w:sz="4" w:space="0" w:color="auto"/>
+              <w:left w:val="single" w:sz="4" w:space="0" w:color="auto"/>
+              <w:bottom w:val="single" w:sz="4" w:space="0" w:color="auto"/>
+              <w:right w:val="nil"/>
+            </w:tcBorders>
+            <w:shd w:val="clear" w:color="auto" w:fill="auto"/>
+            <w:noWrap/>
+          </w:tcPr>
+          <w:p>
+            <w:pPr>
+              <w:jc w:val="center"/>
+            </w:pPr>
+            <w:r>
+              <w:t>2010</w:t>
+            </w:r>
+          </w:p>
+        </w:tc>
+        <w:tc>
+          <w:tcPr>
+            <w:tcW w:w="1800" w:type="dxa"/>
+            <w:tcBorders>
+              <w:top w:val="single" w:sz="4" w:space="0" w:color="auto"/>
+              <w:left w:val="nil"/>
+              <w:bottom w:val="single" w:sz="4" w:space="0" w:color="auto"/>
+              <w:right w:val="single" w:sz="4" w:space="0" w:color="auto"/>
+            </w:tcBorders>
+            <w:shd w:val="clear" w:color="auto" w:fill="auto"/>
+            <w:noWrap/>
+          </w:tcPr>
+          <w:p>
+            <w:pPr>
+              <w:jc w:val="center"/>
+            </w:pPr>
+            <w:r>
+              <w:t>35</w:t>
+            </w:r>
+          </w:p>
+        </w:tc>
+      </w:tr>
+      <w:tr>
+        <w:trPr>
+          <w:trHeight w:val="320"/>
+          <w:jc w:val="center"/>
+        </w:trPr>
+        <w:tc>
+          <w:tcPr>
+            <w:tcW w:w="1800" w:type="dxa"/>
+            <w:tcBorders>
+              <w:top w:val="single" w:sz="4" w:space="0" w:color="auto"/>
+              <w:left w:val="single" w:sz="4" w:space="0" w:color="auto"/>
+              <w:bottom w:val="single" w:sz="4" w:space="0" w:color="auto"/>
+              <w:right w:val="nil"/>
+            </w:tcBorders>
+            <w:shd w:val="clear" w:color="auto" w:fill="auto"/>
+            <w:noWrap/>
+          </w:tcPr>
+          <w:p>
+            <w:pPr>
+              <w:jc w:val="center"/>
+            </w:pPr>
+            <w:r>
+              <w:t>2011</w:t>
+            </w:r>
+          </w:p>
+        </w:tc>
+        <w:tc>
+          <w:tcPr>
+            <w:tcW w:w="1800" w:type="dxa"/>
+            <w:tcBorders>
+              <w:top w:val="single" w:sz="4" w:space="0" w:color="auto"/>
+              <w:left w:val="nil"/>
+              <w:bottom w:val="single" w:sz="4" w:space="0" w:color="auto"/>
+              <w:right w:val="single" w:sz="4" w:space="0" w:color="auto"/>
+            </w:tcBorders>
+            <w:shd w:val="clear" w:color="auto" w:fill="auto"/>
+            <w:noWrap/>
+          </w:tcPr>
+          <w:p>
+            <w:pPr>
+              <w:jc w:val="center"/>
+            </w:pPr>
+            <w:r>
+              <w:t>192</w:t>
+            </w:r>
+          </w:p>
+        </w:tc>
+      </w:tr>
+      <w:tr>
+        <w:trPr>
+          <w:trHeight w:val="320"/>
+          <w:jc w:val="center"/>
+        </w:trPr>
+        <w:tc>
+          <w:tcPr>
+            <w:tcW w:w="1800" w:type="dxa"/>
+            <w:tcBorders>
+              <w:top w:val="single" w:sz="4" w:space="0" w:color="auto"/>
+              <w:left w:val="single" w:sz="4" w:space="0" w:color="auto"/>
+              <w:bottom w:val="single" w:sz="4" w:space="0" w:color="auto"/>
+              <w:right w:val="nil"/>
+            </w:tcBorders>
+            <w:shd w:val="clear" w:color="auto" w:fill="auto"/>
+            <w:noWrap/>
+          </w:tcPr>
+          <w:p>
+            <w:pPr>
+              <w:jc w:val="center"/>
+            </w:pPr>
+            <w:r>
+              <w:t>2012</w:t>
+            </w:r>
+          </w:p>
+        </w:tc>
+        <w:tc>
+          <w:tcPr>
+            <w:tcW w:w="1800" w:type="dxa"/>
+            <w:tcBorders>
+              <w:top w:val="single" w:sz="4" w:space="0" w:color="auto"/>
+              <w:left w:val="nil"/>
+              <w:bottom w:val="single" w:sz="4" w:space="0" w:color="auto"/>
+              <w:right w:val="single" w:sz="4" w:space="0" w:color="auto"/>
+            </w:tcBorders>
+            <w:shd w:val="clear" w:color="auto" w:fill="auto"/>
+            <w:noWrap/>
+          </w:tcPr>
+          <w:p>
+            <w:pPr>
+              <w:jc w:val="center"/>
+            </w:pPr>
+            <w:r>
+              <w:t>191</w:t>
+            </w:r>
+          </w:p>
+        </w:tc>
+      </w:tr>
+      <w:tr>
+        <w:trPr>
+          <w:trHeight w:val="320"/>
+          <w:jc w:val="center"/>
+        </w:trPr>
+        <w:tc>
+          <w:tcPr>
+            <w:tcW w:w="1800" w:type="dxa"/>
+            <w:tcBorders>
+              <w:top w:val="single" w:sz="4" w:space="0" w:color="auto"/>
+              <w:left w:val="single" w:sz="4" w:space="0" w:color="auto"/>
+              <w:bottom w:val="single" w:sz="4" w:space="0" w:color="auto"/>
+              <w:right w:val="nil"/>
+            </w:tcBorders>
+            <w:shd w:val="clear" w:color="auto" w:fill="auto"/>
+            <w:noWrap/>
+          </w:tcPr>
+          <w:p>
+            <w:pPr>
+              <w:jc w:val="center"/>
+            </w:pPr>
+            <w:r>
+              <w:t>2013</w:t>
+            </w:r>
+          </w:p>
+        </w:tc>
+        <w:tc>
+          <w:tcPr>
+            <w:tcW w:w="1800" w:type="dxa"/>
+            <w:tcBorders>
+              <w:top w:val="single" w:sz="4" w:space="0" w:color="auto"/>
+              <w:left w:val="nil"/>
+              <w:bottom w:val="single" w:sz="4" w:space="0" w:color="auto"/>
+              <w:right w:val="single" w:sz="4" w:space="0" w:color="auto"/>
+            </w:tcBorders>
+            <w:shd w:val="clear" w:color="auto" w:fill="auto"/>
+            <w:noWrap/>
+          </w:tcPr>
+          <w:p>
+            <w:pPr>
+              <w:jc w:val="center"/>
+            </w:pPr>
+            <w:r>
+              <w:t>189</w:t>
+            </w:r>
+          </w:p>
+        </w:tc>
+      </w:tr>
+      <w:tr>
+        <w:trPr>
+          <w:trHeight w:val="320"/>
+          <w:jc w:val="center"/>
+        </w:trPr>
+        <w:tc>
+          <w:tcPr>
+            <w:tcW w:w="1800" w:type="dxa"/>
+            <w:tcBorders>
+              <w:top w:val="single" w:sz="4" w:space="0" w:color="auto"/>
+              <w:left w:val="single" w:sz="4" w:space="0" w:color="auto"/>
+              <w:bottom w:val="single" w:sz="4" w:space="0" w:color="auto"/>
+              <w:right w:val="nil"/>
+            </w:tcBorders>
+            <w:shd w:val="clear" w:color="auto" w:fill="auto"/>
+            <w:noWrap/>
+          </w:tcPr>
+          <w:p>
+            <w:pPr>
+              <w:jc w:val="center"/>
+            </w:pPr>
+            <w:r>
+              <w:t>2014</w:t>
+            </w:r>
+          </w:p>
+        </w:tc>
+        <w:tc>
+          <w:tcPr>
+            <w:tcW w:w="1800" w:type="dxa"/>
+            <w:tcBorders>
+              <w:top w:val="single" w:sz="4" w:space="0" w:color="auto"/>
+              <w:left w:val="nil"/>
+              <w:bottom w:val="single" w:sz="4" w:space="0" w:color="auto"/>
+              <w:right w:val="single" w:sz="4" w:space="0" w:color="auto"/>
+            </w:tcBorders>
+            <w:shd w:val="clear" w:color="auto" w:fill="auto"/>
+            <w:noWrap/>
+          </w:tcPr>
+          <w:p>
+            <w:pPr>
+              <w:jc w:val="center"/>
+            </w:pPr>
+            <w:r>
+              <w:t>217</w:t>
+            </w:r>
+          </w:p>
+        </w:tc>
+      </w:tr>
+      <w:tr>
+        <w:trPr>
+          <w:trHeight w:val="320"/>
+          <w:jc w:val="center"/>
+        </w:trPr>
+        <w:tc>
+          <w:tcPr>
+            <w:tcW w:w="1800" w:type="dxa"/>
+            <w:tcBorders>
+              <w:top w:val="single" w:sz="4" w:space="0" w:color="auto"/>
+              <w:left w:val="single" w:sz="4" w:space="0" w:color="auto"/>
+              <w:bottom w:val="single" w:sz="4" w:space="0" w:color="auto"/>
+              <w:right w:val="nil"/>
+            </w:tcBorders>
+            <w:shd w:val="clear" w:color="auto" w:fill="auto"/>
+            <w:noWrap/>
+          </w:tcPr>
+          <w:p>
+            <w:pPr>
+              <w:jc w:val="center"/>
+            </w:pPr>
+            <w:r>
+              <w:t>2015</w:t>
+            </w:r>
+          </w:p>
+        </w:tc>
+        <w:tc>
+          <w:tcPr>
+            <w:tcW w:w="1800" w:type="dxa"/>
+            <w:tcBorders>
+              <w:top w:val="single" w:sz="4" w:space="0" w:color="auto"/>
+              <w:left w:val="nil"/>
+              <w:bottom w:val="single" w:sz="4" w:space="0" w:color="auto"/>
+              <w:right w:val="single" w:sz="4" w:space="0" w:color="auto"/>
+            </w:tcBorders>
+            <w:shd w:val="clear" w:color="auto" w:fill="auto"/>
+            <w:noWrap/>
+          </w:tcPr>
+          <w:p>
+            <w:pPr>
+              <w:jc w:val="center"/>
+            </w:pPr>
+            <w:r>
+              <w:t>108</w:t>
+            </w:r>
+          </w:p>
+        </w:tc>
+      </w:tr>
+      <w:tr>
+        <w:trPr>
+          <w:trHeight w:val="320"/>
+          <w:jc w:val="center"/>
+        </w:trPr>
+        <w:tc>
+          <w:tcPr>
+            <w:tcW w:w="1800" w:type="dxa"/>
+            <w:tcBorders>
+              <w:top w:val="single" w:sz="4" w:space="0" w:color="auto"/>
+              <w:left w:val="single" w:sz="4" w:space="0" w:color="auto"/>
+              <w:bottom w:val="single" w:sz="4" w:space="0" w:color="auto"/>
+              <w:right w:val="nil"/>
+            </w:tcBorders>
+            <w:shd w:val="clear" w:color="auto" w:fill="auto"/>
+            <w:noWrap/>
+          </w:tcPr>
+          <w:p>
+            <w:pPr>
+              <w:jc w:val="center"/>
+            </w:pPr>
+            <w:r>
+              <w:t>2016</w:t>
+            </w:r>
+          </w:p>
+        </w:tc>
+        <w:tc>
+          <w:tcPr>
+            <w:tcW w:w="1800" w:type="dxa"/>
+            <w:tcBorders>
+              <w:top w:val="single" w:sz="4" w:space="0" w:color="auto"/>
+              <w:left w:val="nil"/>
+              <w:bottom w:val="single" w:sz="4" w:space="0" w:color="auto"/>
+              <w:right w:val="single" w:sz="4" w:space="0" w:color="auto"/>
+            </w:tcBorders>
+            <w:shd w:val="clear" w:color="auto" w:fill="auto"/>
+            <w:noWrap/>
+          </w:tcPr>
+          <w:p>
+            <w:pPr>
+              <w:jc w:val="center"/>
+            </w:pPr>
+            <w:r>
+              <w:t>83</w:t>
+            </w:r>
+          </w:p>
+        </w:tc>
+      </w:tr>
+      <w:tr>
+        <w:trPr>
+          <w:trHeight w:val="320"/>
+          <w:jc w:val="center"/>
+        </w:trPr>
+        <w:tc>
+          <w:tcPr>
+            <w:tcW w:w="1800" w:type="dxa"/>
+            <w:tcBorders>
+              <w:top w:val="single" w:sz="4" w:space="0" w:color="auto"/>
+              <w:left w:val="single" w:sz="4" w:space="0" w:color="auto"/>
+              <w:bottom w:val="single" w:sz="4" w:space="0" w:color="auto"/>
+              <w:right w:val="nil"/>
+            </w:tcBorders>
+            <w:shd w:val="clear" w:color="auto" w:fill="auto"/>
+            <w:noWrap/>
+          </w:tcPr>
+          <w:p>
+            <w:pPr>
+              <w:jc w:val="center"/>
+            </w:pPr>
+            <w:r>
+              <w:t>2017</w:t>
+            </w:r>
+          </w:p>
+        </w:tc>
+        <w:tc>
+          <w:tcPr>
+            <w:tcW w:w="1800" w:type="dxa"/>
+            <w:tcBorders>
+              <w:top w:val="single" w:sz="4" w:space="0" w:color="auto"/>
+              <w:left w:val="nil"/>
+              <w:bottom w:val="single" w:sz="4" w:space="0" w:color="auto"/>
+              <w:right w:val="single" w:sz="4" w:space="0" w:color="auto"/>
+            </w:tcBorders>
+            <w:shd w:val="clear" w:color="auto" w:fill="auto"/>
+            <w:noWrap/>
+          </w:tcPr>
+          <w:p>
+            <w:pPr>
+              <w:jc w:val="center"/>
+            </w:pPr>
+            <w:r>
+              <w:t>167</w:t>
+            </w:r>
+          </w:p>
+        </w:tc>
+      </w:tr>
+      <w:tr>
+        <w:trPr>
+          <w:trHeight w:val="320"/>
+          <w:jc w:val="center"/>
+        </w:trPr>
+        <w:tc>
+          <w:tcPr>
+            <w:tcW w:w="1800" w:type="dxa"/>
+            <w:tcBorders>
+              <w:top w:val="single" w:sz="4" w:space="0" w:color="auto"/>
+              <w:left w:val="single" w:sz="4" w:space="0" w:color="auto"/>
+              <w:bottom w:val="single" w:sz="4" w:space="0" w:color="auto"/>
+              <w:right w:val="nil"/>
+            </w:tcBorders>
+            <w:shd w:val="clear" w:color="auto" w:fill="auto"/>
+            <w:noWrap/>
+          </w:tcPr>
+          <w:p>
+            <w:pPr>
+              <w:jc w:val="center"/>
+            </w:pPr>
+            <w:r>
+              <w:t>2018</w:t>
+            </w:r>
+          </w:p>
+        </w:tc>
+        <w:tc>
+          <w:tcPr>
+            <w:tcW w:w="1800" w:type="dxa"/>
+            <w:tcBorders>
+              <w:top w:val="single" w:sz="4" w:space="0" w:color="auto"/>
+              <w:left w:val="nil"/>
+              <w:bottom w:val="single" w:sz="4" w:space="0" w:color="auto"/>
+              <w:right w:val="single" w:sz="4" w:space="0" w:color="auto"/>
+            </w:tcBorders>
+            <w:shd w:val="clear" w:color="auto" w:fill="auto"/>
+            <w:noWrap/>
+          </w:tcPr>
+          <w:p>
+            <w:pPr>
+              <w:jc w:val="center"/>
+            </w:pPr>
+            <w:r>
+              <w:t>167</w:t>
+            </w:r>
+          </w:p>
+        </w:tc>
+      </w:tr>
+      <w:tr>
+        <w:trPr>
+          <w:trHeight w:val="320"/>
+          <w:jc w:val="center"/>
+        </w:trPr>
+        <w:tc>
+          <w:tcPr>
+            <w:tcW w:w="1800" w:type="dxa"/>
+            <w:tcBorders>
+              <w:top w:val="single" w:sz="4" w:space="0" w:color="auto"/>
+              <w:left w:val="single" w:sz="4" w:space="0" w:color="auto"/>
+              <w:bottom w:val="single" w:sz="4" w:space="0" w:color="auto"/>
+              <w:right w:val="nil"/>
+            </w:tcBorders>
+            <w:shd w:val="clear" w:color="auto" w:fill="auto"/>
+            <w:noWrap/>
+          </w:tcPr>
+          <w:p>
+            <w:pPr>
+              <w:jc w:val="center"/>
+            </w:pPr>
+            <w:r>
+              <w:t>2019</w:t>
+            </w:r>
+          </w:p>
+        </w:tc>
+        <w:tc>
+          <w:tcPr>
+            <w:tcW w:w="1800" w:type="dxa"/>
+            <w:tcBorders>
+              <w:top w:val="single" w:sz="4" w:space="0" w:color="auto"/>
+              <w:left w:val="nil"/>
+              <w:bottom w:val="single" w:sz="4" w:space="0" w:color="auto"/>
+              <w:right w:val="single" w:sz="4" w:space="0" w:color="auto"/>
+            </w:tcBorders>
+            <w:shd w:val="clear" w:color="auto" w:fill="auto"/>
+            <w:noWrap/>
+          </w:tcPr>
+          <w:p>
+            <w:pPr>
+              <w:jc w:val="center"/>
+            </w:pPr>
+            <w:r>
+              <w:t>147</w:t>
+            </w:r>
+          </w:p>
+        </w:tc>
+      </w:tr>
+      <w:tr>
+        <w:trPr>
+          <w:trHeight w:val="320"/>
+          <w:jc w:val="center"/>
+        </w:trPr>
+        <w:tc>
+          <w:tcPr>
+            <w:tcW w:w="1800" w:type="dxa"/>
+            <w:tcBorders>
+              <w:top w:val="single" w:sz="4" w:space="0" w:color="auto"/>
+              <w:left w:val="single" w:sz="4" w:space="0" w:color="auto"/>
+              <w:bottom w:val="single" w:sz="4" w:space="0" w:color="auto"/>
+              <w:right w:val="nil"/>
+            </w:tcBorders>
+            <w:shd w:val="clear" w:color="auto" w:fill="auto"/>
+            <w:noWrap/>
+          </w:tcPr>
+          <w:p>
+            <w:pPr>
+              <w:jc w:val="center"/>
+            </w:pPr>
+            <w:r>
+              <w:t>2020</w:t>
+            </w:r>
+          </w:p>
+        </w:tc>
+        <w:tc>
+          <w:tcPr>
+            <w:tcW w:w="1800" w:type="dxa"/>
+            <w:tcBorders>
+              <w:top w:val="single" w:sz="4" w:space="0" w:color="auto"/>
+              <w:left w:val="nil"/>
+              <w:bottom w:val="single" w:sz="4" w:space="0" w:color="auto"/>
+              <w:right w:val="single" w:sz="4" w:space="0" w:color="auto"/>
+            </w:tcBorders>
+            <w:shd w:val="clear" w:color="auto" w:fill="auto"/>
+            <w:noWrap/>
+          </w:tcPr>
+          <w:p>
+            <w:pPr>
+              <w:jc w:val="center"/>
+            </w:pPr>
+            <w:r>
+              <w:t>66</w:t>
+            </w:r>
+          </w:p>
+        </w:tc>
+      </w:tr>
+    </w:tbl>
+    <w:p>
+      <w:pPr>
+        <w:rPr>
+          <w:rFonts w:ascii="Times" w:hAnsi="Times"/>
+        </w:rPr>
+      </w:pPr>
+    </w:p>
+    <w:p>
+      <w:pPr>
+        <w:rPr>
+          <w:rFonts w:ascii="Times" w:hAnsi="Times"/>
+        </w:rPr>
+      </w:pPr>
+      <w:r>
+        <w:rPr>
+          <w:rFonts w:ascii="Times" w:hAnsi="Times"/>
+        </w:rPr>
+        <w:br w:type="page"/>
+      </w:r>
+    </w:p>
+    <w:p>
+      <w:pPr>
+        <w:rPr>
+          <w:rFonts w:ascii="Times" w:hAnsi="Times"/>
+        </w:rPr>
+      </w:pPr>
+    </w:p>
+    <w:p>
+      <w:pPr>
+        <w:rPr>
+          <w:rFonts w:ascii="Times" w:hAnsi="Times"/>
+          <w:b/>
+          <w:bCs/>
+        </w:rPr>
+      </w:pPr>
+      <w:r>
+        <w:rPr>
+          <w:rFonts w:ascii="Times" w:hAnsi="Times"/>
+          <w:b/>
+          <w:bCs/>
+        </w:rPr>
+        <w:t xml:space="preserve">Table </w:t>
+      </w:r>
+      <w:r>
+        <w:rPr>
+          <w:rFonts w:ascii="Times" w:hAnsi="Times"/>
+          <w:b/>
+          <w:bCs/>
+        </w:rPr>
+        <w:t>7</w:t>
       </w:r>
       <w:r>
         <w:rPr>
@@ -20187,14 +21510,14 @@
         </w:rPr>
         <w:t xml:space="preserve">Figure </w:t>
       </w:r>
+      <w:commentRangeEnd w:id="1"/>
       <w:r>
         <w:rPr>
           <w:rFonts w:ascii="Times New Roman" w:eastAsia="Times New Roman" w:hAnsi="Times New Roman" w:cs="Times New Roman"/>
           <w:b/>
         </w:rPr>
-        <w:t>7</w:t>
-      </w:r>
-      <w:commentRangeEnd w:id="1"/>
+        <w:t>11</w:t>
+      </w:r>
       <w:r>
         <w:rPr>
           <w:rStyle w:val="CommentReference"/>
@@ -20334,7 +21657,15 @@
           <w:b/>
           <w:bCs/>
         </w:rPr>
-        <w:t>Figure 8</w:t>
+        <w:t xml:space="preserve">Figure </w:t>
+      </w:r>
+      <w:r>
+        <w:rPr>
+          <w:rFonts w:ascii="Times New Roman" w:eastAsia="Times New Roman" w:hAnsi="Times New Roman" w:cs="Times New Roman"/>
+          <w:b/>
+          <w:bCs/>
+        </w:rPr>
+        <w:t>12</w:t>
       </w:r>
       <w:r>
         <w:rPr>
@@ -20438,7 +21769,15 @@
           <w:b/>
           <w:bCs/>
         </w:rPr>
-        <w:t>Figure 9</w:t>
+        <w:t xml:space="preserve">Figure </w:t>
+      </w:r>
+      <w:r>
+        <w:rPr>
+          <w:rFonts w:ascii="Times New Roman" w:eastAsia="Times New Roman" w:hAnsi="Times New Roman" w:cs="Times New Roman"/>
+          <w:b/>
+          <w:bCs/>
+        </w:rPr>
+        <w:t>13</w:t>
       </w:r>
       <w:r>
         <w:rPr>
@@ -20565,7 +21904,23 @@
           <w:b/>
           <w:bCs/>
         </w:rPr>
-        <w:t>Figure 10.</w:t>
+        <w:t>Figure 1</w:t>
+      </w:r>
+      <w:r>
+        <w:rPr>
+          <w:rFonts w:ascii="Times New Roman" w:eastAsia="Times New Roman" w:hAnsi="Times New Roman" w:cs="Times New Roman"/>
+          <w:b/>
+          <w:bCs/>
+        </w:rPr>
+        <w:t>4</w:t>
+      </w:r>
+      <w:r>
+        <w:rPr>
+          <w:rFonts w:ascii="Times New Roman" w:eastAsia="Times New Roman" w:hAnsi="Times New Roman" w:cs="Times New Roman"/>
+          <w:b/>
+          <w:bCs/>
+        </w:rPr>
+        <w:t>.</w:t>
       </w:r>
       <w:r>
         <w:rPr>

</xml_diff>

<commit_message>
upload with mandi's comments: round 1
</commit_message>
<xml_diff>
--- a/reports/2021/Tables_and_Figures.docx
+++ b/reports/2021/Tables_and_Figures.docx
@@ -2668,16 +2668,8 @@
               <w:rPr>
                 <w:rFonts w:ascii="Times New Roman" w:eastAsia="Times New Roman" w:hAnsi="Times New Roman" w:cs="Times New Roman"/>
               </w:rPr>
-              <w:t xml:space="preserve">c. </w:t>
-            </w:r>
-            <w:proofErr w:type="gramStart"/>
-            <w:r>
-              <w:rPr>
-                <w:rFonts w:ascii="Times New Roman" w:eastAsia="Times New Roman" w:hAnsi="Times New Roman" w:cs="Times New Roman"/>
-              </w:rPr>
-              <w:t>RAD-sequencing</w:t>
-            </w:r>
-            <w:proofErr w:type="gramEnd"/>
+              <w:t>c. RAD-sequencing</w:t>
+            </w:r>
           </w:p>
         </w:tc>
         <w:tc>
@@ -3623,16 +3615,8 @@
               <w:rPr>
                 <w:rFonts w:ascii="Times New Roman" w:eastAsia="Times New Roman" w:hAnsi="Times New Roman" w:cs="Times New Roman"/>
               </w:rPr>
-              <w:t xml:space="preserve">c. </w:t>
-            </w:r>
-            <w:proofErr w:type="gramStart"/>
-            <w:r>
-              <w:rPr>
-                <w:rFonts w:ascii="Times New Roman" w:eastAsia="Times New Roman" w:hAnsi="Times New Roman" w:cs="Times New Roman"/>
-              </w:rPr>
-              <w:t>RAD-sequencing</w:t>
-            </w:r>
-            <w:proofErr w:type="gramEnd"/>
+              <w:t>c. RAD-sequencing</w:t>
+            </w:r>
           </w:p>
         </w:tc>
         <w:tc>
@@ -19225,7 +19209,85 @@
         <w:rPr>
           <w:rFonts w:ascii="Times New Roman" w:eastAsia="Times New Roman" w:hAnsi="Times New Roman" w:cs="Times New Roman"/>
         </w:rPr>
-        <w:t xml:space="preserve">the pipeline separately to produce two reference genomes––one male and one female. All work was completed at the GVL unless otherwise noted. A.) Tissue from male and female delta smelt are sampled from the captive colony at the FCCL. B.) HMW DNA is extracted from the fish tissue samples. C.) Extracted DNA of sufficient length undergoes a library prep, subsequent sequencing and </w:t>
+        <w:t xml:space="preserve">the pipeline separately to produce two </w:t>
+      </w:r>
+      <w:ins w:id="1" w:author="Microsoft Office User" w:date="2021-06-15T16:54:00Z">
+        <w:r>
+          <w:rPr>
+            <w:rFonts w:ascii="Times New Roman" w:eastAsia="Times New Roman" w:hAnsi="Times New Roman" w:cs="Times New Roman"/>
+          </w:rPr>
+          <w:t xml:space="preserve">independent </w:t>
+        </w:r>
+      </w:ins>
+      <w:r>
+        <w:rPr>
+          <w:rFonts w:ascii="Times New Roman" w:eastAsia="Times New Roman" w:hAnsi="Times New Roman" w:cs="Times New Roman"/>
+        </w:rPr>
+        <w:t>reference genomes––one male and one female. All work was completed at the GVL unless otherwise noted. A</w:t>
+      </w:r>
+      <w:del w:id="2" w:author="Microsoft Office User" w:date="2021-06-15T16:53:00Z">
+        <w:r>
+          <w:rPr>
+            <w:rFonts w:ascii="Times New Roman" w:eastAsia="Times New Roman" w:hAnsi="Times New Roman" w:cs="Times New Roman"/>
+          </w:rPr>
+          <w:delText>.</w:delText>
+        </w:r>
+      </w:del>
+      <w:r>
+        <w:rPr>
+          <w:rFonts w:ascii="Times New Roman" w:eastAsia="Times New Roman" w:hAnsi="Times New Roman" w:cs="Times New Roman"/>
+        </w:rPr>
+        <w:t>) Tissue from male and female delta smelt are sampled from the captive</w:t>
+      </w:r>
+      <w:ins w:id="3" w:author="Microsoft Office User" w:date="2021-06-15T16:55:00Z">
+        <w:r>
+          <w:rPr>
+            <w:rFonts w:ascii="Times New Roman" w:eastAsia="Times New Roman" w:hAnsi="Times New Roman" w:cs="Times New Roman"/>
+          </w:rPr>
+          <w:t xml:space="preserve"> population</w:t>
+        </w:r>
+      </w:ins>
+      <w:del w:id="4" w:author="Microsoft Office User" w:date="2021-06-15T16:55:00Z">
+        <w:r>
+          <w:rPr>
+            <w:rFonts w:ascii="Times New Roman" w:eastAsia="Times New Roman" w:hAnsi="Times New Roman" w:cs="Times New Roman"/>
+          </w:rPr>
+          <w:delText xml:space="preserve"> colony</w:delText>
+        </w:r>
+      </w:del>
+      <w:r>
+        <w:rPr>
+          <w:rFonts w:ascii="Times New Roman" w:eastAsia="Times New Roman" w:hAnsi="Times New Roman" w:cs="Times New Roman"/>
+        </w:rPr>
+        <w:t xml:space="preserve"> at the FCCL. B</w:t>
+      </w:r>
+      <w:del w:id="5" w:author="Microsoft Office User" w:date="2021-06-15T16:53:00Z">
+        <w:r>
+          <w:rPr>
+            <w:rFonts w:ascii="Times New Roman" w:eastAsia="Times New Roman" w:hAnsi="Times New Roman" w:cs="Times New Roman"/>
+          </w:rPr>
+          <w:delText>.</w:delText>
+        </w:r>
+      </w:del>
+      <w:r>
+        <w:rPr>
+          <w:rFonts w:ascii="Times New Roman" w:eastAsia="Times New Roman" w:hAnsi="Times New Roman" w:cs="Times New Roman"/>
+        </w:rPr>
+        <w:t>) HMW DNA is extracted from the fish tissue samples. C</w:t>
+      </w:r>
+      <w:del w:id="6" w:author="Microsoft Office User" w:date="2021-06-15T16:53:00Z">
+        <w:r>
+          <w:rPr>
+            <w:rFonts w:ascii="Times New Roman" w:eastAsia="Times New Roman" w:hAnsi="Times New Roman" w:cs="Times New Roman"/>
+          </w:rPr>
+          <w:delText>.</w:delText>
+        </w:r>
+      </w:del>
+      <w:r>
+        <w:rPr>
+          <w:rFonts w:ascii="Times New Roman" w:eastAsia="Times New Roman" w:hAnsi="Times New Roman" w:cs="Times New Roman"/>
+        </w:rPr>
+        <w:t xml:space="preserve">) Extracted DNA of sufficient length undergoes a library prep, subsequent sequencing and </w:t>
       </w:r>
       <w:r>
         <w:rPr>
@@ -19237,7 +19299,21 @@
         <w:rPr>
           <w:rFonts w:ascii="Times New Roman" w:eastAsia="Times New Roman" w:hAnsi="Times New Roman" w:cs="Times New Roman"/>
         </w:rPr>
-        <w:t xml:space="preserve">quality control for each of the three NGS technologies (linked-read, long-read and hi-c). D.) </w:t>
+        <w:t>quality control for each of the three NGS technologies (linked-read, long-read and hi-c). D</w:t>
+      </w:r>
+      <w:del w:id="7" w:author="Microsoft Office User" w:date="2021-06-15T16:53:00Z">
+        <w:r>
+          <w:rPr>
+            <w:rFonts w:ascii="Times New Roman" w:eastAsia="Times New Roman" w:hAnsi="Times New Roman" w:cs="Times New Roman"/>
+          </w:rPr>
+          <w:delText>.</w:delText>
+        </w:r>
+      </w:del>
+      <w:r>
+        <w:rPr>
+          <w:rFonts w:ascii="Times New Roman" w:eastAsia="Times New Roman" w:hAnsi="Times New Roman" w:cs="Times New Roman"/>
+        </w:rPr>
+        <w:t xml:space="preserve">) </w:t>
       </w:r>
       <w:r>
         <w:rPr>
@@ -19311,7 +19387,21 @@
         <w:rPr>
           <w:rFonts w:ascii="Times New Roman" w:eastAsia="Times New Roman" w:hAnsi="Times New Roman" w:cs="Times New Roman"/>
         </w:rPr>
-        <w:t>. E.) The long-read assembl</w:t>
+        <w:t>. E</w:t>
+      </w:r>
+      <w:del w:id="8" w:author="Microsoft Office User" w:date="2021-06-15T16:54:00Z">
+        <w:r>
+          <w:rPr>
+            <w:rFonts w:ascii="Times New Roman" w:eastAsia="Times New Roman" w:hAnsi="Times New Roman" w:cs="Times New Roman"/>
+          </w:rPr>
+          <w:delText>.</w:delText>
+        </w:r>
+      </w:del>
+      <w:r>
+        <w:rPr>
+          <w:rFonts w:ascii="Times New Roman" w:eastAsia="Times New Roman" w:hAnsi="Times New Roman" w:cs="Times New Roman"/>
+        </w:rPr>
+        <w:t>) The long-read assembl</w:t>
       </w:r>
       <w:r>
         <w:rPr>
@@ -19385,7 +19475,21 @@
         <w:rPr>
           <w:rFonts w:ascii="Times New Roman" w:eastAsia="Times New Roman" w:hAnsi="Times New Roman" w:cs="Times New Roman"/>
         </w:rPr>
-        <w:t>. F.) Hi-c data connects long-range gaps in the linked- &amp; long-read consensus assembly. The quality of the consensus assembly is then assessed by the software BUSCO</w:t>
+        <w:t>. F</w:t>
+      </w:r>
+      <w:del w:id="9" w:author="Microsoft Office User" w:date="2021-06-15T16:54:00Z">
+        <w:r>
+          <w:rPr>
+            <w:rFonts w:ascii="Times New Roman" w:eastAsia="Times New Roman" w:hAnsi="Times New Roman" w:cs="Times New Roman"/>
+          </w:rPr>
+          <w:delText>.</w:delText>
+        </w:r>
+      </w:del>
+      <w:r>
+        <w:rPr>
+          <w:rFonts w:ascii="Times New Roman" w:eastAsia="Times New Roman" w:hAnsi="Times New Roman" w:cs="Times New Roman"/>
+        </w:rPr>
+        <w:t>) Hi-c data connects long-range gaps in the linked- &amp; long-read consensus assembly. The quality of the consensus assembly is then assessed by the software BUSCO</w:t>
       </w:r>
       <w:r>
         <w:rPr>
@@ -19423,13 +19527,61 @@
         <w:rPr>
           <w:rFonts w:ascii="Times New Roman" w:eastAsia="Times New Roman" w:hAnsi="Times New Roman" w:cs="Times New Roman"/>
         </w:rPr>
-        <w:t xml:space="preserve">. G.) </w:t>
-      </w:r>
-      <w:r>
-        <w:rPr>
-          <w:rFonts w:ascii="Times New Roman" w:eastAsia="Times New Roman" w:hAnsi="Times New Roman" w:cs="Times New Roman"/>
-        </w:rPr>
-        <w:t>F.) Linkage map data further connects the hi-c, linked- &amp; long-read consensus assembly. The quality of the consensus assembly is then assessed by the software BUSCO</w:t>
+        <w:t xml:space="preserve">. </w:t>
+      </w:r>
+      <w:commentRangeStart w:id="10"/>
+      <w:r>
+        <w:rPr>
+          <w:rFonts w:ascii="Times New Roman" w:eastAsia="Times New Roman" w:hAnsi="Times New Roman" w:cs="Times New Roman"/>
+        </w:rPr>
+        <w:t>G</w:t>
+      </w:r>
+      <w:del w:id="11" w:author="Microsoft Office User" w:date="2021-06-15T16:54:00Z">
+        <w:r>
+          <w:rPr>
+            <w:rFonts w:ascii="Times New Roman" w:eastAsia="Times New Roman" w:hAnsi="Times New Roman" w:cs="Times New Roman"/>
+          </w:rPr>
+          <w:delText>.</w:delText>
+        </w:r>
+      </w:del>
+      <w:r>
+        <w:rPr>
+          <w:rFonts w:ascii="Times New Roman" w:eastAsia="Times New Roman" w:hAnsi="Times New Roman" w:cs="Times New Roman"/>
+        </w:rPr>
+        <w:t xml:space="preserve">) </w:t>
+      </w:r>
+      <w:r>
+        <w:rPr>
+          <w:rFonts w:ascii="Times New Roman" w:eastAsia="Times New Roman" w:hAnsi="Times New Roman" w:cs="Times New Roman"/>
+        </w:rPr>
+        <w:t>F</w:t>
+      </w:r>
+      <w:del w:id="12" w:author="Microsoft Office User" w:date="2021-06-15T16:54:00Z">
+        <w:r>
+          <w:rPr>
+            <w:rFonts w:ascii="Times New Roman" w:eastAsia="Times New Roman" w:hAnsi="Times New Roman" w:cs="Times New Roman"/>
+          </w:rPr>
+          <w:delText>.</w:delText>
+        </w:r>
+      </w:del>
+      <w:r>
+        <w:rPr>
+          <w:rFonts w:ascii="Times New Roman" w:eastAsia="Times New Roman" w:hAnsi="Times New Roman" w:cs="Times New Roman"/>
+        </w:rPr>
+        <w:t xml:space="preserve">) </w:t>
+      </w:r>
+      <w:commentRangeEnd w:id="10"/>
+      <w:r>
+        <w:rPr>
+          <w:rStyle w:val="CommentReference"/>
+        </w:rPr>
+        <w:commentReference w:id="10"/>
+      </w:r>
+      <w:r>
+        <w:rPr>
+          <w:rFonts w:ascii="Times New Roman" w:eastAsia="Times New Roman" w:hAnsi="Times New Roman" w:cs="Times New Roman"/>
+        </w:rPr>
+        <w:t>Linkage map data further connects the hi-c, linked- &amp; long-read consensus assembly. The quality of the consensus assembly is then assessed by the software BUSCO</w:t>
       </w:r>
       <w:r>
         <w:rPr>
@@ -19467,7 +19619,21 @@
         <w:rPr>
           <w:rFonts w:ascii="Times New Roman" w:eastAsia="Times New Roman" w:hAnsi="Times New Roman" w:cs="Times New Roman"/>
         </w:rPr>
-        <w:t>. H.) Manual curation</w:t>
+        <w:t>. H</w:t>
+      </w:r>
+      <w:del w:id="13" w:author="Microsoft Office User" w:date="2021-06-15T16:54:00Z">
+        <w:r>
+          <w:rPr>
+            <w:rFonts w:ascii="Times New Roman" w:eastAsia="Times New Roman" w:hAnsi="Times New Roman" w:cs="Times New Roman"/>
+          </w:rPr>
+          <w:delText>.</w:delText>
+        </w:r>
+      </w:del>
+      <w:r>
+        <w:rPr>
+          <w:rFonts w:ascii="Times New Roman" w:eastAsia="Times New Roman" w:hAnsi="Times New Roman" w:cs="Times New Roman"/>
+        </w:rPr>
+        <w:t>) Manual curation</w:t>
       </w:r>
       <w:r>
         <w:rPr>
@@ -20130,6 +20296,7 @@
         </w:rPr>
         <w:t xml:space="preserve">). </w:t>
       </w:r>
+      <w:commentRangeStart w:id="14"/>
       <w:r>
         <w:rPr>
           <w:rFonts w:ascii="Times New Roman" w:eastAsia="Times New Roman" w:hAnsi="Times New Roman" w:cs="Times New Roman"/>
@@ -20153,6 +20320,13 @@
           <w:rFonts w:ascii="Times New Roman" w:eastAsia="Times New Roman" w:hAnsi="Times New Roman" w:cs="Times New Roman"/>
         </w:rPr>
         <w:t>.</w:t>
+      </w:r>
+      <w:commentRangeEnd w:id="14"/>
+      <w:r>
+        <w:rPr>
+          <w:rStyle w:val="CommentReference"/>
+        </w:rPr>
+        <w:commentReference w:id="14"/>
       </w:r>
     </w:p>
     <w:p>
@@ -20295,7 +20469,14 @@
         <w:rPr>
           <w:rFonts w:ascii="Times New Roman" w:eastAsia="Times New Roman" w:hAnsi="Times New Roman" w:cs="Times New Roman"/>
         </w:rPr>
-        <w:t>s using k=21 (A &amp; C), and k=31 (B &amp; D)</w:t>
+        <w:t>s using k=21 (A &amp; C), and k=31 (B &amp; D</w:t>
+      </w:r>
+      <w:commentRangeStart w:id="15"/>
+      <w:r>
+        <w:rPr>
+          <w:rFonts w:ascii="Times New Roman" w:eastAsia="Times New Roman" w:hAnsi="Times New Roman" w:cs="Times New Roman"/>
+        </w:rPr>
+        <w:t>)</w:t>
       </w:r>
       <w:r>
         <w:rPr>
@@ -20356,6 +20537,13 @@
           <w:rFonts w:ascii="Times New Roman" w:eastAsia="Times New Roman" w:hAnsi="Times New Roman" w:cs="Times New Roman"/>
         </w:rPr>
         <w:t>.</w:t>
+      </w:r>
+      <w:commentRangeEnd w:id="15"/>
+      <w:r>
+        <w:rPr>
+          <w:rStyle w:val="CommentReference"/>
+        </w:rPr>
+        <w:commentReference w:id="15"/>
       </w:r>
     </w:p>
     <w:p>
@@ -21235,8 +21423,9 @@
           <w:iCs/>
           <w:lang w:val="en"/>
         </w:rPr>
-        <w:t xml:space="preserve">. For </w:t>
-      </w:r>
+        <w:t>.</w:t>
+      </w:r>
+      <w:commentRangeStart w:id="16"/>
       <w:r>
         <w:rPr>
           <w:rFonts w:ascii="Times New Roman" w:eastAsia="Times New Roman" w:hAnsi="Times New Roman" w:cs="Times New Roman"/>
@@ -21244,7 +21433,7 @@
           <w:iCs/>
           <w:lang w:val="en"/>
         </w:rPr>
-        <w:t>visualization</w:t>
+        <w:t xml:space="preserve"> For </w:t>
       </w:r>
       <w:r>
         <w:rPr>
@@ -21253,7 +21442,7 @@
           <w:iCs/>
           <w:lang w:val="en"/>
         </w:rPr>
-        <w:t xml:space="preserve"> Ne estimates above 10,000 were given a value of 10,000 and negative Ne estimates, which indicate the true Ne is too large to be defined</w:t>
+        <w:t>visualization</w:t>
       </w:r>
       <w:r>
         <w:rPr>
@@ -21262,7 +21451,23 @@
           <w:iCs/>
           <w:lang w:val="en"/>
         </w:rPr>
+        <w:t xml:space="preserve"> Ne estimates above 10,000 were given a value of 10,000 and negative Ne estimates, which indicate the true Ne is too large to be defined</w:t>
+      </w:r>
+      <w:r>
+        <w:rPr>
+          <w:rFonts w:ascii="Times New Roman" w:eastAsia="Times New Roman" w:hAnsi="Times New Roman" w:cs="Times New Roman"/>
+          <w:bCs/>
+          <w:iCs/>
+          <w:lang w:val="en"/>
+        </w:rPr>
         <w:t xml:space="preserve">, were given a value of 10,300. </w:t>
+      </w:r>
+      <w:commentRangeEnd w:id="16"/>
+      <w:r>
+        <w:rPr>
+          <w:rStyle w:val="CommentReference"/>
+        </w:rPr>
+        <w:commentReference w:id="16"/>
       </w:r>
     </w:p>
     <w:p>
@@ -21505,7 +21710,24 @@
           <w:iCs/>
           <w:lang w:val="en"/>
         </w:rPr>
-        <w:t xml:space="preserve"> with regression lines and 0.95 confidence intervals.</w:t>
+        <w:t xml:space="preserve"> </w:t>
+      </w:r>
+      <w:commentRangeStart w:id="17"/>
+      <w:r>
+        <w:rPr>
+          <w:rFonts w:ascii="Times New Roman" w:eastAsia="Times New Roman" w:hAnsi="Times New Roman" w:cs="Times New Roman"/>
+          <w:bCs/>
+          <w:iCs/>
+          <w:lang w:val="en"/>
+        </w:rPr>
+        <w:t>with regression lines and 0.95 confidence intervals.</w:t>
+      </w:r>
+      <w:commentRangeEnd w:id="17"/>
+      <w:r>
+        <w:rPr>
+          <w:rStyle w:val="CommentReference"/>
+        </w:rPr>
+        <w:commentReference w:id="17"/>
       </w:r>
     </w:p>
     <w:p>
@@ -21644,8 +21866,48 @@
         <w:rPr>
           <w:rFonts w:ascii="Times New Roman" w:eastAsia="Times New Roman" w:hAnsi="Times New Roman" w:cs="Times New Roman"/>
         </w:rPr>
-        <w:t>. Significant SNPs marked in blue.</w:t>
-      </w:r>
+        <w:t xml:space="preserve">. </w:t>
+      </w:r>
+      <w:commentRangeStart w:id="18"/>
+      <w:r>
+        <w:rPr>
+          <w:rFonts w:ascii="Times New Roman" w:eastAsia="Times New Roman" w:hAnsi="Times New Roman" w:cs="Times New Roman"/>
+        </w:rPr>
+        <w:t>Significant SNPs</w:t>
+      </w:r>
+      <w:r>
+        <w:rPr>
+          <w:rFonts w:ascii="Times New Roman" w:eastAsia="Times New Roman" w:hAnsi="Times New Roman" w:cs="Times New Roman"/>
+        </w:rPr>
+        <w:t xml:space="preserve"> on chromosome 5 are</w:t>
+      </w:r>
+      <w:r>
+        <w:rPr>
+          <w:rFonts w:ascii="Times New Roman" w:eastAsia="Times New Roman" w:hAnsi="Times New Roman" w:cs="Times New Roman"/>
+        </w:rPr>
+        <w:t xml:space="preserve"> marked in blue.</w:t>
+      </w:r>
+      <w:commentRangeEnd w:id="18"/>
+      <w:r>
+        <w:rPr>
+          <w:rStyle w:val="CommentReference"/>
+        </w:rPr>
+        <w:commentReference w:id="18"/>
+      </w:r>
+      <w:r>
+        <w:rPr>
+          <w:rFonts w:ascii="Times New Roman" w:eastAsia="Times New Roman" w:hAnsi="Times New Roman" w:cs="Times New Roman"/>
+        </w:rPr>
+        <w:t xml:space="preserve"> These regions are worthy of further exp</w:t>
+      </w:r>
+      <w:ins w:id="19" w:author="Microsoft Office User" w:date="2021-06-15T16:51:00Z">
+        <w:r>
+          <w:rPr>
+            <w:rFonts w:ascii="Times New Roman" w:eastAsia="Times New Roman" w:hAnsi="Times New Roman" w:cs="Times New Roman"/>
+          </w:rPr>
+          <w:t>loration…</w:t>
+        </w:r>
+      </w:ins>
     </w:p>
     <w:p>
       <w:pPr>
@@ -21749,7 +22011,43 @@
         <w:rPr>
           <w:rFonts w:ascii="Times New Roman" w:eastAsia="Times New Roman" w:hAnsi="Times New Roman" w:cs="Times New Roman"/>
         </w:rPr>
-        <w:t>. Histogram of k-mer abundances in male and female sequencing data. The male sequencing data appears to have a more higher abundance k-mers while the female sequencing data has more lower abundance k-mers.</w:t>
+        <w:t>. Histogram of k-mer abundances in male and female sequencing data. The male sequencing data appears to have a</w:t>
+      </w:r>
+      <w:del w:id="20" w:author="Microsoft Office User" w:date="2021-06-15T16:52:00Z">
+        <w:r>
+          <w:rPr>
+            <w:rFonts w:ascii="Times New Roman" w:eastAsia="Times New Roman" w:hAnsi="Times New Roman" w:cs="Times New Roman"/>
+          </w:rPr>
+          <w:delText xml:space="preserve"> more</w:delText>
+        </w:r>
+      </w:del>
+      <w:r>
+        <w:rPr>
+          <w:rFonts w:ascii="Times New Roman" w:eastAsia="Times New Roman" w:hAnsi="Times New Roman" w:cs="Times New Roman"/>
+        </w:rPr>
+        <w:t xml:space="preserve"> higher abundance k-mers while the female sequencing data has more lower abundance k-</w:t>
+      </w:r>
+      <w:commentRangeStart w:id="21"/>
+      <w:proofErr w:type="spellStart"/>
+      <w:r>
+        <w:rPr>
+          <w:rFonts w:ascii="Times New Roman" w:eastAsia="Times New Roman" w:hAnsi="Times New Roman" w:cs="Times New Roman"/>
+        </w:rPr>
+        <w:t>mers</w:t>
+      </w:r>
+      <w:commentRangeEnd w:id="21"/>
+      <w:proofErr w:type="spellEnd"/>
+      <w:r>
+        <w:rPr>
+          <w:rStyle w:val="CommentReference"/>
+        </w:rPr>
+        <w:commentReference w:id="21"/>
+      </w:r>
+      <w:r>
+        <w:rPr>
+          <w:rFonts w:ascii="Times New Roman" w:eastAsia="Times New Roman" w:hAnsi="Times New Roman" w:cs="Times New Roman"/>
+        </w:rPr>
+        <w:t>.</w:t>
       </w:r>
     </w:p>
     <w:p>
@@ -21869,7 +22167,35 @@
         <w:rPr>
           <w:rFonts w:ascii="Times New Roman" w:eastAsia="Times New Roman" w:hAnsi="Times New Roman" w:cs="Times New Roman"/>
         </w:rPr>
-        <w:t xml:space="preserve"> All k-mer abundances filtered through contigs containing five or more k-mers.</w:t>
+        <w:t xml:space="preserve"> All k-mer abundances filtered through contigs </w:t>
+      </w:r>
+      <w:commentRangeStart w:id="22"/>
+      <w:r>
+        <w:rPr>
+          <w:rFonts w:ascii="Times New Roman" w:eastAsia="Times New Roman" w:hAnsi="Times New Roman" w:cs="Times New Roman"/>
+        </w:rPr>
+        <w:t>containing five or more k-</w:t>
+      </w:r>
+      <w:proofErr w:type="spellStart"/>
+      <w:r>
+        <w:rPr>
+          <w:rFonts w:ascii="Times New Roman" w:eastAsia="Times New Roman" w:hAnsi="Times New Roman" w:cs="Times New Roman"/>
+        </w:rPr>
+        <w:t>mers</w:t>
+      </w:r>
+      <w:commentRangeEnd w:id="22"/>
+      <w:proofErr w:type="spellEnd"/>
+      <w:r>
+        <w:rPr>
+          <w:rStyle w:val="CommentReference"/>
+        </w:rPr>
+        <w:commentReference w:id="22"/>
+      </w:r>
+      <w:r>
+        <w:rPr>
+          <w:rFonts w:ascii="Times New Roman" w:eastAsia="Times New Roman" w:hAnsi="Times New Roman" w:cs="Times New Roman"/>
+        </w:rPr>
+        <w:t>.</w:t>
       </w:r>
       <w:r>
         <w:rPr>
@@ -21887,7 +22213,21 @@
         <w:rPr>
           <w:rFonts w:ascii="Times New Roman" w:eastAsia="Times New Roman" w:hAnsi="Times New Roman" w:cs="Times New Roman"/>
         </w:rPr>
-        <w:t xml:space="preserve"> can be seen from 30-70 abundance</w:t>
+        <w:t xml:space="preserve"> can be seen from 30-70 </w:t>
+      </w:r>
+      <w:commentRangeStart w:id="23"/>
+      <w:r>
+        <w:rPr>
+          <w:rFonts w:ascii="Times New Roman" w:eastAsia="Times New Roman" w:hAnsi="Times New Roman" w:cs="Times New Roman"/>
+        </w:rPr>
+        <w:t>abundance</w:t>
+      </w:r>
+      <w:commentRangeEnd w:id="23"/>
+      <w:r>
+        <w:rPr>
+          <w:rStyle w:val="CommentReference"/>
+        </w:rPr>
+        <w:commentReference w:id="23"/>
       </w:r>
       <w:r>
         <w:rPr>
@@ -22070,13 +22410,75 @@
         <w:rPr>
           <w:rFonts w:ascii="Times New Roman" w:eastAsia="Times New Roman" w:hAnsi="Times New Roman" w:cs="Times New Roman"/>
         </w:rPr>
-        <w:t>A.) All contigs containing 5 or more k-mers B.) Zoomed in</w:t>
-      </w:r>
-      <w:r>
-        <w:rPr>
-          <w:rFonts w:ascii="Times New Roman" w:eastAsia="Times New Roman" w:hAnsi="Times New Roman" w:cs="Times New Roman"/>
-        </w:rPr>
-        <w:t xml:space="preserve"> view to show clear line of contigs with zero abundance in female sequencing data.</w:t>
+        <w:t>A</w:t>
+      </w:r>
+      <w:del w:id="24" w:author="Microsoft Office User" w:date="2021-06-15T16:52:00Z">
+        <w:r>
+          <w:rPr>
+            <w:rFonts w:ascii="Times New Roman" w:eastAsia="Times New Roman" w:hAnsi="Times New Roman" w:cs="Times New Roman"/>
+          </w:rPr>
+          <w:delText>.</w:delText>
+        </w:r>
+      </w:del>
+      <w:r>
+        <w:rPr>
+          <w:rFonts w:ascii="Times New Roman" w:eastAsia="Times New Roman" w:hAnsi="Times New Roman" w:cs="Times New Roman"/>
+        </w:rPr>
+        <w:t>) All contigs containing 5 or more k-</w:t>
+      </w:r>
+      <w:proofErr w:type="spellStart"/>
+      <w:r>
+        <w:rPr>
+          <w:rFonts w:ascii="Times New Roman" w:eastAsia="Times New Roman" w:hAnsi="Times New Roman" w:cs="Times New Roman"/>
+        </w:rPr>
+        <w:t>mers</w:t>
+      </w:r>
+      <w:proofErr w:type="spellEnd"/>
+      <w:r>
+        <w:rPr>
+          <w:rFonts w:ascii="Times New Roman" w:eastAsia="Times New Roman" w:hAnsi="Times New Roman" w:cs="Times New Roman"/>
+        </w:rPr>
+        <w:t xml:space="preserve"> B</w:t>
+      </w:r>
+      <w:del w:id="25" w:author="Microsoft Office User" w:date="2021-06-15T16:52:00Z">
+        <w:r>
+          <w:rPr>
+            <w:rFonts w:ascii="Times New Roman" w:eastAsia="Times New Roman" w:hAnsi="Times New Roman" w:cs="Times New Roman"/>
+          </w:rPr>
+          <w:delText>.</w:delText>
+        </w:r>
+      </w:del>
+      <w:r>
+        <w:rPr>
+          <w:rFonts w:ascii="Times New Roman" w:eastAsia="Times New Roman" w:hAnsi="Times New Roman" w:cs="Times New Roman"/>
+        </w:rPr>
+        <w:t>) Zoomed in</w:t>
+      </w:r>
+      <w:r>
+        <w:rPr>
+          <w:rFonts w:ascii="Times New Roman" w:eastAsia="Times New Roman" w:hAnsi="Times New Roman" w:cs="Times New Roman"/>
+        </w:rPr>
+        <w:t xml:space="preserve"> view to show clear line of contigs with zero abundance in female sequencing </w:t>
+      </w:r>
+      <w:commentRangeStart w:id="26"/>
+      <w:r>
+        <w:rPr>
+          <w:rFonts w:ascii="Times New Roman" w:eastAsia="Times New Roman" w:hAnsi="Times New Roman" w:cs="Times New Roman"/>
+        </w:rPr>
+        <w:t>data</w:t>
+      </w:r>
+      <w:commentRangeEnd w:id="26"/>
+      <w:r>
+        <w:rPr>
+          <w:rStyle w:val="CommentReference"/>
+        </w:rPr>
+        <w:commentReference w:id="26"/>
+      </w:r>
+      <w:r>
+        <w:rPr>
+          <w:rFonts w:ascii="Times New Roman" w:eastAsia="Times New Roman" w:hAnsi="Times New Roman" w:cs="Times New Roman"/>
+        </w:rPr>
+        <w:t>.</w:t>
       </w:r>
     </w:p>
     <w:sectPr>
@@ -22122,24 +22524,214 @@
       </w:r>
     </w:p>
   </w:comment>
+  <w:comment w:id="10" w:author="Microsoft Office User" w:date="2021-06-15T16:54:00Z" w:initials="MOU">
+    <w:p>
+      <w:pPr>
+        <w:pStyle w:val="CommentText"/>
+      </w:pPr>
+      <w:r>
+        <w:rPr>
+          <w:rStyle w:val="CommentReference"/>
+        </w:rPr>
+        <w:annotationRef/>
+      </w:r>
+      <w:r>
+        <w:t>Typo?</w:t>
+      </w:r>
+    </w:p>
+  </w:comment>
+  <w:comment w:id="14" w:author="Microsoft Office User" w:date="2021-06-15T16:53:00Z" w:initials="MOU">
+    <w:p>
+      <w:pPr>
+        <w:pStyle w:val="CommentText"/>
+      </w:pPr>
+      <w:r>
+        <w:rPr>
+          <w:rStyle w:val="CommentReference"/>
+        </w:rPr>
+        <w:annotationRef/>
+      </w:r>
+      <w:r>
+        <w:t>Good.</w:t>
+      </w:r>
+    </w:p>
+  </w:comment>
+  <w:comment w:id="15" w:author="Microsoft Office User" w:date="2021-06-15T16:53:00Z" w:initials="MOU">
+    <w:p>
+      <w:pPr>
+        <w:pStyle w:val="CommentText"/>
+      </w:pPr>
+      <w:r>
+        <w:rPr>
+          <w:rStyle w:val="CommentReference"/>
+        </w:rPr>
+        <w:annotationRef/>
+      </w:r>
+      <w:r>
+        <w:t xml:space="preserve">Good. </w:t>
+      </w:r>
+    </w:p>
+  </w:comment>
+  <w:comment w:id="16" w:author="Microsoft Office User" w:date="2021-06-15T16:50:00Z" w:initials="MOU">
+    <w:p>
+      <w:pPr>
+        <w:pStyle w:val="CommentText"/>
+      </w:pPr>
+      <w:r>
+        <w:rPr>
+          <w:rStyle w:val="CommentReference"/>
+        </w:rPr>
+        <w:annotationRef/>
+      </w:r>
+      <w:r>
+        <w:t>What else are you observing here?</w:t>
+      </w:r>
+    </w:p>
+  </w:comment>
+  <w:comment w:id="17" w:author="Microsoft Office User" w:date="2021-06-15T16:50:00Z" w:initials="MOU">
+    <w:p>
+      <w:pPr>
+        <w:pStyle w:val="CommentText"/>
+      </w:pPr>
+      <w:r>
+        <w:rPr>
+          <w:rStyle w:val="CommentReference"/>
+        </w:rPr>
+        <w:annotationRef/>
+      </w:r>
+      <w:r>
+        <w:t>What is your interpretation?</w:t>
+      </w:r>
+    </w:p>
+  </w:comment>
+  <w:comment w:id="18" w:author="Microsoft Office User" w:date="2021-06-15T16:50:00Z" w:initials="MOU">
+    <w:p>
+      <w:pPr>
+        <w:pStyle w:val="CommentText"/>
+      </w:pPr>
+      <w:r>
+        <w:rPr>
+          <w:rStyle w:val="CommentReference"/>
+        </w:rPr>
+        <w:annotationRef/>
+      </w:r>
+      <w:r>
+        <w:t>Give us more.</w:t>
+      </w:r>
+    </w:p>
+  </w:comment>
+  <w:comment w:id="21" w:author="Microsoft Office User" w:date="2021-06-15T16:52:00Z" w:initials="MOU">
+    <w:p>
+      <w:pPr>
+        <w:pStyle w:val="CommentText"/>
+      </w:pPr>
+      <w:r>
+        <w:rPr>
+          <w:rStyle w:val="CommentReference"/>
+        </w:rPr>
+        <w:annotationRef/>
+      </w:r>
+      <w:r>
+        <w:t>What does this mean?</w:t>
+      </w:r>
+    </w:p>
+  </w:comment>
+  <w:comment w:id="22" w:author="Microsoft Office User" w:date="2021-06-15T16:52:00Z" w:initials="MOU">
+    <w:p>
+      <w:pPr>
+        <w:pStyle w:val="CommentText"/>
+      </w:pPr>
+      <w:r>
+        <w:rPr>
+          <w:rStyle w:val="CommentReference"/>
+        </w:rPr>
+        <w:annotationRef/>
+      </w:r>
+      <w:r>
+        <w:t>Why?</w:t>
+      </w:r>
+    </w:p>
+  </w:comment>
+  <w:comment w:id="23" w:author="Microsoft Office User" w:date="2021-06-15T16:52:00Z" w:initials="MOU">
+    <w:p>
+      <w:pPr>
+        <w:pStyle w:val="CommentText"/>
+      </w:pPr>
+      <w:r>
+        <w:rPr>
+          <w:rStyle w:val="CommentReference"/>
+        </w:rPr>
+        <w:annotationRef/>
+      </w:r>
+      <w:r>
+        <w:t>So what?</w:t>
+      </w:r>
+    </w:p>
+  </w:comment>
+  <w:comment w:id="26" w:author="Microsoft Office User" w:date="2021-06-15T16:53:00Z" w:initials="MOU">
+    <w:p>
+      <w:pPr>
+        <w:pStyle w:val="CommentText"/>
+      </w:pPr>
+      <w:r>
+        <w:rPr>
+          <w:rStyle w:val="CommentReference"/>
+        </w:rPr>
+        <w:annotationRef/>
+      </w:r>
+      <w:r>
+        <w:t>What does this mean?</w:t>
+      </w:r>
+    </w:p>
+  </w:comment>
 </w:comments>
 </file>
 
 <file path=word/commentsExtended.xml><?xml version="1.0" encoding="utf-8"?>
 <w15:commentsEx xmlns:wpc="http://schemas.microsoft.com/office/word/2010/wordprocessingCanvas" xmlns:cx="http://schemas.microsoft.com/office/drawing/2014/chartex" xmlns:cx1="http://schemas.microsoft.com/office/drawing/2015/9/8/chartex" xmlns:cx2="http://schemas.microsoft.com/office/drawing/2015/10/21/chartex" xmlns:cx3="http://schemas.microsoft.com/office/drawing/2016/5/9/chartex" xmlns:cx4="http://schemas.microsoft.com/office/drawing/2016/5/10/chartex" xmlns:cx5="http://schemas.microsoft.com/office/drawing/2016/5/11/chartex" xmlns:cx6="http://schemas.microsoft.com/office/drawing/2016/5/12/chartex" xmlns:cx7="http://schemas.microsoft.com/office/drawing/2016/5/13/chartex" xmlns:cx8="http://schemas.microsoft.com/office/drawing/2016/5/14/chartex" xmlns:mc="http://schemas.openxmlformats.org/markup-compatibility/2006" xmlns:aink="http://schemas.microsoft.com/office/drawing/2016/ink" xmlns:am3d="http://schemas.microsoft.com/office/drawing/2017/model3d" xmlns:o="urn:schemas-microsoft-com:office:office" xmlns:r="http://schemas.openxmlformats.org/officeDocument/2006/relationships" xmlns:m="http://schemas.openxmlformats.org/officeDocument/2006/math" xmlns:v="urn:schemas-microsoft-com:vml" xmlns:wp14="http://schemas.microsoft.com/office/word/2010/wordprocessingDrawing" xmlns:wp="http://schemas.openxmlformats.org/drawingml/2006/wordprocessingDrawing" xmlns:w10="urn:schemas-microsoft-com:office:word" xmlns:w="http://schemas.openxmlformats.org/wordprocessingml/2006/main" xmlns:w14="http://schemas.microsoft.com/office/word/2010/wordml" xmlns:w15="http://schemas.microsoft.com/office/word/2012/wordml" xmlns:w16cex="http://schemas.microsoft.com/office/word/2018/wordml/cex" xmlns:w16cid="http://schemas.microsoft.com/office/word/2016/wordml/cid" xmlns:w16="http://schemas.microsoft.com/office/word/2018/wordml" xmlns:w16se="http://schemas.microsoft.com/office/word/2015/wordml/symex" xmlns:wpg="http://schemas.microsoft.com/office/word/2010/wordprocessingGroup" xmlns:wpi="http://schemas.microsoft.com/office/word/2010/wordprocessingInk" xmlns:wne="http://schemas.microsoft.com/office/word/2006/wordml" xmlns:wps="http://schemas.microsoft.com/office/word/2010/wordprocessingShape" mc:Ignorable="w14 w15 w16se w16cid w16 w16cex wp14">
   <w15:commentEx w15:paraId="12C747C9" w15:done="0"/>
+  <w15:commentEx w15:paraId="58EB313A" w15:done="0"/>
+  <w15:commentEx w15:paraId="514175DA" w15:done="0"/>
+  <w15:commentEx w15:paraId="7B194C1B" w15:done="0"/>
+  <w15:commentEx w15:paraId="65DF3AAA" w15:done="0"/>
+  <w15:commentEx w15:paraId="7930D335" w15:done="0"/>
+  <w15:commentEx w15:paraId="76159E89" w15:done="0"/>
+  <w15:commentEx w15:paraId="2D8CB8AD" w15:done="0"/>
+  <w15:commentEx w15:paraId="60BEC015" w15:done="0"/>
+  <w15:commentEx w15:paraId="7CF96132" w15:done="0"/>
+  <w15:commentEx w15:paraId="31DD0B86" w15:done="0"/>
 </w15:commentsEx>
 </file>
 
 <file path=word/commentsExtensible.xml><?xml version="1.0" encoding="utf-8"?>
 <w16cex:commentsExtensible xmlns:wpc="http://schemas.microsoft.com/office/word/2010/wordprocessingCanvas" xmlns:cx="http://schemas.microsoft.com/office/drawing/2014/chartex" xmlns:cx1="http://schemas.microsoft.com/office/drawing/2015/9/8/chartex" xmlns:cx2="http://schemas.microsoft.com/office/drawing/2015/10/21/chartex" xmlns:cx3="http://schemas.microsoft.com/office/drawing/2016/5/9/chartex" xmlns:cx4="http://schemas.microsoft.com/office/drawing/2016/5/10/chartex" xmlns:cx5="http://schemas.microsoft.com/office/drawing/2016/5/11/chartex" xmlns:cx6="http://schemas.microsoft.com/office/drawing/2016/5/12/chartex" xmlns:cx7="http://schemas.microsoft.com/office/drawing/2016/5/13/chartex" xmlns:cx8="http://schemas.microsoft.com/office/drawing/2016/5/14/chartex" xmlns:mc="http://schemas.openxmlformats.org/markup-compatibility/2006" xmlns:aink="http://schemas.microsoft.com/office/drawing/2016/ink" xmlns:am3d="http://schemas.microsoft.com/office/drawing/2017/model3d" xmlns:o="urn:schemas-microsoft-com:office:office" xmlns:r="http://schemas.openxmlformats.org/officeDocument/2006/relationships" xmlns:m="http://schemas.openxmlformats.org/officeDocument/2006/math" xmlns:v="urn:schemas-microsoft-com:vml" xmlns:wp14="http://schemas.microsoft.com/office/word/2010/wordprocessingDrawing" xmlns:wp="http://schemas.openxmlformats.org/drawingml/2006/wordprocessingDrawing" xmlns:w10="urn:schemas-microsoft-com:office:word" xmlns:w="http://schemas.openxmlformats.org/wordprocessingml/2006/main" xmlns:w14="http://schemas.microsoft.com/office/word/2010/wordml" xmlns:w15="http://schemas.microsoft.com/office/word/2012/wordml" xmlns:w16cex="http://schemas.microsoft.com/office/word/2018/wordml/cex" xmlns:w16cid="http://schemas.microsoft.com/office/word/2016/wordml/cid" xmlns:w16="http://schemas.microsoft.com/office/word/2018/wordml" xmlns:w16se="http://schemas.microsoft.com/office/word/2015/wordml/symex" xmlns:wpg="http://schemas.microsoft.com/office/word/2010/wordprocessingGroup" xmlns:wpi="http://schemas.microsoft.com/office/word/2010/wordprocessingInk" xmlns:wne="http://schemas.microsoft.com/office/word/2006/wordml" xmlns:wps="http://schemas.microsoft.com/office/word/2010/wordprocessingShape" mc:Ignorable="w14 w15 w16se w16cid w16 w16cex wp14">
   <w16cex:commentExtensible w16cex:durableId="23FF230A" w16cex:dateUtc="2021-03-19T20:18:00Z"/>
+  <w16cex:commentExtensible w16cex:durableId="247359B7" w16cex:dateUtc="2021-06-15T23:54:00Z"/>
+  <w16cex:commentExtensible w16cex:durableId="24735985" w16cex:dateUtc="2021-06-15T23:53:00Z"/>
+  <w16cex:commentExtensible w16cex:durableId="2473597C" w16cex:dateUtc="2021-06-15T23:53:00Z"/>
+  <w16cex:commentExtensible w16cex:durableId="247358D2" w16cex:dateUtc="2021-06-15T23:50:00Z"/>
+  <w16cex:commentExtensible w16cex:durableId="247358DF" w16cex:dateUtc="2021-06-15T23:50:00Z"/>
+  <w16cex:commentExtensible w16cex:durableId="247358EC" w16cex:dateUtc="2021-06-15T23:50:00Z"/>
+  <w16cex:commentExtensible w16cex:durableId="24735938" w16cex:dateUtc="2021-06-15T23:52:00Z"/>
+  <w16cex:commentExtensible w16cex:durableId="24735948" w16cex:dateUtc="2021-06-15T23:52:00Z"/>
+  <w16cex:commentExtensible w16cex:durableId="24735954" w16cex:dateUtc="2021-06-15T23:52:00Z"/>
+  <w16cex:commentExtensible w16cex:durableId="2473596D" w16cex:dateUtc="2021-06-15T23:53:00Z"/>
 </w16cex:commentsExtensible>
 </file>
 
 <file path=word/commentsIds.xml><?xml version="1.0" encoding="utf-8"?>
 <w16cid:commentsIds xmlns:wpc="http://schemas.microsoft.com/office/word/2010/wordprocessingCanvas" xmlns:cx="http://schemas.microsoft.com/office/drawing/2014/chartex" xmlns:cx1="http://schemas.microsoft.com/office/drawing/2015/9/8/chartex" xmlns:cx2="http://schemas.microsoft.com/office/drawing/2015/10/21/chartex" xmlns:cx3="http://schemas.microsoft.com/office/drawing/2016/5/9/chartex" xmlns:cx4="http://schemas.microsoft.com/office/drawing/2016/5/10/chartex" xmlns:cx5="http://schemas.microsoft.com/office/drawing/2016/5/11/chartex" xmlns:cx6="http://schemas.microsoft.com/office/drawing/2016/5/12/chartex" xmlns:cx7="http://schemas.microsoft.com/office/drawing/2016/5/13/chartex" xmlns:cx8="http://schemas.microsoft.com/office/drawing/2016/5/14/chartex" xmlns:mc="http://schemas.openxmlformats.org/markup-compatibility/2006" xmlns:aink="http://schemas.microsoft.com/office/drawing/2016/ink" xmlns:am3d="http://schemas.microsoft.com/office/drawing/2017/model3d" xmlns:o="urn:schemas-microsoft-com:office:office" xmlns:r="http://schemas.openxmlformats.org/officeDocument/2006/relationships" xmlns:m="http://schemas.openxmlformats.org/officeDocument/2006/math" xmlns:v="urn:schemas-microsoft-com:vml" xmlns:wp14="http://schemas.microsoft.com/office/word/2010/wordprocessingDrawing" xmlns:wp="http://schemas.openxmlformats.org/drawingml/2006/wordprocessingDrawing" xmlns:w10="urn:schemas-microsoft-com:office:word" xmlns:w="http://schemas.openxmlformats.org/wordprocessingml/2006/main" xmlns:w14="http://schemas.microsoft.com/office/word/2010/wordml" xmlns:w15="http://schemas.microsoft.com/office/word/2012/wordml" xmlns:w16cex="http://schemas.microsoft.com/office/word/2018/wordml/cex" xmlns:w16cid="http://schemas.microsoft.com/office/word/2016/wordml/cid" xmlns:w16="http://schemas.microsoft.com/office/word/2018/wordml" xmlns:w16se="http://schemas.microsoft.com/office/word/2015/wordml/symex" xmlns:wpg="http://schemas.microsoft.com/office/word/2010/wordprocessingGroup" xmlns:wpi="http://schemas.microsoft.com/office/word/2010/wordprocessingInk" xmlns:wne="http://schemas.microsoft.com/office/word/2006/wordml" xmlns:wps="http://schemas.microsoft.com/office/word/2010/wordprocessingShape" mc:Ignorable="w14 w15 w16se w16cid w16 w16cex wp14">
   <w16cid:commentId w16cid:paraId="12C747C9" w16cid:durableId="23FF230A"/>
+  <w16cid:commentId w16cid:paraId="58EB313A" w16cid:durableId="247359B7"/>
+  <w16cid:commentId w16cid:paraId="514175DA" w16cid:durableId="24735985"/>
+  <w16cid:commentId w16cid:paraId="7B194C1B" w16cid:durableId="2473597C"/>
+  <w16cid:commentId w16cid:paraId="65DF3AAA" w16cid:durableId="247358D2"/>
+  <w16cid:commentId w16cid:paraId="7930D335" w16cid:durableId="247358DF"/>
+  <w16cid:commentId w16cid:paraId="76159E89" w16cid:durableId="247358EC"/>
+  <w16cid:commentId w16cid:paraId="2D8CB8AD" w16cid:durableId="24735938"/>
+  <w16cid:commentId w16cid:paraId="60BEC015" w16cid:durableId="24735948"/>
+  <w16cid:commentId w16cid:paraId="7CF96132" w16cid:durableId="24735954"/>
+  <w16cid:commentId w16cid:paraId="31DD0B86" w16cid:durableId="2473596D"/>
 </w16cid:commentsIds>
 </file>
 
@@ -22147,6 +22739,9 @@
 <w15:people xmlns:wpc="http://schemas.microsoft.com/office/word/2010/wordprocessingCanvas" xmlns:cx="http://schemas.microsoft.com/office/drawing/2014/chartex" xmlns:cx1="http://schemas.microsoft.com/office/drawing/2015/9/8/chartex" xmlns:cx2="http://schemas.microsoft.com/office/drawing/2015/10/21/chartex" xmlns:cx3="http://schemas.microsoft.com/office/drawing/2016/5/9/chartex" xmlns:cx4="http://schemas.microsoft.com/office/drawing/2016/5/10/chartex" xmlns:cx5="http://schemas.microsoft.com/office/drawing/2016/5/11/chartex" xmlns:cx6="http://schemas.microsoft.com/office/drawing/2016/5/12/chartex" xmlns:cx7="http://schemas.microsoft.com/office/drawing/2016/5/13/chartex" xmlns:cx8="http://schemas.microsoft.com/office/drawing/2016/5/14/chartex" xmlns:mc="http://schemas.openxmlformats.org/markup-compatibility/2006" xmlns:aink="http://schemas.microsoft.com/office/drawing/2016/ink" xmlns:am3d="http://schemas.microsoft.com/office/drawing/2017/model3d" xmlns:o="urn:schemas-microsoft-com:office:office" xmlns:r="http://schemas.openxmlformats.org/officeDocument/2006/relationships" xmlns:m="http://schemas.openxmlformats.org/officeDocument/2006/math" xmlns:v="urn:schemas-microsoft-com:vml" xmlns:wp14="http://schemas.microsoft.com/office/word/2010/wordprocessingDrawing" xmlns:wp="http://schemas.openxmlformats.org/drawingml/2006/wordprocessingDrawing" xmlns:w10="urn:schemas-microsoft-com:office:word" xmlns:w="http://schemas.openxmlformats.org/wordprocessingml/2006/main" xmlns:w14="http://schemas.microsoft.com/office/word/2010/wordml" xmlns:w15="http://schemas.microsoft.com/office/word/2012/wordml" xmlns:w16cex="http://schemas.microsoft.com/office/word/2018/wordml/cex" xmlns:w16cid="http://schemas.microsoft.com/office/word/2016/wordml/cid" xmlns:w16="http://schemas.microsoft.com/office/word/2018/wordml" xmlns:w16se="http://schemas.microsoft.com/office/word/2015/wordml/symex" xmlns:wpg="http://schemas.microsoft.com/office/word/2010/wordprocessingGroup" xmlns:wpi="http://schemas.microsoft.com/office/word/2010/wordprocessingInk" xmlns:wne="http://schemas.microsoft.com/office/word/2006/wordml" xmlns:wps="http://schemas.microsoft.com/office/word/2010/wordprocessingShape" mc:Ignorable="w14 w15 w16se w16cid w16 w16cex wp14">
   <w15:person w15:author="Shannon Erica Kendal Joslin">
     <w15:presenceInfo w15:providerId="AD" w15:userId="S::sejoslin@ucdavis.edu::fba5f07c-7645-477e-8024-5109d1824112"/>
+  </w15:person>
+  <w15:person w15:author="Microsoft Office User">
+    <w15:presenceInfo w15:providerId="None" w15:userId="Microsoft Office User"/>
   </w15:person>
 </w15:people>
 </file>

</xml_diff>

<commit_message>
incorporated MF round 1 comments
</commit_message>
<xml_diff>
--- a/reports/2021/Tables_and_Figures.docx
+++ b/reports/2021/Tables_and_Figures.docx
@@ -19211,83 +19211,29 @@
         </w:rPr>
         <w:t xml:space="preserve">the pipeline separately to produce two </w:t>
       </w:r>
-      <w:ins w:id="1" w:author="Microsoft Office User" w:date="2021-06-15T16:54:00Z">
-        <w:r>
-          <w:rPr>
-            <w:rFonts w:ascii="Times New Roman" w:eastAsia="Times New Roman" w:hAnsi="Times New Roman" w:cs="Times New Roman"/>
-          </w:rPr>
-          <w:t xml:space="preserve">independent </w:t>
-        </w:r>
-      </w:ins>
-      <w:r>
-        <w:rPr>
-          <w:rFonts w:ascii="Times New Roman" w:eastAsia="Times New Roman" w:hAnsi="Times New Roman" w:cs="Times New Roman"/>
-        </w:rPr>
-        <w:t>reference genomes––one male and one female. All work was completed at the GVL unless otherwise noted. A</w:t>
-      </w:r>
-      <w:del w:id="2" w:author="Microsoft Office User" w:date="2021-06-15T16:53:00Z">
-        <w:r>
-          <w:rPr>
-            <w:rFonts w:ascii="Times New Roman" w:eastAsia="Times New Roman" w:hAnsi="Times New Roman" w:cs="Times New Roman"/>
-          </w:rPr>
-          <w:delText>.</w:delText>
-        </w:r>
-      </w:del>
-      <w:r>
-        <w:rPr>
-          <w:rFonts w:ascii="Times New Roman" w:eastAsia="Times New Roman" w:hAnsi="Times New Roman" w:cs="Times New Roman"/>
-        </w:rPr>
-        <w:t>) Tissue from male and female delta smelt are sampled from the captive</w:t>
-      </w:r>
-      <w:ins w:id="3" w:author="Microsoft Office User" w:date="2021-06-15T16:55:00Z">
-        <w:r>
-          <w:rPr>
-            <w:rFonts w:ascii="Times New Roman" w:eastAsia="Times New Roman" w:hAnsi="Times New Roman" w:cs="Times New Roman"/>
-          </w:rPr>
-          <w:t xml:space="preserve"> population</w:t>
-        </w:r>
-      </w:ins>
-      <w:del w:id="4" w:author="Microsoft Office User" w:date="2021-06-15T16:55:00Z">
-        <w:r>
-          <w:rPr>
-            <w:rFonts w:ascii="Times New Roman" w:eastAsia="Times New Roman" w:hAnsi="Times New Roman" w:cs="Times New Roman"/>
-          </w:rPr>
-          <w:delText xml:space="preserve"> colony</w:delText>
-        </w:r>
-      </w:del>
-      <w:r>
-        <w:rPr>
-          <w:rFonts w:ascii="Times New Roman" w:eastAsia="Times New Roman" w:hAnsi="Times New Roman" w:cs="Times New Roman"/>
-        </w:rPr>
-        <w:t xml:space="preserve"> at the FCCL. B</w:t>
-      </w:r>
-      <w:del w:id="5" w:author="Microsoft Office User" w:date="2021-06-15T16:53:00Z">
-        <w:r>
-          <w:rPr>
-            <w:rFonts w:ascii="Times New Roman" w:eastAsia="Times New Roman" w:hAnsi="Times New Roman" w:cs="Times New Roman"/>
-          </w:rPr>
-          <w:delText>.</w:delText>
-        </w:r>
-      </w:del>
-      <w:r>
-        <w:rPr>
-          <w:rFonts w:ascii="Times New Roman" w:eastAsia="Times New Roman" w:hAnsi="Times New Roman" w:cs="Times New Roman"/>
-        </w:rPr>
-        <w:t>) HMW DNA is extracted from the fish tissue samples. C</w:t>
-      </w:r>
-      <w:del w:id="6" w:author="Microsoft Office User" w:date="2021-06-15T16:53:00Z">
-        <w:r>
-          <w:rPr>
-            <w:rFonts w:ascii="Times New Roman" w:eastAsia="Times New Roman" w:hAnsi="Times New Roman" w:cs="Times New Roman"/>
-          </w:rPr>
-          <w:delText>.</w:delText>
-        </w:r>
-      </w:del>
-      <w:r>
-        <w:rPr>
-          <w:rFonts w:ascii="Times New Roman" w:eastAsia="Times New Roman" w:hAnsi="Times New Roman" w:cs="Times New Roman"/>
-        </w:rPr>
-        <w:t xml:space="preserve">) Extracted DNA of sufficient length undergoes a library prep, subsequent sequencing and </w:t>
+      <w:r>
+        <w:rPr>
+          <w:rFonts w:ascii="Times New Roman" w:eastAsia="Times New Roman" w:hAnsi="Times New Roman" w:cs="Times New Roman"/>
+        </w:rPr>
+        <w:t xml:space="preserve">independent </w:t>
+      </w:r>
+      <w:r>
+        <w:rPr>
+          <w:rFonts w:ascii="Times New Roman" w:eastAsia="Times New Roman" w:hAnsi="Times New Roman" w:cs="Times New Roman"/>
+        </w:rPr>
+        <w:t>reference genomes––one male and one female. All work was completed at the GVL unless otherwise noted. A) Tissue from male and female delta smelt are sampled from the captive</w:t>
+      </w:r>
+      <w:r>
+        <w:rPr>
+          <w:rFonts w:ascii="Times New Roman" w:eastAsia="Times New Roman" w:hAnsi="Times New Roman" w:cs="Times New Roman"/>
+        </w:rPr>
+        <w:t xml:space="preserve"> population</w:t>
+      </w:r>
+      <w:r>
+        <w:rPr>
+          <w:rFonts w:ascii="Times New Roman" w:eastAsia="Times New Roman" w:hAnsi="Times New Roman" w:cs="Times New Roman"/>
+        </w:rPr>
+        <w:t xml:space="preserve"> at the FCCL. B) HMW DNA is extracted from the fish tissue samples. C) Extracted DNA of sufficient length undergoes a library prep, subsequent sequencing and </w:t>
       </w:r>
       <w:r>
         <w:rPr>
@@ -19299,21 +19245,7 @@
         <w:rPr>
           <w:rFonts w:ascii="Times New Roman" w:eastAsia="Times New Roman" w:hAnsi="Times New Roman" w:cs="Times New Roman"/>
         </w:rPr>
-        <w:t>quality control for each of the three NGS technologies (linked-read, long-read and hi-c). D</w:t>
-      </w:r>
-      <w:del w:id="7" w:author="Microsoft Office User" w:date="2021-06-15T16:53:00Z">
-        <w:r>
-          <w:rPr>
-            <w:rFonts w:ascii="Times New Roman" w:eastAsia="Times New Roman" w:hAnsi="Times New Roman" w:cs="Times New Roman"/>
-          </w:rPr>
-          <w:delText>.</w:delText>
-        </w:r>
-      </w:del>
-      <w:r>
-        <w:rPr>
-          <w:rFonts w:ascii="Times New Roman" w:eastAsia="Times New Roman" w:hAnsi="Times New Roman" w:cs="Times New Roman"/>
-        </w:rPr>
-        <w:t xml:space="preserve">) </w:t>
+        <w:t xml:space="preserve">quality control for each of the three NGS technologies (linked-read, long-read and hi-c). D) </w:t>
       </w:r>
       <w:r>
         <w:rPr>
@@ -19387,21 +19319,7 @@
         <w:rPr>
           <w:rFonts w:ascii="Times New Roman" w:eastAsia="Times New Roman" w:hAnsi="Times New Roman" w:cs="Times New Roman"/>
         </w:rPr>
-        <w:t>. E</w:t>
-      </w:r>
-      <w:del w:id="8" w:author="Microsoft Office User" w:date="2021-06-15T16:54:00Z">
-        <w:r>
-          <w:rPr>
-            <w:rFonts w:ascii="Times New Roman" w:eastAsia="Times New Roman" w:hAnsi="Times New Roman" w:cs="Times New Roman"/>
-          </w:rPr>
-          <w:delText>.</w:delText>
-        </w:r>
-      </w:del>
-      <w:r>
-        <w:rPr>
-          <w:rFonts w:ascii="Times New Roman" w:eastAsia="Times New Roman" w:hAnsi="Times New Roman" w:cs="Times New Roman"/>
-        </w:rPr>
-        <w:t>) The long-read assembl</w:t>
+        <w:t>. E) The long-read assembl</w:t>
       </w:r>
       <w:r>
         <w:rPr>
@@ -19475,21 +19393,7 @@
         <w:rPr>
           <w:rFonts w:ascii="Times New Roman" w:eastAsia="Times New Roman" w:hAnsi="Times New Roman" w:cs="Times New Roman"/>
         </w:rPr>
-        <w:t>. F</w:t>
-      </w:r>
-      <w:del w:id="9" w:author="Microsoft Office User" w:date="2021-06-15T16:54:00Z">
-        <w:r>
-          <w:rPr>
-            <w:rFonts w:ascii="Times New Roman" w:eastAsia="Times New Roman" w:hAnsi="Times New Roman" w:cs="Times New Roman"/>
-          </w:rPr>
-          <w:delText>.</w:delText>
-        </w:r>
-      </w:del>
-      <w:r>
-        <w:rPr>
-          <w:rFonts w:ascii="Times New Roman" w:eastAsia="Times New Roman" w:hAnsi="Times New Roman" w:cs="Times New Roman"/>
-        </w:rPr>
-        <w:t>) Hi-c data connects long-range gaps in the linked- &amp; long-read consensus assembly. The quality of the consensus assembly is then assessed by the software BUSCO</w:t>
+        <w:t>. F) Hi-c data connects long-range gaps in the linked- &amp; long-read consensus assembly. The quality of the consensus assembly is then assessed by the software BUSCO</w:t>
       </w:r>
       <w:r>
         <w:rPr>
@@ -19527,55 +19431,7 @@
         <w:rPr>
           <w:rFonts w:ascii="Times New Roman" w:eastAsia="Times New Roman" w:hAnsi="Times New Roman" w:cs="Times New Roman"/>
         </w:rPr>
-        <w:t xml:space="preserve">. </w:t>
-      </w:r>
-      <w:commentRangeStart w:id="10"/>
-      <w:r>
-        <w:rPr>
-          <w:rFonts w:ascii="Times New Roman" w:eastAsia="Times New Roman" w:hAnsi="Times New Roman" w:cs="Times New Roman"/>
-        </w:rPr>
-        <w:t>G</w:t>
-      </w:r>
-      <w:del w:id="11" w:author="Microsoft Office User" w:date="2021-06-15T16:54:00Z">
-        <w:r>
-          <w:rPr>
-            <w:rFonts w:ascii="Times New Roman" w:eastAsia="Times New Roman" w:hAnsi="Times New Roman" w:cs="Times New Roman"/>
-          </w:rPr>
-          <w:delText>.</w:delText>
-        </w:r>
-      </w:del>
-      <w:r>
-        <w:rPr>
-          <w:rFonts w:ascii="Times New Roman" w:eastAsia="Times New Roman" w:hAnsi="Times New Roman" w:cs="Times New Roman"/>
-        </w:rPr>
-        <w:t xml:space="preserve">) </w:t>
-      </w:r>
-      <w:r>
-        <w:rPr>
-          <w:rFonts w:ascii="Times New Roman" w:eastAsia="Times New Roman" w:hAnsi="Times New Roman" w:cs="Times New Roman"/>
-        </w:rPr>
-        <w:t>F</w:t>
-      </w:r>
-      <w:del w:id="12" w:author="Microsoft Office User" w:date="2021-06-15T16:54:00Z">
-        <w:r>
-          <w:rPr>
-            <w:rFonts w:ascii="Times New Roman" w:eastAsia="Times New Roman" w:hAnsi="Times New Roman" w:cs="Times New Roman"/>
-          </w:rPr>
-          <w:delText>.</w:delText>
-        </w:r>
-      </w:del>
-      <w:r>
-        <w:rPr>
-          <w:rFonts w:ascii="Times New Roman" w:eastAsia="Times New Roman" w:hAnsi="Times New Roman" w:cs="Times New Roman"/>
-        </w:rPr>
-        <w:t xml:space="preserve">) </w:t>
-      </w:r>
-      <w:commentRangeEnd w:id="10"/>
-      <w:r>
-        <w:rPr>
-          <w:rStyle w:val="CommentReference"/>
-        </w:rPr>
-        <w:commentReference w:id="10"/>
+        <w:t xml:space="preserve">. G) </w:t>
       </w:r>
       <w:r>
         <w:rPr>
@@ -19619,21 +19475,7 @@
         <w:rPr>
           <w:rFonts w:ascii="Times New Roman" w:eastAsia="Times New Roman" w:hAnsi="Times New Roman" w:cs="Times New Roman"/>
         </w:rPr>
-        <w:t>. H</w:t>
-      </w:r>
-      <w:del w:id="13" w:author="Microsoft Office User" w:date="2021-06-15T16:54:00Z">
-        <w:r>
-          <w:rPr>
-            <w:rFonts w:ascii="Times New Roman" w:eastAsia="Times New Roman" w:hAnsi="Times New Roman" w:cs="Times New Roman"/>
-          </w:rPr>
-          <w:delText>.</w:delText>
-        </w:r>
-      </w:del>
-      <w:r>
-        <w:rPr>
-          <w:rFonts w:ascii="Times New Roman" w:eastAsia="Times New Roman" w:hAnsi="Times New Roman" w:cs="Times New Roman"/>
-        </w:rPr>
-        <w:t>) Manual curation</w:t>
+        <w:t>. H) Manual curation</w:t>
       </w:r>
       <w:r>
         <w:rPr>
@@ -20296,7 +20138,7 @@
         </w:rPr>
         <w:t xml:space="preserve">). </w:t>
       </w:r>
-      <w:commentRangeStart w:id="14"/>
+      <w:commentRangeStart w:id="1"/>
       <w:r>
         <w:rPr>
           <w:rFonts w:ascii="Times New Roman" w:eastAsia="Times New Roman" w:hAnsi="Times New Roman" w:cs="Times New Roman"/>
@@ -20321,12 +20163,12 @@
         </w:rPr>
         <w:t>.</w:t>
       </w:r>
-      <w:commentRangeEnd w:id="14"/>
+      <w:commentRangeEnd w:id="1"/>
       <w:r>
         <w:rPr>
           <w:rStyle w:val="CommentReference"/>
         </w:rPr>
-        <w:commentReference w:id="14"/>
+        <w:commentReference w:id="1"/>
       </w:r>
     </w:p>
     <w:p>
@@ -20471,7 +20313,7 @@
         </w:rPr>
         <w:t>s using k=21 (A &amp; C), and k=31 (B &amp; D</w:t>
       </w:r>
-      <w:commentRangeStart w:id="15"/>
+      <w:commentRangeStart w:id="2"/>
       <w:r>
         <w:rPr>
           <w:rFonts w:ascii="Times New Roman" w:eastAsia="Times New Roman" w:hAnsi="Times New Roman" w:cs="Times New Roman"/>
@@ -20538,12 +20380,12 @@
         </w:rPr>
         <w:t>.</w:t>
       </w:r>
-      <w:commentRangeEnd w:id="15"/>
+      <w:commentRangeEnd w:id="2"/>
       <w:r>
         <w:rPr>
           <w:rStyle w:val="CommentReference"/>
         </w:rPr>
-        <w:commentReference w:id="15"/>
+        <w:commentReference w:id="2"/>
       </w:r>
     </w:p>
     <w:p>
@@ -21339,7 +21181,19 @@
         <w:rPr>
           <w:rFonts w:ascii="Times New Roman" w:eastAsia="Times New Roman" w:hAnsi="Times New Roman" w:cs="Times New Roman"/>
         </w:rPr>
-        <w:t xml:space="preserve"> All-by-all scatter plot of temporal Ne estimates. Points are located at the mean generation of </w:t>
+        <w:t xml:space="preserve"> All-by-all </w:t>
+      </w:r>
+      <w:r>
+        <w:rPr>
+          <w:rFonts w:ascii="Times New Roman" w:eastAsia="Times New Roman" w:hAnsi="Times New Roman" w:cs="Times New Roman"/>
+        </w:rPr>
+        <w:t xml:space="preserve">generation </w:t>
+      </w:r>
+      <w:r>
+        <w:rPr>
+          <w:rFonts w:ascii="Times New Roman" w:eastAsia="Times New Roman" w:hAnsi="Times New Roman" w:cs="Times New Roman"/>
+        </w:rPr>
+        <w:t xml:space="preserve">scatter plot of temporal </w:t>
       </w:r>
       <m:oMath>
         <m:sSub>
@@ -21360,6 +21214,54 @@
                 <w:rFonts w:ascii="Cambria Math" w:hAnsi="Cambria Math"/>
                 <w:lang w:val="en"/>
               </w:rPr>
+              <m:t>N</m:t>
+            </m:r>
+          </m:e>
+          <m:sub>
+            <m:r>
+              <w:rPr>
+                <w:rFonts w:ascii="Cambria Math" w:hAnsi="Cambria Math"/>
+                <w:lang w:val="en"/>
+              </w:rPr>
+              <m:t>E</m:t>
+            </m:r>
+          </m:sub>
+        </m:sSub>
+      </m:oMath>
+      <w:r>
+        <w:rPr>
+          <w:rFonts w:ascii="Times New Roman" w:eastAsia="Times New Roman" w:hAnsi="Times New Roman" w:cs="Times New Roman"/>
+          <w:bCs/>
+          <w:iCs/>
+          <w:lang w:val="en"/>
+        </w:rPr>
+        <w:t xml:space="preserve"> </w:t>
+      </w:r>
+      <w:r>
+        <w:rPr>
+          <w:rFonts w:ascii="Times New Roman" w:eastAsia="Times New Roman" w:hAnsi="Times New Roman" w:cs="Times New Roman"/>
+        </w:rPr>
+        <w:t xml:space="preserve">estimates. Points are located at the mean generation of </w:t>
+      </w:r>
+      <m:oMath>
+        <m:sSub>
+          <m:sSubPr>
+            <m:ctrlPr>
+              <w:rPr>
+                <w:rFonts w:ascii="Cambria Math" w:hAnsi="Cambria Math"/>
+                <w:bCs/>
+                <w:i/>
+                <w:iCs/>
+                <w:lang w:val="en"/>
+              </w:rPr>
+            </m:ctrlPr>
+          </m:sSubPr>
+          <m:e>
+            <m:r>
+              <w:rPr>
+                <w:rFonts w:ascii="Cambria Math" w:hAnsi="Cambria Math"/>
+                <w:lang w:val="en"/>
+              </w:rPr>
               <m:t>g</m:t>
             </m:r>
           </m:e>
@@ -21423,9 +21325,8 @@
           <w:iCs/>
           <w:lang w:val="en"/>
         </w:rPr>
-        <w:t>.</w:t>
-      </w:r>
-      <w:commentRangeStart w:id="16"/>
+        <w:t xml:space="preserve">. For </w:t>
+      </w:r>
       <w:r>
         <w:rPr>
           <w:rFonts w:ascii="Times New Roman" w:eastAsia="Times New Roman" w:hAnsi="Times New Roman" w:cs="Times New Roman"/>
@@ -21433,7 +21334,7 @@
           <w:iCs/>
           <w:lang w:val="en"/>
         </w:rPr>
-        <w:t xml:space="preserve"> For </w:t>
+        <w:t>visualization</w:t>
       </w:r>
       <w:r>
         <w:rPr>
@@ -21442,8 +21343,41 @@
           <w:iCs/>
           <w:lang w:val="en"/>
         </w:rPr>
-        <w:t>visualization</w:t>
-      </w:r>
+        <w:t xml:space="preserve"> </w:t>
+      </w:r>
+      <m:oMath>
+        <m:sSub>
+          <m:sSubPr>
+            <m:ctrlPr>
+              <w:rPr>
+                <w:rFonts w:ascii="Cambria Math" w:hAnsi="Cambria Math"/>
+                <w:bCs/>
+                <w:i/>
+                <w:iCs/>
+                <w:lang w:val="en"/>
+              </w:rPr>
+            </m:ctrlPr>
+          </m:sSubPr>
+          <m:e>
+            <m:r>
+              <w:rPr>
+                <w:rFonts w:ascii="Cambria Math" w:hAnsi="Cambria Math"/>
+                <w:lang w:val="en"/>
+              </w:rPr>
+              <m:t>N</m:t>
+            </m:r>
+          </m:e>
+          <m:sub>
+            <m:r>
+              <w:rPr>
+                <w:rFonts w:ascii="Cambria Math" w:hAnsi="Cambria Math"/>
+                <w:lang w:val="en"/>
+              </w:rPr>
+              <m:t>E</m:t>
+            </m:r>
+          </m:sub>
+        </m:sSub>
+      </m:oMath>
       <w:r>
         <w:rPr>
           <w:rFonts w:ascii="Times New Roman" w:eastAsia="Times New Roman" w:hAnsi="Times New Roman" w:cs="Times New Roman"/>
@@ -21451,7 +21385,7 @@
           <w:iCs/>
           <w:lang w:val="en"/>
         </w:rPr>
-        <w:t xml:space="preserve"> Ne estimates above 10,000 were given a value of 10,000 and negative Ne estimates, which indicate the true Ne is too large to be defined</w:t>
+        <w:t xml:space="preserve"> </w:t>
       </w:r>
       <w:r>
         <w:rPr>
@@ -21460,14 +21394,274 @@
           <w:iCs/>
           <w:lang w:val="en"/>
         </w:rPr>
+        <w:t xml:space="preserve">estimates above 10,000 were given a value of 10,000 and negative </w:t>
+      </w:r>
+      <m:oMath>
+        <m:sSub>
+          <m:sSubPr>
+            <m:ctrlPr>
+              <w:rPr>
+                <w:rFonts w:ascii="Cambria Math" w:hAnsi="Cambria Math"/>
+                <w:bCs/>
+                <w:i/>
+                <w:iCs/>
+                <w:lang w:val="en"/>
+              </w:rPr>
+            </m:ctrlPr>
+          </m:sSubPr>
+          <m:e>
+            <m:r>
+              <w:rPr>
+                <w:rFonts w:ascii="Cambria Math" w:hAnsi="Cambria Math"/>
+                <w:lang w:val="en"/>
+              </w:rPr>
+              <m:t>N</m:t>
+            </m:r>
+          </m:e>
+          <m:sub>
+            <m:r>
+              <w:rPr>
+                <w:rFonts w:ascii="Cambria Math" w:hAnsi="Cambria Math"/>
+                <w:lang w:val="en"/>
+              </w:rPr>
+              <m:t>E</m:t>
+            </m:r>
+          </m:sub>
+        </m:sSub>
+      </m:oMath>
+      <w:r>
+        <w:rPr>
+          <w:rFonts w:ascii="Times New Roman" w:eastAsia="Times New Roman" w:hAnsi="Times New Roman" w:cs="Times New Roman"/>
+          <w:bCs/>
+          <w:iCs/>
+          <w:lang w:val="en"/>
+        </w:rPr>
+        <w:t xml:space="preserve"> </w:t>
+      </w:r>
+      <w:r>
+        <w:rPr>
+          <w:rFonts w:ascii="Times New Roman" w:eastAsia="Times New Roman" w:hAnsi="Times New Roman" w:cs="Times New Roman"/>
+          <w:bCs/>
+          <w:iCs/>
+          <w:lang w:val="en"/>
+        </w:rPr>
+        <w:t xml:space="preserve">estimates, which indicate the true </w:t>
+      </w:r>
+      <m:oMath>
+        <m:sSub>
+          <m:sSubPr>
+            <m:ctrlPr>
+              <w:rPr>
+                <w:rFonts w:ascii="Cambria Math" w:hAnsi="Cambria Math"/>
+                <w:bCs/>
+                <w:i/>
+                <w:iCs/>
+                <w:lang w:val="en"/>
+              </w:rPr>
+            </m:ctrlPr>
+          </m:sSubPr>
+          <m:e>
+            <m:r>
+              <w:rPr>
+                <w:rFonts w:ascii="Cambria Math" w:hAnsi="Cambria Math"/>
+                <w:lang w:val="en"/>
+              </w:rPr>
+              <m:t>N</m:t>
+            </m:r>
+          </m:e>
+          <m:sub>
+            <m:r>
+              <w:rPr>
+                <w:rFonts w:ascii="Cambria Math" w:hAnsi="Cambria Math"/>
+                <w:lang w:val="en"/>
+              </w:rPr>
+              <m:t>E</m:t>
+            </m:r>
+          </m:sub>
+        </m:sSub>
+      </m:oMath>
+      <w:r>
+        <w:rPr>
+          <w:rFonts w:ascii="Times New Roman" w:eastAsia="Times New Roman" w:hAnsi="Times New Roman" w:cs="Times New Roman"/>
+          <w:bCs/>
+          <w:iCs/>
+          <w:lang w:val="en"/>
+        </w:rPr>
+        <w:t xml:space="preserve"> </w:t>
+      </w:r>
+      <w:r>
+        <w:rPr>
+          <w:rFonts w:ascii="Times New Roman" w:eastAsia="Times New Roman" w:hAnsi="Times New Roman" w:cs="Times New Roman"/>
+          <w:bCs/>
+          <w:iCs/>
+          <w:lang w:val="en"/>
+        </w:rPr>
+        <w:t>is too large to be defined</w:t>
+      </w:r>
+      <w:r>
+        <w:rPr>
+          <w:rFonts w:ascii="Times New Roman" w:eastAsia="Times New Roman" w:hAnsi="Times New Roman" w:cs="Times New Roman"/>
+          <w:bCs/>
+          <w:iCs/>
+          <w:lang w:val="en"/>
+        </w:rPr>
         <w:t xml:space="preserve">, were given a value of 10,300. </w:t>
       </w:r>
-      <w:commentRangeEnd w:id="16"/>
-      <w:r>
-        <w:rPr>
-          <w:rStyle w:val="CommentReference"/>
-        </w:rPr>
-        <w:commentReference w:id="16"/>
+      <w:r>
+        <w:rPr>
+          <w:rFonts w:ascii="Times New Roman" w:eastAsia="Times New Roman" w:hAnsi="Times New Roman" w:cs="Times New Roman"/>
+          <w:bCs/>
+          <w:iCs/>
+          <w:lang w:val="en"/>
+        </w:rPr>
+        <w:t>Estimations in all three temporal method estimators</w:t>
+      </w:r>
+      <w:r>
+        <w:rPr>
+          <w:rFonts w:ascii="Times New Roman" w:eastAsia="Times New Roman" w:hAnsi="Times New Roman" w:cs="Times New Roman"/>
+          <w:bCs/>
+          <w:iCs/>
+          <w:lang w:val="en"/>
+        </w:rPr>
+        <w:t xml:space="preserve"> (</w:t>
+      </w:r>
+      <w:proofErr w:type="spellStart"/>
+      <w:r>
+        <w:rPr>
+          <w:rFonts w:ascii="Times New Roman" w:eastAsia="Times New Roman" w:hAnsi="Times New Roman" w:cs="Times New Roman"/>
+          <w:bCs/>
+          <w:iCs/>
+          <w:lang w:val="en"/>
+        </w:rPr>
+        <w:t>Jorde</w:t>
+      </w:r>
+      <w:proofErr w:type="spellEnd"/>
+      <w:r>
+        <w:rPr>
+          <w:rFonts w:ascii="Times New Roman" w:eastAsia="Times New Roman" w:hAnsi="Times New Roman" w:cs="Times New Roman"/>
+          <w:bCs/>
+          <w:iCs/>
+          <w:lang w:val="en"/>
+        </w:rPr>
+        <w:t xml:space="preserve"> &amp; Ryman, </w:t>
+      </w:r>
+      <w:proofErr w:type="spellStart"/>
+      <w:r>
+        <w:rPr>
+          <w:rFonts w:ascii="Times New Roman" w:eastAsia="Times New Roman" w:hAnsi="Times New Roman" w:cs="Times New Roman"/>
+          <w:bCs/>
+          <w:iCs/>
+          <w:lang w:val="en"/>
+        </w:rPr>
+        <w:t>Nei</w:t>
+      </w:r>
+      <w:proofErr w:type="spellEnd"/>
+      <w:r>
+        <w:rPr>
+          <w:rFonts w:ascii="Times New Roman" w:eastAsia="Times New Roman" w:hAnsi="Times New Roman" w:cs="Times New Roman"/>
+          <w:bCs/>
+          <w:iCs/>
+          <w:lang w:val="en"/>
+        </w:rPr>
+        <w:t xml:space="preserve"> &amp; Tajima, and Pollak) </w:t>
+      </w:r>
+      <w:r>
+        <w:rPr>
+          <w:rFonts w:ascii="Times New Roman" w:eastAsia="Times New Roman" w:hAnsi="Times New Roman" w:cs="Times New Roman"/>
+          <w:bCs/>
+          <w:iCs/>
+          <w:lang w:val="en"/>
+        </w:rPr>
+        <w:t xml:space="preserve">show a broad decline in </w:t>
+      </w:r>
+      <m:oMath>
+        <m:sSub>
+          <m:sSubPr>
+            <m:ctrlPr>
+              <w:rPr>
+                <w:rFonts w:ascii="Cambria Math" w:hAnsi="Cambria Math"/>
+                <w:bCs/>
+                <w:i/>
+                <w:iCs/>
+                <w:lang w:val="en"/>
+              </w:rPr>
+            </m:ctrlPr>
+          </m:sSubPr>
+          <m:e>
+            <m:r>
+              <w:rPr>
+                <w:rFonts w:ascii="Cambria Math" w:hAnsi="Cambria Math"/>
+                <w:lang w:val="en"/>
+              </w:rPr>
+              <m:t>N</m:t>
+            </m:r>
+          </m:e>
+          <m:sub>
+            <m:r>
+              <w:rPr>
+                <w:rFonts w:ascii="Cambria Math" w:hAnsi="Cambria Math"/>
+                <w:lang w:val="en"/>
+              </w:rPr>
+              <m:t>E</m:t>
+            </m:r>
+          </m:sub>
+        </m:sSub>
+      </m:oMath>
+      <w:r>
+        <w:rPr>
+          <w:rFonts w:ascii="Times New Roman" w:eastAsia="Times New Roman" w:hAnsi="Times New Roman" w:cs="Times New Roman"/>
+          <w:bCs/>
+          <w:iCs/>
+          <w:lang w:val="en"/>
+        </w:rPr>
+        <w:t xml:space="preserve"> estimates in more recent generations. This is exhibited by </w:t>
+      </w:r>
+      <w:r>
+        <w:rPr>
+          <w:rFonts w:ascii="Times New Roman" w:eastAsia="Times New Roman" w:hAnsi="Times New Roman" w:cs="Times New Roman"/>
+          <w:bCs/>
+          <w:iCs/>
+          <w:lang w:val="en"/>
+        </w:rPr>
+        <w:t>an observed</w:t>
+      </w:r>
+      <w:r>
+        <w:rPr>
+          <w:rFonts w:ascii="Times New Roman" w:eastAsia="Times New Roman" w:hAnsi="Times New Roman" w:cs="Times New Roman"/>
+          <w:bCs/>
+          <w:iCs/>
+          <w:lang w:val="en"/>
+        </w:rPr>
+        <w:t xml:space="preserve"> decrease in the number of estimates above </w:t>
+      </w:r>
+      <w:proofErr w:type="gramStart"/>
+      <w:r>
+        <w:rPr>
+          <w:rFonts w:ascii="Times New Roman" w:eastAsia="Times New Roman" w:hAnsi="Times New Roman" w:cs="Times New Roman"/>
+          <w:bCs/>
+          <w:iCs/>
+          <w:lang w:val="en"/>
+        </w:rPr>
+        <w:t>10,000</w:t>
+      </w:r>
+      <w:r>
+        <w:rPr>
+          <w:rFonts w:ascii="Times New Roman" w:eastAsia="Times New Roman" w:hAnsi="Times New Roman" w:cs="Times New Roman"/>
+          <w:bCs/>
+          <w:iCs/>
+          <w:lang w:val="en"/>
+        </w:rPr>
+        <w:t>, and</w:t>
+      </w:r>
+      <w:proofErr w:type="gramEnd"/>
+      <w:r>
+        <w:rPr>
+          <w:rFonts w:ascii="Times New Roman" w:eastAsia="Times New Roman" w:hAnsi="Times New Roman" w:cs="Times New Roman"/>
+          <w:bCs/>
+          <w:iCs/>
+          <w:lang w:val="en"/>
+        </w:rPr>
+        <w:t xml:space="preserve"> decrease in the number of negative estimates in more recent generations.</w:t>
       </w:r>
     </w:p>
     <w:p>
@@ -21608,7 +21802,25 @@
           <w:iCs/>
           <w:lang w:val="en"/>
         </w:rPr>
-        <w:t xml:space="preserve">Watterson, </w:t>
+        <w:t>Watterson</w:t>
+      </w:r>
+      <w:r>
+        <w:rPr>
+          <w:rFonts w:ascii="Times New Roman" w:eastAsia="Times New Roman" w:hAnsi="Times New Roman" w:cs="Times New Roman"/>
+          <w:bCs/>
+          <w:iCs/>
+          <w:lang w:val="en"/>
+        </w:rPr>
+        <w:t>’s</w:t>
+      </w:r>
+      <w:r>
+        <w:rPr>
+          <w:rFonts w:ascii="Times New Roman" w:eastAsia="Times New Roman" w:hAnsi="Times New Roman" w:cs="Times New Roman"/>
+          <w:bCs/>
+          <w:iCs/>
+          <w:lang w:val="en"/>
+        </w:rPr>
+        <w:t xml:space="preserve">, </w:t>
       </w:r>
       <m:oMath>
         <m:sSub>
@@ -21710,9 +21922,8 @@
           <w:iCs/>
           <w:lang w:val="en"/>
         </w:rPr>
-        <w:t xml:space="preserve"> </w:t>
-      </w:r>
-      <w:commentRangeStart w:id="17"/>
+        <w:t xml:space="preserve"> with regression lines and 0.95 confidence intervals.</w:t>
+      </w:r>
       <w:r>
         <w:rPr>
           <w:rFonts w:ascii="Times New Roman" w:eastAsia="Times New Roman" w:hAnsi="Times New Roman" w:cs="Times New Roman"/>
@@ -21720,14 +21931,36 @@
           <w:iCs/>
           <w:lang w:val="en"/>
         </w:rPr>
-        <w:t>with regression lines and 0.95 confidence intervals.</w:t>
-      </w:r>
-      <w:commentRangeEnd w:id="17"/>
-      <w:r>
-        <w:rPr>
-          <w:rStyle w:val="CommentReference"/>
-        </w:rPr>
-        <w:commentReference w:id="17"/>
+        <w:t xml:space="preserve"> Genetic diversity broadly declines from the early 1990’s to 2020. The more substantial decrease observed in Watterson’s theta over the time period is expected when a population has declined</w:t>
+      </w:r>
+      <w:r>
+        <w:rPr>
+          <w:rFonts w:ascii="Times New Roman" w:eastAsia="Times New Roman" w:hAnsi="Times New Roman" w:cs="Times New Roman"/>
+          <w:bCs/>
+          <w:iCs/>
+          <w:lang w:val="en"/>
+        </w:rPr>
+        <w:t xml:space="preserve"> or is currently declining in size because low frequency alleles are rapidly lost from a population. The slight uptick in genetic diversity shown birth years 2018 to 2020 is more likely due to a technical artifact create from a mandatory change in the number of base pairs attached to a given </w:t>
+      </w:r>
+      <w:proofErr w:type="gramStart"/>
+      <w:r>
+        <w:rPr>
+          <w:rFonts w:ascii="Times New Roman" w:eastAsia="Times New Roman" w:hAnsi="Times New Roman" w:cs="Times New Roman"/>
+          <w:bCs/>
+          <w:iCs/>
+          <w:lang w:val="en"/>
+        </w:rPr>
+        <w:t>RAD-tag</w:t>
+      </w:r>
+      <w:proofErr w:type="gramEnd"/>
+      <w:r>
+        <w:rPr>
+          <w:rFonts w:ascii="Times New Roman" w:eastAsia="Times New Roman" w:hAnsi="Times New Roman" w:cs="Times New Roman"/>
+          <w:bCs/>
+          <w:iCs/>
+          <w:lang w:val="en"/>
+        </w:rPr>
+        <w:t>. Previous years (1995 to 2017) had two sets of 100 base pairs associated with each tag, whereas 2018 to 2020 at 150 base pairs associated––an increase of 50%. Thus, more base pair substitutions were likely captured on each tag.</w:t>
       </w:r>
     </w:p>
     <w:p>
@@ -21847,39 +22080,98 @@
         <w:rPr>
           <w:rFonts w:ascii="Times New Roman" w:eastAsia="Times New Roman" w:hAnsi="Times New Roman" w:cs="Times New Roman"/>
         </w:rPr>
-        <w:t>. Location on the x axis and log</w:t>
-      </w:r>
-      <w:r>
-        <w:rPr>
-          <w:rFonts w:ascii="Times New Roman" w:eastAsia="Times New Roman" w:hAnsi="Times New Roman" w:cs="Times New Roman"/>
-          <w:vertAlign w:val="subscript"/>
-        </w:rPr>
-        <w:t>10</w:t>
-      </w:r>
-      <w:r>
-        <w:rPr>
-          <w:rFonts w:ascii="Times New Roman" w:eastAsia="Times New Roman" w:hAnsi="Times New Roman" w:cs="Times New Roman"/>
-        </w:rPr>
-        <w:t>P significance on the y axis</w:t>
-      </w:r>
-      <w:r>
-        <w:rPr>
-          <w:rFonts w:ascii="Times New Roman" w:eastAsia="Times New Roman" w:hAnsi="Times New Roman" w:cs="Times New Roman"/>
-        </w:rPr>
-        <w:t xml:space="preserve">. </w:t>
-      </w:r>
-      <w:commentRangeStart w:id="18"/>
-      <w:r>
-        <w:rPr>
-          <w:rFonts w:ascii="Times New Roman" w:eastAsia="Times New Roman" w:hAnsi="Times New Roman" w:cs="Times New Roman"/>
-        </w:rPr>
-        <w:t>Significant SNPs</w:t>
-      </w:r>
-      <w:r>
-        <w:rPr>
-          <w:rFonts w:ascii="Times New Roman" w:eastAsia="Times New Roman" w:hAnsi="Times New Roman" w:cs="Times New Roman"/>
-        </w:rPr>
-        <w:t xml:space="preserve"> on chromosome 5 are</w:t>
+        <w:t xml:space="preserve">. Location on the x axis and </w:t>
+      </w:r>
+      <m:oMath>
+        <m:func>
+          <m:funcPr>
+            <m:ctrlPr>
+              <w:rPr>
+                <w:rFonts w:ascii="Cambria Math" w:eastAsia="Times New Roman" w:hAnsi="Cambria Math" w:cs="Times New Roman"/>
+                <w:i/>
+              </w:rPr>
+            </m:ctrlPr>
+          </m:funcPr>
+          <m:fName>
+            <m:sSub>
+              <m:sSubPr>
+                <m:ctrlPr>
+                  <w:rPr>
+                    <w:rFonts w:ascii="Cambria Math" w:eastAsia="Times New Roman" w:hAnsi="Cambria Math" w:cs="Times New Roman"/>
+                    <w:i/>
+                  </w:rPr>
+                </m:ctrlPr>
+              </m:sSubPr>
+              <m:e>
+                <m:r>
+                  <m:rPr>
+                    <m:sty m:val="p"/>
+                  </m:rPr>
+                  <w:rPr>
+                    <w:rFonts w:ascii="Cambria Math" w:eastAsia="Times New Roman" w:hAnsi="Cambria Math" w:cs="Times New Roman"/>
+                  </w:rPr>
+                  <m:t>log</m:t>
+                </m:r>
+                <m:ctrlPr>
+                  <w:rPr>
+                    <w:rFonts w:ascii="Cambria Math" w:eastAsia="Times New Roman" w:hAnsi="Cambria Math" w:cs="Times New Roman"/>
+                  </w:rPr>
+                </m:ctrlPr>
+              </m:e>
+              <m:sub>
+                <m:r>
+                  <w:rPr>
+                    <w:rFonts w:ascii="Cambria Math" w:eastAsia="Times New Roman" w:hAnsi="Cambria Math" w:cs="Times New Roman"/>
+                  </w:rPr>
+                  <m:t>10</m:t>
+                </m:r>
+                <m:ctrlPr>
+                  <w:rPr>
+                    <w:rFonts w:ascii="Cambria Math" w:eastAsia="Times New Roman" w:hAnsi="Cambria Math" w:cs="Times New Roman"/>
+                  </w:rPr>
+                </m:ctrlPr>
+              </m:sub>
+            </m:sSub>
+          </m:fName>
+          <m:e>
+            <m:r>
+              <w:rPr>
+                <w:rFonts w:ascii="Cambria Math" w:eastAsia="Times New Roman" w:hAnsi="Cambria Math" w:cs="Times New Roman"/>
+              </w:rPr>
+              <m:t>P</m:t>
+            </m:r>
+          </m:e>
+        </m:func>
+      </m:oMath>
+      <w:r>
+        <w:rPr>
+          <w:rFonts w:ascii="Times New Roman" w:eastAsia="Times New Roman" w:hAnsi="Times New Roman" w:cs="Times New Roman"/>
+        </w:rPr>
+        <w:t xml:space="preserve"> significance on the y axis</w:t>
+      </w:r>
+      <w:r>
+        <w:rPr>
+          <w:rFonts w:ascii="Times New Roman" w:eastAsia="Times New Roman" w:hAnsi="Times New Roman" w:cs="Times New Roman"/>
+        </w:rPr>
+        <w:t>. Significant SNPs</w:t>
+      </w:r>
+      <w:r>
+        <w:rPr>
+          <w:rFonts w:ascii="Times New Roman" w:eastAsia="Times New Roman" w:hAnsi="Times New Roman" w:cs="Times New Roman"/>
+        </w:rPr>
+        <w:t xml:space="preserve"> on </w:t>
+      </w:r>
+      <w:r>
+        <w:rPr>
+          <w:rFonts w:ascii="Times New Roman" w:eastAsia="Times New Roman" w:hAnsi="Times New Roman" w:cs="Times New Roman"/>
+        </w:rPr>
+        <w:t>C</w:t>
+      </w:r>
+      <w:r>
+        <w:rPr>
+          <w:rFonts w:ascii="Times New Roman" w:eastAsia="Times New Roman" w:hAnsi="Times New Roman" w:cs="Times New Roman"/>
+        </w:rPr>
+        <w:t>hromosome 5 are</w:t>
       </w:r>
       <w:r>
         <w:rPr>
@@ -21887,27 +22179,60 @@
         </w:rPr>
         <w:t xml:space="preserve"> marked in blue.</w:t>
       </w:r>
-      <w:commentRangeEnd w:id="18"/>
-      <w:r>
-        <w:rPr>
-          <w:rStyle w:val="CommentReference"/>
-        </w:rPr>
-        <w:commentReference w:id="18"/>
-      </w:r>
-      <w:r>
-        <w:rPr>
-          <w:rFonts w:ascii="Times New Roman" w:eastAsia="Times New Roman" w:hAnsi="Times New Roman" w:cs="Times New Roman"/>
-        </w:rPr>
-        <w:t xml:space="preserve"> These regions are worthy of further exp</w:t>
-      </w:r>
-      <w:ins w:id="19" w:author="Microsoft Office User" w:date="2021-06-15T16:51:00Z">
-        <w:r>
-          <w:rPr>
-            <w:rFonts w:ascii="Times New Roman" w:eastAsia="Times New Roman" w:hAnsi="Times New Roman" w:cs="Times New Roman"/>
-          </w:rPr>
-          <w:t>loration…</w:t>
-        </w:r>
-      </w:ins>
+      <w:r>
+        <w:rPr>
+          <w:rFonts w:ascii="Times New Roman" w:eastAsia="Times New Roman" w:hAnsi="Times New Roman" w:cs="Times New Roman"/>
+        </w:rPr>
+        <w:t xml:space="preserve"> </w:t>
+      </w:r>
+      <w:r>
+        <w:rPr>
+          <w:rFonts w:ascii="Times New Roman" w:eastAsia="Times New Roman" w:hAnsi="Times New Roman" w:cs="Times New Roman"/>
+        </w:rPr>
+        <w:t>This</w:t>
+      </w:r>
+      <w:r>
+        <w:rPr>
+          <w:rFonts w:ascii="Times New Roman" w:eastAsia="Times New Roman" w:hAnsi="Times New Roman" w:cs="Times New Roman"/>
+        </w:rPr>
+        <w:t xml:space="preserve"> region </w:t>
+      </w:r>
+      <w:r>
+        <w:rPr>
+          <w:rFonts w:ascii="Times New Roman" w:eastAsia="Times New Roman" w:hAnsi="Times New Roman" w:cs="Times New Roman"/>
+        </w:rPr>
+        <w:t>is</w:t>
+      </w:r>
+      <w:r>
+        <w:rPr>
+          <w:rFonts w:ascii="Times New Roman" w:eastAsia="Times New Roman" w:hAnsi="Times New Roman" w:cs="Times New Roman"/>
+        </w:rPr>
+        <w:t xml:space="preserve"> worthy of </w:t>
+      </w:r>
+      <w:r>
+        <w:rPr>
+          <w:rFonts w:ascii="Times New Roman" w:eastAsia="Times New Roman" w:hAnsi="Times New Roman" w:cs="Times New Roman"/>
+        </w:rPr>
+        <w:t>continued</w:t>
+      </w:r>
+      <w:r>
+        <w:rPr>
+          <w:rFonts w:ascii="Times New Roman" w:eastAsia="Times New Roman" w:hAnsi="Times New Roman" w:cs="Times New Roman"/>
+        </w:rPr>
+        <w:t xml:space="preserve"> exp</w:t>
+      </w:r>
+      <w:r>
+        <w:rPr>
+          <w:rFonts w:ascii="Times New Roman" w:eastAsia="Times New Roman" w:hAnsi="Times New Roman" w:cs="Times New Roman"/>
+        </w:rPr>
+        <w:t>loratio</w:t>
+      </w:r>
+      <w:r>
+        <w:rPr>
+          <w:rFonts w:ascii="Times New Roman" w:eastAsia="Times New Roman" w:hAnsi="Times New Roman" w:cs="Times New Roman"/>
+        </w:rPr>
+        <w:t>n as many times significant SNPs will indicate a region is associated with a given trait, but the region may not have adequate coverage. High coverage whole genome resequencing is recommended to better survey the region in question.</w:t>
+      </w:r>
     </w:p>
     <w:p>
       <w:pPr>
@@ -22011,51 +22336,44 @@
         <w:rPr>
           <w:rFonts w:ascii="Times New Roman" w:eastAsia="Times New Roman" w:hAnsi="Times New Roman" w:cs="Times New Roman"/>
         </w:rPr>
-        <w:t>. Histogram of k-mer abundances in male and female sequencing data. The male sequencing data appears to have a</w:t>
-      </w:r>
-      <w:del w:id="20" w:author="Microsoft Office User" w:date="2021-06-15T16:52:00Z">
-        <w:r>
-          <w:rPr>
-            <w:rFonts w:ascii="Times New Roman" w:eastAsia="Times New Roman" w:hAnsi="Times New Roman" w:cs="Times New Roman"/>
-          </w:rPr>
-          <w:delText xml:space="preserve"> more</w:delText>
-        </w:r>
-      </w:del>
-      <w:r>
-        <w:rPr>
-          <w:rFonts w:ascii="Times New Roman" w:eastAsia="Times New Roman" w:hAnsi="Times New Roman" w:cs="Times New Roman"/>
-        </w:rPr>
-        <w:t xml:space="preserve"> higher abundance k-mers while the female sequencing data has more lower abundance k-</w:t>
-      </w:r>
-      <w:commentRangeStart w:id="21"/>
-      <w:proofErr w:type="spellStart"/>
-      <w:r>
-        <w:rPr>
-          <w:rFonts w:ascii="Times New Roman" w:eastAsia="Times New Roman" w:hAnsi="Times New Roman" w:cs="Times New Roman"/>
-        </w:rPr>
-        <w:t>mers</w:t>
-      </w:r>
-      <w:commentRangeEnd w:id="21"/>
-      <w:proofErr w:type="spellEnd"/>
-      <w:r>
-        <w:rPr>
-          <w:rStyle w:val="CommentReference"/>
-        </w:rPr>
-        <w:commentReference w:id="21"/>
-      </w:r>
-      <w:r>
-        <w:rPr>
-          <w:rFonts w:ascii="Times New Roman" w:eastAsia="Times New Roman" w:hAnsi="Times New Roman" w:cs="Times New Roman"/>
-        </w:rPr>
-        <w:t>.</w:t>
-      </w:r>
-    </w:p>
-    <w:p>
-      <w:pPr>
-        <w:rPr>
-          <w:rFonts w:ascii="Times New Roman" w:eastAsia="Times New Roman" w:hAnsi="Times New Roman" w:cs="Times New Roman"/>
-        </w:rPr>
-      </w:pPr>
+        <w:t xml:space="preserve">. Histogram of </w:t>
+      </w:r>
+      <w:r>
+        <w:rPr>
+          <w:rFonts w:ascii="Times New Roman" w:eastAsia="Times New Roman" w:hAnsi="Times New Roman" w:cs="Times New Roman"/>
+        </w:rPr>
+        <w:t xml:space="preserve">male-only and female -only </w:t>
+      </w:r>
+      <w:r>
+        <w:rPr>
+          <w:rFonts w:ascii="Times New Roman" w:eastAsia="Times New Roman" w:hAnsi="Times New Roman" w:cs="Times New Roman"/>
+        </w:rPr>
+        <w:t xml:space="preserve">k-mer abundances </w:t>
+      </w:r>
+      <w:r>
+        <w:rPr>
+          <w:rFonts w:ascii="Times New Roman" w:eastAsia="Times New Roman" w:hAnsi="Times New Roman" w:cs="Times New Roman"/>
+        </w:rPr>
+        <w:t>of</w:t>
+      </w:r>
+      <w:r>
+        <w:rPr>
+          <w:rFonts w:ascii="Times New Roman" w:eastAsia="Times New Roman" w:hAnsi="Times New Roman" w:cs="Times New Roman"/>
+        </w:rPr>
+        <w:t xml:space="preserve"> sequencing data. The male sequencing data appears to have a higher abundance k-mers while the female sequencing data has more lower abundance k-mers.</w:t>
+      </w:r>
+      <w:r>
+        <w:rPr>
+          <w:rFonts w:ascii="Times New Roman" w:eastAsia="Times New Roman" w:hAnsi="Times New Roman" w:cs="Times New Roman"/>
+        </w:rPr>
+        <w:t xml:space="preserve"> </w:t>
+      </w:r>
+      <w:r>
+        <w:rPr>
+          <w:rFonts w:ascii="Times New Roman" w:eastAsia="Times New Roman" w:hAnsi="Times New Roman" w:cs="Times New Roman"/>
+        </w:rPr>
+        <w:t>Low abundance sex-specific k-mers are likely the result of sequencing errors, while the higher abundance male-only k-mer peak indicates the male sample contains real variation only contained within the male sample.</w:t>
+      </w:r>
     </w:p>
     <w:p>
       <w:pPr>
@@ -22167,29 +22485,13 @@
         <w:rPr>
           <w:rFonts w:ascii="Times New Roman" w:eastAsia="Times New Roman" w:hAnsi="Times New Roman" w:cs="Times New Roman"/>
         </w:rPr>
-        <w:t xml:space="preserve"> All k-mer abundances filtered through contigs </w:t>
-      </w:r>
-      <w:commentRangeStart w:id="22"/>
-      <w:r>
-        <w:rPr>
-          <w:rFonts w:ascii="Times New Roman" w:eastAsia="Times New Roman" w:hAnsi="Times New Roman" w:cs="Times New Roman"/>
-        </w:rPr>
-        <w:t>containing five or more k-</w:t>
-      </w:r>
-      <w:proofErr w:type="spellStart"/>
-      <w:r>
-        <w:rPr>
-          <w:rFonts w:ascii="Times New Roman" w:eastAsia="Times New Roman" w:hAnsi="Times New Roman" w:cs="Times New Roman"/>
-        </w:rPr>
-        <w:t>mers</w:t>
-      </w:r>
-      <w:commentRangeEnd w:id="22"/>
-      <w:proofErr w:type="spellEnd"/>
-      <w:r>
-        <w:rPr>
-          <w:rStyle w:val="CommentReference"/>
-        </w:rPr>
-        <w:commentReference w:id="22"/>
+        <w:t xml:space="preserve"> All k-mer abundances filtered through contigs containing five or more k-mers</w:t>
+      </w:r>
+      <w:r>
+        <w:rPr>
+          <w:rFonts w:ascii="Times New Roman" w:eastAsia="Times New Roman" w:hAnsi="Times New Roman" w:cs="Times New Roman"/>
+        </w:rPr>
+        <w:t xml:space="preserve"> to acquire contigs that span roughly 5,000bp</w:t>
       </w:r>
       <w:r>
         <w:rPr>
@@ -22207,27 +22509,25 @@
         <w:rPr>
           <w:rFonts w:ascii="Times New Roman" w:eastAsia="Times New Roman" w:hAnsi="Times New Roman" w:cs="Times New Roman"/>
         </w:rPr>
-        <w:t xml:space="preserve"> male specific peak (in blue)</w:t>
-      </w:r>
-      <w:r>
-        <w:rPr>
-          <w:rFonts w:ascii="Times New Roman" w:eastAsia="Times New Roman" w:hAnsi="Times New Roman" w:cs="Times New Roman"/>
-        </w:rPr>
-        <w:t xml:space="preserve"> can be seen from 30-70 </w:t>
-      </w:r>
-      <w:commentRangeStart w:id="23"/>
-      <w:r>
-        <w:rPr>
-          <w:rFonts w:ascii="Times New Roman" w:eastAsia="Times New Roman" w:hAnsi="Times New Roman" w:cs="Times New Roman"/>
-        </w:rPr>
-        <w:t>abundance</w:t>
-      </w:r>
-      <w:commentRangeEnd w:id="23"/>
-      <w:r>
-        <w:rPr>
-          <w:rStyle w:val="CommentReference"/>
-        </w:rPr>
-        <w:commentReference w:id="23"/>
+        <w:t xml:space="preserve"> </w:t>
+      </w:r>
+      <w:r>
+        <w:rPr>
+          <w:rFonts w:ascii="Times New Roman" w:eastAsia="Times New Roman" w:hAnsi="Times New Roman" w:cs="Times New Roman"/>
+        </w:rPr>
+        <w:t xml:space="preserve">a </w:t>
+      </w:r>
+      <w:r>
+        <w:rPr>
+          <w:rFonts w:ascii="Times New Roman" w:eastAsia="Times New Roman" w:hAnsi="Times New Roman" w:cs="Times New Roman"/>
+        </w:rPr>
+        <w:t>male specific peak (in blue)</w:t>
+      </w:r>
+      <w:r>
+        <w:rPr>
+          <w:rFonts w:ascii="Times New Roman" w:eastAsia="Times New Roman" w:hAnsi="Times New Roman" w:cs="Times New Roman"/>
+        </w:rPr>
+        <w:t xml:space="preserve"> can be seen from 30-70 abundance</w:t>
       </w:r>
       <w:r>
         <w:rPr>
@@ -22240,6 +22540,38 @@
           <w:rFonts w:ascii="Times New Roman" w:eastAsia="Times New Roman" w:hAnsi="Times New Roman" w:cs="Times New Roman"/>
         </w:rPr>
         <w:t xml:space="preserve"> </w:t>
+      </w:r>
+      <w:r>
+        <w:rPr>
+          <w:rFonts w:ascii="Times New Roman" w:eastAsia="Times New Roman" w:hAnsi="Times New Roman" w:cs="Times New Roman"/>
+        </w:rPr>
+        <w:t xml:space="preserve">This the male-specific peak at roughly </w:t>
+      </w:r>
+      <w:proofErr w:type="gramStart"/>
+      <w:r>
+        <w:rPr>
+          <w:rFonts w:ascii="Times New Roman" w:eastAsia="Times New Roman" w:hAnsi="Times New Roman" w:cs="Times New Roman"/>
+        </w:rPr>
+        <w:t>half  the</w:t>
+      </w:r>
+      <w:proofErr w:type="gramEnd"/>
+      <w:r>
+        <w:rPr>
+          <w:rFonts w:ascii="Times New Roman" w:eastAsia="Times New Roman" w:hAnsi="Times New Roman" w:cs="Times New Roman"/>
+        </w:rPr>
+        <w:t xml:space="preserve"> abundance of the female-specific peak indicates the male genome contains a large amount of sequencing data not contained in the female genome and provide evidence that </w:t>
+      </w:r>
+      <w:r>
+        <w:rPr>
+          <w:rFonts w:ascii="Times New Roman" w:eastAsia="Times New Roman" w:hAnsi="Times New Roman" w:cs="Times New Roman"/>
+        </w:rPr>
+        <w:t>male delta smelt may be a heterogametic sex</w:t>
+      </w:r>
+      <w:r>
+        <w:rPr>
+          <w:rFonts w:ascii="Times New Roman" w:eastAsia="Times New Roman" w:hAnsi="Times New Roman" w:cs="Times New Roman"/>
+        </w:rPr>
+        <w:t xml:space="preserve">. </w:t>
       </w:r>
     </w:p>
     <w:p>
@@ -22410,75 +22742,25 @@
         <w:rPr>
           <w:rFonts w:ascii="Times New Roman" w:eastAsia="Times New Roman" w:hAnsi="Times New Roman" w:cs="Times New Roman"/>
         </w:rPr>
-        <w:t>A</w:t>
-      </w:r>
-      <w:del w:id="24" w:author="Microsoft Office User" w:date="2021-06-15T16:52:00Z">
-        <w:r>
-          <w:rPr>
-            <w:rFonts w:ascii="Times New Roman" w:eastAsia="Times New Roman" w:hAnsi="Times New Roman" w:cs="Times New Roman"/>
-          </w:rPr>
-          <w:delText>.</w:delText>
-        </w:r>
-      </w:del>
-      <w:r>
-        <w:rPr>
-          <w:rFonts w:ascii="Times New Roman" w:eastAsia="Times New Roman" w:hAnsi="Times New Roman" w:cs="Times New Roman"/>
-        </w:rPr>
-        <w:t>) All contigs containing 5 or more k-</w:t>
-      </w:r>
-      <w:proofErr w:type="spellStart"/>
-      <w:r>
-        <w:rPr>
-          <w:rFonts w:ascii="Times New Roman" w:eastAsia="Times New Roman" w:hAnsi="Times New Roman" w:cs="Times New Roman"/>
-        </w:rPr>
-        <w:t>mers</w:t>
-      </w:r>
-      <w:proofErr w:type="spellEnd"/>
-      <w:r>
-        <w:rPr>
-          <w:rFonts w:ascii="Times New Roman" w:eastAsia="Times New Roman" w:hAnsi="Times New Roman" w:cs="Times New Roman"/>
-        </w:rPr>
-        <w:t xml:space="preserve"> B</w:t>
-      </w:r>
-      <w:del w:id="25" w:author="Microsoft Office User" w:date="2021-06-15T16:52:00Z">
-        <w:r>
-          <w:rPr>
-            <w:rFonts w:ascii="Times New Roman" w:eastAsia="Times New Roman" w:hAnsi="Times New Roman" w:cs="Times New Roman"/>
-          </w:rPr>
-          <w:delText>.</w:delText>
-        </w:r>
-      </w:del>
-      <w:r>
-        <w:rPr>
-          <w:rFonts w:ascii="Times New Roman" w:eastAsia="Times New Roman" w:hAnsi="Times New Roman" w:cs="Times New Roman"/>
-        </w:rPr>
-        <w:t>) Zoomed in</w:t>
-      </w:r>
-      <w:r>
-        <w:rPr>
-          <w:rFonts w:ascii="Times New Roman" w:eastAsia="Times New Roman" w:hAnsi="Times New Roman" w:cs="Times New Roman"/>
-        </w:rPr>
-        <w:t xml:space="preserve"> view to show clear line of contigs with zero abundance in female sequencing </w:t>
-      </w:r>
-      <w:commentRangeStart w:id="26"/>
-      <w:r>
-        <w:rPr>
-          <w:rFonts w:ascii="Times New Roman" w:eastAsia="Times New Roman" w:hAnsi="Times New Roman" w:cs="Times New Roman"/>
-        </w:rPr>
-        <w:t>data</w:t>
-      </w:r>
-      <w:commentRangeEnd w:id="26"/>
-      <w:r>
-        <w:rPr>
-          <w:rStyle w:val="CommentReference"/>
-        </w:rPr>
-        <w:commentReference w:id="26"/>
-      </w:r>
-      <w:r>
-        <w:rPr>
-          <w:rFonts w:ascii="Times New Roman" w:eastAsia="Times New Roman" w:hAnsi="Times New Roman" w:cs="Times New Roman"/>
-        </w:rPr>
-        <w:t>.</w:t>
+        <w:t>A) All contigs containing 5 or more k-mers B) Zoomed in</w:t>
+      </w:r>
+      <w:r>
+        <w:rPr>
+          <w:rFonts w:ascii="Times New Roman" w:eastAsia="Times New Roman" w:hAnsi="Times New Roman" w:cs="Times New Roman"/>
+        </w:rPr>
+        <w:t xml:space="preserve"> view to show clear line of contigs with zero abundance in female sequencing data.</w:t>
+      </w:r>
+      <w:r>
+        <w:rPr>
+          <w:rFonts w:ascii="Times New Roman" w:eastAsia="Times New Roman" w:hAnsi="Times New Roman" w:cs="Times New Roman"/>
+        </w:rPr>
+        <w:t xml:space="preserve"> </w:t>
+      </w:r>
+      <w:r>
+        <w:rPr>
+          <w:rFonts w:ascii="Times New Roman" w:eastAsia="Times New Roman" w:hAnsi="Times New Roman" w:cs="Times New Roman"/>
+        </w:rPr>
+        <w:t>There are 40 k-mers that show abundance in males but not females. This indicates the male sequencing data contains sex-specific sequences in high abundance that are not contained in the female sequencing data.</w:t>
       </w:r>
     </w:p>
     <w:sectPr>
@@ -22524,7 +22806,7 @@
       </w:r>
     </w:p>
   </w:comment>
-  <w:comment w:id="10" w:author="Microsoft Office User" w:date="2021-06-15T16:54:00Z" w:initials="MOU">
+  <w:comment w:id="1" w:author="Microsoft Office User" w:date="2021-06-15T16:53:00Z" w:initials="MOU">
     <w:p>
       <w:pPr>
         <w:pStyle w:val="CommentText"/>
@@ -22536,11 +22818,11 @@
         <w:annotationRef/>
       </w:r>
       <w:r>
-        <w:t>Typo?</w:t>
+        <w:t>Good.</w:t>
       </w:r>
     </w:p>
   </w:comment>
-  <w:comment w:id="14" w:author="Microsoft Office User" w:date="2021-06-15T16:53:00Z" w:initials="MOU">
+  <w:comment w:id="2" w:author="Microsoft Office User" w:date="2021-06-15T16:53:00Z" w:initials="MOU">
     <w:p>
       <w:pPr>
         <w:pStyle w:val="CommentText"/>
@@ -22552,135 +22834,7 @@
         <w:annotationRef/>
       </w:r>
       <w:r>
-        <w:t>Good.</w:t>
-      </w:r>
-    </w:p>
-  </w:comment>
-  <w:comment w:id="15" w:author="Microsoft Office User" w:date="2021-06-15T16:53:00Z" w:initials="MOU">
-    <w:p>
-      <w:pPr>
-        <w:pStyle w:val="CommentText"/>
-      </w:pPr>
-      <w:r>
-        <w:rPr>
-          <w:rStyle w:val="CommentReference"/>
-        </w:rPr>
-        <w:annotationRef/>
-      </w:r>
-      <w:r>
         <w:t xml:space="preserve">Good. </w:t>
-      </w:r>
-    </w:p>
-  </w:comment>
-  <w:comment w:id="16" w:author="Microsoft Office User" w:date="2021-06-15T16:50:00Z" w:initials="MOU">
-    <w:p>
-      <w:pPr>
-        <w:pStyle w:val="CommentText"/>
-      </w:pPr>
-      <w:r>
-        <w:rPr>
-          <w:rStyle w:val="CommentReference"/>
-        </w:rPr>
-        <w:annotationRef/>
-      </w:r>
-      <w:r>
-        <w:t>What else are you observing here?</w:t>
-      </w:r>
-    </w:p>
-  </w:comment>
-  <w:comment w:id="17" w:author="Microsoft Office User" w:date="2021-06-15T16:50:00Z" w:initials="MOU">
-    <w:p>
-      <w:pPr>
-        <w:pStyle w:val="CommentText"/>
-      </w:pPr>
-      <w:r>
-        <w:rPr>
-          <w:rStyle w:val="CommentReference"/>
-        </w:rPr>
-        <w:annotationRef/>
-      </w:r>
-      <w:r>
-        <w:t>What is your interpretation?</w:t>
-      </w:r>
-    </w:p>
-  </w:comment>
-  <w:comment w:id="18" w:author="Microsoft Office User" w:date="2021-06-15T16:50:00Z" w:initials="MOU">
-    <w:p>
-      <w:pPr>
-        <w:pStyle w:val="CommentText"/>
-      </w:pPr>
-      <w:r>
-        <w:rPr>
-          <w:rStyle w:val="CommentReference"/>
-        </w:rPr>
-        <w:annotationRef/>
-      </w:r>
-      <w:r>
-        <w:t>Give us more.</w:t>
-      </w:r>
-    </w:p>
-  </w:comment>
-  <w:comment w:id="21" w:author="Microsoft Office User" w:date="2021-06-15T16:52:00Z" w:initials="MOU">
-    <w:p>
-      <w:pPr>
-        <w:pStyle w:val="CommentText"/>
-      </w:pPr>
-      <w:r>
-        <w:rPr>
-          <w:rStyle w:val="CommentReference"/>
-        </w:rPr>
-        <w:annotationRef/>
-      </w:r>
-      <w:r>
-        <w:t>What does this mean?</w:t>
-      </w:r>
-    </w:p>
-  </w:comment>
-  <w:comment w:id="22" w:author="Microsoft Office User" w:date="2021-06-15T16:52:00Z" w:initials="MOU">
-    <w:p>
-      <w:pPr>
-        <w:pStyle w:val="CommentText"/>
-      </w:pPr>
-      <w:r>
-        <w:rPr>
-          <w:rStyle w:val="CommentReference"/>
-        </w:rPr>
-        <w:annotationRef/>
-      </w:r>
-      <w:r>
-        <w:t>Why?</w:t>
-      </w:r>
-    </w:p>
-  </w:comment>
-  <w:comment w:id="23" w:author="Microsoft Office User" w:date="2021-06-15T16:52:00Z" w:initials="MOU">
-    <w:p>
-      <w:pPr>
-        <w:pStyle w:val="CommentText"/>
-      </w:pPr>
-      <w:r>
-        <w:rPr>
-          <w:rStyle w:val="CommentReference"/>
-        </w:rPr>
-        <w:annotationRef/>
-      </w:r>
-      <w:r>
-        <w:t>So what?</w:t>
-      </w:r>
-    </w:p>
-  </w:comment>
-  <w:comment w:id="26" w:author="Microsoft Office User" w:date="2021-06-15T16:53:00Z" w:initials="MOU">
-    <w:p>
-      <w:pPr>
-        <w:pStyle w:val="CommentText"/>
-      </w:pPr>
-      <w:r>
-        <w:rPr>
-          <w:rStyle w:val="CommentReference"/>
-        </w:rPr>
-        <w:annotationRef/>
-      </w:r>
-      <w:r>
-        <w:t>What does this mean?</w:t>
       </w:r>
     </w:p>
   </w:comment>
@@ -22690,48 +22844,24 @@
 <file path=word/commentsExtended.xml><?xml version="1.0" encoding="utf-8"?>
 <w15:commentsEx xmlns:wpc="http://schemas.microsoft.com/office/word/2010/wordprocessingCanvas" xmlns:cx="http://schemas.microsoft.com/office/drawing/2014/chartex" xmlns:cx1="http://schemas.microsoft.com/office/drawing/2015/9/8/chartex" xmlns:cx2="http://schemas.microsoft.com/office/drawing/2015/10/21/chartex" xmlns:cx3="http://schemas.microsoft.com/office/drawing/2016/5/9/chartex" xmlns:cx4="http://schemas.microsoft.com/office/drawing/2016/5/10/chartex" xmlns:cx5="http://schemas.microsoft.com/office/drawing/2016/5/11/chartex" xmlns:cx6="http://schemas.microsoft.com/office/drawing/2016/5/12/chartex" xmlns:cx7="http://schemas.microsoft.com/office/drawing/2016/5/13/chartex" xmlns:cx8="http://schemas.microsoft.com/office/drawing/2016/5/14/chartex" xmlns:mc="http://schemas.openxmlformats.org/markup-compatibility/2006" xmlns:aink="http://schemas.microsoft.com/office/drawing/2016/ink" xmlns:am3d="http://schemas.microsoft.com/office/drawing/2017/model3d" xmlns:o="urn:schemas-microsoft-com:office:office" xmlns:r="http://schemas.openxmlformats.org/officeDocument/2006/relationships" xmlns:m="http://schemas.openxmlformats.org/officeDocument/2006/math" xmlns:v="urn:schemas-microsoft-com:vml" xmlns:wp14="http://schemas.microsoft.com/office/word/2010/wordprocessingDrawing" xmlns:wp="http://schemas.openxmlformats.org/drawingml/2006/wordprocessingDrawing" xmlns:w10="urn:schemas-microsoft-com:office:word" xmlns:w="http://schemas.openxmlformats.org/wordprocessingml/2006/main" xmlns:w14="http://schemas.microsoft.com/office/word/2010/wordml" xmlns:w15="http://schemas.microsoft.com/office/word/2012/wordml" xmlns:w16cex="http://schemas.microsoft.com/office/word/2018/wordml/cex" xmlns:w16cid="http://schemas.microsoft.com/office/word/2016/wordml/cid" xmlns:w16="http://schemas.microsoft.com/office/word/2018/wordml" xmlns:w16se="http://schemas.microsoft.com/office/word/2015/wordml/symex" xmlns:wpg="http://schemas.microsoft.com/office/word/2010/wordprocessingGroup" xmlns:wpi="http://schemas.microsoft.com/office/word/2010/wordprocessingInk" xmlns:wne="http://schemas.microsoft.com/office/word/2006/wordml" xmlns:wps="http://schemas.microsoft.com/office/word/2010/wordprocessingShape" mc:Ignorable="w14 w15 w16se w16cid w16 w16cex wp14">
   <w15:commentEx w15:paraId="12C747C9" w15:done="0"/>
-  <w15:commentEx w15:paraId="58EB313A" w15:done="0"/>
   <w15:commentEx w15:paraId="514175DA" w15:done="0"/>
   <w15:commentEx w15:paraId="7B194C1B" w15:done="0"/>
-  <w15:commentEx w15:paraId="65DF3AAA" w15:done="0"/>
-  <w15:commentEx w15:paraId="7930D335" w15:done="0"/>
-  <w15:commentEx w15:paraId="76159E89" w15:done="0"/>
-  <w15:commentEx w15:paraId="2D8CB8AD" w15:done="0"/>
-  <w15:commentEx w15:paraId="60BEC015" w15:done="0"/>
-  <w15:commentEx w15:paraId="7CF96132" w15:done="0"/>
-  <w15:commentEx w15:paraId="31DD0B86" w15:done="0"/>
 </w15:commentsEx>
 </file>
 
 <file path=word/commentsExtensible.xml><?xml version="1.0" encoding="utf-8"?>
 <w16cex:commentsExtensible xmlns:wpc="http://schemas.microsoft.com/office/word/2010/wordprocessingCanvas" xmlns:cx="http://schemas.microsoft.com/office/drawing/2014/chartex" xmlns:cx1="http://schemas.microsoft.com/office/drawing/2015/9/8/chartex" xmlns:cx2="http://schemas.microsoft.com/office/drawing/2015/10/21/chartex" xmlns:cx3="http://schemas.microsoft.com/office/drawing/2016/5/9/chartex" xmlns:cx4="http://schemas.microsoft.com/office/drawing/2016/5/10/chartex" xmlns:cx5="http://schemas.microsoft.com/office/drawing/2016/5/11/chartex" xmlns:cx6="http://schemas.microsoft.com/office/drawing/2016/5/12/chartex" xmlns:cx7="http://schemas.microsoft.com/office/drawing/2016/5/13/chartex" xmlns:cx8="http://schemas.microsoft.com/office/drawing/2016/5/14/chartex" xmlns:mc="http://schemas.openxmlformats.org/markup-compatibility/2006" xmlns:aink="http://schemas.microsoft.com/office/drawing/2016/ink" xmlns:am3d="http://schemas.microsoft.com/office/drawing/2017/model3d" xmlns:o="urn:schemas-microsoft-com:office:office" xmlns:r="http://schemas.openxmlformats.org/officeDocument/2006/relationships" xmlns:m="http://schemas.openxmlformats.org/officeDocument/2006/math" xmlns:v="urn:schemas-microsoft-com:vml" xmlns:wp14="http://schemas.microsoft.com/office/word/2010/wordprocessingDrawing" xmlns:wp="http://schemas.openxmlformats.org/drawingml/2006/wordprocessingDrawing" xmlns:w10="urn:schemas-microsoft-com:office:word" xmlns:w="http://schemas.openxmlformats.org/wordprocessingml/2006/main" xmlns:w14="http://schemas.microsoft.com/office/word/2010/wordml" xmlns:w15="http://schemas.microsoft.com/office/word/2012/wordml" xmlns:w16cex="http://schemas.microsoft.com/office/word/2018/wordml/cex" xmlns:w16cid="http://schemas.microsoft.com/office/word/2016/wordml/cid" xmlns:w16="http://schemas.microsoft.com/office/word/2018/wordml" xmlns:w16se="http://schemas.microsoft.com/office/word/2015/wordml/symex" xmlns:wpg="http://schemas.microsoft.com/office/word/2010/wordprocessingGroup" xmlns:wpi="http://schemas.microsoft.com/office/word/2010/wordprocessingInk" xmlns:wne="http://schemas.microsoft.com/office/word/2006/wordml" xmlns:wps="http://schemas.microsoft.com/office/word/2010/wordprocessingShape" mc:Ignorable="w14 w15 w16se w16cid w16 w16cex wp14">
   <w16cex:commentExtensible w16cex:durableId="23FF230A" w16cex:dateUtc="2021-03-19T20:18:00Z"/>
-  <w16cex:commentExtensible w16cex:durableId="247359B7" w16cex:dateUtc="2021-06-15T23:54:00Z"/>
   <w16cex:commentExtensible w16cex:durableId="24735985" w16cex:dateUtc="2021-06-15T23:53:00Z"/>
   <w16cex:commentExtensible w16cex:durableId="2473597C" w16cex:dateUtc="2021-06-15T23:53:00Z"/>
-  <w16cex:commentExtensible w16cex:durableId="247358D2" w16cex:dateUtc="2021-06-15T23:50:00Z"/>
-  <w16cex:commentExtensible w16cex:durableId="247358DF" w16cex:dateUtc="2021-06-15T23:50:00Z"/>
-  <w16cex:commentExtensible w16cex:durableId="247358EC" w16cex:dateUtc="2021-06-15T23:50:00Z"/>
-  <w16cex:commentExtensible w16cex:durableId="24735938" w16cex:dateUtc="2021-06-15T23:52:00Z"/>
-  <w16cex:commentExtensible w16cex:durableId="24735948" w16cex:dateUtc="2021-06-15T23:52:00Z"/>
-  <w16cex:commentExtensible w16cex:durableId="24735954" w16cex:dateUtc="2021-06-15T23:52:00Z"/>
-  <w16cex:commentExtensible w16cex:durableId="2473596D" w16cex:dateUtc="2021-06-15T23:53:00Z"/>
 </w16cex:commentsExtensible>
 </file>
 
 <file path=word/commentsIds.xml><?xml version="1.0" encoding="utf-8"?>
 <w16cid:commentsIds xmlns:wpc="http://schemas.microsoft.com/office/word/2010/wordprocessingCanvas" xmlns:cx="http://schemas.microsoft.com/office/drawing/2014/chartex" xmlns:cx1="http://schemas.microsoft.com/office/drawing/2015/9/8/chartex" xmlns:cx2="http://schemas.microsoft.com/office/drawing/2015/10/21/chartex" xmlns:cx3="http://schemas.microsoft.com/office/drawing/2016/5/9/chartex" xmlns:cx4="http://schemas.microsoft.com/office/drawing/2016/5/10/chartex" xmlns:cx5="http://schemas.microsoft.com/office/drawing/2016/5/11/chartex" xmlns:cx6="http://schemas.microsoft.com/office/drawing/2016/5/12/chartex" xmlns:cx7="http://schemas.microsoft.com/office/drawing/2016/5/13/chartex" xmlns:cx8="http://schemas.microsoft.com/office/drawing/2016/5/14/chartex" xmlns:mc="http://schemas.openxmlformats.org/markup-compatibility/2006" xmlns:aink="http://schemas.microsoft.com/office/drawing/2016/ink" xmlns:am3d="http://schemas.microsoft.com/office/drawing/2017/model3d" xmlns:o="urn:schemas-microsoft-com:office:office" xmlns:r="http://schemas.openxmlformats.org/officeDocument/2006/relationships" xmlns:m="http://schemas.openxmlformats.org/officeDocument/2006/math" xmlns:v="urn:schemas-microsoft-com:vml" xmlns:wp14="http://schemas.microsoft.com/office/word/2010/wordprocessingDrawing" xmlns:wp="http://schemas.openxmlformats.org/drawingml/2006/wordprocessingDrawing" xmlns:w10="urn:schemas-microsoft-com:office:word" xmlns:w="http://schemas.openxmlformats.org/wordprocessingml/2006/main" xmlns:w14="http://schemas.microsoft.com/office/word/2010/wordml" xmlns:w15="http://schemas.microsoft.com/office/word/2012/wordml" xmlns:w16cex="http://schemas.microsoft.com/office/word/2018/wordml/cex" xmlns:w16cid="http://schemas.microsoft.com/office/word/2016/wordml/cid" xmlns:w16="http://schemas.microsoft.com/office/word/2018/wordml" xmlns:w16se="http://schemas.microsoft.com/office/word/2015/wordml/symex" xmlns:wpg="http://schemas.microsoft.com/office/word/2010/wordprocessingGroup" xmlns:wpi="http://schemas.microsoft.com/office/word/2010/wordprocessingInk" xmlns:wne="http://schemas.microsoft.com/office/word/2006/wordml" xmlns:wps="http://schemas.microsoft.com/office/word/2010/wordprocessingShape" mc:Ignorable="w14 w15 w16se w16cid w16 w16cex wp14">
   <w16cid:commentId w16cid:paraId="12C747C9" w16cid:durableId="23FF230A"/>
-  <w16cid:commentId w16cid:paraId="58EB313A" w16cid:durableId="247359B7"/>
   <w16cid:commentId w16cid:paraId="514175DA" w16cid:durableId="24735985"/>
   <w16cid:commentId w16cid:paraId="7B194C1B" w16cid:durableId="2473597C"/>
-  <w16cid:commentId w16cid:paraId="65DF3AAA" w16cid:durableId="247358D2"/>
-  <w16cid:commentId w16cid:paraId="7930D335" w16cid:durableId="247358DF"/>
-  <w16cid:commentId w16cid:paraId="76159E89" w16cid:durableId="247358EC"/>
-  <w16cid:commentId w16cid:paraId="2D8CB8AD" w16cid:durableId="24735938"/>
-  <w16cid:commentId w16cid:paraId="60BEC015" w16cid:durableId="24735948"/>
-  <w16cid:commentId w16cid:paraId="7CF96132" w16cid:durableId="24735954"/>
-  <w16cid:commentId w16cid:paraId="31DD0B86" w16cid:durableId="2473596D"/>
 </w16cid:commentsIds>
 </file>
 
@@ -23264,6 +23394,16 @@
       <w:szCs w:val="20"/>
     </w:rPr>
   </w:style>
+  <w:style w:type="character" w:styleId="PlaceholderText">
+    <w:name w:val="Placeholder Text"/>
+    <w:basedOn w:val="DefaultParagraphFont"/>
+    <w:uiPriority w:val="99"/>
+    <w:semiHidden/>
+    <w:rsid w:val="007D50F7"/>
+    <w:rPr>
+      <w:color w:val="808080"/>
+    </w:rPr>
+  </w:style>
 </w:styles>
 </file>
 

</xml_diff>

<commit_message>
update with newer figures
</commit_message>
<xml_diff>
--- a/reports/2021/Tables_and_Figures.docx
+++ b/reports/2021/Tables_and_Figures.docx
@@ -20870,17 +20870,23 @@
           <w:rFonts w:ascii="Times New Roman" w:eastAsia="Times New Roman" w:hAnsi="Times New Roman" w:cs="Times New Roman"/>
         </w:rPr>
       </w:pPr>
+    </w:p>
+    <w:p>
+      <w:pPr>
+        <w:rPr>
+          <w:rFonts w:ascii="Times New Roman" w:eastAsia="Times New Roman" w:hAnsi="Times New Roman" w:cs="Times New Roman"/>
+        </w:rPr>
+      </w:pPr>
       <w:r>
         <w:rPr>
           <w:rFonts w:ascii="Times New Roman" w:eastAsia="Times New Roman" w:hAnsi="Times New Roman" w:cs="Times New Roman"/>
           <w:noProof/>
         </w:rPr>
-        <w:lastRenderedPageBreak/>
         <w:drawing>
-          <wp:inline distT="0" distB="0" distL="0" distR="0" wp14:anchorId="28E9E750" wp14:editId="6F8D1892">
-            <wp:extent cx="5943600" cy="4754880"/>
+          <wp:inline distT="0" distB="0" distL="0" distR="0" wp14:anchorId="42CA2E52" wp14:editId="7A7306FB">
+            <wp:extent cx="5943600" cy="3962400"/>
             <wp:effectExtent l="0" t="0" r="0" b="0"/>
-            <wp:docPr id="13" name="Picture 13"/>
+            <wp:docPr id="22" name="Picture 22"/>
             <wp:cNvGraphicFramePr>
               <a:graphicFrameLocks xmlns:a="http://schemas.openxmlformats.org/drawingml/2006/main" noChangeAspect="1"/>
             </wp:cNvGraphicFramePr>
@@ -20888,7 +20894,7 @@
               <a:graphicData uri="http://schemas.openxmlformats.org/drawingml/2006/picture">
                 <pic:pic xmlns:pic="http://schemas.openxmlformats.org/drawingml/2006/picture">
                   <pic:nvPicPr>
-                    <pic:cNvPr id="13" name="Picture 13"/>
+                    <pic:cNvPr id="22" name="Picture 22"/>
                     <pic:cNvPicPr/>
                   </pic:nvPicPr>
                   <pic:blipFill>
@@ -20906,7 +20912,7 @@
                   <pic:spPr>
                     <a:xfrm>
                       <a:off x="0" y="0"/>
-                      <a:ext cx="5943600" cy="4754880"/>
+                      <a:ext cx="5943600" cy="3962400"/>
                     </a:xfrm>
                     <a:prstGeom prst="rect">
                       <a:avLst/>
@@ -20961,7 +20967,49 @@
         <w:rPr>
           <w:rFonts w:ascii="Times New Roman" w:eastAsia="Times New Roman" w:hAnsi="Times New Roman" w:cs="Times New Roman"/>
         </w:rPr>
-        <w:t xml:space="preserve">estimates of </w:t>
+        <w:t>estimates</w:t>
+      </w:r>
+      <w:r>
+        <w:rPr>
+          <w:rFonts w:ascii="Times New Roman" w:eastAsia="Times New Roman" w:hAnsi="Times New Roman" w:cs="Times New Roman"/>
+        </w:rPr>
+        <w:t>––</w:t>
+      </w:r>
+      <w:r>
+        <w:rPr>
+          <w:rFonts w:ascii="Times New Roman" w:eastAsia="Times New Roman" w:hAnsi="Times New Roman" w:cs="Times New Roman"/>
+        </w:rPr>
+        <w:t xml:space="preserve">with high and low </w:t>
+      </w:r>
+      <w:r>
+        <w:rPr>
+          <w:rFonts w:ascii="Times New Roman" w:eastAsia="Times New Roman" w:hAnsi="Times New Roman" w:cs="Times New Roman"/>
+        </w:rPr>
+        <w:t xml:space="preserve">parametric </w:t>
+      </w:r>
+      <w:r>
+        <w:rPr>
+          <w:rFonts w:ascii="Times New Roman" w:eastAsia="Times New Roman" w:hAnsi="Times New Roman" w:cs="Times New Roman"/>
+        </w:rPr>
+        <w:t>confidence intervals</w:t>
+      </w:r>
+      <w:r>
+        <w:rPr>
+          <w:rFonts w:ascii="Times New Roman" w:eastAsia="Times New Roman" w:hAnsi="Times New Roman" w:cs="Times New Roman"/>
+        </w:rPr>
+        <w:t xml:space="preserve"> of</w:t>
+      </w:r>
+      <w:r>
+        <w:rPr>
+          <w:rFonts w:ascii="Times New Roman" w:eastAsia="Times New Roman" w:hAnsi="Times New Roman" w:cs="Times New Roman"/>
+        </w:rPr>
+        <w:t xml:space="preserve"> the</w:t>
+      </w:r>
+      <w:r>
+        <w:rPr>
+          <w:rFonts w:ascii="Times New Roman" w:eastAsia="Times New Roman" w:hAnsi="Times New Roman" w:cs="Times New Roman"/>
+        </w:rPr>
+        <w:t xml:space="preserve"> </w:t>
       </w:r>
       <m:oMath>
         <m:sSub>
@@ -21005,13 +21053,57 @@
         <w:rPr>
           <w:rFonts w:ascii="Times New Roman" w:eastAsia="Times New Roman" w:hAnsi="Times New Roman" w:cs="Times New Roman"/>
         </w:rPr>
-        <w:t xml:space="preserve"> from 1995 to 2019</w:t>
-      </w:r>
-      <w:r>
-        <w:rPr>
-          <w:rFonts w:ascii="Times New Roman" w:eastAsia="Times New Roman" w:hAnsi="Times New Roman" w:cs="Times New Roman"/>
-        </w:rPr>
         <w:t xml:space="preserve"> </w:t>
+      </w:r>
+      <w:r>
+        <w:rPr>
+          <w:rFonts w:ascii="Times New Roman" w:eastAsia="Times New Roman" w:hAnsi="Times New Roman" w:cs="Times New Roman"/>
+        </w:rPr>
+        <w:t xml:space="preserve">of wild delta smelt cohorts </w:t>
+      </w:r>
+      <w:r>
+        <w:rPr>
+          <w:rFonts w:ascii="Times New Roman" w:eastAsia="Times New Roman" w:hAnsi="Times New Roman" w:cs="Times New Roman"/>
+        </w:rPr>
+        <w:t xml:space="preserve">from </w:t>
+      </w:r>
+      <w:r>
+        <w:rPr>
+          <w:rFonts w:ascii="Times New Roman" w:eastAsia="Times New Roman" w:hAnsi="Times New Roman" w:cs="Times New Roman"/>
+        </w:rPr>
+        <w:t xml:space="preserve">birth year </w:t>
+      </w:r>
+      <w:r>
+        <w:rPr>
+          <w:rFonts w:ascii="Times New Roman" w:eastAsia="Times New Roman" w:hAnsi="Times New Roman" w:cs="Times New Roman"/>
+        </w:rPr>
+        <w:t>1995 to 2019</w:t>
+      </w:r>
+      <w:r>
+        <w:rPr>
+          <w:rFonts w:ascii="Times New Roman" w:eastAsia="Times New Roman" w:hAnsi="Times New Roman" w:cs="Times New Roman"/>
+        </w:rPr>
+        <w:t xml:space="preserve"> and a </w:t>
+      </w:r>
+      <w:proofErr w:type="spellStart"/>
+      <w:r>
+        <w:rPr>
+          <w:rFonts w:ascii="Times New Roman" w:eastAsia="Times New Roman" w:hAnsi="Times New Roman" w:cs="Times New Roman"/>
+        </w:rPr>
+        <w:t>PCrit</w:t>
+      </w:r>
+      <w:proofErr w:type="spellEnd"/>
+      <w:r>
+        <w:rPr>
+          <w:rFonts w:ascii="Times New Roman" w:eastAsia="Times New Roman" w:hAnsi="Times New Roman" w:cs="Times New Roman"/>
+        </w:rPr>
+        <w:t xml:space="preserve"> threshold of 0.05</w:t>
+      </w:r>
+      <w:r>
+        <w:rPr>
+          <w:rFonts w:ascii="Times New Roman" w:eastAsia="Times New Roman" w:hAnsi="Times New Roman" w:cs="Times New Roman"/>
+        </w:rPr>
+        <w:t>––</w:t>
       </w:r>
       <w:r>
         <w:rPr>
@@ -21061,7 +21153,13 @@
         <w:rPr>
           <w:rFonts w:ascii="Times New Roman" w:eastAsia="Times New Roman" w:hAnsi="Times New Roman" w:cs="Times New Roman"/>
         </w:rPr>
-        <w:t xml:space="preserve"> estimators––</w:t>
+        <w:t xml:space="preserve"> estimators</w:t>
+      </w:r>
+      <w:r>
+        <w:rPr>
+          <w:rFonts w:ascii="Times New Roman" w:eastAsia="Times New Roman" w:hAnsi="Times New Roman" w:cs="Times New Roman"/>
+        </w:rPr>
+        <w:t xml:space="preserve">. A) </w:t>
       </w:r>
       <w:proofErr w:type="spellStart"/>
       <w:r>
@@ -21075,21 +21173,207 @@
         <w:rPr>
           <w:rFonts w:ascii="Times New Roman" w:eastAsia="Times New Roman" w:hAnsi="Times New Roman" w:cs="Times New Roman"/>
         </w:rPr>
-        <w:t xml:space="preserve"> and Ryman (pink), Nei and Tajima (green) and Pollak (blue), and a </w:t>
+        <w:t xml:space="preserve"> and Ryman (pink)</w:t>
+      </w:r>
+      <w:r>
+        <w:rPr>
+          <w:rFonts w:ascii="Times New Roman" w:eastAsia="Times New Roman" w:hAnsi="Times New Roman" w:cs="Times New Roman"/>
+        </w:rPr>
+        <w:t>;</w:t>
+      </w:r>
+      <w:r>
+        <w:rPr>
+          <w:rFonts w:ascii="Times New Roman" w:eastAsia="Times New Roman" w:hAnsi="Times New Roman" w:cs="Times New Roman"/>
+        </w:rPr>
+        <w:t xml:space="preserve"> </w:t>
+      </w:r>
+      <w:r>
+        <w:rPr>
+          <w:rFonts w:ascii="Times New Roman" w:eastAsia="Times New Roman" w:hAnsi="Times New Roman" w:cs="Times New Roman"/>
+        </w:rPr>
+        <w:t xml:space="preserve">B) </w:t>
       </w:r>
       <w:proofErr w:type="spellStart"/>
       <w:r>
         <w:rPr>
           <w:rFonts w:ascii="Times New Roman" w:eastAsia="Times New Roman" w:hAnsi="Times New Roman" w:cs="Times New Roman"/>
         </w:rPr>
-        <w:t>PCrit</w:t>
+        <w:t>Nei</w:t>
       </w:r>
       <w:proofErr w:type="spellEnd"/>
       <w:r>
         <w:rPr>
           <w:rFonts w:ascii="Times New Roman" w:eastAsia="Times New Roman" w:hAnsi="Times New Roman" w:cs="Times New Roman"/>
         </w:rPr>
-        <w:t xml:space="preserve"> threshold of 0.05.</w:t>
+        <w:t xml:space="preserve"> and Tajima (green)</w:t>
+      </w:r>
+      <w:r>
+        <w:rPr>
+          <w:rFonts w:ascii="Times New Roman" w:eastAsia="Times New Roman" w:hAnsi="Times New Roman" w:cs="Times New Roman"/>
+        </w:rPr>
+        <w:t>; C)</w:t>
+      </w:r>
+      <w:r>
+        <w:rPr>
+          <w:rFonts w:ascii="Times New Roman" w:eastAsia="Times New Roman" w:hAnsi="Times New Roman" w:cs="Times New Roman"/>
+        </w:rPr>
+        <w:t xml:space="preserve"> Pollak (blue</w:t>
+      </w:r>
+      <w:r>
+        <w:rPr>
+          <w:rFonts w:ascii="Times New Roman" w:eastAsia="Times New Roman" w:hAnsi="Times New Roman" w:cs="Times New Roman"/>
+        </w:rPr>
+        <w:t xml:space="preserve">); D) Average </w:t>
+      </w:r>
+      <m:oMath>
+        <m:sSub>
+          <m:sSubPr>
+            <m:ctrlPr>
+              <w:rPr>
+                <w:rFonts w:ascii="Cambria Math" w:hAnsi="Cambria Math"/>
+                <w:bCs/>
+                <w:iCs/>
+                <w:lang w:val="en"/>
+              </w:rPr>
+            </m:ctrlPr>
+          </m:sSubPr>
+          <m:e>
+            <m:r>
+              <m:rPr>
+                <m:sty m:val="p"/>
+              </m:rPr>
+              <w:rPr>
+                <w:rFonts w:ascii="Cambria Math" w:hAnsi="Cambria Math"/>
+                <w:lang w:val="en"/>
+              </w:rPr>
+              <m:t>N</m:t>
+            </m:r>
+          </m:e>
+          <m:sub>
+            <m:r>
+              <m:rPr>
+                <m:sty m:val="p"/>
+              </m:rPr>
+              <w:rPr>
+                <w:rFonts w:ascii="Cambria Math" w:hAnsi="Cambria Math"/>
+                <w:lang w:val="en"/>
+              </w:rPr>
+              <m:t>e</m:t>
+            </m:r>
+          </m:sub>
+        </m:sSub>
+      </m:oMath>
+      <w:r>
+        <w:rPr>
+          <w:rFonts w:ascii="Times New Roman" w:eastAsia="Times New Roman" w:hAnsi="Times New Roman" w:cs="Times New Roman"/>
+          <w:bCs/>
+          <w:iCs/>
+          <w:lang w:val="en"/>
+        </w:rPr>
+        <w:t xml:space="preserve"> estimates </w:t>
+      </w:r>
+      <w:r>
+        <w:rPr>
+          <w:rFonts w:ascii="Times New Roman" w:eastAsia="Times New Roman" w:hAnsi="Times New Roman" w:cs="Times New Roman"/>
+          <w:bCs/>
+          <w:iCs/>
+          <w:lang w:val="en"/>
+        </w:rPr>
+        <w:t xml:space="preserve">taken from all three methods of estimating one-generation temporal </w:t>
+      </w:r>
+      <m:oMath>
+        <m:sSub>
+          <m:sSubPr>
+            <m:ctrlPr>
+              <w:rPr>
+                <w:rFonts w:ascii="Cambria Math" w:hAnsi="Cambria Math"/>
+                <w:bCs/>
+                <w:iCs/>
+                <w:lang w:val="en"/>
+              </w:rPr>
+            </m:ctrlPr>
+          </m:sSubPr>
+          <m:e>
+            <m:r>
+              <m:rPr>
+                <m:sty m:val="p"/>
+              </m:rPr>
+              <w:rPr>
+                <w:rFonts w:ascii="Cambria Math" w:hAnsi="Cambria Math"/>
+                <w:lang w:val="en"/>
+              </w:rPr>
+              <m:t>N</m:t>
+            </m:r>
+          </m:e>
+          <m:sub>
+            <m:r>
+              <m:rPr>
+                <m:sty m:val="p"/>
+              </m:rPr>
+              <w:rPr>
+                <w:rFonts w:ascii="Cambria Math" w:hAnsi="Cambria Math"/>
+                <w:lang w:val="en"/>
+              </w:rPr>
+              <m:t>e</m:t>
+            </m:r>
+          </m:sub>
+        </m:sSub>
+      </m:oMath>
+      <w:r>
+        <w:rPr>
+          <w:rFonts w:ascii="Times New Roman" w:eastAsia="Times New Roman" w:hAnsi="Times New Roman" w:cs="Times New Roman"/>
+          <w:bCs/>
+          <w:iCs/>
+          <w:lang w:val="en"/>
+        </w:rPr>
+        <w:t xml:space="preserve">. Lower estimates of </w:t>
+      </w:r>
+      <m:oMath>
+        <m:sSub>
+          <m:sSubPr>
+            <m:ctrlPr>
+              <w:rPr>
+                <w:rFonts w:ascii="Cambria Math" w:hAnsi="Cambria Math"/>
+                <w:bCs/>
+                <w:iCs/>
+                <w:lang w:val="en"/>
+              </w:rPr>
+            </m:ctrlPr>
+          </m:sSubPr>
+          <m:e>
+            <m:r>
+              <m:rPr>
+                <m:sty m:val="p"/>
+              </m:rPr>
+              <w:rPr>
+                <w:rFonts w:ascii="Cambria Math" w:hAnsi="Cambria Math"/>
+                <w:lang w:val="en"/>
+              </w:rPr>
+              <m:t>N</m:t>
+            </m:r>
+          </m:e>
+          <m:sub>
+            <m:r>
+              <m:rPr>
+                <m:sty m:val="p"/>
+              </m:rPr>
+              <w:rPr>
+                <w:rFonts w:ascii="Cambria Math" w:hAnsi="Cambria Math"/>
+                <w:lang w:val="en"/>
+              </w:rPr>
+              <m:t>e</m:t>
+            </m:r>
+          </m:sub>
+        </m:sSub>
+      </m:oMath>
+      <w:r>
+        <w:rPr>
+          <w:rFonts w:ascii="Times New Roman" w:eastAsia="Times New Roman" w:hAnsi="Times New Roman" w:cs="Times New Roman"/>
+          <w:bCs/>
+          <w:iCs/>
+          <w:lang w:val="en"/>
+        </w:rPr>
+        <w:t xml:space="preserve"> occur more frequently in more recent years and show narrower confidence intervals.</w:t>
       </w:r>
     </w:p>
     <w:p>
@@ -21748,6 +22032,66 @@
       <w:pPr>
         <w:rPr>
           <w:rFonts w:ascii="Times New Roman" w:eastAsia="Times New Roman" w:hAnsi="Times New Roman" w:cs="Times New Roman"/>
+          <w:bCs/>
+          <w:iCs/>
+          <w:lang w:val="en"/>
+        </w:rPr>
+      </w:pPr>
+      <w:r>
+        <w:rPr>
+          <w:rFonts w:ascii="Times New Roman" w:eastAsia="Times New Roman" w:hAnsi="Times New Roman" w:cs="Times New Roman"/>
+          <w:bCs/>
+          <w:iCs/>
+          <w:noProof/>
+          <w:lang w:val="en"/>
+        </w:rPr>
+        <w:drawing>
+          <wp:inline distT="0" distB="0" distL="0" distR="0" wp14:anchorId="6F39ADE5" wp14:editId="7BF4C720">
+            <wp:extent cx="5943600" cy="3962400"/>
+            <wp:effectExtent l="0" t="0" r="0" b="0"/>
+            <wp:docPr id="19" name="Picture 19"/>
+            <wp:cNvGraphicFramePr>
+              <a:graphicFrameLocks xmlns:a="http://schemas.openxmlformats.org/drawingml/2006/main" noChangeAspect="1"/>
+            </wp:cNvGraphicFramePr>
+            <a:graphic xmlns:a="http://schemas.openxmlformats.org/drawingml/2006/main">
+              <a:graphicData uri="http://schemas.openxmlformats.org/drawingml/2006/picture">
+                <pic:pic xmlns:pic="http://schemas.openxmlformats.org/drawingml/2006/picture">
+                  <pic:nvPicPr>
+                    <pic:cNvPr id="19" name="Picture 19"/>
+                    <pic:cNvPicPr/>
+                  </pic:nvPicPr>
+                  <pic:blipFill>
+                    <a:blip r:embed="rId18">
+                      <a:extLst>
+                        <a:ext uri="{28A0092B-C50C-407E-A947-70E740481C1C}">
+                          <a14:useLocalDpi xmlns:a14="http://schemas.microsoft.com/office/drawing/2010/main" val="0"/>
+                        </a:ext>
+                      </a:extLst>
+                    </a:blip>
+                    <a:stretch>
+                      <a:fillRect/>
+                    </a:stretch>
+                  </pic:blipFill>
+                  <pic:spPr>
+                    <a:xfrm>
+                      <a:off x="0" y="0"/>
+                      <a:ext cx="5943600" cy="3962400"/>
+                    </a:xfrm>
+                    <a:prstGeom prst="rect">
+                      <a:avLst/>
+                    </a:prstGeom>
+                  </pic:spPr>
+                </pic:pic>
+              </a:graphicData>
+            </a:graphic>
+          </wp:inline>
+        </w:drawing>
+      </w:r>
+    </w:p>
+    <w:p>
+      <w:pPr>
+        <w:rPr>
+          <w:rFonts w:ascii="Times New Roman" w:eastAsia="Times New Roman" w:hAnsi="Times New Roman" w:cs="Times New Roman"/>
         </w:rPr>
       </w:pPr>
       <w:r>
@@ -21756,6 +22100,7 @@
           <w:b/>
           <w:bCs/>
         </w:rPr>
+        <w:lastRenderedPageBreak/>
         <w:t xml:space="preserve">Figure </w:t>
       </w:r>
       <w:r>
@@ -22010,7 +22355,7 @@
                     <pic:cNvPicPr/>
                   </pic:nvPicPr>
                   <pic:blipFill>
-                    <a:blip r:embed="rId18" cstate="print">
+                    <a:blip r:embed="rId19" cstate="print">
                       <a:extLst>
                         <a:ext uri="{28A0092B-C50C-407E-A947-70E740481C1C}">
                           <a14:useLocalDpi xmlns:a14="http://schemas.microsoft.com/office/drawing/2010/main" val="0"/>
@@ -22278,147 +22623,6 @@
                     </pic:cNvPicPr>
                   </pic:nvPicPr>
                   <pic:blipFill>
-                    <a:blip r:embed="rId19">
-                      <a:extLst>
-                        <a:ext uri="{28A0092B-C50C-407E-A947-70E740481C1C}">
-                          <a14:useLocalDpi xmlns:a14="http://schemas.microsoft.com/office/drawing/2010/main" val="0"/>
-                        </a:ext>
-                      </a:extLst>
-                    </a:blip>
-                    <a:srcRect/>
-                    <a:stretch>
-                      <a:fillRect/>
-                    </a:stretch>
-                  </pic:blipFill>
-                  <pic:spPr bwMode="auto">
-                    <a:xfrm>
-                      <a:off x="0" y="0"/>
-                      <a:ext cx="5943600" cy="4735830"/>
-                    </a:xfrm>
-                    <a:prstGeom prst="rect">
-                      <a:avLst/>
-                    </a:prstGeom>
-                    <a:noFill/>
-                    <a:ln>
-                      <a:noFill/>
-                    </a:ln>
-                  </pic:spPr>
-                </pic:pic>
-              </a:graphicData>
-            </a:graphic>
-          </wp:inline>
-        </w:drawing>
-      </w:r>
-    </w:p>
-    <w:p>
-      <w:pPr>
-        <w:rPr>
-          <w:rFonts w:ascii="Times New Roman" w:eastAsia="Times New Roman" w:hAnsi="Times New Roman" w:cs="Times New Roman"/>
-        </w:rPr>
-      </w:pPr>
-      <w:r>
-        <w:rPr>
-          <w:rFonts w:ascii="Times New Roman" w:eastAsia="Times New Roman" w:hAnsi="Times New Roman" w:cs="Times New Roman"/>
-          <w:b/>
-          <w:bCs/>
-        </w:rPr>
-        <w:t xml:space="preserve">Figure </w:t>
-      </w:r>
-      <w:r>
-        <w:rPr>
-          <w:rFonts w:ascii="Times New Roman" w:eastAsia="Times New Roman" w:hAnsi="Times New Roman" w:cs="Times New Roman"/>
-          <w:b/>
-          <w:bCs/>
-        </w:rPr>
-        <w:t>12</w:t>
-      </w:r>
-      <w:r>
-        <w:rPr>
-          <w:rFonts w:ascii="Times New Roman" w:eastAsia="Times New Roman" w:hAnsi="Times New Roman" w:cs="Times New Roman"/>
-        </w:rPr>
-        <w:t xml:space="preserve">. Histogram of </w:t>
-      </w:r>
-      <w:r>
-        <w:rPr>
-          <w:rFonts w:ascii="Times New Roman" w:eastAsia="Times New Roman" w:hAnsi="Times New Roman" w:cs="Times New Roman"/>
-        </w:rPr>
-        <w:t xml:space="preserve">male-only and female -only </w:t>
-      </w:r>
-      <w:r>
-        <w:rPr>
-          <w:rFonts w:ascii="Times New Roman" w:eastAsia="Times New Roman" w:hAnsi="Times New Roman" w:cs="Times New Roman"/>
-        </w:rPr>
-        <w:t xml:space="preserve">k-mer abundances </w:t>
-      </w:r>
-      <w:r>
-        <w:rPr>
-          <w:rFonts w:ascii="Times New Roman" w:eastAsia="Times New Roman" w:hAnsi="Times New Roman" w:cs="Times New Roman"/>
-        </w:rPr>
-        <w:t>of</w:t>
-      </w:r>
-      <w:r>
-        <w:rPr>
-          <w:rFonts w:ascii="Times New Roman" w:eastAsia="Times New Roman" w:hAnsi="Times New Roman" w:cs="Times New Roman"/>
-        </w:rPr>
-        <w:t xml:space="preserve"> sequencing data. The male sequencing data appears to have a higher abundance k-mers while the female sequencing data has more lower abundance k-mers.</w:t>
-      </w:r>
-      <w:r>
-        <w:rPr>
-          <w:rFonts w:ascii="Times New Roman" w:eastAsia="Times New Roman" w:hAnsi="Times New Roman" w:cs="Times New Roman"/>
-        </w:rPr>
-        <w:t xml:space="preserve"> </w:t>
-      </w:r>
-      <w:r>
-        <w:rPr>
-          <w:rFonts w:ascii="Times New Roman" w:eastAsia="Times New Roman" w:hAnsi="Times New Roman" w:cs="Times New Roman"/>
-        </w:rPr>
-        <w:t>Low abundance sex-specific k-mers are likely the result of sequencing errors, while the higher abundance male-only k-mer peak indicates the male sample contains real variation only contained within the male sample.</w:t>
-      </w:r>
-    </w:p>
-    <w:p>
-      <w:pPr>
-        <w:rPr>
-          <w:rFonts w:ascii="Times New Roman" w:eastAsia="Times New Roman" w:hAnsi="Times New Roman" w:cs="Times New Roman"/>
-        </w:rPr>
-      </w:pPr>
-      <w:r>
-        <w:rPr>
-          <w:rFonts w:ascii="Times New Roman" w:eastAsia="Times New Roman" w:hAnsi="Times New Roman" w:cs="Times New Roman"/>
-        </w:rPr>
-        <w:br w:type="page"/>
-      </w:r>
-    </w:p>
-    <w:p>
-      <w:pPr>
-        <w:rPr>
-          <w:rFonts w:ascii="Times New Roman" w:eastAsia="Times New Roman" w:hAnsi="Times New Roman" w:cs="Times New Roman"/>
-        </w:rPr>
-      </w:pPr>
-      <w:r>
-        <w:rPr>
-          <w:rFonts w:ascii="Times" w:hAnsi="Times" w:cs="Times"/>
-          <w:noProof/>
-          <w:color w:val="000000"/>
-        </w:rPr>
-        <w:lastRenderedPageBreak/>
-        <w:drawing>
-          <wp:inline distT="0" distB="0" distL="0" distR="0" wp14:anchorId="0896F69C" wp14:editId="518E49FD">
-            <wp:extent cx="5943600" cy="4735830"/>
-            <wp:effectExtent l="0" t="0" r="0" b="0"/>
-            <wp:docPr id="5" name="Picture 5" descr="Chart, histogram&#10;&#10;Description automatically generated"/>
-            <wp:cNvGraphicFramePr>
-              <a:graphicFrameLocks xmlns:a="http://schemas.openxmlformats.org/drawingml/2006/main" noChangeAspect="1"/>
-            </wp:cNvGraphicFramePr>
-            <a:graphic xmlns:a="http://schemas.openxmlformats.org/drawingml/2006/main">
-              <a:graphicData uri="http://schemas.openxmlformats.org/drawingml/2006/picture">
-                <pic:pic xmlns:pic="http://schemas.openxmlformats.org/drawingml/2006/picture">
-                  <pic:nvPicPr>
-                    <pic:cNvPr id="5" name="Picture 5" descr="Chart, histogram&#10;&#10;Description automatically generated"/>
-                    <pic:cNvPicPr>
-                      <a:picLocks noChangeAspect="1" noChangeArrowheads="1"/>
-                    </pic:cNvPicPr>
-                  </pic:nvPicPr>
-                  <pic:blipFill>
                     <a:blip r:embed="rId20">
                       <a:extLst>
                         <a:ext uri="{28A0092B-C50C-407E-A947-70E740481C1C}">
@@ -22471,6 +22675,147 @@
           <w:b/>
           <w:bCs/>
         </w:rPr>
+        <w:t>12</w:t>
+      </w:r>
+      <w:r>
+        <w:rPr>
+          <w:rFonts w:ascii="Times New Roman" w:eastAsia="Times New Roman" w:hAnsi="Times New Roman" w:cs="Times New Roman"/>
+        </w:rPr>
+        <w:t xml:space="preserve">. Histogram of </w:t>
+      </w:r>
+      <w:r>
+        <w:rPr>
+          <w:rFonts w:ascii="Times New Roman" w:eastAsia="Times New Roman" w:hAnsi="Times New Roman" w:cs="Times New Roman"/>
+        </w:rPr>
+        <w:t xml:space="preserve">male-only and female -only </w:t>
+      </w:r>
+      <w:r>
+        <w:rPr>
+          <w:rFonts w:ascii="Times New Roman" w:eastAsia="Times New Roman" w:hAnsi="Times New Roman" w:cs="Times New Roman"/>
+        </w:rPr>
+        <w:t xml:space="preserve">k-mer abundances </w:t>
+      </w:r>
+      <w:r>
+        <w:rPr>
+          <w:rFonts w:ascii="Times New Roman" w:eastAsia="Times New Roman" w:hAnsi="Times New Roman" w:cs="Times New Roman"/>
+        </w:rPr>
+        <w:t>of</w:t>
+      </w:r>
+      <w:r>
+        <w:rPr>
+          <w:rFonts w:ascii="Times New Roman" w:eastAsia="Times New Roman" w:hAnsi="Times New Roman" w:cs="Times New Roman"/>
+        </w:rPr>
+        <w:t xml:space="preserve"> sequencing data. The male sequencing data appears to have a higher abundance k-mers while the female sequencing data has more lower abundance k-mers.</w:t>
+      </w:r>
+      <w:r>
+        <w:rPr>
+          <w:rFonts w:ascii="Times New Roman" w:eastAsia="Times New Roman" w:hAnsi="Times New Roman" w:cs="Times New Roman"/>
+        </w:rPr>
+        <w:t xml:space="preserve"> </w:t>
+      </w:r>
+      <w:r>
+        <w:rPr>
+          <w:rFonts w:ascii="Times New Roman" w:eastAsia="Times New Roman" w:hAnsi="Times New Roman" w:cs="Times New Roman"/>
+        </w:rPr>
+        <w:t>Low abundance sex-specific k-mers are likely the result of sequencing errors, while the higher abundance male-only k-mer peak indicates the male sample contains real variation only contained within the male sample.</w:t>
+      </w:r>
+    </w:p>
+    <w:p>
+      <w:pPr>
+        <w:rPr>
+          <w:rFonts w:ascii="Times New Roman" w:eastAsia="Times New Roman" w:hAnsi="Times New Roman" w:cs="Times New Roman"/>
+        </w:rPr>
+      </w:pPr>
+      <w:r>
+        <w:rPr>
+          <w:rFonts w:ascii="Times New Roman" w:eastAsia="Times New Roman" w:hAnsi="Times New Roman" w:cs="Times New Roman"/>
+        </w:rPr>
+        <w:br w:type="page"/>
+      </w:r>
+    </w:p>
+    <w:p>
+      <w:pPr>
+        <w:rPr>
+          <w:rFonts w:ascii="Times New Roman" w:eastAsia="Times New Roman" w:hAnsi="Times New Roman" w:cs="Times New Roman"/>
+        </w:rPr>
+      </w:pPr>
+      <w:r>
+        <w:rPr>
+          <w:rFonts w:ascii="Times" w:hAnsi="Times" w:cs="Times"/>
+          <w:noProof/>
+          <w:color w:val="000000"/>
+        </w:rPr>
+        <w:lastRenderedPageBreak/>
+        <w:drawing>
+          <wp:inline distT="0" distB="0" distL="0" distR="0" wp14:anchorId="0896F69C" wp14:editId="518E49FD">
+            <wp:extent cx="5943600" cy="4735830"/>
+            <wp:effectExtent l="0" t="0" r="0" b="0"/>
+            <wp:docPr id="5" name="Picture 5" descr="Chart, histogram&#10;&#10;Description automatically generated"/>
+            <wp:cNvGraphicFramePr>
+              <a:graphicFrameLocks xmlns:a="http://schemas.openxmlformats.org/drawingml/2006/main" noChangeAspect="1"/>
+            </wp:cNvGraphicFramePr>
+            <a:graphic xmlns:a="http://schemas.openxmlformats.org/drawingml/2006/main">
+              <a:graphicData uri="http://schemas.openxmlformats.org/drawingml/2006/picture">
+                <pic:pic xmlns:pic="http://schemas.openxmlformats.org/drawingml/2006/picture">
+                  <pic:nvPicPr>
+                    <pic:cNvPr id="5" name="Picture 5" descr="Chart, histogram&#10;&#10;Description automatically generated"/>
+                    <pic:cNvPicPr>
+                      <a:picLocks noChangeAspect="1" noChangeArrowheads="1"/>
+                    </pic:cNvPicPr>
+                  </pic:nvPicPr>
+                  <pic:blipFill>
+                    <a:blip r:embed="rId21">
+                      <a:extLst>
+                        <a:ext uri="{28A0092B-C50C-407E-A947-70E740481C1C}">
+                          <a14:useLocalDpi xmlns:a14="http://schemas.microsoft.com/office/drawing/2010/main" val="0"/>
+                        </a:ext>
+                      </a:extLst>
+                    </a:blip>
+                    <a:srcRect/>
+                    <a:stretch>
+                      <a:fillRect/>
+                    </a:stretch>
+                  </pic:blipFill>
+                  <pic:spPr bwMode="auto">
+                    <a:xfrm>
+                      <a:off x="0" y="0"/>
+                      <a:ext cx="5943600" cy="4735830"/>
+                    </a:xfrm>
+                    <a:prstGeom prst="rect">
+                      <a:avLst/>
+                    </a:prstGeom>
+                    <a:noFill/>
+                    <a:ln>
+                      <a:noFill/>
+                    </a:ln>
+                  </pic:spPr>
+                </pic:pic>
+              </a:graphicData>
+            </a:graphic>
+          </wp:inline>
+        </w:drawing>
+      </w:r>
+    </w:p>
+    <w:p>
+      <w:pPr>
+        <w:rPr>
+          <w:rFonts w:ascii="Times New Roman" w:eastAsia="Times New Roman" w:hAnsi="Times New Roman" w:cs="Times New Roman"/>
+        </w:rPr>
+      </w:pPr>
+      <w:r>
+        <w:rPr>
+          <w:rFonts w:ascii="Times New Roman" w:eastAsia="Times New Roman" w:hAnsi="Times New Roman" w:cs="Times New Roman"/>
+          <w:b/>
+          <w:bCs/>
+        </w:rPr>
+        <w:t xml:space="preserve">Figure </w:t>
+      </w:r>
+      <w:r>
+        <w:rPr>
+          <w:rFonts w:ascii="Times New Roman" w:eastAsia="Times New Roman" w:hAnsi="Times New Roman" w:cs="Times New Roman"/>
+          <w:b/>
+          <w:bCs/>
+        </w:rPr>
         <w:t>13</w:t>
       </w:r>
       <w:r>
@@ -22615,7 +22960,7 @@
                     <pic:cNvPicPr/>
                   </pic:nvPicPr>
                   <pic:blipFill>
-                    <a:blip r:embed="rId21" cstate="print">
+                    <a:blip r:embed="rId22" cstate="print">
                       <a:extLst>
                         <a:ext uri="{28A0092B-C50C-407E-A947-70E740481C1C}">
                           <a14:useLocalDpi xmlns:a14="http://schemas.microsoft.com/office/drawing/2010/main" val="0"/>

</xml_diff>

<commit_message>
add new figure 8
</commit_message>
<xml_diff>
--- a/reports/2021/Tables_and_Figures.docx
+++ b/reports/2021/Tables_and_Figures.docx
@@ -20934,10 +20934,81 @@
       <w:r>
         <w:rPr>
           <w:rFonts w:ascii="Times New Roman" w:eastAsia="Times New Roman" w:hAnsi="Times New Roman" w:cs="Times New Roman"/>
+          <w:noProof/>
+        </w:rPr>
+        <w:drawing>
+          <wp:inline distT="0" distB="0" distL="0" distR="0" wp14:anchorId="6FC5D82E" wp14:editId="5B8C1DE5">
+            <wp:extent cx="5943600" cy="3962400"/>
+            <wp:effectExtent l="0" t="0" r="0" b="0"/>
+            <wp:docPr id="23" name="Picture 23"/>
+            <wp:cNvGraphicFramePr>
+              <a:graphicFrameLocks xmlns:a="http://schemas.openxmlformats.org/drawingml/2006/main" noChangeAspect="1"/>
+            </wp:cNvGraphicFramePr>
+            <a:graphic xmlns:a="http://schemas.openxmlformats.org/drawingml/2006/main">
+              <a:graphicData uri="http://schemas.openxmlformats.org/drawingml/2006/picture">
+                <pic:pic xmlns:pic="http://schemas.openxmlformats.org/drawingml/2006/picture">
+                  <pic:nvPicPr>
+                    <pic:cNvPr id="23" name="Picture 23"/>
+                    <pic:cNvPicPr/>
+                  </pic:nvPicPr>
+                  <pic:blipFill>
+                    <a:blip r:embed="rId16">
+                      <a:extLst>
+                        <a:ext uri="{28A0092B-C50C-407E-A947-70E740481C1C}">
+                          <a14:useLocalDpi xmlns:a14="http://schemas.microsoft.com/office/drawing/2010/main" val="0"/>
+                        </a:ext>
+                      </a:extLst>
+                    </a:blip>
+                    <a:stretch>
+                      <a:fillRect/>
+                    </a:stretch>
+                  </pic:blipFill>
+                  <pic:spPr>
+                    <a:xfrm>
+                      <a:off x="0" y="0"/>
+                      <a:ext cx="5943600" cy="3962400"/>
+                    </a:xfrm>
+                    <a:prstGeom prst="rect">
+                      <a:avLst/>
+                    </a:prstGeom>
+                  </pic:spPr>
+                </pic:pic>
+              </a:graphicData>
+            </a:graphic>
+          </wp:inline>
+        </w:drawing>
+      </w:r>
+    </w:p>
+    <w:p>
+      <w:pPr>
+        <w:rPr>
+          <w:rFonts w:ascii="Times New Roman" w:eastAsia="Times New Roman" w:hAnsi="Times New Roman" w:cs="Times New Roman"/>
+        </w:rPr>
+      </w:pPr>
+      <w:commentRangeStart w:id="3"/>
+      <w:r>
+        <w:rPr>
+          <w:rFonts w:ascii="Times New Roman" w:eastAsia="Times New Roman" w:hAnsi="Times New Roman" w:cs="Times New Roman"/>
           <w:b/>
           <w:bCs/>
         </w:rPr>
-        <w:t>Figure 8</w:t>
+        <w:lastRenderedPageBreak/>
+        <w:t xml:space="preserve">Figure </w:t>
+      </w:r>
+      <w:commentRangeEnd w:id="3"/>
+      <w:r>
+        <w:rPr>
+          <w:rStyle w:val="CommentReference"/>
+        </w:rPr>
+        <w:commentReference w:id="3"/>
+      </w:r>
+      <w:r>
+        <w:rPr>
+          <w:rFonts w:ascii="Times New Roman" w:eastAsia="Times New Roman" w:hAnsi="Times New Roman" w:cs="Times New Roman"/>
+          <w:b/>
+          <w:bCs/>
+        </w:rPr>
+        <w:t>8</w:t>
       </w:r>
       <w:r>
         <w:rPr>
@@ -21417,7 +21488,7 @@
                     <pic:cNvPicPr/>
                   </pic:nvPicPr>
                   <pic:blipFill>
-                    <a:blip r:embed="rId16">
+                    <a:blip r:embed="rId17">
                       <a:extLst>
                         <a:ext uri="{28A0092B-C50C-407E-A947-70E740481C1C}">
                           <a14:useLocalDpi xmlns:a14="http://schemas.microsoft.com/office/drawing/2010/main" val="0"/>
@@ -21998,66 +22069,6 @@
                 <pic:pic xmlns:pic="http://schemas.openxmlformats.org/drawingml/2006/picture">
                   <pic:nvPicPr>
                     <pic:cNvPr id="18" name="Picture 18"/>
-                    <pic:cNvPicPr/>
-                  </pic:nvPicPr>
-                  <pic:blipFill>
-                    <a:blip r:embed="rId17">
-                      <a:extLst>
-                        <a:ext uri="{28A0092B-C50C-407E-A947-70E740481C1C}">
-                          <a14:useLocalDpi xmlns:a14="http://schemas.microsoft.com/office/drawing/2010/main" val="0"/>
-                        </a:ext>
-                      </a:extLst>
-                    </a:blip>
-                    <a:stretch>
-                      <a:fillRect/>
-                    </a:stretch>
-                  </pic:blipFill>
-                  <pic:spPr>
-                    <a:xfrm>
-                      <a:off x="0" y="0"/>
-                      <a:ext cx="5943600" cy="3962400"/>
-                    </a:xfrm>
-                    <a:prstGeom prst="rect">
-                      <a:avLst/>
-                    </a:prstGeom>
-                  </pic:spPr>
-                </pic:pic>
-              </a:graphicData>
-            </a:graphic>
-          </wp:inline>
-        </w:drawing>
-      </w:r>
-    </w:p>
-    <w:p>
-      <w:pPr>
-        <w:rPr>
-          <w:rFonts w:ascii="Times New Roman" w:eastAsia="Times New Roman" w:hAnsi="Times New Roman" w:cs="Times New Roman"/>
-          <w:bCs/>
-          <w:iCs/>
-          <w:lang w:val="en"/>
-        </w:rPr>
-      </w:pPr>
-      <w:r>
-        <w:rPr>
-          <w:rFonts w:ascii="Times New Roman" w:eastAsia="Times New Roman" w:hAnsi="Times New Roman" w:cs="Times New Roman"/>
-          <w:bCs/>
-          <w:iCs/>
-          <w:noProof/>
-          <w:lang w:val="en"/>
-        </w:rPr>
-        <w:drawing>
-          <wp:inline distT="0" distB="0" distL="0" distR="0" wp14:anchorId="6F39ADE5" wp14:editId="7BF4C720">
-            <wp:extent cx="5943600" cy="3962400"/>
-            <wp:effectExtent l="0" t="0" r="0" b="0"/>
-            <wp:docPr id="19" name="Picture 19"/>
-            <wp:cNvGraphicFramePr>
-              <a:graphicFrameLocks xmlns:a="http://schemas.openxmlformats.org/drawingml/2006/main" noChangeAspect="1"/>
-            </wp:cNvGraphicFramePr>
-            <a:graphic xmlns:a="http://schemas.openxmlformats.org/drawingml/2006/main">
-              <a:graphicData uri="http://schemas.openxmlformats.org/drawingml/2006/picture">
-                <pic:pic xmlns:pic="http://schemas.openxmlformats.org/drawingml/2006/picture">
-                  <pic:nvPicPr>
-                    <pic:cNvPr id="19" name="Picture 19"/>
                     <pic:cNvPicPr/>
                   </pic:nvPicPr>
                   <pic:blipFill>
@@ -22092,6 +22103,66 @@
       <w:pPr>
         <w:rPr>
           <w:rFonts w:ascii="Times New Roman" w:eastAsia="Times New Roman" w:hAnsi="Times New Roman" w:cs="Times New Roman"/>
+          <w:bCs/>
+          <w:iCs/>
+          <w:lang w:val="en"/>
+        </w:rPr>
+      </w:pPr>
+      <w:r>
+        <w:rPr>
+          <w:rFonts w:ascii="Times New Roman" w:eastAsia="Times New Roman" w:hAnsi="Times New Roman" w:cs="Times New Roman"/>
+          <w:bCs/>
+          <w:iCs/>
+          <w:noProof/>
+          <w:lang w:val="en"/>
+        </w:rPr>
+        <w:drawing>
+          <wp:inline distT="0" distB="0" distL="0" distR="0" wp14:anchorId="6F39ADE5" wp14:editId="7BF4C720">
+            <wp:extent cx="5943600" cy="3962400"/>
+            <wp:effectExtent l="0" t="0" r="0" b="0"/>
+            <wp:docPr id="19" name="Picture 19"/>
+            <wp:cNvGraphicFramePr>
+              <a:graphicFrameLocks xmlns:a="http://schemas.openxmlformats.org/drawingml/2006/main" noChangeAspect="1"/>
+            </wp:cNvGraphicFramePr>
+            <a:graphic xmlns:a="http://schemas.openxmlformats.org/drawingml/2006/main">
+              <a:graphicData uri="http://schemas.openxmlformats.org/drawingml/2006/picture">
+                <pic:pic xmlns:pic="http://schemas.openxmlformats.org/drawingml/2006/picture">
+                  <pic:nvPicPr>
+                    <pic:cNvPr id="19" name="Picture 19"/>
+                    <pic:cNvPicPr/>
+                  </pic:nvPicPr>
+                  <pic:blipFill>
+                    <a:blip r:embed="rId19">
+                      <a:extLst>
+                        <a:ext uri="{28A0092B-C50C-407E-A947-70E740481C1C}">
+                          <a14:useLocalDpi xmlns:a14="http://schemas.microsoft.com/office/drawing/2010/main" val="0"/>
+                        </a:ext>
+                      </a:extLst>
+                    </a:blip>
+                    <a:stretch>
+                      <a:fillRect/>
+                    </a:stretch>
+                  </pic:blipFill>
+                  <pic:spPr>
+                    <a:xfrm>
+                      <a:off x="0" y="0"/>
+                      <a:ext cx="5943600" cy="3962400"/>
+                    </a:xfrm>
+                    <a:prstGeom prst="rect">
+                      <a:avLst/>
+                    </a:prstGeom>
+                  </pic:spPr>
+                </pic:pic>
+              </a:graphicData>
+            </a:graphic>
+          </wp:inline>
+        </w:drawing>
+      </w:r>
+    </w:p>
+    <w:p>
+      <w:pPr>
+        <w:rPr>
+          <w:rFonts w:ascii="Times New Roman" w:eastAsia="Times New Roman" w:hAnsi="Times New Roman" w:cs="Times New Roman"/>
         </w:rPr>
       </w:pPr>
       <w:r>
@@ -22355,7 +22426,7 @@
                     <pic:cNvPicPr/>
                   </pic:nvPicPr>
                   <pic:blipFill>
-                    <a:blip r:embed="rId19" cstate="print">
+                    <a:blip r:embed="rId20" cstate="print">
                       <a:extLst>
                         <a:ext uri="{28A0092B-C50C-407E-A947-70E740481C1C}">
                           <a14:useLocalDpi xmlns:a14="http://schemas.microsoft.com/office/drawing/2010/main" val="0"/>
@@ -22623,147 +22694,6 @@
                     </pic:cNvPicPr>
                   </pic:nvPicPr>
                   <pic:blipFill>
-                    <a:blip r:embed="rId20">
-                      <a:extLst>
-                        <a:ext uri="{28A0092B-C50C-407E-A947-70E740481C1C}">
-                          <a14:useLocalDpi xmlns:a14="http://schemas.microsoft.com/office/drawing/2010/main" val="0"/>
-                        </a:ext>
-                      </a:extLst>
-                    </a:blip>
-                    <a:srcRect/>
-                    <a:stretch>
-                      <a:fillRect/>
-                    </a:stretch>
-                  </pic:blipFill>
-                  <pic:spPr bwMode="auto">
-                    <a:xfrm>
-                      <a:off x="0" y="0"/>
-                      <a:ext cx="5943600" cy="4735830"/>
-                    </a:xfrm>
-                    <a:prstGeom prst="rect">
-                      <a:avLst/>
-                    </a:prstGeom>
-                    <a:noFill/>
-                    <a:ln>
-                      <a:noFill/>
-                    </a:ln>
-                  </pic:spPr>
-                </pic:pic>
-              </a:graphicData>
-            </a:graphic>
-          </wp:inline>
-        </w:drawing>
-      </w:r>
-    </w:p>
-    <w:p>
-      <w:pPr>
-        <w:rPr>
-          <w:rFonts w:ascii="Times New Roman" w:eastAsia="Times New Roman" w:hAnsi="Times New Roman" w:cs="Times New Roman"/>
-        </w:rPr>
-      </w:pPr>
-      <w:r>
-        <w:rPr>
-          <w:rFonts w:ascii="Times New Roman" w:eastAsia="Times New Roman" w:hAnsi="Times New Roman" w:cs="Times New Roman"/>
-          <w:b/>
-          <w:bCs/>
-        </w:rPr>
-        <w:t xml:space="preserve">Figure </w:t>
-      </w:r>
-      <w:r>
-        <w:rPr>
-          <w:rFonts w:ascii="Times New Roman" w:eastAsia="Times New Roman" w:hAnsi="Times New Roman" w:cs="Times New Roman"/>
-          <w:b/>
-          <w:bCs/>
-        </w:rPr>
-        <w:t>12</w:t>
-      </w:r>
-      <w:r>
-        <w:rPr>
-          <w:rFonts w:ascii="Times New Roman" w:eastAsia="Times New Roman" w:hAnsi="Times New Roman" w:cs="Times New Roman"/>
-        </w:rPr>
-        <w:t xml:space="preserve">. Histogram of </w:t>
-      </w:r>
-      <w:r>
-        <w:rPr>
-          <w:rFonts w:ascii="Times New Roman" w:eastAsia="Times New Roman" w:hAnsi="Times New Roman" w:cs="Times New Roman"/>
-        </w:rPr>
-        <w:t xml:space="preserve">male-only and female -only </w:t>
-      </w:r>
-      <w:r>
-        <w:rPr>
-          <w:rFonts w:ascii="Times New Roman" w:eastAsia="Times New Roman" w:hAnsi="Times New Roman" w:cs="Times New Roman"/>
-        </w:rPr>
-        <w:t xml:space="preserve">k-mer abundances </w:t>
-      </w:r>
-      <w:r>
-        <w:rPr>
-          <w:rFonts w:ascii="Times New Roman" w:eastAsia="Times New Roman" w:hAnsi="Times New Roman" w:cs="Times New Roman"/>
-        </w:rPr>
-        <w:t>of</w:t>
-      </w:r>
-      <w:r>
-        <w:rPr>
-          <w:rFonts w:ascii="Times New Roman" w:eastAsia="Times New Roman" w:hAnsi="Times New Roman" w:cs="Times New Roman"/>
-        </w:rPr>
-        <w:t xml:space="preserve"> sequencing data. The male sequencing data appears to have a higher abundance k-mers while the female sequencing data has more lower abundance k-mers.</w:t>
-      </w:r>
-      <w:r>
-        <w:rPr>
-          <w:rFonts w:ascii="Times New Roman" w:eastAsia="Times New Roman" w:hAnsi="Times New Roman" w:cs="Times New Roman"/>
-        </w:rPr>
-        <w:t xml:space="preserve"> </w:t>
-      </w:r>
-      <w:r>
-        <w:rPr>
-          <w:rFonts w:ascii="Times New Roman" w:eastAsia="Times New Roman" w:hAnsi="Times New Roman" w:cs="Times New Roman"/>
-        </w:rPr>
-        <w:t>Low abundance sex-specific k-mers are likely the result of sequencing errors, while the higher abundance male-only k-mer peak indicates the male sample contains real variation only contained within the male sample.</w:t>
-      </w:r>
-    </w:p>
-    <w:p>
-      <w:pPr>
-        <w:rPr>
-          <w:rFonts w:ascii="Times New Roman" w:eastAsia="Times New Roman" w:hAnsi="Times New Roman" w:cs="Times New Roman"/>
-        </w:rPr>
-      </w:pPr>
-      <w:r>
-        <w:rPr>
-          <w:rFonts w:ascii="Times New Roman" w:eastAsia="Times New Roman" w:hAnsi="Times New Roman" w:cs="Times New Roman"/>
-        </w:rPr>
-        <w:br w:type="page"/>
-      </w:r>
-    </w:p>
-    <w:p>
-      <w:pPr>
-        <w:rPr>
-          <w:rFonts w:ascii="Times New Roman" w:eastAsia="Times New Roman" w:hAnsi="Times New Roman" w:cs="Times New Roman"/>
-        </w:rPr>
-      </w:pPr>
-      <w:r>
-        <w:rPr>
-          <w:rFonts w:ascii="Times" w:hAnsi="Times" w:cs="Times"/>
-          <w:noProof/>
-          <w:color w:val="000000"/>
-        </w:rPr>
-        <w:lastRenderedPageBreak/>
-        <w:drawing>
-          <wp:inline distT="0" distB="0" distL="0" distR="0" wp14:anchorId="0896F69C" wp14:editId="518E49FD">
-            <wp:extent cx="5943600" cy="4735830"/>
-            <wp:effectExtent l="0" t="0" r="0" b="0"/>
-            <wp:docPr id="5" name="Picture 5" descr="Chart, histogram&#10;&#10;Description automatically generated"/>
-            <wp:cNvGraphicFramePr>
-              <a:graphicFrameLocks xmlns:a="http://schemas.openxmlformats.org/drawingml/2006/main" noChangeAspect="1"/>
-            </wp:cNvGraphicFramePr>
-            <a:graphic xmlns:a="http://schemas.openxmlformats.org/drawingml/2006/main">
-              <a:graphicData uri="http://schemas.openxmlformats.org/drawingml/2006/picture">
-                <pic:pic xmlns:pic="http://schemas.openxmlformats.org/drawingml/2006/picture">
-                  <pic:nvPicPr>
-                    <pic:cNvPr id="5" name="Picture 5" descr="Chart, histogram&#10;&#10;Description automatically generated"/>
-                    <pic:cNvPicPr>
-                      <a:picLocks noChangeAspect="1" noChangeArrowheads="1"/>
-                    </pic:cNvPicPr>
-                  </pic:nvPicPr>
-                  <pic:blipFill>
                     <a:blip r:embed="rId21">
                       <a:extLst>
                         <a:ext uri="{28A0092B-C50C-407E-A947-70E740481C1C}">
@@ -22816,6 +22746,147 @@
           <w:b/>
           <w:bCs/>
         </w:rPr>
+        <w:t>12</w:t>
+      </w:r>
+      <w:r>
+        <w:rPr>
+          <w:rFonts w:ascii="Times New Roman" w:eastAsia="Times New Roman" w:hAnsi="Times New Roman" w:cs="Times New Roman"/>
+        </w:rPr>
+        <w:t xml:space="preserve">. Histogram of </w:t>
+      </w:r>
+      <w:r>
+        <w:rPr>
+          <w:rFonts w:ascii="Times New Roman" w:eastAsia="Times New Roman" w:hAnsi="Times New Roman" w:cs="Times New Roman"/>
+        </w:rPr>
+        <w:t xml:space="preserve">male-only and female -only </w:t>
+      </w:r>
+      <w:r>
+        <w:rPr>
+          <w:rFonts w:ascii="Times New Roman" w:eastAsia="Times New Roman" w:hAnsi="Times New Roman" w:cs="Times New Roman"/>
+        </w:rPr>
+        <w:t xml:space="preserve">k-mer abundances </w:t>
+      </w:r>
+      <w:r>
+        <w:rPr>
+          <w:rFonts w:ascii="Times New Roman" w:eastAsia="Times New Roman" w:hAnsi="Times New Roman" w:cs="Times New Roman"/>
+        </w:rPr>
+        <w:t>of</w:t>
+      </w:r>
+      <w:r>
+        <w:rPr>
+          <w:rFonts w:ascii="Times New Roman" w:eastAsia="Times New Roman" w:hAnsi="Times New Roman" w:cs="Times New Roman"/>
+        </w:rPr>
+        <w:t xml:space="preserve"> sequencing data. The male sequencing data appears to have a higher abundance k-mers while the female sequencing data has more lower abundance k-mers.</w:t>
+      </w:r>
+      <w:r>
+        <w:rPr>
+          <w:rFonts w:ascii="Times New Roman" w:eastAsia="Times New Roman" w:hAnsi="Times New Roman" w:cs="Times New Roman"/>
+        </w:rPr>
+        <w:t xml:space="preserve"> </w:t>
+      </w:r>
+      <w:r>
+        <w:rPr>
+          <w:rFonts w:ascii="Times New Roman" w:eastAsia="Times New Roman" w:hAnsi="Times New Roman" w:cs="Times New Roman"/>
+        </w:rPr>
+        <w:t>Low abundance sex-specific k-mers are likely the result of sequencing errors, while the higher abundance male-only k-mer peak indicates the male sample contains real variation only contained within the male sample.</w:t>
+      </w:r>
+    </w:p>
+    <w:p>
+      <w:pPr>
+        <w:rPr>
+          <w:rFonts w:ascii="Times New Roman" w:eastAsia="Times New Roman" w:hAnsi="Times New Roman" w:cs="Times New Roman"/>
+        </w:rPr>
+      </w:pPr>
+      <w:r>
+        <w:rPr>
+          <w:rFonts w:ascii="Times New Roman" w:eastAsia="Times New Roman" w:hAnsi="Times New Roman" w:cs="Times New Roman"/>
+        </w:rPr>
+        <w:br w:type="page"/>
+      </w:r>
+    </w:p>
+    <w:p>
+      <w:pPr>
+        <w:rPr>
+          <w:rFonts w:ascii="Times New Roman" w:eastAsia="Times New Roman" w:hAnsi="Times New Roman" w:cs="Times New Roman"/>
+        </w:rPr>
+      </w:pPr>
+      <w:r>
+        <w:rPr>
+          <w:rFonts w:ascii="Times" w:hAnsi="Times" w:cs="Times"/>
+          <w:noProof/>
+          <w:color w:val="000000"/>
+        </w:rPr>
+        <w:lastRenderedPageBreak/>
+        <w:drawing>
+          <wp:inline distT="0" distB="0" distL="0" distR="0" wp14:anchorId="0896F69C" wp14:editId="518E49FD">
+            <wp:extent cx="5943600" cy="4735830"/>
+            <wp:effectExtent l="0" t="0" r="0" b="0"/>
+            <wp:docPr id="5" name="Picture 5" descr="Chart, histogram&#10;&#10;Description automatically generated"/>
+            <wp:cNvGraphicFramePr>
+              <a:graphicFrameLocks xmlns:a="http://schemas.openxmlformats.org/drawingml/2006/main" noChangeAspect="1"/>
+            </wp:cNvGraphicFramePr>
+            <a:graphic xmlns:a="http://schemas.openxmlformats.org/drawingml/2006/main">
+              <a:graphicData uri="http://schemas.openxmlformats.org/drawingml/2006/picture">
+                <pic:pic xmlns:pic="http://schemas.openxmlformats.org/drawingml/2006/picture">
+                  <pic:nvPicPr>
+                    <pic:cNvPr id="5" name="Picture 5" descr="Chart, histogram&#10;&#10;Description automatically generated"/>
+                    <pic:cNvPicPr>
+                      <a:picLocks noChangeAspect="1" noChangeArrowheads="1"/>
+                    </pic:cNvPicPr>
+                  </pic:nvPicPr>
+                  <pic:blipFill>
+                    <a:blip r:embed="rId22">
+                      <a:extLst>
+                        <a:ext uri="{28A0092B-C50C-407E-A947-70E740481C1C}">
+                          <a14:useLocalDpi xmlns:a14="http://schemas.microsoft.com/office/drawing/2010/main" val="0"/>
+                        </a:ext>
+                      </a:extLst>
+                    </a:blip>
+                    <a:srcRect/>
+                    <a:stretch>
+                      <a:fillRect/>
+                    </a:stretch>
+                  </pic:blipFill>
+                  <pic:spPr bwMode="auto">
+                    <a:xfrm>
+                      <a:off x="0" y="0"/>
+                      <a:ext cx="5943600" cy="4735830"/>
+                    </a:xfrm>
+                    <a:prstGeom prst="rect">
+                      <a:avLst/>
+                    </a:prstGeom>
+                    <a:noFill/>
+                    <a:ln>
+                      <a:noFill/>
+                    </a:ln>
+                  </pic:spPr>
+                </pic:pic>
+              </a:graphicData>
+            </a:graphic>
+          </wp:inline>
+        </w:drawing>
+      </w:r>
+    </w:p>
+    <w:p>
+      <w:pPr>
+        <w:rPr>
+          <w:rFonts w:ascii="Times New Roman" w:eastAsia="Times New Roman" w:hAnsi="Times New Roman" w:cs="Times New Roman"/>
+        </w:rPr>
+      </w:pPr>
+      <w:r>
+        <w:rPr>
+          <w:rFonts w:ascii="Times New Roman" w:eastAsia="Times New Roman" w:hAnsi="Times New Roman" w:cs="Times New Roman"/>
+          <w:b/>
+          <w:bCs/>
+        </w:rPr>
+        <w:t xml:space="preserve">Figure </w:t>
+      </w:r>
+      <w:r>
+        <w:rPr>
+          <w:rFonts w:ascii="Times New Roman" w:eastAsia="Times New Roman" w:hAnsi="Times New Roman" w:cs="Times New Roman"/>
+          <w:b/>
+          <w:bCs/>
+        </w:rPr>
         <w:t>13</w:t>
       </w:r>
       <w:r>
@@ -22960,7 +23031,7 @@
                     <pic:cNvPicPr/>
                   </pic:nvPicPr>
                   <pic:blipFill>
-                    <a:blip r:embed="rId22" cstate="print">
+                    <a:blip r:embed="rId23" cstate="print">
                       <a:extLst>
                         <a:ext uri="{28A0092B-C50C-407E-A947-70E740481C1C}">
                           <a14:useLocalDpi xmlns:a14="http://schemas.microsoft.com/office/drawing/2010/main" val="0"/>
@@ -23183,6 +23254,30 @@
       </w:r>
     </w:p>
   </w:comment>
+  <w:comment w:id="3" w:author="Shannon Erica Kendal Joslin" w:date="2021-06-16T14:45:00Z" w:initials="SEKJ">
+    <w:p>
+      <w:pPr>
+        <w:pStyle w:val="CommentText"/>
+      </w:pPr>
+      <w:r>
+        <w:rPr>
+          <w:rStyle w:val="CommentReference"/>
+        </w:rPr>
+        <w:annotationRef/>
+      </w:r>
+      <w:r>
+        <w:t xml:space="preserve">Which of the above do you think best shows what I’m trying to say? The top figure is parametric </w:t>
+      </w:r>
+      <w:proofErr w:type="gramStart"/>
+      <w:r>
+        <w:t>CI</w:t>
+      </w:r>
+      <w:proofErr w:type="gramEnd"/>
+      <w:r>
+        <w:t xml:space="preserve"> and the bottom is jackknife CI.</w:t>
+      </w:r>
+    </w:p>
+  </w:comment>
 </w:comments>
 </file>
 
@@ -23191,6 +23286,7 @@
   <w15:commentEx w15:paraId="12C747C9" w15:done="0"/>
   <w15:commentEx w15:paraId="514175DA" w15:done="0"/>
   <w15:commentEx w15:paraId="7B194C1B" w15:done="0"/>
+  <w15:commentEx w15:paraId="41A9628A" w15:done="0"/>
 </w15:commentsEx>
 </file>
 
@@ -23199,6 +23295,7 @@
   <w16cex:commentExtensible w16cex:durableId="23FF230A" w16cex:dateUtc="2021-03-19T20:18:00Z"/>
   <w16cex:commentExtensible w16cex:durableId="24735985" w16cex:dateUtc="2021-06-15T23:53:00Z"/>
   <w16cex:commentExtensible w16cex:durableId="2473597C" w16cex:dateUtc="2021-06-15T23:53:00Z"/>
+  <w16cex:commentExtensible w16cex:durableId="24748D13" w16cex:dateUtc="2021-06-16T21:45:00Z"/>
 </w16cex:commentsExtensible>
 </file>
 
@@ -23207,6 +23304,7 @@
   <w16cid:commentId w16cid:paraId="12C747C9" w16cid:durableId="23FF230A"/>
   <w16cid:commentId w16cid:paraId="514175DA" w16cid:durableId="24735985"/>
   <w16cid:commentId w16cid:paraId="7B194C1B" w16cid:durableId="2473597C"/>
+  <w16cid:commentId w16cid:paraId="41A9628A" w16cid:durableId="24748D13"/>
 </w16cid:commentsIds>
 </file>
 

</xml_diff>

<commit_message>
last round of edits--just need to check citations
</commit_message>
<xml_diff>
--- a/reports/2021/Tables_and_Figures.docx
+++ b/reports/2021/Tables_and_Figures.docx
@@ -27,7 +27,6 @@
           <w:rFonts w:ascii="Times New Roman" w:eastAsia="Times New Roman" w:hAnsi="Times New Roman" w:cs="Times New Roman"/>
         </w:rPr>
       </w:pPr>
-      <w:commentRangeStart w:id="0"/>
       <w:r>
         <w:rPr>
           <w:rFonts w:ascii="Times New Roman" w:eastAsia="Times New Roman" w:hAnsi="Times New Roman" w:cs="Times New Roman"/>
@@ -35,13 +34,6 @@
           <w:bCs/>
         </w:rPr>
         <w:t>Table 1</w:t>
-      </w:r>
-      <w:commentRangeEnd w:id="0"/>
-      <w:r>
-        <w:rPr>
-          <w:rStyle w:val="CommentReference"/>
-        </w:rPr>
-        <w:commentReference w:id="0"/>
       </w:r>
       <w:r>
         <w:rPr>
@@ -1888,7 +1880,39 @@
                 <w:b/>
                 <w:u w:val="single"/>
               </w:rPr>
-              <w:t xml:space="preserve">Task 2. Estimate contemporary Ne using RAD-seq data &amp; </w:t>
+              <w:t>Task 2. Estimate contemporary Ne using RAD</w:t>
+            </w:r>
+            <w:r>
+              <w:rPr>
+                <w:rFonts w:ascii="Times New Roman" w:eastAsia="Times New Roman" w:hAnsi="Times New Roman" w:cs="Times New Roman"/>
+                <w:b/>
+                <w:u w:val="single"/>
+              </w:rPr>
+              <w:t xml:space="preserve"> </w:t>
+            </w:r>
+            <w:r>
+              <w:rPr>
+                <w:rFonts w:ascii="Times New Roman" w:eastAsia="Times New Roman" w:hAnsi="Times New Roman" w:cs="Times New Roman"/>
+                <w:b/>
+                <w:u w:val="single"/>
+              </w:rPr>
+              <w:t>seq</w:t>
+            </w:r>
+            <w:r>
+              <w:rPr>
+                <w:rFonts w:ascii="Times New Roman" w:eastAsia="Times New Roman" w:hAnsi="Times New Roman" w:cs="Times New Roman"/>
+                <w:b/>
+                <w:u w:val="single"/>
+              </w:rPr>
+              <w:t>uencing</w:t>
+            </w:r>
+            <w:r>
+              <w:rPr>
+                <w:rFonts w:ascii="Times New Roman" w:eastAsia="Times New Roman" w:hAnsi="Times New Roman" w:cs="Times New Roman"/>
+                <w:b/>
+                <w:u w:val="single"/>
+              </w:rPr>
+              <w:t xml:space="preserve"> data &amp; </w:t>
             </w:r>
             <w:r>
               <w:rPr>
@@ -2131,7 +2155,19 @@
               <w:rPr>
                 <w:rFonts w:ascii="Times New Roman" w:eastAsia="Times New Roman" w:hAnsi="Times New Roman" w:cs="Times New Roman"/>
               </w:rPr>
-              <w:t>c. RAD-sequencing</w:t>
+              <w:t>c. RAD</w:t>
+            </w:r>
+            <w:r>
+              <w:rPr>
+                <w:rFonts w:ascii="Times New Roman" w:eastAsia="Times New Roman" w:hAnsi="Times New Roman" w:cs="Times New Roman"/>
+              </w:rPr>
+              <w:t xml:space="preserve"> </w:t>
+            </w:r>
+            <w:r>
+              <w:rPr>
+                <w:rFonts w:ascii="Times New Roman" w:eastAsia="Times New Roman" w:hAnsi="Times New Roman" w:cs="Times New Roman"/>
+              </w:rPr>
+              <w:t>sequencing</w:t>
             </w:r>
           </w:p>
         </w:tc>
@@ -2214,7 +2250,22 @@
                 <w:rFonts w:ascii="Times New Roman" w:eastAsia="Times New Roman" w:hAnsi="Times New Roman" w:cs="Times New Roman"/>
                 <w:b/>
               </w:rPr>
-              <w:t>Task 2.2 Estimate Ne in BY2017, BY2018 and BY2019 cohorts</w:t>
+              <w:t>Task 2.2 Estimate N</w:t>
+            </w:r>
+            <w:r>
+              <w:rPr>
+                <w:rFonts w:ascii="Times New Roman" w:eastAsia="Times New Roman" w:hAnsi="Times New Roman" w:cs="Times New Roman"/>
+                <w:b/>
+                <w:vertAlign w:val="subscript"/>
+              </w:rPr>
+              <w:t>e</w:t>
+            </w:r>
+            <w:r>
+              <w:rPr>
+                <w:rFonts w:ascii="Times New Roman" w:eastAsia="Times New Roman" w:hAnsi="Times New Roman" w:cs="Times New Roman"/>
+                <w:b/>
+              </w:rPr>
+              <w:t xml:space="preserve"> in BY2017, BY2018 and BY2019 cohorts</w:t>
             </w:r>
           </w:p>
         </w:tc>
@@ -2246,7 +2297,19 @@
               <w:rPr>
                 <w:rFonts w:ascii="Times New Roman" w:eastAsia="Times New Roman" w:hAnsi="Times New Roman" w:cs="Times New Roman"/>
               </w:rPr>
-              <w:t>a. RAD-sequencing data processing</w:t>
+              <w:t>a. RAD</w:t>
+            </w:r>
+            <w:r>
+              <w:rPr>
+                <w:rFonts w:ascii="Times New Roman" w:eastAsia="Times New Roman" w:hAnsi="Times New Roman" w:cs="Times New Roman"/>
+              </w:rPr>
+              <w:t xml:space="preserve"> </w:t>
+            </w:r>
+            <w:r>
+              <w:rPr>
+                <w:rFonts w:ascii="Times New Roman" w:eastAsia="Times New Roman" w:hAnsi="Times New Roman" w:cs="Times New Roman"/>
+              </w:rPr>
+              <w:t>sequencing data processing</w:t>
             </w:r>
           </w:p>
         </w:tc>
@@ -2326,7 +2389,14 @@
               <w:rPr>
                 <w:rFonts w:ascii="Times New Roman" w:eastAsia="Times New Roman" w:hAnsi="Times New Roman" w:cs="Times New Roman"/>
               </w:rPr>
-              <w:t>b. Estimation of Ne</w:t>
+              <w:t>b. Estimation of N</w:t>
+            </w:r>
+            <w:r>
+              <w:rPr>
+                <w:rFonts w:ascii="Times New Roman" w:eastAsia="Times New Roman" w:hAnsi="Times New Roman" w:cs="Times New Roman"/>
+                <w:vertAlign w:val="subscript"/>
+              </w:rPr>
+              <w:t>e</w:t>
             </w:r>
           </w:p>
         </w:tc>
@@ -2349,7 +2419,20 @@
               <w:rPr>
                 <w:rFonts w:ascii="Times New Roman" w:eastAsia="Times New Roman" w:hAnsi="Times New Roman" w:cs="Times New Roman"/>
               </w:rPr>
-              <w:t>Temporal Ne</w:t>
+              <w:t xml:space="preserve">Temporal </w:t>
+            </w:r>
+            <w:r>
+              <w:rPr>
+                <w:rFonts w:ascii="Times New Roman" w:eastAsia="Times New Roman" w:hAnsi="Times New Roman" w:cs="Times New Roman"/>
+              </w:rPr>
+              <w:t>N</w:t>
+            </w:r>
+            <w:r>
+              <w:rPr>
+                <w:rFonts w:ascii="Times New Roman" w:eastAsia="Times New Roman" w:hAnsi="Times New Roman" w:cs="Times New Roman"/>
+                <w:vertAlign w:val="subscript"/>
+              </w:rPr>
+              <w:t>e</w:t>
             </w:r>
           </w:p>
           <w:p>
@@ -2491,7 +2574,7 @@
                 <w:rFonts w:ascii="Times New Roman" w:eastAsia="Times New Roman" w:hAnsi="Times New Roman" w:cs="Times New Roman"/>
               </w:rPr>
             </w:pPr>
-            <w:commentRangeStart w:id="1"/>
+            <w:commentRangeStart w:id="0"/>
             <w:r>
               <w:rPr>
                 <w:rFonts w:ascii="Times New Roman" w:eastAsia="Times New Roman" w:hAnsi="Times New Roman" w:cs="Times New Roman"/>
@@ -2500,12 +2583,12 @@
               </w:rPr>
               <w:t xml:space="preserve">Task 3. Domestication selection </w:t>
             </w:r>
-            <w:commentRangeEnd w:id="1"/>
+            <w:commentRangeEnd w:id="0"/>
             <w:r>
               <w:rPr>
                 <w:rStyle w:val="CommentReference"/>
               </w:rPr>
-              <w:commentReference w:id="1"/>
+              <w:commentReference w:id="0"/>
             </w:r>
           </w:p>
         </w:tc>
@@ -2541,7 +2624,35 @@
                 <w:rFonts w:ascii="Times New Roman" w:eastAsia="Times New Roman" w:hAnsi="Times New Roman" w:cs="Times New Roman"/>
                 <w:b/>
               </w:rPr>
-              <w:t>Task 3.1 Select individuals for RAD-seq analysis</w:t>
+              <w:t>Task 3.1 Select individuals for RAD</w:t>
+            </w:r>
+            <w:r>
+              <w:rPr>
+                <w:rFonts w:ascii="Times New Roman" w:eastAsia="Times New Roman" w:hAnsi="Times New Roman" w:cs="Times New Roman"/>
+                <w:b/>
+              </w:rPr>
+              <w:t xml:space="preserve"> </w:t>
+            </w:r>
+            <w:r>
+              <w:rPr>
+                <w:rFonts w:ascii="Times New Roman" w:eastAsia="Times New Roman" w:hAnsi="Times New Roman" w:cs="Times New Roman"/>
+                <w:b/>
+              </w:rPr>
+              <w:t>seq</w:t>
+            </w:r>
+            <w:r>
+              <w:rPr>
+                <w:rFonts w:ascii="Times New Roman" w:eastAsia="Times New Roman" w:hAnsi="Times New Roman" w:cs="Times New Roman"/>
+                <w:b/>
+              </w:rPr>
+              <w:t>uencing</w:t>
+            </w:r>
+            <w:r>
+              <w:rPr>
+                <w:rFonts w:ascii="Times New Roman" w:eastAsia="Times New Roman" w:hAnsi="Times New Roman" w:cs="Times New Roman"/>
+                <w:b/>
+              </w:rPr>
+              <w:t xml:space="preserve"> analysis</w:t>
             </w:r>
           </w:p>
         </w:tc>
@@ -3133,7 +3244,19 @@
               <w:rPr>
                 <w:rFonts w:ascii="Times New Roman" w:eastAsia="Times New Roman" w:hAnsi="Times New Roman" w:cs="Times New Roman"/>
               </w:rPr>
-              <w:t>c. RAD-sequencing</w:t>
+              <w:t>c. RAD</w:t>
+            </w:r>
+            <w:r>
+              <w:rPr>
+                <w:rFonts w:ascii="Times New Roman" w:eastAsia="Times New Roman" w:hAnsi="Times New Roman" w:cs="Times New Roman"/>
+              </w:rPr>
+              <w:t xml:space="preserve"> </w:t>
+            </w:r>
+            <w:r>
+              <w:rPr>
+                <w:rFonts w:ascii="Times New Roman" w:eastAsia="Times New Roman" w:hAnsi="Times New Roman" w:cs="Times New Roman"/>
+              </w:rPr>
+              <w:t>sequencing</w:t>
             </w:r>
           </w:p>
         </w:tc>
@@ -3255,7 +3378,19 @@
               <w:rPr>
                 <w:rFonts w:ascii="Times New Roman" w:eastAsia="Times New Roman" w:hAnsi="Times New Roman" w:cs="Times New Roman"/>
               </w:rPr>
-              <w:t xml:space="preserve"> a. RAD-sequencing data processing</w:t>
+              <w:t xml:space="preserve"> a. RAD</w:t>
+            </w:r>
+            <w:r>
+              <w:rPr>
+                <w:rFonts w:ascii="Times New Roman" w:eastAsia="Times New Roman" w:hAnsi="Times New Roman" w:cs="Times New Roman"/>
+              </w:rPr>
+              <w:t xml:space="preserve"> </w:t>
+            </w:r>
+            <w:r>
+              <w:rPr>
+                <w:rFonts w:ascii="Times New Roman" w:eastAsia="Times New Roman" w:hAnsi="Times New Roman" w:cs="Times New Roman"/>
+              </w:rPr>
+              <w:t>sequencing data processing</w:t>
             </w:r>
           </w:p>
         </w:tc>
@@ -3689,7 +3824,19 @@
               <w:rPr>
                 <w:rFonts w:ascii="Times New Roman" w:eastAsia="Times New Roman" w:hAnsi="Times New Roman" w:cs="Times New Roman"/>
               </w:rPr>
-              <w:t>a. RAD-sequencing data processing</w:t>
+              <w:t>a. RAD</w:t>
+            </w:r>
+            <w:r>
+              <w:rPr>
+                <w:rFonts w:ascii="Times New Roman" w:eastAsia="Times New Roman" w:hAnsi="Times New Roman" w:cs="Times New Roman"/>
+              </w:rPr>
+              <w:t xml:space="preserve"> </w:t>
+            </w:r>
+            <w:r>
+              <w:rPr>
+                <w:rFonts w:ascii="Times New Roman" w:eastAsia="Times New Roman" w:hAnsi="Times New Roman" w:cs="Times New Roman"/>
+              </w:rPr>
+              <w:t>sequencing data processing</w:t>
             </w:r>
           </w:p>
         </w:tc>
@@ -4083,7 +4230,7 @@
                 <w:b/>
               </w:rPr>
             </w:pPr>
-            <w:commentRangeStart w:id="2"/>
+            <w:commentRangeStart w:id="1"/>
             <w:r>
               <w:rPr>
                 <w:rFonts w:ascii="Times New Roman" w:eastAsia="Times New Roman" w:hAnsi="Times New Roman" w:cs="Times New Roman"/>
@@ -4107,12 +4254,12 @@
               </w:rPr>
               <w:t xml:space="preserve"> assay creation</w:t>
             </w:r>
-            <w:commentRangeEnd w:id="2"/>
+            <w:commentRangeEnd w:id="1"/>
             <w:r>
               <w:rPr>
                 <w:rStyle w:val="CommentReference"/>
               </w:rPr>
-              <w:commentReference w:id="2"/>
+              <w:commentReference w:id="1"/>
             </w:r>
           </w:p>
         </w:tc>
@@ -14806,6 +14953,597 @@
         <w:rPr>
           <w:rFonts w:ascii="Times" w:hAnsi="Times"/>
         </w:rPr>
+        <w:t>List of outlier individuals. Individuals listed could be hybrids or data could contain a technical artifact from sequencing.</w:t>
+      </w:r>
+    </w:p>
+    <w:tbl>
+      <w:tblPr>
+        <w:tblStyle w:val="GridTable1Light"/>
+        <w:tblW w:w="0" w:type="auto"/>
+        <w:tblLook w:val="04A0" w:firstRow="1" w:lastRow="0" w:firstColumn="1" w:lastColumn="0" w:noHBand="0" w:noVBand="1"/>
+      </w:tblPr>
+      <w:tblGrid>
+        <w:gridCol w:w="9350"/>
+      </w:tblGrid>
+      <w:tr>
+        <w:trPr>
+          <w:cnfStyle w:val="100000000000" w:firstRow="1" w:lastRow="0" w:firstColumn="0" w:lastColumn="0" w:oddVBand="0" w:evenVBand="0" w:oddHBand="0" w:evenHBand="0" w:firstRowFirstColumn="0" w:firstRowLastColumn="0" w:lastRowFirstColumn="0" w:lastRowLastColumn="0"/>
+        </w:trPr>
+        <w:tc>
+          <w:tcPr>
+            <w:cnfStyle w:val="001000000000" w:firstRow="0" w:lastRow="0" w:firstColumn="1" w:lastColumn="0" w:oddVBand="0" w:evenVBand="0" w:oddHBand="0" w:evenHBand="0" w:firstRowFirstColumn="0" w:firstRowLastColumn="0" w:lastRowFirstColumn="0" w:lastRowLastColumn="0"/>
+            <w:tcW w:w="9350" w:type="dxa"/>
+          </w:tcPr>
+          <w:p>
+            <w:pPr>
+              <w:jc w:val="center"/>
+              <w:rPr>
+                <w:rFonts w:ascii="Times" w:hAnsi="Times"/>
+              </w:rPr>
+            </w:pPr>
+            <w:r>
+              <w:rPr>
+                <w:rFonts w:ascii="Times" w:hAnsi="Times"/>
+              </w:rPr>
+              <w:t>Individual ID</w:t>
+            </w:r>
+          </w:p>
+        </w:tc>
+      </w:tr>
+      <w:tr>
+        <w:tc>
+          <w:tcPr>
+            <w:cnfStyle w:val="001000000000" w:firstRow="0" w:lastRow="0" w:firstColumn="1" w:lastColumn="0" w:oddVBand="0" w:evenVBand="0" w:oddHBand="0" w:evenHBand="0" w:firstRowFirstColumn="0" w:firstRowLastColumn="0" w:lastRowFirstColumn="0" w:lastRowLastColumn="0"/>
+            <w:tcW w:w="9350" w:type="dxa"/>
+          </w:tcPr>
+          <w:p>
+            <w:pPr>
+              <w:jc w:val="center"/>
+              <w:rPr>
+                <w:rFonts w:ascii="Times New Roman" w:hAnsi="Times New Roman" w:cs="Times New Roman"/>
+                <w:b w:val="0"/>
+                <w:bCs w:val="0"/>
+              </w:rPr>
+            </w:pPr>
+            <w:r>
+              <w:rPr>
+                <w:rFonts w:ascii="Times New Roman" w:hAnsi="Times New Roman" w:cs="Times New Roman"/>
+                <w:b w:val="0"/>
+                <w:bCs w:val="0"/>
+              </w:rPr>
+              <w:t>Ht01-51_1998</w:t>
+            </w:r>
+          </w:p>
+        </w:tc>
+      </w:tr>
+      <w:tr>
+        <w:tc>
+          <w:tcPr>
+            <w:cnfStyle w:val="001000000000" w:firstRow="0" w:lastRow="0" w:firstColumn="1" w:lastColumn="0" w:oddVBand="0" w:evenVBand="0" w:oddHBand="0" w:evenHBand="0" w:firstRowFirstColumn="0" w:firstRowLastColumn="0" w:lastRowFirstColumn="0" w:lastRowLastColumn="0"/>
+            <w:tcW w:w="9350" w:type="dxa"/>
+          </w:tcPr>
+          <w:p>
+            <w:pPr>
+              <w:jc w:val="center"/>
+              <w:rPr>
+                <w:rFonts w:ascii="Times New Roman" w:hAnsi="Times New Roman" w:cs="Times New Roman"/>
+                <w:b w:val="0"/>
+                <w:bCs w:val="0"/>
+              </w:rPr>
+            </w:pPr>
+            <w:r>
+              <w:rPr>
+                <w:rFonts w:ascii="Times New Roman" w:hAnsi="Times New Roman" w:cs="Times New Roman"/>
+                <w:b w:val="0"/>
+                <w:bCs w:val="0"/>
+              </w:rPr>
+              <w:t>Ht03-82_1998</w:t>
+            </w:r>
+          </w:p>
+        </w:tc>
+      </w:tr>
+      <w:tr>
+        <w:tc>
+          <w:tcPr>
+            <w:cnfStyle w:val="001000000000" w:firstRow="0" w:lastRow="0" w:firstColumn="1" w:lastColumn="0" w:oddVBand="0" w:evenVBand="0" w:oddHBand="0" w:evenHBand="0" w:firstRowFirstColumn="0" w:firstRowLastColumn="0" w:lastRowFirstColumn="0" w:lastRowLastColumn="0"/>
+            <w:tcW w:w="9350" w:type="dxa"/>
+          </w:tcPr>
+          <w:p>
+            <w:pPr>
+              <w:jc w:val="center"/>
+              <w:rPr>
+                <w:rFonts w:ascii="Times New Roman" w:hAnsi="Times New Roman" w:cs="Times New Roman"/>
+                <w:b w:val="0"/>
+                <w:bCs w:val="0"/>
+              </w:rPr>
+            </w:pPr>
+            <w:r>
+              <w:rPr>
+                <w:rFonts w:ascii="Times New Roman" w:hAnsi="Times New Roman" w:cs="Times New Roman"/>
+                <w:b w:val="0"/>
+                <w:bCs w:val="0"/>
+              </w:rPr>
+              <w:t>Ht03-77_1998</w:t>
+            </w:r>
+          </w:p>
+        </w:tc>
+      </w:tr>
+      <w:tr>
+        <w:tc>
+          <w:tcPr>
+            <w:cnfStyle w:val="001000000000" w:firstRow="0" w:lastRow="0" w:firstColumn="1" w:lastColumn="0" w:oddVBand="0" w:evenVBand="0" w:oddHBand="0" w:evenHBand="0" w:firstRowFirstColumn="0" w:firstRowLastColumn="0" w:lastRowFirstColumn="0" w:lastRowLastColumn="0"/>
+            <w:tcW w:w="9350" w:type="dxa"/>
+          </w:tcPr>
+          <w:p>
+            <w:pPr>
+              <w:jc w:val="center"/>
+              <w:rPr>
+                <w:rFonts w:ascii="Times New Roman" w:hAnsi="Times New Roman" w:cs="Times New Roman"/>
+                <w:b w:val="0"/>
+                <w:bCs w:val="0"/>
+              </w:rPr>
+            </w:pPr>
+            <w:r>
+              <w:rPr>
+                <w:rFonts w:ascii="Times New Roman" w:hAnsi="Times New Roman" w:cs="Times New Roman"/>
+                <w:b w:val="0"/>
+                <w:bCs w:val="0"/>
+              </w:rPr>
+              <w:t>Ht03-76_1998</w:t>
+            </w:r>
+          </w:p>
+        </w:tc>
+      </w:tr>
+      <w:tr>
+        <w:tc>
+          <w:tcPr>
+            <w:cnfStyle w:val="001000000000" w:firstRow="0" w:lastRow="0" w:firstColumn="1" w:lastColumn="0" w:oddVBand="0" w:evenVBand="0" w:oddHBand="0" w:evenHBand="0" w:firstRowFirstColumn="0" w:firstRowLastColumn="0" w:lastRowFirstColumn="0" w:lastRowLastColumn="0"/>
+            <w:tcW w:w="9350" w:type="dxa"/>
+          </w:tcPr>
+          <w:p>
+            <w:pPr>
+              <w:jc w:val="center"/>
+              <w:rPr>
+                <w:rFonts w:ascii="Times New Roman" w:hAnsi="Times New Roman" w:cs="Times New Roman"/>
+                <w:b w:val="0"/>
+                <w:bCs w:val="0"/>
+              </w:rPr>
+            </w:pPr>
+            <w:r>
+              <w:rPr>
+                <w:rFonts w:ascii="Times New Roman" w:hAnsi="Times New Roman" w:cs="Times New Roman"/>
+                <w:b w:val="0"/>
+                <w:bCs w:val="0"/>
+              </w:rPr>
+              <w:t>Ht03-73_1998</w:t>
+            </w:r>
+          </w:p>
+        </w:tc>
+      </w:tr>
+      <w:tr>
+        <w:tc>
+          <w:tcPr>
+            <w:cnfStyle w:val="001000000000" w:firstRow="0" w:lastRow="0" w:firstColumn="1" w:lastColumn="0" w:oddVBand="0" w:evenVBand="0" w:oddHBand="0" w:evenHBand="0" w:firstRowFirstColumn="0" w:firstRowLastColumn="0" w:lastRowFirstColumn="0" w:lastRowLastColumn="0"/>
+            <w:tcW w:w="9350" w:type="dxa"/>
+          </w:tcPr>
+          <w:p>
+            <w:pPr>
+              <w:jc w:val="center"/>
+              <w:rPr>
+                <w:rFonts w:ascii="Times New Roman" w:hAnsi="Times New Roman" w:cs="Times New Roman"/>
+                <w:b w:val="0"/>
+                <w:bCs w:val="0"/>
+              </w:rPr>
+            </w:pPr>
+            <w:r>
+              <w:rPr>
+                <w:rFonts w:ascii="Times New Roman" w:hAnsi="Times New Roman" w:cs="Times New Roman"/>
+                <w:b w:val="0"/>
+                <w:bCs w:val="0"/>
+              </w:rPr>
+              <w:t>Ht42-22_2019</w:t>
+            </w:r>
+          </w:p>
+        </w:tc>
+      </w:tr>
+      <w:tr>
+        <w:tc>
+          <w:tcPr>
+            <w:cnfStyle w:val="001000000000" w:firstRow="0" w:lastRow="0" w:firstColumn="1" w:lastColumn="0" w:oddVBand="0" w:evenVBand="0" w:oddHBand="0" w:evenHBand="0" w:firstRowFirstColumn="0" w:firstRowLastColumn="0" w:lastRowFirstColumn="0" w:lastRowLastColumn="0"/>
+            <w:tcW w:w="9350" w:type="dxa"/>
+          </w:tcPr>
+          <w:p>
+            <w:pPr>
+              <w:jc w:val="center"/>
+              <w:rPr>
+                <w:rFonts w:ascii="Times New Roman" w:hAnsi="Times New Roman" w:cs="Times New Roman"/>
+                <w:b w:val="0"/>
+                <w:bCs w:val="0"/>
+              </w:rPr>
+            </w:pPr>
+            <w:r>
+              <w:rPr>
+                <w:rFonts w:ascii="Times New Roman" w:hAnsi="Times New Roman" w:cs="Times New Roman"/>
+                <w:b w:val="0"/>
+                <w:bCs w:val="0"/>
+              </w:rPr>
+              <w:t>Ht42-06_2018</w:t>
+            </w:r>
+          </w:p>
+        </w:tc>
+      </w:tr>
+      <w:tr>
+        <w:tc>
+          <w:tcPr>
+            <w:cnfStyle w:val="001000000000" w:firstRow="0" w:lastRow="0" w:firstColumn="1" w:lastColumn="0" w:oddVBand="0" w:evenVBand="0" w:oddHBand="0" w:evenHBand="0" w:firstRowFirstColumn="0" w:firstRowLastColumn="0" w:lastRowFirstColumn="0" w:lastRowLastColumn="0"/>
+            <w:tcW w:w="9350" w:type="dxa"/>
+          </w:tcPr>
+          <w:p>
+            <w:pPr>
+              <w:jc w:val="center"/>
+              <w:rPr>
+                <w:rFonts w:ascii="Times New Roman" w:hAnsi="Times New Roman" w:cs="Times New Roman"/>
+                <w:b w:val="0"/>
+                <w:bCs w:val="0"/>
+              </w:rPr>
+            </w:pPr>
+            <w:r>
+              <w:rPr>
+                <w:rFonts w:ascii="Times New Roman" w:hAnsi="Times New Roman" w:cs="Times New Roman"/>
+                <w:b w:val="0"/>
+                <w:bCs w:val="0"/>
+              </w:rPr>
+              <w:t>Ht04-91_2000</w:t>
+            </w:r>
+          </w:p>
+        </w:tc>
+      </w:tr>
+      <w:tr>
+        <w:tc>
+          <w:tcPr>
+            <w:cnfStyle w:val="001000000000" w:firstRow="0" w:lastRow="0" w:firstColumn="1" w:lastColumn="0" w:oddVBand="0" w:evenVBand="0" w:oddHBand="0" w:evenHBand="0" w:firstRowFirstColumn="0" w:firstRowLastColumn="0" w:lastRowFirstColumn="0" w:lastRowLastColumn="0"/>
+            <w:tcW w:w="9350" w:type="dxa"/>
+          </w:tcPr>
+          <w:p>
+            <w:pPr>
+              <w:jc w:val="center"/>
+              <w:rPr>
+                <w:rFonts w:ascii="Times New Roman" w:hAnsi="Times New Roman" w:cs="Times New Roman"/>
+                <w:b w:val="0"/>
+                <w:bCs w:val="0"/>
+              </w:rPr>
+            </w:pPr>
+            <w:r>
+              <w:rPr>
+                <w:rFonts w:ascii="Times New Roman" w:hAnsi="Times New Roman" w:cs="Times New Roman"/>
+                <w:b w:val="0"/>
+                <w:bCs w:val="0"/>
+              </w:rPr>
+              <w:t>Ht33-39_2016</w:t>
+            </w:r>
+          </w:p>
+        </w:tc>
+      </w:tr>
+      <w:tr>
+        <w:tc>
+          <w:tcPr>
+            <w:cnfStyle w:val="001000000000" w:firstRow="0" w:lastRow="0" w:firstColumn="1" w:lastColumn="0" w:oddVBand="0" w:evenVBand="0" w:oddHBand="0" w:evenHBand="0" w:firstRowFirstColumn="0" w:firstRowLastColumn="0" w:lastRowFirstColumn="0" w:lastRowLastColumn="0"/>
+            <w:tcW w:w="9350" w:type="dxa"/>
+          </w:tcPr>
+          <w:p>
+            <w:pPr>
+              <w:jc w:val="center"/>
+              <w:rPr>
+                <w:rFonts w:ascii="Times New Roman" w:hAnsi="Times New Roman" w:cs="Times New Roman"/>
+                <w:b w:val="0"/>
+                <w:bCs w:val="0"/>
+              </w:rPr>
+            </w:pPr>
+            <w:r>
+              <w:rPr>
+                <w:rFonts w:ascii="Times New Roman" w:hAnsi="Times New Roman" w:cs="Times New Roman"/>
+                <w:b w:val="0"/>
+                <w:bCs w:val="0"/>
+              </w:rPr>
+              <w:t>Ht41-92_2018</w:t>
+            </w:r>
+          </w:p>
+        </w:tc>
+      </w:tr>
+      <w:tr>
+        <w:tc>
+          <w:tcPr>
+            <w:cnfStyle w:val="001000000000" w:firstRow="0" w:lastRow="0" w:firstColumn="1" w:lastColumn="0" w:oddVBand="0" w:evenVBand="0" w:oddHBand="0" w:evenHBand="0" w:firstRowFirstColumn="0" w:firstRowLastColumn="0" w:lastRowFirstColumn="0" w:lastRowLastColumn="0"/>
+            <w:tcW w:w="9350" w:type="dxa"/>
+          </w:tcPr>
+          <w:p>
+            <w:pPr>
+              <w:jc w:val="center"/>
+              <w:rPr>
+                <w:rFonts w:ascii="Times New Roman" w:hAnsi="Times New Roman" w:cs="Times New Roman"/>
+                <w:b w:val="0"/>
+                <w:bCs w:val="0"/>
+              </w:rPr>
+            </w:pPr>
+            <w:r>
+              <w:rPr>
+                <w:rFonts w:ascii="Times New Roman" w:hAnsi="Times New Roman" w:cs="Times New Roman"/>
+                <w:b w:val="0"/>
+                <w:bCs w:val="0"/>
+              </w:rPr>
+              <w:t>Ht21-39_2013</w:t>
+            </w:r>
+          </w:p>
+        </w:tc>
+      </w:tr>
+      <w:tr>
+        <w:tc>
+          <w:tcPr>
+            <w:cnfStyle w:val="001000000000" w:firstRow="0" w:lastRow="0" w:firstColumn="1" w:lastColumn="0" w:oddVBand="0" w:evenVBand="0" w:oddHBand="0" w:evenHBand="0" w:firstRowFirstColumn="0" w:firstRowLastColumn="0" w:lastRowFirstColumn="0" w:lastRowLastColumn="0"/>
+            <w:tcW w:w="9350" w:type="dxa"/>
+          </w:tcPr>
+          <w:p>
+            <w:pPr>
+              <w:jc w:val="center"/>
+              <w:rPr>
+                <w:rFonts w:ascii="Times New Roman" w:hAnsi="Times New Roman" w:cs="Times New Roman"/>
+                <w:b w:val="0"/>
+                <w:bCs w:val="0"/>
+              </w:rPr>
+            </w:pPr>
+            <w:r>
+              <w:rPr>
+                <w:rFonts w:ascii="Times New Roman" w:hAnsi="Times New Roman" w:cs="Times New Roman"/>
+                <w:b w:val="0"/>
+                <w:bCs w:val="0"/>
+              </w:rPr>
+              <w:t>Ht42-40_2018</w:t>
+            </w:r>
+          </w:p>
+        </w:tc>
+      </w:tr>
+      <w:tr>
+        <w:tc>
+          <w:tcPr>
+            <w:cnfStyle w:val="001000000000" w:firstRow="0" w:lastRow="0" w:firstColumn="1" w:lastColumn="0" w:oddVBand="0" w:evenVBand="0" w:oddHBand="0" w:evenHBand="0" w:firstRowFirstColumn="0" w:firstRowLastColumn="0" w:lastRowFirstColumn="0" w:lastRowLastColumn="0"/>
+            <w:tcW w:w="9350" w:type="dxa"/>
+          </w:tcPr>
+          <w:p>
+            <w:pPr>
+              <w:jc w:val="center"/>
+              <w:rPr>
+                <w:rFonts w:ascii="Times New Roman" w:hAnsi="Times New Roman" w:cs="Times New Roman"/>
+                <w:b w:val="0"/>
+                <w:bCs w:val="0"/>
+              </w:rPr>
+            </w:pPr>
+            <w:r>
+              <w:rPr>
+                <w:rFonts w:ascii="Times New Roman" w:hAnsi="Times New Roman" w:cs="Times New Roman"/>
+                <w:b w:val="0"/>
+                <w:bCs w:val="0"/>
+              </w:rPr>
+              <w:t>Ht20-16_2012</w:t>
+            </w:r>
+          </w:p>
+        </w:tc>
+      </w:tr>
+      <w:tr>
+        <w:tc>
+          <w:tcPr>
+            <w:cnfStyle w:val="001000000000" w:firstRow="0" w:lastRow="0" w:firstColumn="1" w:lastColumn="0" w:oddVBand="0" w:evenVBand="0" w:oddHBand="0" w:evenHBand="0" w:firstRowFirstColumn="0" w:firstRowLastColumn="0" w:lastRowFirstColumn="0" w:lastRowLastColumn="0"/>
+            <w:tcW w:w="9350" w:type="dxa"/>
+          </w:tcPr>
+          <w:p>
+            <w:pPr>
+              <w:jc w:val="center"/>
+              <w:rPr>
+                <w:rFonts w:ascii="Times New Roman" w:hAnsi="Times New Roman" w:cs="Times New Roman"/>
+                <w:b w:val="0"/>
+                <w:bCs w:val="0"/>
+              </w:rPr>
+            </w:pPr>
+            <w:r>
+              <w:rPr>
+                <w:rFonts w:ascii="Times New Roman" w:hAnsi="Times New Roman" w:cs="Times New Roman"/>
+                <w:b w:val="0"/>
+                <w:bCs w:val="0"/>
+              </w:rPr>
+              <w:t>Ht21-31_2013</w:t>
+            </w:r>
+          </w:p>
+        </w:tc>
+      </w:tr>
+      <w:tr>
+        <w:tc>
+          <w:tcPr>
+            <w:cnfStyle w:val="001000000000" w:firstRow="0" w:lastRow="0" w:firstColumn="1" w:lastColumn="0" w:oddVBand="0" w:evenVBand="0" w:oddHBand="0" w:evenHBand="0" w:firstRowFirstColumn="0" w:firstRowLastColumn="0" w:lastRowFirstColumn="0" w:lastRowLastColumn="0"/>
+            <w:tcW w:w="9350" w:type="dxa"/>
+          </w:tcPr>
+          <w:p>
+            <w:pPr>
+              <w:jc w:val="center"/>
+              <w:rPr>
+                <w:rFonts w:ascii="Times New Roman" w:hAnsi="Times New Roman" w:cs="Times New Roman"/>
+                <w:b w:val="0"/>
+                <w:bCs w:val="0"/>
+              </w:rPr>
+            </w:pPr>
+            <w:r>
+              <w:rPr>
+                <w:rFonts w:ascii="Times New Roman" w:hAnsi="Times New Roman" w:cs="Times New Roman"/>
+                <w:b w:val="0"/>
+                <w:bCs w:val="0"/>
+              </w:rPr>
+              <w:t>Ht11-13_2006</w:t>
+            </w:r>
+          </w:p>
+        </w:tc>
+      </w:tr>
+      <w:tr>
+        <w:tc>
+          <w:tcPr>
+            <w:cnfStyle w:val="001000000000" w:firstRow="0" w:lastRow="0" w:firstColumn="1" w:lastColumn="0" w:oddVBand="0" w:evenVBand="0" w:oddHBand="0" w:evenHBand="0" w:firstRowFirstColumn="0" w:firstRowLastColumn="0" w:lastRowFirstColumn="0" w:lastRowLastColumn="0"/>
+            <w:tcW w:w="9350" w:type="dxa"/>
+          </w:tcPr>
+          <w:p>
+            <w:pPr>
+              <w:jc w:val="center"/>
+              <w:rPr>
+                <w:rFonts w:ascii="Times New Roman" w:hAnsi="Times New Roman" w:cs="Times New Roman"/>
+                <w:b w:val="0"/>
+                <w:bCs w:val="0"/>
+              </w:rPr>
+            </w:pPr>
+            <w:r>
+              <w:rPr>
+                <w:rFonts w:ascii="Times New Roman" w:hAnsi="Times New Roman" w:cs="Times New Roman"/>
+                <w:b w:val="0"/>
+                <w:bCs w:val="0"/>
+              </w:rPr>
+              <w:t>Ht02-86_1996</w:t>
+            </w:r>
+          </w:p>
+        </w:tc>
+      </w:tr>
+      <w:tr>
+        <w:tc>
+          <w:tcPr>
+            <w:cnfStyle w:val="001000000000" w:firstRow="0" w:lastRow="0" w:firstColumn="1" w:lastColumn="0" w:oddVBand="0" w:evenVBand="0" w:oddHBand="0" w:evenHBand="0" w:firstRowFirstColumn="0" w:firstRowLastColumn="0" w:lastRowFirstColumn="0" w:lastRowLastColumn="0"/>
+            <w:tcW w:w="9350" w:type="dxa"/>
+          </w:tcPr>
+          <w:p>
+            <w:pPr>
+              <w:jc w:val="center"/>
+              <w:rPr>
+                <w:rFonts w:ascii="Times New Roman" w:hAnsi="Times New Roman" w:cs="Times New Roman"/>
+                <w:b w:val="0"/>
+                <w:bCs w:val="0"/>
+              </w:rPr>
+            </w:pPr>
+            <w:r>
+              <w:rPr>
+                <w:rFonts w:ascii="Times New Roman" w:hAnsi="Times New Roman" w:cs="Times New Roman"/>
+                <w:b w:val="0"/>
+                <w:bCs w:val="0"/>
+              </w:rPr>
+              <w:t>Ht02-42_1995</w:t>
+            </w:r>
+          </w:p>
+        </w:tc>
+      </w:tr>
+      <w:tr>
+        <w:tc>
+          <w:tcPr>
+            <w:cnfStyle w:val="001000000000" w:firstRow="0" w:lastRow="0" w:firstColumn="1" w:lastColumn="0" w:oddVBand="0" w:evenVBand="0" w:oddHBand="0" w:evenHBand="0" w:firstRowFirstColumn="0" w:firstRowLastColumn="0" w:lastRowFirstColumn="0" w:lastRowLastColumn="0"/>
+            <w:tcW w:w="9350" w:type="dxa"/>
+          </w:tcPr>
+          <w:p>
+            <w:pPr>
+              <w:jc w:val="center"/>
+              <w:rPr>
+                <w:rFonts w:ascii="Times New Roman" w:hAnsi="Times New Roman" w:cs="Times New Roman"/>
+                <w:b w:val="0"/>
+                <w:bCs w:val="0"/>
+              </w:rPr>
+            </w:pPr>
+            <w:r>
+              <w:rPr>
+                <w:rFonts w:ascii="Times New Roman" w:hAnsi="Times New Roman" w:cs="Times New Roman"/>
+                <w:b w:val="0"/>
+                <w:bCs w:val="0"/>
+              </w:rPr>
+              <w:t>Ht02-85_1996</w:t>
+            </w:r>
+          </w:p>
+        </w:tc>
+      </w:tr>
+      <w:tr>
+        <w:tc>
+          <w:tcPr>
+            <w:cnfStyle w:val="001000000000" w:firstRow="0" w:lastRow="0" w:firstColumn="1" w:lastColumn="0" w:oddVBand="0" w:evenVBand="0" w:oddHBand="0" w:evenHBand="0" w:firstRowFirstColumn="0" w:firstRowLastColumn="0" w:lastRowFirstColumn="0" w:lastRowLastColumn="0"/>
+            <w:tcW w:w="9350" w:type="dxa"/>
+          </w:tcPr>
+          <w:p>
+            <w:pPr>
+              <w:jc w:val="center"/>
+              <w:rPr>
+                <w:rFonts w:ascii="Times New Roman" w:hAnsi="Times New Roman" w:cs="Times New Roman"/>
+                <w:b w:val="0"/>
+                <w:bCs w:val="0"/>
+              </w:rPr>
+            </w:pPr>
+            <w:r>
+              <w:rPr>
+                <w:rFonts w:ascii="Times New Roman" w:hAnsi="Times New Roman" w:cs="Times New Roman"/>
+                <w:b w:val="0"/>
+                <w:bCs w:val="0"/>
+              </w:rPr>
+              <w:t>Ht21-40_2013</w:t>
+            </w:r>
+          </w:p>
+        </w:tc>
+      </w:tr>
+    </w:tbl>
+    <w:p>
+      <w:pPr>
+        <w:rPr>
+          <w:rFonts w:ascii="Times" w:hAnsi="Times"/>
+        </w:rPr>
+      </w:pPr>
+    </w:p>
+    <w:p>
+      <w:pPr>
+        <w:rPr>
+          <w:rFonts w:ascii="Times" w:hAnsi="Times"/>
+          <w:b/>
+          <w:bCs/>
+        </w:rPr>
+      </w:pPr>
+      <w:r>
+        <w:rPr>
+          <w:rFonts w:ascii="Times" w:hAnsi="Times"/>
+          <w:b/>
+          <w:bCs/>
+        </w:rPr>
+        <w:br w:type="page"/>
+      </w:r>
+    </w:p>
+    <w:p>
+      <w:pPr>
+        <w:rPr>
+          <w:rFonts w:ascii="Times" w:hAnsi="Times"/>
+        </w:rPr>
+      </w:pPr>
+      <w:r>
+        <w:rPr>
+          <w:rFonts w:ascii="Times" w:hAnsi="Times"/>
+          <w:b/>
+          <w:bCs/>
+        </w:rPr>
+        <w:lastRenderedPageBreak/>
+        <w:t xml:space="preserve">Table </w:t>
+      </w:r>
+      <w:r>
+        <w:rPr>
+          <w:rFonts w:ascii="Times" w:hAnsi="Times"/>
+          <w:b/>
+          <w:bCs/>
+        </w:rPr>
+        <w:t>7</w:t>
+      </w:r>
+      <w:r>
+        <w:rPr>
+          <w:rFonts w:ascii="Times" w:hAnsi="Times"/>
+          <w:b/>
+          <w:bCs/>
+        </w:rPr>
+        <w:t xml:space="preserve">. </w:t>
+      </w:r>
+      <w:r>
+        <w:rPr>
+          <w:rFonts w:ascii="Times" w:hAnsi="Times"/>
+        </w:rPr>
         <w:t xml:space="preserve">Distribution of the total samples acquired for effective population size estimations. </w:t>
       </w:r>
     </w:p>
@@ -16149,7 +16887,7 @@
           <w:b/>
           <w:bCs/>
         </w:rPr>
-        <w:t>7</w:t>
+        <w:t>8</w:t>
       </w:r>
       <w:r>
         <w:rPr>
@@ -16162,7 +16900,676 @@
         <w:rPr>
           <w:rFonts w:ascii="Times New Roman" w:eastAsia="Times New Roman" w:hAnsi="Times New Roman" w:cs="Times New Roman"/>
         </w:rPr>
-        <w:t>Genotypes of individuals</w:t>
+        <w:t xml:space="preserve">Temporal </w:t>
+      </w:r>
+      <m:oMath>
+        <m:sSub>
+          <m:sSubPr>
+            <m:ctrlPr>
+              <w:rPr>
+                <w:rFonts w:ascii="Cambria Math" w:hAnsi="Cambria Math"/>
+                <w:bCs/>
+                <w:iCs/>
+                <w:lang w:val="en"/>
+              </w:rPr>
+            </m:ctrlPr>
+          </m:sSubPr>
+          <m:e>
+            <m:r>
+              <m:rPr>
+                <m:sty m:val="p"/>
+              </m:rPr>
+              <w:rPr>
+                <w:rFonts w:ascii="Cambria Math" w:hAnsi="Cambria Math"/>
+                <w:lang w:val="en"/>
+              </w:rPr>
+              <m:t>N</m:t>
+            </m:r>
+          </m:e>
+          <m:sub>
+            <m:r>
+              <m:rPr>
+                <m:sty m:val="p"/>
+              </m:rPr>
+              <w:rPr>
+                <w:rFonts w:ascii="Cambria Math" w:hAnsi="Cambria Math"/>
+                <w:lang w:val="en"/>
+              </w:rPr>
+              <m:t>e</m:t>
+            </m:r>
+          </m:sub>
+        </m:sSub>
+      </m:oMath>
+      <w:r>
+        <w:rPr>
+          <w:rFonts w:ascii="Times New Roman" w:eastAsia="Times New Roman" w:hAnsi="Times New Roman" w:cs="Times New Roman"/>
+          <w:bCs/>
+          <w:iCs/>
+          <w:lang w:val="en"/>
+        </w:rPr>
+        <w:t xml:space="preserve"> estimates from (</w:t>
+      </w:r>
+      <w:proofErr w:type="spellStart"/>
+      <w:r>
+        <w:rPr>
+          <w:rFonts w:ascii="Times New Roman" w:eastAsia="Times New Roman" w:hAnsi="Times New Roman" w:cs="Times New Roman"/>
+          <w:bCs/>
+          <w:iCs/>
+          <w:lang w:val="en"/>
+        </w:rPr>
+        <w:t>Pcrit</w:t>
+      </w:r>
+      <w:proofErr w:type="spellEnd"/>
+      <w:r>
+        <w:rPr>
+          <w:rFonts w:ascii="Times New Roman" w:eastAsia="Times New Roman" w:hAnsi="Times New Roman" w:cs="Times New Roman"/>
+          <w:bCs/>
+          <w:iCs/>
+          <w:lang w:val="en"/>
+        </w:rPr>
+        <w:t xml:space="preserve"> = 0.02) with 95% parametric confidence intervals reported for cohorts found in Finger et al (2017) compared with this study’s estimates. </w:t>
+      </w:r>
+    </w:p>
+    <w:p/>
+    <w:tbl>
+      <w:tblPr>
+        <w:tblStyle w:val="GridTable1Light"/>
+        <w:tblW w:w="0" w:type="auto"/>
+        <w:tblLook w:val="04A0" w:firstRow="1" w:lastRow="0" w:firstColumn="1" w:lastColumn="0" w:noHBand="0" w:noVBand="1"/>
+      </w:tblPr>
+      <w:tblGrid>
+        <w:gridCol w:w="1963"/>
+        <w:gridCol w:w="1846"/>
+        <w:gridCol w:w="1847"/>
+        <w:gridCol w:w="1847"/>
+        <w:gridCol w:w="1847"/>
+      </w:tblGrid>
+      <w:tr>
+        <w:trPr>
+          <w:cnfStyle w:val="100000000000" w:firstRow="1" w:lastRow="0" w:firstColumn="0" w:lastColumn="0" w:oddVBand="0" w:evenVBand="0" w:oddHBand="0" w:evenHBand="0" w:firstRowFirstColumn="0" w:firstRowLastColumn="0" w:lastRowFirstColumn="0" w:lastRowLastColumn="0"/>
+        </w:trPr>
+        <w:tc>
+          <w:tcPr>
+            <w:cnfStyle w:val="001000000000" w:firstRow="0" w:lastRow="0" w:firstColumn="1" w:lastColumn="0" w:oddVBand="0" w:evenVBand="0" w:oddHBand="0" w:evenHBand="0" w:firstRowFirstColumn="0" w:firstRowLastColumn="0" w:lastRowFirstColumn="0" w:lastRowLastColumn="0"/>
+            <w:tcW w:w="1963" w:type="dxa"/>
+            <w:vMerge w:val="restart"/>
+            <w:shd w:val="clear" w:color="auto" w:fill="D9D9D9" w:themeFill="background1" w:themeFillShade="D9"/>
+          </w:tcPr>
+          <w:p>
+            <w:pPr>
+              <w:jc w:val="center"/>
+              <w:rPr>
+                <w:rFonts w:ascii="Times New Roman" w:eastAsia="Times New Roman" w:hAnsi="Times New Roman" w:cs="Times New Roman"/>
+              </w:rPr>
+            </w:pPr>
+            <w:r>
+              <w:rPr>
+                <w:rFonts w:ascii="Times New Roman" w:eastAsia="Times New Roman" w:hAnsi="Times New Roman" w:cs="Times New Roman"/>
+              </w:rPr>
+              <w:t>Year</w:t>
+            </w:r>
+          </w:p>
+        </w:tc>
+        <w:tc>
+          <w:tcPr>
+            <w:tcW w:w="3693" w:type="dxa"/>
+            <w:gridSpan w:val="2"/>
+            <w:shd w:val="clear" w:color="auto" w:fill="D9D9D9" w:themeFill="background1" w:themeFillShade="D9"/>
+          </w:tcPr>
+          <w:p>
+            <w:pPr>
+              <w:jc w:val="center"/>
+              <w:cnfStyle w:val="100000000000" w:firstRow="1" w:lastRow="0" w:firstColumn="0" w:lastColumn="0" w:oddVBand="0" w:evenVBand="0" w:oddHBand="0" w:evenHBand="0" w:firstRowFirstColumn="0" w:firstRowLastColumn="0" w:lastRowFirstColumn="0" w:lastRowLastColumn="0"/>
+              <w:rPr>
+                <w:rFonts w:ascii="Times New Roman" w:eastAsia="Times New Roman" w:hAnsi="Times New Roman" w:cs="Times New Roman"/>
+              </w:rPr>
+            </w:pPr>
+            <w:proofErr w:type="spellStart"/>
+            <w:r>
+              <w:rPr>
+                <w:rFonts w:ascii="Times New Roman" w:eastAsia="Times New Roman" w:hAnsi="Times New Roman" w:cs="Times New Roman"/>
+              </w:rPr>
+              <w:t>Nei</w:t>
+            </w:r>
+            <w:proofErr w:type="spellEnd"/>
+            <w:r>
+              <w:rPr>
+                <w:rFonts w:ascii="Times New Roman" w:eastAsia="Times New Roman" w:hAnsi="Times New Roman" w:cs="Times New Roman"/>
+              </w:rPr>
+              <w:t xml:space="preserve"> &amp; Tajima Ne</w:t>
+            </w:r>
+          </w:p>
+        </w:tc>
+        <w:tc>
+          <w:tcPr>
+            <w:tcW w:w="3694" w:type="dxa"/>
+            <w:gridSpan w:val="2"/>
+            <w:shd w:val="clear" w:color="auto" w:fill="D9D9D9" w:themeFill="background1" w:themeFillShade="D9"/>
+          </w:tcPr>
+          <w:p>
+            <w:pPr>
+              <w:jc w:val="center"/>
+              <w:cnfStyle w:val="100000000000" w:firstRow="1" w:lastRow="0" w:firstColumn="0" w:lastColumn="0" w:oddVBand="0" w:evenVBand="0" w:oddHBand="0" w:evenHBand="0" w:firstRowFirstColumn="0" w:firstRowLastColumn="0" w:lastRowFirstColumn="0" w:lastRowLastColumn="0"/>
+              <w:rPr>
+                <w:rFonts w:ascii="Times New Roman" w:eastAsia="Times New Roman" w:hAnsi="Times New Roman" w:cs="Times New Roman"/>
+              </w:rPr>
+            </w:pPr>
+            <w:r>
+              <w:rPr>
+                <w:rFonts w:ascii="Times New Roman" w:eastAsia="Times New Roman" w:hAnsi="Times New Roman" w:cs="Times New Roman"/>
+              </w:rPr>
+              <w:t>Pollack Ne</w:t>
+            </w:r>
+          </w:p>
+        </w:tc>
+      </w:tr>
+      <w:tr>
+        <w:tc>
+          <w:tcPr>
+            <w:cnfStyle w:val="001000000000" w:firstRow="0" w:lastRow="0" w:firstColumn="1" w:lastColumn="0" w:oddVBand="0" w:evenVBand="0" w:oddHBand="0" w:evenHBand="0" w:firstRowFirstColumn="0" w:firstRowLastColumn="0" w:lastRowFirstColumn="0" w:lastRowLastColumn="0"/>
+            <w:tcW w:w="1963" w:type="dxa"/>
+            <w:vMerge/>
+          </w:tcPr>
+          <w:p>
+            <w:pPr>
+              <w:jc w:val="center"/>
+              <w:rPr>
+                <w:rFonts w:ascii="Times New Roman" w:eastAsia="Times New Roman" w:hAnsi="Times New Roman" w:cs="Times New Roman"/>
+              </w:rPr>
+            </w:pPr>
+          </w:p>
+        </w:tc>
+        <w:tc>
+          <w:tcPr>
+            <w:tcW w:w="1846" w:type="dxa"/>
+            <w:shd w:val="clear" w:color="auto" w:fill="auto"/>
+          </w:tcPr>
+          <w:p>
+            <w:pPr>
+              <w:jc w:val="center"/>
+              <w:cnfStyle w:val="000000000000" w:firstRow="0" w:lastRow="0" w:firstColumn="0" w:lastColumn="0" w:oddVBand="0" w:evenVBand="0" w:oddHBand="0" w:evenHBand="0" w:firstRowFirstColumn="0" w:firstRowLastColumn="0" w:lastRowFirstColumn="0" w:lastRowLastColumn="0"/>
+              <w:rPr>
+                <w:rFonts w:ascii="Times New Roman" w:hAnsi="Times New Roman" w:cs="Times New Roman"/>
+                <w:b/>
+                <w:bCs/>
+                <w:sz w:val="23"/>
+                <w:szCs w:val="23"/>
+                <w:shd w:val="clear" w:color="auto" w:fill="FFFFFF"/>
+              </w:rPr>
+            </w:pPr>
+            <w:r>
+              <w:rPr>
+                <w:rFonts w:ascii="Times New Roman" w:hAnsi="Times New Roman" w:cs="Times New Roman"/>
+                <w:b/>
+                <w:bCs/>
+                <w:sz w:val="23"/>
+                <w:szCs w:val="23"/>
+                <w:shd w:val="clear" w:color="auto" w:fill="FFFFFF"/>
+              </w:rPr>
+              <w:t>Finger et al. 2017</w:t>
+            </w:r>
+          </w:p>
+        </w:tc>
+        <w:tc>
+          <w:tcPr>
+            <w:tcW w:w="1847" w:type="dxa"/>
+            <w:shd w:val="clear" w:color="auto" w:fill="auto"/>
+          </w:tcPr>
+          <w:p>
+            <w:pPr>
+              <w:jc w:val="center"/>
+              <w:cnfStyle w:val="000000000000" w:firstRow="0" w:lastRow="0" w:firstColumn="0" w:lastColumn="0" w:oddVBand="0" w:evenVBand="0" w:oddHBand="0" w:evenHBand="0" w:firstRowFirstColumn="0" w:firstRowLastColumn="0" w:lastRowFirstColumn="0" w:lastRowLastColumn="0"/>
+              <w:rPr>
+                <w:rFonts w:ascii="Times New Roman" w:hAnsi="Times New Roman" w:cs="Times New Roman"/>
+                <w:b/>
+                <w:bCs/>
+                <w:sz w:val="23"/>
+                <w:szCs w:val="23"/>
+                <w:shd w:val="clear" w:color="auto" w:fill="FFFFFF"/>
+              </w:rPr>
+            </w:pPr>
+            <w:r>
+              <w:rPr>
+                <w:rFonts w:ascii="Times New Roman" w:hAnsi="Times New Roman" w:cs="Times New Roman"/>
+                <w:b/>
+                <w:bCs/>
+                <w:sz w:val="23"/>
+                <w:szCs w:val="23"/>
+                <w:shd w:val="clear" w:color="auto" w:fill="FFFFFF"/>
+              </w:rPr>
+              <w:t>Current Study</w:t>
+            </w:r>
+          </w:p>
+        </w:tc>
+        <w:tc>
+          <w:tcPr>
+            <w:tcW w:w="1847" w:type="dxa"/>
+            <w:shd w:val="clear" w:color="auto" w:fill="auto"/>
+          </w:tcPr>
+          <w:p>
+            <w:pPr>
+              <w:jc w:val="center"/>
+              <w:cnfStyle w:val="000000000000" w:firstRow="0" w:lastRow="0" w:firstColumn="0" w:lastColumn="0" w:oddVBand="0" w:evenVBand="0" w:oddHBand="0" w:evenHBand="0" w:firstRowFirstColumn="0" w:firstRowLastColumn="0" w:lastRowFirstColumn="0" w:lastRowLastColumn="0"/>
+              <w:rPr>
+                <w:rFonts w:ascii="Times New Roman" w:hAnsi="Times New Roman" w:cs="Times New Roman"/>
+                <w:b/>
+                <w:bCs/>
+                <w:sz w:val="23"/>
+                <w:szCs w:val="23"/>
+                <w:shd w:val="clear" w:color="auto" w:fill="FFFFFF"/>
+              </w:rPr>
+            </w:pPr>
+            <w:r>
+              <w:rPr>
+                <w:rFonts w:ascii="Times New Roman" w:hAnsi="Times New Roman" w:cs="Times New Roman"/>
+                <w:b/>
+                <w:bCs/>
+                <w:sz w:val="23"/>
+                <w:szCs w:val="23"/>
+                <w:shd w:val="clear" w:color="auto" w:fill="FFFFFF"/>
+              </w:rPr>
+              <w:t>Finger et al. 2017</w:t>
+            </w:r>
+          </w:p>
+        </w:tc>
+        <w:tc>
+          <w:tcPr>
+            <w:tcW w:w="1847" w:type="dxa"/>
+            <w:shd w:val="clear" w:color="auto" w:fill="auto"/>
+          </w:tcPr>
+          <w:p>
+            <w:pPr>
+              <w:jc w:val="center"/>
+              <w:cnfStyle w:val="000000000000" w:firstRow="0" w:lastRow="0" w:firstColumn="0" w:lastColumn="0" w:oddVBand="0" w:evenVBand="0" w:oddHBand="0" w:evenHBand="0" w:firstRowFirstColumn="0" w:firstRowLastColumn="0" w:lastRowFirstColumn="0" w:lastRowLastColumn="0"/>
+              <w:rPr>
+                <w:rFonts w:ascii="Times New Roman" w:hAnsi="Times New Roman" w:cs="Times New Roman"/>
+                <w:b/>
+                <w:bCs/>
+                <w:sz w:val="23"/>
+                <w:szCs w:val="23"/>
+                <w:shd w:val="clear" w:color="auto" w:fill="FFFFFF"/>
+              </w:rPr>
+            </w:pPr>
+            <w:r>
+              <w:rPr>
+                <w:rFonts w:ascii="Times New Roman" w:hAnsi="Times New Roman" w:cs="Times New Roman"/>
+                <w:b/>
+                <w:bCs/>
+                <w:sz w:val="23"/>
+                <w:szCs w:val="23"/>
+                <w:shd w:val="clear" w:color="auto" w:fill="FFFFFF"/>
+              </w:rPr>
+              <w:t>Current Study</w:t>
+            </w:r>
+          </w:p>
+        </w:tc>
+      </w:tr>
+      <w:tr>
+        <w:tc>
+          <w:tcPr>
+            <w:cnfStyle w:val="001000000000" w:firstRow="0" w:lastRow="0" w:firstColumn="1" w:lastColumn="0" w:oddVBand="0" w:evenVBand="0" w:oddHBand="0" w:evenHBand="0" w:firstRowFirstColumn="0" w:firstRowLastColumn="0" w:lastRowFirstColumn="0" w:lastRowLastColumn="0"/>
+            <w:tcW w:w="1963" w:type="dxa"/>
+          </w:tcPr>
+          <w:p>
+            <w:pPr>
+              <w:jc w:val="center"/>
+              <w:rPr>
+                <w:rFonts w:ascii="Times New Roman" w:eastAsia="Times New Roman" w:hAnsi="Times New Roman" w:cs="Times New Roman"/>
+                <w:b w:val="0"/>
+                <w:bCs w:val="0"/>
+              </w:rPr>
+            </w:pPr>
+            <w:r>
+              <w:rPr>
+                <w:rFonts w:ascii="Times New Roman" w:eastAsia="Times New Roman" w:hAnsi="Times New Roman" w:cs="Times New Roman"/>
+                <w:b w:val="0"/>
+                <w:bCs w:val="0"/>
+              </w:rPr>
+              <w:t>2011</w:t>
+            </w:r>
+          </w:p>
+        </w:tc>
+        <w:tc>
+          <w:tcPr>
+            <w:tcW w:w="1846" w:type="dxa"/>
+          </w:tcPr>
+          <w:p>
+            <w:pPr>
+              <w:jc w:val="center"/>
+              <w:cnfStyle w:val="000000000000" w:firstRow="0" w:lastRow="0" w:firstColumn="0" w:lastColumn="0" w:oddVBand="0" w:evenVBand="0" w:oddHBand="0" w:evenHBand="0" w:firstRowFirstColumn="0" w:firstRowLastColumn="0" w:lastRowFirstColumn="0" w:lastRowLastColumn="0"/>
+              <w:rPr>
+                <w:rFonts w:ascii="Times New Roman" w:eastAsia="Times New Roman" w:hAnsi="Times New Roman" w:cs="Times New Roman"/>
+              </w:rPr>
+            </w:pPr>
+            <w:r>
+              <w:rPr>
+                <w:rFonts w:ascii="Times New Roman" w:hAnsi="Times New Roman" w:cs="Times New Roman"/>
+                <w:sz w:val="23"/>
+                <w:szCs w:val="23"/>
+                <w:shd w:val="clear" w:color="auto" w:fill="FFFFFF"/>
+              </w:rPr>
+              <w:t>2,363 (775-∞)</w:t>
+            </w:r>
+          </w:p>
+        </w:tc>
+        <w:tc>
+          <w:tcPr>
+            <w:tcW w:w="1847" w:type="dxa"/>
+          </w:tcPr>
+          <w:p>
+            <w:pPr>
+              <w:jc w:val="center"/>
+              <w:cnfStyle w:val="000000000000" w:firstRow="0" w:lastRow="0" w:firstColumn="0" w:lastColumn="0" w:oddVBand="0" w:evenVBand="0" w:oddHBand="0" w:evenHBand="0" w:firstRowFirstColumn="0" w:firstRowLastColumn="0" w:lastRowFirstColumn="0" w:lastRowLastColumn="0"/>
+              <w:rPr>
+                <w:rFonts w:ascii="Times New Roman" w:eastAsia="Times New Roman" w:hAnsi="Times New Roman" w:cs="Times New Roman"/>
+              </w:rPr>
+            </w:pPr>
+            <w:r>
+              <w:rPr>
+                <w:rFonts w:ascii="Times New Roman" w:hAnsi="Times New Roman" w:cs="Times New Roman"/>
+                <w:sz w:val="23"/>
+                <w:szCs w:val="23"/>
+                <w:shd w:val="clear" w:color="auto" w:fill="FFFFFF"/>
+              </w:rPr>
+              <w:t>876 (190-∞)</w:t>
+            </w:r>
+          </w:p>
+        </w:tc>
+        <w:tc>
+          <w:tcPr>
+            <w:tcW w:w="1847" w:type="dxa"/>
+          </w:tcPr>
+          <w:p>
+            <w:pPr>
+              <w:jc w:val="center"/>
+              <w:cnfStyle w:val="000000000000" w:firstRow="0" w:lastRow="0" w:firstColumn="0" w:lastColumn="0" w:oddVBand="0" w:evenVBand="0" w:oddHBand="0" w:evenHBand="0" w:firstRowFirstColumn="0" w:firstRowLastColumn="0" w:lastRowFirstColumn="0" w:lastRowLastColumn="0"/>
+              <w:rPr>
+                <w:rFonts w:ascii="Times New Roman" w:eastAsia="Times New Roman" w:hAnsi="Times New Roman" w:cs="Times New Roman"/>
+              </w:rPr>
+            </w:pPr>
+            <w:r>
+              <w:rPr>
+                <w:rFonts w:ascii="Times New Roman" w:hAnsi="Times New Roman" w:cs="Times New Roman"/>
+                <w:sz w:val="23"/>
+                <w:szCs w:val="23"/>
+                <w:shd w:val="clear" w:color="auto" w:fill="FFFFFF"/>
+              </w:rPr>
+              <w:t>2,088 (735-∞)</w:t>
+            </w:r>
+          </w:p>
+        </w:tc>
+        <w:tc>
+          <w:tcPr>
+            <w:tcW w:w="1847" w:type="dxa"/>
+          </w:tcPr>
+          <w:p>
+            <w:pPr>
+              <w:jc w:val="center"/>
+              <w:cnfStyle w:val="000000000000" w:firstRow="0" w:lastRow="0" w:firstColumn="0" w:lastColumn="0" w:oddVBand="0" w:evenVBand="0" w:oddHBand="0" w:evenHBand="0" w:firstRowFirstColumn="0" w:firstRowLastColumn="0" w:lastRowFirstColumn="0" w:lastRowLastColumn="0"/>
+              <w:rPr>
+                <w:rFonts w:ascii="Times New Roman" w:eastAsia="Times New Roman" w:hAnsi="Times New Roman" w:cs="Times New Roman"/>
+              </w:rPr>
+            </w:pPr>
+            <w:r>
+              <w:rPr>
+                <w:rFonts w:ascii="Times New Roman" w:hAnsi="Times New Roman" w:cs="Times New Roman"/>
+                <w:sz w:val="23"/>
+                <w:szCs w:val="23"/>
+                <w:shd w:val="clear" w:color="auto" w:fill="FFFFFF"/>
+              </w:rPr>
+              <w:t>630 (176-∞)</w:t>
+            </w:r>
+          </w:p>
+        </w:tc>
+      </w:tr>
+      <w:tr>
+        <w:tc>
+          <w:tcPr>
+            <w:cnfStyle w:val="001000000000" w:firstRow="0" w:lastRow="0" w:firstColumn="1" w:lastColumn="0" w:oddVBand="0" w:evenVBand="0" w:oddHBand="0" w:evenHBand="0" w:firstRowFirstColumn="0" w:firstRowLastColumn="0" w:lastRowFirstColumn="0" w:lastRowLastColumn="0"/>
+            <w:tcW w:w="1963" w:type="dxa"/>
+          </w:tcPr>
+          <w:p>
+            <w:pPr>
+              <w:jc w:val="center"/>
+              <w:rPr>
+                <w:rFonts w:ascii="Times New Roman" w:eastAsia="Times New Roman" w:hAnsi="Times New Roman" w:cs="Times New Roman"/>
+                <w:b w:val="0"/>
+                <w:bCs w:val="0"/>
+              </w:rPr>
+            </w:pPr>
+            <w:r>
+              <w:rPr>
+                <w:rFonts w:ascii="Times New Roman" w:eastAsia="Times New Roman" w:hAnsi="Times New Roman" w:cs="Times New Roman"/>
+                <w:b w:val="0"/>
+                <w:bCs w:val="0"/>
+              </w:rPr>
+              <w:t>2012</w:t>
+            </w:r>
+          </w:p>
+        </w:tc>
+        <w:tc>
+          <w:tcPr>
+            <w:tcW w:w="1846" w:type="dxa"/>
+          </w:tcPr>
+          <w:p>
+            <w:pPr>
+              <w:jc w:val="center"/>
+              <w:cnfStyle w:val="000000000000" w:firstRow="0" w:lastRow="0" w:firstColumn="0" w:lastColumn="0" w:oddVBand="0" w:evenVBand="0" w:oddHBand="0" w:evenHBand="0" w:firstRowFirstColumn="0" w:firstRowLastColumn="0" w:lastRowFirstColumn="0" w:lastRowLastColumn="0"/>
+              <w:rPr>
+                <w:rFonts w:ascii="Times New Roman" w:eastAsia="Times New Roman" w:hAnsi="Times New Roman" w:cs="Times New Roman"/>
+              </w:rPr>
+            </w:pPr>
+            <w:r>
+              <w:rPr>
+                <w:rFonts w:ascii="Times New Roman" w:hAnsi="Times New Roman" w:cs="Times New Roman"/>
+                <w:sz w:val="23"/>
+                <w:szCs w:val="23"/>
+                <w:shd w:val="clear" w:color="auto" w:fill="FFFFFF"/>
+              </w:rPr>
+              <w:t>3,454 (789-∞)</w:t>
+            </w:r>
+          </w:p>
+        </w:tc>
+        <w:tc>
+          <w:tcPr>
+            <w:tcW w:w="1847" w:type="dxa"/>
+          </w:tcPr>
+          <w:p>
+            <w:pPr>
+              <w:jc w:val="center"/>
+              <w:cnfStyle w:val="000000000000" w:firstRow="0" w:lastRow="0" w:firstColumn="0" w:lastColumn="0" w:oddVBand="0" w:evenVBand="0" w:oddHBand="0" w:evenHBand="0" w:firstRowFirstColumn="0" w:firstRowLastColumn="0" w:lastRowFirstColumn="0" w:lastRowLastColumn="0"/>
+              <w:rPr>
+                <w:rFonts w:ascii="Times New Roman" w:eastAsia="Times New Roman" w:hAnsi="Times New Roman" w:cs="Times New Roman"/>
+              </w:rPr>
+            </w:pPr>
+            <w:r>
+              <w:rPr>
+                <w:rFonts w:ascii="Times New Roman" w:hAnsi="Times New Roman" w:cs="Times New Roman"/>
+                <w:sz w:val="23"/>
+                <w:szCs w:val="23"/>
+                <w:shd w:val="clear" w:color="auto" w:fill="FFFFFF"/>
+              </w:rPr>
+              <w:t>321 (134-∞)</w:t>
+            </w:r>
+          </w:p>
+        </w:tc>
+        <w:tc>
+          <w:tcPr>
+            <w:tcW w:w="1847" w:type="dxa"/>
+          </w:tcPr>
+          <w:p>
+            <w:pPr>
+              <w:jc w:val="center"/>
+              <w:cnfStyle w:val="000000000000" w:firstRow="0" w:lastRow="0" w:firstColumn="0" w:lastColumn="0" w:oddVBand="0" w:evenVBand="0" w:oddHBand="0" w:evenHBand="0" w:firstRowFirstColumn="0" w:firstRowLastColumn="0" w:lastRowFirstColumn="0" w:lastRowLastColumn="0"/>
+              <w:rPr>
+                <w:rFonts w:ascii="Times New Roman" w:eastAsia="Times New Roman" w:hAnsi="Times New Roman" w:cs="Times New Roman"/>
+              </w:rPr>
+            </w:pPr>
+            <w:r>
+              <w:rPr>
+                <w:rFonts w:ascii="Times New Roman" w:hAnsi="Times New Roman" w:cs="Times New Roman"/>
+                <w:sz w:val="23"/>
+                <w:szCs w:val="23"/>
+                <w:shd w:val="clear" w:color="auto" w:fill="FFFFFF"/>
+              </w:rPr>
+              <w:t>3,259 (775-∞)</w:t>
+            </w:r>
+          </w:p>
+        </w:tc>
+        <w:tc>
+          <w:tcPr>
+            <w:tcW w:w="1847" w:type="dxa"/>
+          </w:tcPr>
+          <w:p>
+            <w:pPr>
+              <w:jc w:val="center"/>
+              <w:cnfStyle w:val="000000000000" w:firstRow="0" w:lastRow="0" w:firstColumn="0" w:lastColumn="0" w:oddVBand="0" w:evenVBand="0" w:oddHBand="0" w:evenHBand="0" w:firstRowFirstColumn="0" w:firstRowLastColumn="0" w:lastRowFirstColumn="0" w:lastRowLastColumn="0"/>
+              <w:rPr>
+                <w:rFonts w:ascii="Times New Roman" w:eastAsia="Times New Roman" w:hAnsi="Times New Roman" w:cs="Times New Roman"/>
+              </w:rPr>
+            </w:pPr>
+            <w:r>
+              <w:rPr>
+                <w:rFonts w:ascii="Times New Roman" w:hAnsi="Times New Roman" w:cs="Times New Roman"/>
+                <w:sz w:val="23"/>
+                <w:szCs w:val="23"/>
+                <w:shd w:val="clear" w:color="auto" w:fill="FFFFFF"/>
+              </w:rPr>
+              <w:t>285 (129-∞)</w:t>
+            </w:r>
+          </w:p>
+        </w:tc>
+      </w:tr>
+      <w:tr>
+        <w:tc>
+          <w:tcPr>
+            <w:cnfStyle w:val="001000000000" w:firstRow="0" w:lastRow="0" w:firstColumn="1" w:lastColumn="0" w:oddVBand="0" w:evenVBand="0" w:oddHBand="0" w:evenHBand="0" w:firstRowFirstColumn="0" w:firstRowLastColumn="0" w:lastRowFirstColumn="0" w:lastRowLastColumn="0"/>
+            <w:tcW w:w="1963" w:type="dxa"/>
+          </w:tcPr>
+          <w:p>
+            <w:pPr>
+              <w:jc w:val="center"/>
+              <w:rPr>
+                <w:rFonts w:ascii="Times New Roman" w:eastAsia="Times New Roman" w:hAnsi="Times New Roman" w:cs="Times New Roman"/>
+                <w:b w:val="0"/>
+                <w:bCs w:val="0"/>
+              </w:rPr>
+            </w:pPr>
+            <w:r>
+              <w:rPr>
+                <w:rFonts w:ascii="Times New Roman" w:eastAsia="Times New Roman" w:hAnsi="Times New Roman" w:cs="Times New Roman"/>
+                <w:b w:val="0"/>
+                <w:bCs w:val="0"/>
+              </w:rPr>
+              <w:t>2013</w:t>
+            </w:r>
+          </w:p>
+        </w:tc>
+        <w:tc>
+          <w:tcPr>
+            <w:tcW w:w="1846" w:type="dxa"/>
+          </w:tcPr>
+          <w:p>
+            <w:pPr>
+              <w:jc w:val="center"/>
+              <w:cnfStyle w:val="000000000000" w:firstRow="0" w:lastRow="0" w:firstColumn="0" w:lastColumn="0" w:oddVBand="0" w:evenVBand="0" w:oddHBand="0" w:evenHBand="0" w:firstRowFirstColumn="0" w:firstRowLastColumn="0" w:lastRowFirstColumn="0" w:lastRowLastColumn="0"/>
+              <w:rPr>
+                <w:rFonts w:ascii="Times New Roman" w:eastAsia="Times New Roman" w:hAnsi="Times New Roman" w:cs="Times New Roman"/>
+              </w:rPr>
+            </w:pPr>
+            <w:r>
+              <w:rPr>
+                <w:rFonts w:ascii="Times New Roman" w:hAnsi="Times New Roman" w:cs="Times New Roman"/>
+                <w:sz w:val="23"/>
+                <w:szCs w:val="23"/>
+                <w:shd w:val="clear" w:color="auto" w:fill="FFFFFF"/>
+              </w:rPr>
+              <w:t>2,459 (634-∞)</w:t>
+            </w:r>
+          </w:p>
+        </w:tc>
+        <w:tc>
+          <w:tcPr>
+            <w:tcW w:w="1847" w:type="dxa"/>
+          </w:tcPr>
+          <w:p>
+            <w:pPr>
+              <w:jc w:val="center"/>
+              <w:cnfStyle w:val="000000000000" w:firstRow="0" w:lastRow="0" w:firstColumn="0" w:lastColumn="0" w:oddVBand="0" w:evenVBand="0" w:oddHBand="0" w:evenHBand="0" w:firstRowFirstColumn="0" w:firstRowLastColumn="0" w:lastRowFirstColumn="0" w:lastRowLastColumn="0"/>
+              <w:rPr>
+                <w:rFonts w:ascii="Times New Roman" w:eastAsia="Times New Roman" w:hAnsi="Times New Roman" w:cs="Times New Roman"/>
+              </w:rPr>
+            </w:pPr>
+            <w:r>
+              <w:rPr>
+                <w:rFonts w:ascii="Times New Roman" w:hAnsi="Times New Roman" w:cs="Times New Roman"/>
+                <w:sz w:val="23"/>
+                <w:szCs w:val="23"/>
+                <w:shd w:val="clear" w:color="auto" w:fill="FFFFFF"/>
+              </w:rPr>
+              <w:t>183 (99-685)</w:t>
+            </w:r>
+          </w:p>
+        </w:tc>
+        <w:tc>
+          <w:tcPr>
+            <w:tcW w:w="1847" w:type="dxa"/>
+          </w:tcPr>
+          <w:p>
+            <w:pPr>
+              <w:jc w:val="center"/>
+              <w:cnfStyle w:val="000000000000" w:firstRow="0" w:lastRow="0" w:firstColumn="0" w:lastColumn="0" w:oddVBand="0" w:evenVBand="0" w:oddHBand="0" w:evenHBand="0" w:firstRowFirstColumn="0" w:firstRowLastColumn="0" w:lastRowFirstColumn="0" w:lastRowLastColumn="0"/>
+              <w:rPr>
+                <w:rFonts w:ascii="Times New Roman" w:eastAsia="Times New Roman" w:hAnsi="Times New Roman" w:cs="Times New Roman"/>
+              </w:rPr>
+            </w:pPr>
+            <w:r>
+              <w:rPr>
+                <w:rFonts w:ascii="Times New Roman" w:hAnsi="Times New Roman" w:cs="Times New Roman"/>
+                <w:sz w:val="23"/>
+                <w:szCs w:val="23"/>
+                <w:shd w:val="clear" w:color="auto" w:fill="FFFFFF"/>
+              </w:rPr>
+              <w:t>2,340 (632-∞)</w:t>
+            </w:r>
+          </w:p>
+        </w:tc>
+        <w:tc>
+          <w:tcPr>
+            <w:tcW w:w="1847" w:type="dxa"/>
+          </w:tcPr>
+          <w:p>
+            <w:pPr>
+              <w:jc w:val="center"/>
+              <w:cnfStyle w:val="000000000000" w:firstRow="0" w:lastRow="0" w:firstColumn="0" w:lastColumn="0" w:oddVBand="0" w:evenVBand="0" w:oddHBand="0" w:evenHBand="0" w:firstRowFirstColumn="0" w:firstRowLastColumn="0" w:lastRowFirstColumn="0" w:lastRowLastColumn="0"/>
+              <w:rPr>
+                <w:rFonts w:ascii="Times New Roman" w:eastAsia="Times New Roman" w:hAnsi="Times New Roman" w:cs="Times New Roman"/>
+              </w:rPr>
+            </w:pPr>
+            <w:r>
+              <w:rPr>
+                <w:rFonts w:ascii="Times New Roman" w:hAnsi="Times New Roman" w:cs="Times New Roman"/>
+                <w:sz w:val="23"/>
+                <w:szCs w:val="23"/>
+                <w:shd w:val="clear" w:color="auto" w:fill="FFFFFF"/>
+              </w:rPr>
+              <w:t>169 (96-566)</w:t>
+            </w:r>
+          </w:p>
+        </w:tc>
+      </w:tr>
+    </w:tbl>
+    <w:p>
+      <w:pPr>
+        <w:rPr>
+          <w:rFonts w:ascii="Times New Roman" w:eastAsia="Times New Roman" w:hAnsi="Times New Roman" w:cs="Times New Roman"/>
+        </w:rPr>
+      </w:pPr>
+      <w:r>
+        <w:rPr>
+          <w:rFonts w:ascii="Times New Roman" w:eastAsia="Times New Roman" w:hAnsi="Times New Roman" w:cs="Times New Roman"/>
+        </w:rPr>
+        <w:br w:type="page"/>
       </w:r>
     </w:p>
     <w:p>
@@ -16173,9 +17580,33 @@
       </w:pPr>
       <w:r>
         <w:rPr>
-          <w:rFonts w:ascii="Times New Roman" w:eastAsia="Times New Roman" w:hAnsi="Times New Roman" w:cs="Times New Roman"/>
-        </w:rPr>
-        <w:br w:type="page"/>
+          <w:rFonts w:ascii="Times" w:hAnsi="Times"/>
+          <w:b/>
+          <w:bCs/>
+        </w:rPr>
+        <w:lastRenderedPageBreak/>
+        <w:t xml:space="preserve">Table </w:t>
+      </w:r>
+      <w:r>
+        <w:rPr>
+          <w:rFonts w:ascii="Times" w:hAnsi="Times"/>
+          <w:b/>
+          <w:bCs/>
+        </w:rPr>
+        <w:t>9</w:t>
+      </w:r>
+      <w:r>
+        <w:rPr>
+          <w:rFonts w:ascii="Times New Roman" w:eastAsia="Times New Roman" w:hAnsi="Times New Roman" w:cs="Times New Roman"/>
+          <w:b/>
+        </w:rPr>
+        <w:t xml:space="preserve">. </w:t>
+      </w:r>
+      <w:r>
+        <w:rPr>
+          <w:rFonts w:ascii="Times New Roman" w:eastAsia="Times New Roman" w:hAnsi="Times New Roman" w:cs="Times New Roman"/>
+        </w:rPr>
+        <w:t>Ensi</w:t>
       </w:r>
     </w:p>
     <w:p>
@@ -16186,6 +17617,19 @@
       </w:pPr>
       <w:r>
         <w:rPr>
+          <w:rFonts w:ascii="Times New Roman" w:eastAsia="Times New Roman" w:hAnsi="Times New Roman" w:cs="Times New Roman"/>
+        </w:rPr>
+        <w:br w:type="page"/>
+      </w:r>
+    </w:p>
+    <w:p>
+      <w:pPr>
+        <w:rPr>
+          <w:rFonts w:ascii="Times New Roman" w:eastAsia="Times New Roman" w:hAnsi="Times New Roman" w:cs="Times New Roman"/>
+        </w:rPr>
+      </w:pPr>
+      <w:r>
+        <w:rPr>
           <w:rFonts w:ascii="Times" w:hAnsi="Times"/>
           <w:b/>
           <w:bCs/>
@@ -16199,7 +17643,7 @@
           <w:b/>
           <w:bCs/>
         </w:rPr>
-        <w:t>8</w:t>
+        <w:t>10</w:t>
       </w:r>
       <w:r>
         <w:rPr>
@@ -21557,37 +23001,31 @@
       <w:pPr>
         <w:rPr>
           <w:rFonts w:ascii="Times" w:hAnsi="Times"/>
+          <w:b/>
+          <w:bCs/>
         </w:rPr>
       </w:pPr>
-    </w:p>
-    <w:p>
-      <w:pPr>
+      <w:r>
         <w:rPr>
           <w:rFonts w:ascii="Times" w:hAnsi="Times"/>
           <w:b/>
           <w:bCs/>
         </w:rPr>
-      </w:pPr>
+        <w:lastRenderedPageBreak/>
+        <w:t xml:space="preserve">Table </w:t>
+      </w:r>
       <w:r>
         <w:rPr>
           <w:rFonts w:ascii="Times" w:hAnsi="Times"/>
           <w:b/>
           <w:bCs/>
         </w:rPr>
-        <w:t xml:space="preserve">Table </w:t>
-      </w:r>
-      <w:r>
-        <w:rPr>
-          <w:rFonts w:ascii="Times" w:hAnsi="Times"/>
+        <w:t>11</w:t>
+      </w:r>
+      <w:r>
+        <w:rPr>
+          <w:rFonts w:ascii="Times New Roman" w:eastAsia="Times New Roman" w:hAnsi="Times New Roman" w:cs="Times New Roman"/>
           <w:b/>
-          <w:bCs/>
-        </w:rPr>
-        <w:t>9</w:t>
-      </w:r>
-      <w:r>
-        <w:rPr>
-          <w:rFonts w:ascii="Times New Roman" w:eastAsia="Times New Roman" w:hAnsi="Times New Roman" w:cs="Times New Roman"/>
-          <w:b/>
         </w:rPr>
         <w:t xml:space="preserve">. </w:t>
       </w:r>
@@ -21595,7 +23033,13 @@
         <w:rPr>
           <w:rFonts w:ascii="Times New Roman" w:eastAsia="Times New Roman" w:hAnsi="Times New Roman" w:cs="Times New Roman"/>
         </w:rPr>
-        <w:t>Table of the regions in the male genome assembly that contain putative Y</w:t>
+        <w:t>Regions</w:t>
+      </w:r>
+      <w:r>
+        <w:rPr>
+          <w:rFonts w:ascii="Times New Roman" w:eastAsia="Times New Roman" w:hAnsi="Times New Roman" w:cs="Times New Roman"/>
+        </w:rPr>
+        <w:t xml:space="preserve"> in the male genome assembly that contain putative Y</w:t>
       </w:r>
       <w:r>
         <w:rPr>
@@ -25169,7 +26613,7 @@
         </w:rPr>
         <w:t xml:space="preserve">). </w:t>
       </w:r>
-      <w:commentRangeStart w:id="3"/>
+      <w:commentRangeStart w:id="2"/>
       <w:r>
         <w:rPr>
           <w:rFonts w:ascii="Times New Roman" w:eastAsia="Times New Roman" w:hAnsi="Times New Roman" w:cs="Times New Roman"/>
@@ -25194,12 +26638,12 @@
         </w:rPr>
         <w:t>.</w:t>
       </w:r>
-      <w:commentRangeEnd w:id="3"/>
+      <w:commentRangeEnd w:id="2"/>
       <w:r>
         <w:rPr>
           <w:rStyle w:val="CommentReference"/>
         </w:rPr>
-        <w:commentReference w:id="3"/>
+        <w:commentReference w:id="2"/>
       </w:r>
     </w:p>
     <w:p>
@@ -25344,7 +26788,7 @@
         </w:rPr>
         <w:t>s using k=21 (A &amp; C), and k=31 (B &amp; D</w:t>
       </w:r>
-      <w:commentRangeStart w:id="4"/>
+      <w:commentRangeStart w:id="3"/>
       <w:r>
         <w:rPr>
           <w:rFonts w:ascii="Times New Roman" w:eastAsia="Times New Roman" w:hAnsi="Times New Roman" w:cs="Times New Roman"/>
@@ -25411,12 +26855,12 @@
         </w:rPr>
         <w:t>.</w:t>
       </w:r>
-      <w:commentRangeEnd w:id="4"/>
+      <w:commentRangeEnd w:id="3"/>
       <w:r>
         <w:rPr>
           <w:rStyle w:val="CommentReference"/>
         </w:rPr>
-        <w:commentReference w:id="4"/>
+        <w:commentReference w:id="3"/>
       </w:r>
     </w:p>
     <w:p>
@@ -25907,23 +27351,17 @@
           <w:rFonts w:ascii="Times New Roman" w:eastAsia="Times New Roman" w:hAnsi="Times New Roman" w:cs="Times New Roman"/>
         </w:rPr>
       </w:pPr>
-    </w:p>
-    <w:p>
-      <w:pPr>
-        <w:rPr>
-          <w:rFonts w:ascii="Times New Roman" w:eastAsia="Times New Roman" w:hAnsi="Times New Roman" w:cs="Times New Roman"/>
-        </w:rPr>
-      </w:pPr>
       <w:r>
         <w:rPr>
           <w:rFonts w:ascii="Times New Roman" w:eastAsia="Times New Roman" w:hAnsi="Times New Roman" w:cs="Times New Roman"/>
           <w:noProof/>
         </w:rPr>
+        <w:lastRenderedPageBreak/>
         <w:drawing>
-          <wp:inline distT="0" distB="0" distL="0" distR="0" wp14:anchorId="42CA2E52" wp14:editId="7A7306FB">
+          <wp:inline distT="0" distB="0" distL="0" distR="0" wp14:anchorId="3DE0E3C9" wp14:editId="1BB5CF02">
             <wp:extent cx="5943600" cy="3962400"/>
             <wp:effectExtent l="0" t="0" r="0" b="0"/>
-            <wp:docPr id="22" name="Picture 22"/>
+            <wp:docPr id="24" name="Picture 24"/>
             <wp:cNvGraphicFramePr>
               <a:graphicFrameLocks xmlns:a="http://schemas.openxmlformats.org/drawingml/2006/main" noChangeAspect="1"/>
             </wp:cNvGraphicFramePr>
@@ -25931,7 +27369,7 @@
               <a:graphicData uri="http://schemas.openxmlformats.org/drawingml/2006/picture">
                 <pic:pic xmlns:pic="http://schemas.openxmlformats.org/drawingml/2006/picture">
                   <pic:nvPicPr>
-                    <pic:cNvPr id="22" name="Picture 22"/>
+                    <pic:cNvPr id="24" name="Picture 24"/>
                     <pic:cNvPicPr/>
                   </pic:nvPicPr>
                   <pic:blipFill>
@@ -25971,13 +27409,540 @@
       <w:r>
         <w:rPr>
           <w:rFonts w:ascii="Times New Roman" w:eastAsia="Times New Roman" w:hAnsi="Times New Roman" w:cs="Times New Roman"/>
+          <w:b/>
+          <w:bCs/>
+        </w:rPr>
+        <w:t>Figure 8</w:t>
+      </w:r>
+      <w:r>
+        <w:rPr>
+          <w:rFonts w:ascii="Times New Roman" w:eastAsia="Times New Roman" w:hAnsi="Times New Roman" w:cs="Times New Roman"/>
+        </w:rPr>
+        <w:t>. One</w:t>
+      </w:r>
+      <w:r>
+        <w:rPr>
+          <w:rFonts w:ascii="Times New Roman" w:eastAsia="Times New Roman" w:hAnsi="Times New Roman" w:cs="Times New Roman"/>
+        </w:rPr>
+        <w:t>-</w:t>
+      </w:r>
+      <w:r>
+        <w:rPr>
+          <w:rFonts w:ascii="Times New Roman" w:eastAsia="Times New Roman" w:hAnsi="Times New Roman" w:cs="Times New Roman"/>
+        </w:rPr>
+        <w:t xml:space="preserve">generation </w:t>
+      </w:r>
+      <w:r>
+        <w:rPr>
+          <w:rFonts w:ascii="Times New Roman" w:eastAsia="Times New Roman" w:hAnsi="Times New Roman" w:cs="Times New Roman"/>
+        </w:rPr>
+        <w:t>temporal</w:t>
+      </w:r>
+      <w:r>
+        <w:rPr>
+          <w:rFonts w:ascii="Times New Roman" w:eastAsia="Times New Roman" w:hAnsi="Times New Roman" w:cs="Times New Roman"/>
+        </w:rPr>
+        <w:t xml:space="preserve"> </w:t>
+      </w:r>
+      <m:oMath>
+        <m:sSub>
+          <m:sSubPr>
+            <m:ctrlPr>
+              <w:rPr>
+                <w:rFonts w:ascii="Cambria Math" w:hAnsi="Cambria Math"/>
+                <w:bCs/>
+                <w:iCs/>
+                <w:lang w:val="en"/>
+              </w:rPr>
+            </m:ctrlPr>
+          </m:sSubPr>
+          <m:e>
+            <m:r>
+              <m:rPr>
+                <m:sty m:val="p"/>
+              </m:rPr>
+              <w:rPr>
+                <w:rFonts w:ascii="Cambria Math" w:hAnsi="Cambria Math"/>
+                <w:lang w:val="en"/>
+              </w:rPr>
+              <m:t>N</m:t>
+            </m:r>
+          </m:e>
+          <m:sub>
+            <m:r>
+              <m:rPr>
+                <m:sty m:val="p"/>
+              </m:rPr>
+              <w:rPr>
+                <w:rFonts w:ascii="Cambria Math" w:hAnsi="Cambria Math"/>
+                <w:lang w:val="en"/>
+              </w:rPr>
+              <m:t>e</m:t>
+            </m:r>
+          </m:sub>
+        </m:sSub>
+      </m:oMath>
+      <w:r>
+        <w:rPr>
+          <w:rFonts w:ascii="Times New Roman" w:eastAsia="Times New Roman" w:hAnsi="Times New Roman" w:cs="Times New Roman"/>
+        </w:rPr>
+        <w:t xml:space="preserve"> </w:t>
+      </w:r>
+      <w:r>
+        <w:rPr>
+          <w:rFonts w:ascii="Times New Roman" w:eastAsia="Times New Roman" w:hAnsi="Times New Roman" w:cs="Times New Roman"/>
+        </w:rPr>
+        <w:t>estimates</w:t>
+      </w:r>
+      <w:r>
+        <w:rPr>
+          <w:rFonts w:ascii="Times New Roman" w:eastAsia="Times New Roman" w:hAnsi="Times New Roman" w:cs="Times New Roman"/>
+        </w:rPr>
+        <w:t>––</w:t>
+      </w:r>
+      <w:r>
+        <w:rPr>
+          <w:rFonts w:ascii="Times New Roman" w:eastAsia="Times New Roman" w:hAnsi="Times New Roman" w:cs="Times New Roman"/>
+        </w:rPr>
+        <w:t xml:space="preserve">with high and low </w:t>
+      </w:r>
+      <w:r>
+        <w:rPr>
+          <w:rFonts w:ascii="Times New Roman" w:eastAsia="Times New Roman" w:hAnsi="Times New Roman" w:cs="Times New Roman"/>
+        </w:rPr>
+        <w:t>jackknife</w:t>
+      </w:r>
+      <w:r>
+        <w:rPr>
+          <w:rFonts w:ascii="Times New Roman" w:eastAsia="Times New Roman" w:hAnsi="Times New Roman" w:cs="Times New Roman"/>
+        </w:rPr>
+        <w:t xml:space="preserve"> </w:t>
+      </w:r>
+      <w:r>
+        <w:rPr>
+          <w:rFonts w:ascii="Times New Roman" w:eastAsia="Times New Roman" w:hAnsi="Times New Roman" w:cs="Times New Roman"/>
+        </w:rPr>
+        <w:t>confidence intervals</w:t>
+      </w:r>
+      <w:r>
+        <w:rPr>
+          <w:rFonts w:ascii="Times New Roman" w:eastAsia="Times New Roman" w:hAnsi="Times New Roman" w:cs="Times New Roman"/>
+        </w:rPr>
+        <w:t xml:space="preserve"> of</w:t>
+      </w:r>
+      <w:r>
+        <w:rPr>
+          <w:rFonts w:ascii="Times New Roman" w:eastAsia="Times New Roman" w:hAnsi="Times New Roman" w:cs="Times New Roman"/>
+        </w:rPr>
+        <w:t xml:space="preserve"> the</w:t>
+      </w:r>
+      <w:r>
+        <w:rPr>
+          <w:rFonts w:ascii="Times New Roman" w:eastAsia="Times New Roman" w:hAnsi="Times New Roman" w:cs="Times New Roman"/>
+        </w:rPr>
+        <w:t xml:space="preserve"> </w:t>
+      </w:r>
+      <m:oMath>
+        <m:sSub>
+          <m:sSubPr>
+            <m:ctrlPr>
+              <w:rPr>
+                <w:rFonts w:ascii="Cambria Math" w:hAnsi="Cambria Math"/>
+                <w:bCs/>
+                <w:iCs/>
+                <w:lang w:val="en"/>
+              </w:rPr>
+            </m:ctrlPr>
+          </m:sSubPr>
+          <m:e>
+            <m:r>
+              <m:rPr>
+                <m:sty m:val="p"/>
+              </m:rPr>
+              <w:rPr>
+                <w:rFonts w:ascii="Cambria Math" w:hAnsi="Cambria Math"/>
+                <w:lang w:val="en"/>
+              </w:rPr>
+              <m:t>N</m:t>
+            </m:r>
+          </m:e>
+          <m:sub>
+            <m:r>
+              <m:rPr>
+                <m:sty m:val="p"/>
+              </m:rPr>
+              <w:rPr>
+                <w:rFonts w:ascii="Cambria Math" w:hAnsi="Cambria Math"/>
+                <w:lang w:val="en"/>
+              </w:rPr>
+              <m:t>e</m:t>
+            </m:r>
+          </m:sub>
+        </m:sSub>
+      </m:oMath>
+      <w:r>
+        <w:rPr>
+          <w:rFonts w:ascii="Times New Roman" w:eastAsia="Times New Roman" w:hAnsi="Times New Roman" w:cs="Times New Roman"/>
+        </w:rPr>
+        <w:t xml:space="preserve"> </w:t>
+      </w:r>
+      <w:r>
+        <w:rPr>
+          <w:rFonts w:ascii="Times New Roman" w:eastAsia="Times New Roman" w:hAnsi="Times New Roman" w:cs="Times New Roman"/>
+        </w:rPr>
+        <w:t xml:space="preserve">of wild delta smelt cohorts </w:t>
+      </w:r>
+      <w:r>
+        <w:rPr>
+          <w:rFonts w:ascii="Times New Roman" w:eastAsia="Times New Roman" w:hAnsi="Times New Roman" w:cs="Times New Roman"/>
+        </w:rPr>
+        <w:t xml:space="preserve">from </w:t>
+      </w:r>
+      <w:r>
+        <w:rPr>
+          <w:rFonts w:ascii="Times New Roman" w:eastAsia="Times New Roman" w:hAnsi="Times New Roman" w:cs="Times New Roman"/>
+        </w:rPr>
+        <w:t xml:space="preserve">birth year </w:t>
+      </w:r>
+      <w:r>
+        <w:rPr>
+          <w:rFonts w:ascii="Times New Roman" w:eastAsia="Times New Roman" w:hAnsi="Times New Roman" w:cs="Times New Roman"/>
+        </w:rPr>
+        <w:t>1995 to 2019</w:t>
+      </w:r>
+      <w:r>
+        <w:rPr>
+          <w:rFonts w:ascii="Times New Roman" w:eastAsia="Times New Roman" w:hAnsi="Times New Roman" w:cs="Times New Roman"/>
+        </w:rPr>
+        <w:t xml:space="preserve"> and</w:t>
+      </w:r>
+      <w:r>
+        <w:rPr>
+          <w:rFonts w:ascii="Times New Roman" w:eastAsia="Times New Roman" w:hAnsi="Times New Roman" w:cs="Times New Roman"/>
+        </w:rPr>
+        <w:t xml:space="preserve"> a </w:t>
+      </w:r>
+      <w:proofErr w:type="spellStart"/>
+      <w:r>
+        <w:rPr>
+          <w:rFonts w:ascii="Times New Roman" w:eastAsia="Times New Roman" w:hAnsi="Times New Roman" w:cs="Times New Roman"/>
+        </w:rPr>
+        <w:t>PCrit</w:t>
+      </w:r>
+      <w:proofErr w:type="spellEnd"/>
+      <w:r>
+        <w:rPr>
+          <w:rFonts w:ascii="Times New Roman" w:eastAsia="Times New Roman" w:hAnsi="Times New Roman" w:cs="Times New Roman"/>
+        </w:rPr>
+        <w:t xml:space="preserve"> threshold of 0.05</w:t>
+      </w:r>
+      <w:r>
+        <w:rPr>
+          <w:rFonts w:ascii="Times New Roman" w:eastAsia="Times New Roman" w:hAnsi="Times New Roman" w:cs="Times New Roman"/>
+        </w:rPr>
+        <w:t>. Here we’ve used</w:t>
+      </w:r>
+      <w:r>
+        <w:rPr>
+          <w:rFonts w:ascii="Times New Roman" w:eastAsia="Times New Roman" w:hAnsi="Times New Roman" w:cs="Times New Roman"/>
+        </w:rPr>
+        <w:t xml:space="preserve"> three different </w:t>
+      </w:r>
+      <m:oMath>
+        <m:sSub>
+          <m:sSubPr>
+            <m:ctrlPr>
+              <w:rPr>
+                <w:rFonts w:ascii="Cambria Math" w:hAnsi="Cambria Math"/>
+                <w:bCs/>
+                <w:iCs/>
+                <w:lang w:val="en"/>
+              </w:rPr>
+            </m:ctrlPr>
+          </m:sSubPr>
+          <m:e>
+            <m:r>
+              <m:rPr>
+                <m:sty m:val="p"/>
+              </m:rPr>
+              <w:rPr>
+                <w:rFonts w:ascii="Cambria Math" w:hAnsi="Cambria Math"/>
+                <w:lang w:val="en"/>
+              </w:rPr>
+              <m:t>N</m:t>
+            </m:r>
+          </m:e>
+          <m:sub>
+            <m:r>
+              <m:rPr>
+                <m:sty m:val="p"/>
+              </m:rPr>
+              <w:rPr>
+                <w:rFonts w:ascii="Cambria Math" w:hAnsi="Cambria Math"/>
+                <w:lang w:val="en"/>
+              </w:rPr>
+              <m:t>e</m:t>
+            </m:r>
+          </m:sub>
+        </m:sSub>
+      </m:oMath>
+      <w:r>
+        <w:rPr>
+          <w:rFonts w:ascii="Times New Roman" w:eastAsia="Times New Roman" w:hAnsi="Times New Roman" w:cs="Times New Roman"/>
+        </w:rPr>
+        <w:t xml:space="preserve"> estimators</w:t>
+      </w:r>
+      <w:r>
+        <w:rPr>
+          <w:rFonts w:ascii="Times New Roman" w:eastAsia="Times New Roman" w:hAnsi="Times New Roman" w:cs="Times New Roman"/>
+        </w:rPr>
+        <w:t xml:space="preserve">. A) </w:t>
+      </w:r>
+      <w:proofErr w:type="spellStart"/>
+      <w:r>
+        <w:rPr>
+          <w:rFonts w:ascii="Times New Roman" w:eastAsia="Times New Roman" w:hAnsi="Times New Roman" w:cs="Times New Roman"/>
+        </w:rPr>
+        <w:t>Jorde</w:t>
+      </w:r>
+      <w:proofErr w:type="spellEnd"/>
+      <w:r>
+        <w:rPr>
+          <w:rFonts w:ascii="Times New Roman" w:eastAsia="Times New Roman" w:hAnsi="Times New Roman" w:cs="Times New Roman"/>
+        </w:rPr>
+        <w:t xml:space="preserve"> and Ryman (pink)</w:t>
+      </w:r>
+      <w:r>
+        <w:rPr>
+          <w:rFonts w:ascii="Times New Roman" w:eastAsia="Times New Roman" w:hAnsi="Times New Roman" w:cs="Times New Roman"/>
+        </w:rPr>
+        <w:t>;</w:t>
+      </w:r>
+      <w:r>
+        <w:rPr>
+          <w:rFonts w:ascii="Times New Roman" w:eastAsia="Times New Roman" w:hAnsi="Times New Roman" w:cs="Times New Roman"/>
+        </w:rPr>
+        <w:t xml:space="preserve"> </w:t>
+      </w:r>
+      <w:r>
+        <w:rPr>
+          <w:rFonts w:ascii="Times New Roman" w:eastAsia="Times New Roman" w:hAnsi="Times New Roman" w:cs="Times New Roman"/>
+        </w:rPr>
+        <w:t xml:space="preserve">B) </w:t>
+      </w:r>
+      <w:proofErr w:type="spellStart"/>
+      <w:r>
+        <w:rPr>
+          <w:rFonts w:ascii="Times New Roman" w:eastAsia="Times New Roman" w:hAnsi="Times New Roman" w:cs="Times New Roman"/>
+        </w:rPr>
+        <w:t>Nei</w:t>
+      </w:r>
+      <w:proofErr w:type="spellEnd"/>
+      <w:r>
+        <w:rPr>
+          <w:rFonts w:ascii="Times New Roman" w:eastAsia="Times New Roman" w:hAnsi="Times New Roman" w:cs="Times New Roman"/>
+        </w:rPr>
+        <w:t xml:space="preserve"> and Tajima (green)</w:t>
+      </w:r>
+      <w:r>
+        <w:rPr>
+          <w:rFonts w:ascii="Times New Roman" w:eastAsia="Times New Roman" w:hAnsi="Times New Roman" w:cs="Times New Roman"/>
+        </w:rPr>
+        <w:t>; C)</w:t>
+      </w:r>
+      <w:r>
+        <w:rPr>
+          <w:rFonts w:ascii="Times New Roman" w:eastAsia="Times New Roman" w:hAnsi="Times New Roman" w:cs="Times New Roman"/>
+        </w:rPr>
+        <w:t xml:space="preserve"> Pollak (blue</w:t>
+      </w:r>
+      <w:r>
+        <w:rPr>
+          <w:rFonts w:ascii="Times New Roman" w:eastAsia="Times New Roman" w:hAnsi="Times New Roman" w:cs="Times New Roman"/>
+        </w:rPr>
+        <w:t xml:space="preserve">); D) Average </w:t>
+      </w:r>
+      <m:oMath>
+        <m:sSub>
+          <m:sSubPr>
+            <m:ctrlPr>
+              <w:rPr>
+                <w:rFonts w:ascii="Cambria Math" w:hAnsi="Cambria Math"/>
+                <w:bCs/>
+                <w:iCs/>
+                <w:lang w:val="en"/>
+              </w:rPr>
+            </m:ctrlPr>
+          </m:sSubPr>
+          <m:e>
+            <m:r>
+              <m:rPr>
+                <m:sty m:val="p"/>
+              </m:rPr>
+              <w:rPr>
+                <w:rFonts w:ascii="Cambria Math" w:hAnsi="Cambria Math"/>
+                <w:lang w:val="en"/>
+              </w:rPr>
+              <m:t>N</m:t>
+            </m:r>
+          </m:e>
+          <m:sub>
+            <m:r>
+              <m:rPr>
+                <m:sty m:val="p"/>
+              </m:rPr>
+              <w:rPr>
+                <w:rFonts w:ascii="Cambria Math" w:hAnsi="Cambria Math"/>
+                <w:lang w:val="en"/>
+              </w:rPr>
+              <m:t>e</m:t>
+            </m:r>
+          </m:sub>
+        </m:sSub>
+      </m:oMath>
+      <w:r>
+        <w:rPr>
+          <w:rFonts w:ascii="Times New Roman" w:eastAsia="Times New Roman" w:hAnsi="Times New Roman" w:cs="Times New Roman"/>
+          <w:bCs/>
+          <w:iCs/>
+          <w:lang w:val="en"/>
+        </w:rPr>
+        <w:t xml:space="preserve"> estimates </w:t>
+      </w:r>
+      <w:r>
+        <w:rPr>
+          <w:rFonts w:ascii="Times New Roman" w:eastAsia="Times New Roman" w:hAnsi="Times New Roman" w:cs="Times New Roman"/>
+          <w:bCs/>
+          <w:iCs/>
+          <w:lang w:val="en"/>
+        </w:rPr>
+        <w:t xml:space="preserve">taken from all three methods of estimating one-generation temporal </w:t>
+      </w:r>
+      <m:oMath>
+        <m:sSub>
+          <m:sSubPr>
+            <m:ctrlPr>
+              <w:rPr>
+                <w:rFonts w:ascii="Cambria Math" w:hAnsi="Cambria Math"/>
+                <w:bCs/>
+                <w:iCs/>
+                <w:lang w:val="en"/>
+              </w:rPr>
+            </m:ctrlPr>
+          </m:sSubPr>
+          <m:e>
+            <m:r>
+              <m:rPr>
+                <m:sty m:val="p"/>
+              </m:rPr>
+              <w:rPr>
+                <w:rFonts w:ascii="Cambria Math" w:hAnsi="Cambria Math"/>
+                <w:lang w:val="en"/>
+              </w:rPr>
+              <m:t>N</m:t>
+            </m:r>
+          </m:e>
+          <m:sub>
+            <m:r>
+              <m:rPr>
+                <m:sty m:val="p"/>
+              </m:rPr>
+              <w:rPr>
+                <w:rFonts w:ascii="Cambria Math" w:hAnsi="Cambria Math"/>
+                <w:lang w:val="en"/>
+              </w:rPr>
+              <m:t>e</m:t>
+            </m:r>
+          </m:sub>
+        </m:sSub>
+      </m:oMath>
+      <w:r>
+        <w:rPr>
+          <w:rFonts w:ascii="Times New Roman" w:eastAsia="Times New Roman" w:hAnsi="Times New Roman" w:cs="Times New Roman"/>
+          <w:bCs/>
+          <w:iCs/>
+          <w:lang w:val="en"/>
+        </w:rPr>
+        <w:t xml:space="preserve">. Lower estimates of </w:t>
+      </w:r>
+      <m:oMath>
+        <m:sSub>
+          <m:sSubPr>
+            <m:ctrlPr>
+              <w:rPr>
+                <w:rFonts w:ascii="Cambria Math" w:hAnsi="Cambria Math"/>
+                <w:bCs/>
+                <w:iCs/>
+                <w:lang w:val="en"/>
+              </w:rPr>
+            </m:ctrlPr>
+          </m:sSubPr>
+          <m:e>
+            <m:r>
+              <m:rPr>
+                <m:sty m:val="p"/>
+              </m:rPr>
+              <w:rPr>
+                <w:rFonts w:ascii="Cambria Math" w:hAnsi="Cambria Math"/>
+                <w:lang w:val="en"/>
+              </w:rPr>
+              <m:t>N</m:t>
+            </m:r>
+          </m:e>
+          <m:sub>
+            <m:r>
+              <m:rPr>
+                <m:sty m:val="p"/>
+              </m:rPr>
+              <w:rPr>
+                <w:rFonts w:ascii="Cambria Math" w:hAnsi="Cambria Math"/>
+                <w:lang w:val="en"/>
+              </w:rPr>
+              <m:t>e</m:t>
+            </m:r>
+          </m:sub>
+        </m:sSub>
+      </m:oMath>
+      <w:r>
+        <w:rPr>
+          <w:rFonts w:ascii="Times New Roman" w:eastAsia="Times New Roman" w:hAnsi="Times New Roman" w:cs="Times New Roman"/>
+          <w:bCs/>
+          <w:iCs/>
+          <w:lang w:val="en"/>
+        </w:rPr>
+        <w:t xml:space="preserve"> occur more frequently in more recent years and show narrower confidence intervals.</w:t>
+      </w:r>
+    </w:p>
+    <w:p>
+      <w:pPr>
+        <w:rPr>
+          <w:rFonts w:ascii="Times New Roman" w:eastAsia="Times New Roman" w:hAnsi="Times New Roman" w:cs="Times New Roman"/>
+        </w:rPr>
+      </w:pPr>
+      <w:r>
+        <w:rPr>
+          <w:rFonts w:ascii="Times New Roman" w:eastAsia="Times New Roman" w:hAnsi="Times New Roman" w:cs="Times New Roman"/>
+        </w:rPr>
+        <w:br w:type="page"/>
+      </w:r>
+    </w:p>
+    <w:p>
+      <w:pPr>
+        <w:rPr>
+          <w:rFonts w:ascii="Times New Roman" w:eastAsia="Times New Roman" w:hAnsi="Times New Roman" w:cs="Times New Roman"/>
+        </w:rPr>
+      </w:pPr>
+      <w:r>
+        <w:rPr>
+          <w:rFonts w:ascii="Times New Roman" w:eastAsia="Times New Roman" w:hAnsi="Times New Roman" w:cs="Times New Roman"/>
           <w:noProof/>
         </w:rPr>
+        <w:lastRenderedPageBreak/>
         <w:drawing>
-          <wp:inline distT="0" distB="0" distL="0" distR="0" wp14:anchorId="6FC5D82E" wp14:editId="5B8C1DE5">
-            <wp:extent cx="5943600" cy="3962400"/>
+          <wp:inline distT="0" distB="0" distL="0" distR="0" wp14:anchorId="367E4E05" wp14:editId="7DD40B64">
+            <wp:extent cx="5943600" cy="4754880"/>
             <wp:effectExtent l="0" t="0" r="0" b="0"/>
-            <wp:docPr id="23" name="Picture 23"/>
+            <wp:docPr id="14" name="Picture 14"/>
             <wp:cNvGraphicFramePr>
               <a:graphicFrameLocks xmlns:a="http://schemas.openxmlformats.org/drawingml/2006/main" noChangeAspect="1"/>
             </wp:cNvGraphicFramePr>
@@ -25985,11 +27950,595 @@
               <a:graphicData uri="http://schemas.openxmlformats.org/drawingml/2006/picture">
                 <pic:pic xmlns:pic="http://schemas.openxmlformats.org/drawingml/2006/picture">
                   <pic:nvPicPr>
-                    <pic:cNvPr id="23" name="Picture 23"/>
+                    <pic:cNvPr id="14" name="Picture 14"/>
                     <pic:cNvPicPr/>
                   </pic:nvPicPr>
                   <pic:blipFill>
                     <a:blip r:embed="rId16">
+                      <a:extLst>
+                        <a:ext uri="{28A0092B-C50C-407E-A947-70E740481C1C}">
+                          <a14:useLocalDpi xmlns:a14="http://schemas.microsoft.com/office/drawing/2010/main" val="0"/>
+                        </a:ext>
+                      </a:extLst>
+                    </a:blip>
+                    <a:stretch>
+                      <a:fillRect/>
+                    </a:stretch>
+                  </pic:blipFill>
+                  <pic:spPr>
+                    <a:xfrm>
+                      <a:off x="0" y="0"/>
+                      <a:ext cx="5943600" cy="4754880"/>
+                    </a:xfrm>
+                    <a:prstGeom prst="rect">
+                      <a:avLst/>
+                    </a:prstGeom>
+                  </pic:spPr>
+                </pic:pic>
+              </a:graphicData>
+            </a:graphic>
+          </wp:inline>
+        </w:drawing>
+      </w:r>
+    </w:p>
+    <w:p>
+      <w:pPr>
+        <w:rPr>
+          <w:rFonts w:ascii="Times New Roman" w:eastAsia="Times New Roman" w:hAnsi="Times New Roman" w:cs="Times New Roman"/>
+          <w:bCs/>
+          <w:iCs/>
+          <w:lang w:val="en"/>
+        </w:rPr>
+      </w:pPr>
+      <w:r>
+        <w:rPr>
+          <w:rFonts w:ascii="Times New Roman" w:eastAsia="Times New Roman" w:hAnsi="Times New Roman" w:cs="Times New Roman"/>
+          <w:b/>
+          <w:bCs/>
+        </w:rPr>
+        <w:t>Figure 9.</w:t>
+      </w:r>
+      <w:r>
+        <w:rPr>
+          <w:rFonts w:ascii="Times New Roman" w:eastAsia="Times New Roman" w:hAnsi="Times New Roman" w:cs="Times New Roman"/>
+        </w:rPr>
+        <w:t xml:space="preserve"> All-by-all </w:t>
+      </w:r>
+      <w:r>
+        <w:rPr>
+          <w:rFonts w:ascii="Times New Roman" w:eastAsia="Times New Roman" w:hAnsi="Times New Roman" w:cs="Times New Roman"/>
+        </w:rPr>
+        <w:t xml:space="preserve">generation </w:t>
+      </w:r>
+      <w:r>
+        <w:rPr>
+          <w:rFonts w:ascii="Times New Roman" w:eastAsia="Times New Roman" w:hAnsi="Times New Roman" w:cs="Times New Roman"/>
+        </w:rPr>
+        <w:t xml:space="preserve">scatter plot of temporal </w:t>
+      </w:r>
+      <m:oMath>
+        <m:sSub>
+          <m:sSubPr>
+            <m:ctrlPr>
+              <w:rPr>
+                <w:rFonts w:ascii="Cambria Math" w:hAnsi="Cambria Math"/>
+                <w:bCs/>
+                <w:i/>
+                <w:iCs/>
+                <w:lang w:val="en"/>
+              </w:rPr>
+            </m:ctrlPr>
+          </m:sSubPr>
+          <m:e>
+            <m:r>
+              <w:rPr>
+                <w:rFonts w:ascii="Cambria Math" w:hAnsi="Cambria Math"/>
+                <w:lang w:val="en"/>
+              </w:rPr>
+              <m:t>N</m:t>
+            </m:r>
+          </m:e>
+          <m:sub>
+            <m:r>
+              <w:rPr>
+                <w:rFonts w:ascii="Cambria Math" w:hAnsi="Cambria Math"/>
+                <w:lang w:val="en"/>
+              </w:rPr>
+              <m:t>e</m:t>
+            </m:r>
+          </m:sub>
+        </m:sSub>
+      </m:oMath>
+      <w:r>
+        <w:rPr>
+          <w:rFonts w:ascii="Times New Roman" w:eastAsia="Times New Roman" w:hAnsi="Times New Roman" w:cs="Times New Roman"/>
+          <w:bCs/>
+          <w:iCs/>
+          <w:lang w:val="en"/>
+        </w:rPr>
+        <w:t xml:space="preserve"> </w:t>
+      </w:r>
+      <w:r>
+        <w:rPr>
+          <w:rFonts w:ascii="Times New Roman" w:eastAsia="Times New Roman" w:hAnsi="Times New Roman" w:cs="Times New Roman"/>
+        </w:rPr>
+        <w:t xml:space="preserve">estimates. Points are located at the mean generation of </w:t>
+      </w:r>
+      <m:oMath>
+        <m:sSub>
+          <m:sSubPr>
+            <m:ctrlPr>
+              <w:rPr>
+                <w:rFonts w:ascii="Cambria Math" w:hAnsi="Cambria Math"/>
+                <w:bCs/>
+                <w:i/>
+                <w:iCs/>
+                <w:lang w:val="en"/>
+              </w:rPr>
+            </m:ctrlPr>
+          </m:sSubPr>
+          <m:e>
+            <m:r>
+              <w:rPr>
+                <w:rFonts w:ascii="Cambria Math" w:hAnsi="Cambria Math"/>
+                <w:lang w:val="en"/>
+              </w:rPr>
+              <m:t>g</m:t>
+            </m:r>
+          </m:e>
+          <m:sub>
+            <m:r>
+              <w:rPr>
+                <w:rFonts w:ascii="Cambria Math" w:hAnsi="Cambria Math"/>
+                <w:lang w:val="en"/>
+              </w:rPr>
+              <m:t>1</m:t>
+            </m:r>
+          </m:sub>
+        </m:sSub>
+      </m:oMath>
+      <w:r>
+        <w:rPr>
+          <w:rFonts w:ascii="Times New Roman" w:eastAsia="Times New Roman" w:hAnsi="Times New Roman" w:cs="Times New Roman"/>
+          <w:bCs/>
+          <w:iCs/>
+          <w:lang w:val="en"/>
+        </w:rPr>
+        <w:t xml:space="preserve"> and </w:t>
+      </w:r>
+      <m:oMath>
+        <m:sSub>
+          <m:sSubPr>
+            <m:ctrlPr>
+              <w:rPr>
+                <w:rFonts w:ascii="Cambria Math" w:hAnsi="Cambria Math"/>
+                <w:bCs/>
+                <w:i/>
+                <w:iCs/>
+                <w:lang w:val="en"/>
+              </w:rPr>
+            </m:ctrlPr>
+          </m:sSubPr>
+          <m:e>
+            <m:r>
+              <w:rPr>
+                <w:rFonts w:ascii="Cambria Math" w:hAnsi="Cambria Math"/>
+                <w:lang w:val="en"/>
+              </w:rPr>
+              <m:t>g</m:t>
+            </m:r>
+          </m:e>
+          <m:sub>
+            <m:r>
+              <w:rPr>
+                <w:rFonts w:ascii="Cambria Math" w:hAnsi="Cambria Math"/>
+                <w:lang w:val="en"/>
+              </w:rPr>
+              <m:t>2</m:t>
+            </m:r>
+          </m:sub>
+        </m:sSub>
+      </m:oMath>
+      <w:r>
+        <w:rPr>
+          <w:rFonts w:ascii="Times New Roman" w:eastAsia="Times New Roman" w:hAnsi="Times New Roman" w:cs="Times New Roman"/>
+          <w:bCs/>
+          <w:iCs/>
+          <w:lang w:val="en"/>
+        </w:rPr>
+        <w:t xml:space="preserve">. For </w:t>
+      </w:r>
+      <w:r>
+        <w:rPr>
+          <w:rFonts w:ascii="Times New Roman" w:eastAsia="Times New Roman" w:hAnsi="Times New Roman" w:cs="Times New Roman"/>
+          <w:bCs/>
+          <w:iCs/>
+          <w:lang w:val="en"/>
+        </w:rPr>
+        <w:t>visualization</w:t>
+      </w:r>
+      <w:r>
+        <w:rPr>
+          <w:rFonts w:ascii="Times New Roman" w:eastAsia="Times New Roman" w:hAnsi="Times New Roman" w:cs="Times New Roman"/>
+          <w:bCs/>
+          <w:iCs/>
+          <w:lang w:val="en"/>
+        </w:rPr>
+        <w:t xml:space="preserve"> </w:t>
+      </w:r>
+      <m:oMath>
+        <m:sSub>
+          <m:sSubPr>
+            <m:ctrlPr>
+              <w:rPr>
+                <w:rFonts w:ascii="Cambria Math" w:hAnsi="Cambria Math"/>
+                <w:bCs/>
+                <w:i/>
+                <w:iCs/>
+                <w:lang w:val="en"/>
+              </w:rPr>
+            </m:ctrlPr>
+          </m:sSubPr>
+          <m:e>
+            <m:r>
+              <w:rPr>
+                <w:rFonts w:ascii="Cambria Math" w:hAnsi="Cambria Math"/>
+                <w:lang w:val="en"/>
+              </w:rPr>
+              <m:t>N</m:t>
+            </m:r>
+          </m:e>
+          <m:sub>
+            <m:r>
+              <w:rPr>
+                <w:rFonts w:ascii="Cambria Math" w:hAnsi="Cambria Math"/>
+                <w:lang w:val="en"/>
+              </w:rPr>
+              <m:t>e</m:t>
+            </m:r>
+          </m:sub>
+        </m:sSub>
+      </m:oMath>
+      <w:r>
+        <w:rPr>
+          <w:rFonts w:ascii="Times New Roman" w:eastAsia="Times New Roman" w:hAnsi="Times New Roman" w:cs="Times New Roman"/>
+          <w:bCs/>
+          <w:iCs/>
+          <w:lang w:val="en"/>
+        </w:rPr>
+        <w:t xml:space="preserve"> </w:t>
+      </w:r>
+      <w:r>
+        <w:rPr>
+          <w:rFonts w:ascii="Times New Roman" w:eastAsia="Times New Roman" w:hAnsi="Times New Roman" w:cs="Times New Roman"/>
+          <w:bCs/>
+          <w:iCs/>
+          <w:lang w:val="en"/>
+        </w:rPr>
+        <w:t xml:space="preserve">estimates above 10,000 were given a value of 10,000 and negative </w:t>
+      </w:r>
+      <m:oMath>
+        <m:sSub>
+          <m:sSubPr>
+            <m:ctrlPr>
+              <w:rPr>
+                <w:rFonts w:ascii="Cambria Math" w:hAnsi="Cambria Math"/>
+                <w:bCs/>
+                <w:i/>
+                <w:iCs/>
+                <w:lang w:val="en"/>
+              </w:rPr>
+            </m:ctrlPr>
+          </m:sSubPr>
+          <m:e>
+            <m:r>
+              <w:rPr>
+                <w:rFonts w:ascii="Cambria Math" w:hAnsi="Cambria Math"/>
+                <w:lang w:val="en"/>
+              </w:rPr>
+              <m:t>N</m:t>
+            </m:r>
+          </m:e>
+          <m:sub>
+            <m:r>
+              <w:rPr>
+                <w:rFonts w:ascii="Cambria Math" w:hAnsi="Cambria Math"/>
+                <w:lang w:val="en"/>
+              </w:rPr>
+              <m:t>E</m:t>
+            </m:r>
+          </m:sub>
+        </m:sSub>
+      </m:oMath>
+      <w:r>
+        <w:rPr>
+          <w:rFonts w:ascii="Times New Roman" w:eastAsia="Times New Roman" w:hAnsi="Times New Roman" w:cs="Times New Roman"/>
+          <w:bCs/>
+          <w:iCs/>
+          <w:lang w:val="en"/>
+        </w:rPr>
+        <w:t xml:space="preserve"> </w:t>
+      </w:r>
+      <w:r>
+        <w:rPr>
+          <w:rFonts w:ascii="Times New Roman" w:eastAsia="Times New Roman" w:hAnsi="Times New Roman" w:cs="Times New Roman"/>
+          <w:bCs/>
+          <w:iCs/>
+          <w:lang w:val="en"/>
+        </w:rPr>
+        <w:t xml:space="preserve">estimates, which indicate the true </w:t>
+      </w:r>
+      <m:oMath>
+        <m:sSub>
+          <m:sSubPr>
+            <m:ctrlPr>
+              <w:rPr>
+                <w:rFonts w:ascii="Cambria Math" w:hAnsi="Cambria Math"/>
+                <w:bCs/>
+                <w:i/>
+                <w:iCs/>
+                <w:lang w:val="en"/>
+              </w:rPr>
+            </m:ctrlPr>
+          </m:sSubPr>
+          <m:e>
+            <m:r>
+              <w:rPr>
+                <w:rFonts w:ascii="Cambria Math" w:hAnsi="Cambria Math"/>
+                <w:lang w:val="en"/>
+              </w:rPr>
+              <m:t>N</m:t>
+            </m:r>
+          </m:e>
+          <m:sub>
+            <m:r>
+              <w:rPr>
+                <w:rFonts w:ascii="Cambria Math" w:hAnsi="Cambria Math"/>
+                <w:lang w:val="en"/>
+              </w:rPr>
+              <m:t>e</m:t>
+            </m:r>
+          </m:sub>
+        </m:sSub>
+      </m:oMath>
+      <w:r>
+        <w:rPr>
+          <w:rFonts w:ascii="Times New Roman" w:eastAsia="Times New Roman" w:hAnsi="Times New Roman" w:cs="Times New Roman"/>
+          <w:bCs/>
+          <w:iCs/>
+          <w:lang w:val="en"/>
+        </w:rPr>
+        <w:t xml:space="preserve"> </w:t>
+      </w:r>
+      <w:r>
+        <w:rPr>
+          <w:rFonts w:ascii="Times New Roman" w:eastAsia="Times New Roman" w:hAnsi="Times New Roman" w:cs="Times New Roman"/>
+          <w:bCs/>
+          <w:iCs/>
+          <w:lang w:val="en"/>
+        </w:rPr>
+        <w:t>is too large to be defined</w:t>
+      </w:r>
+      <w:r>
+        <w:rPr>
+          <w:rFonts w:ascii="Times New Roman" w:eastAsia="Times New Roman" w:hAnsi="Times New Roman" w:cs="Times New Roman"/>
+          <w:bCs/>
+          <w:iCs/>
+          <w:lang w:val="en"/>
+        </w:rPr>
+        <w:t xml:space="preserve">, were given a value of 10,300. </w:t>
+      </w:r>
+      <w:r>
+        <w:rPr>
+          <w:rFonts w:ascii="Times New Roman" w:eastAsia="Times New Roman" w:hAnsi="Times New Roman" w:cs="Times New Roman"/>
+          <w:bCs/>
+          <w:iCs/>
+          <w:lang w:val="en"/>
+        </w:rPr>
+        <w:t>Estimations in all three temporal method estimators</w:t>
+      </w:r>
+      <w:r>
+        <w:rPr>
+          <w:rFonts w:ascii="Times New Roman" w:eastAsia="Times New Roman" w:hAnsi="Times New Roman" w:cs="Times New Roman"/>
+          <w:bCs/>
+          <w:iCs/>
+          <w:lang w:val="en"/>
+        </w:rPr>
+        <w:t xml:space="preserve"> (</w:t>
+      </w:r>
+      <w:proofErr w:type="spellStart"/>
+      <w:r>
+        <w:rPr>
+          <w:rFonts w:ascii="Times New Roman" w:eastAsia="Times New Roman" w:hAnsi="Times New Roman" w:cs="Times New Roman"/>
+          <w:bCs/>
+          <w:iCs/>
+          <w:lang w:val="en"/>
+        </w:rPr>
+        <w:t>Jorde</w:t>
+      </w:r>
+      <w:proofErr w:type="spellEnd"/>
+      <w:r>
+        <w:rPr>
+          <w:rFonts w:ascii="Times New Roman" w:eastAsia="Times New Roman" w:hAnsi="Times New Roman" w:cs="Times New Roman"/>
+          <w:bCs/>
+          <w:iCs/>
+          <w:lang w:val="en"/>
+        </w:rPr>
+        <w:t xml:space="preserve"> &amp; Ryman, </w:t>
+      </w:r>
+      <w:proofErr w:type="spellStart"/>
+      <w:r>
+        <w:rPr>
+          <w:rFonts w:ascii="Times New Roman" w:eastAsia="Times New Roman" w:hAnsi="Times New Roman" w:cs="Times New Roman"/>
+          <w:bCs/>
+          <w:iCs/>
+          <w:lang w:val="en"/>
+        </w:rPr>
+        <w:t>Nei</w:t>
+      </w:r>
+      <w:proofErr w:type="spellEnd"/>
+      <w:r>
+        <w:rPr>
+          <w:rFonts w:ascii="Times New Roman" w:eastAsia="Times New Roman" w:hAnsi="Times New Roman" w:cs="Times New Roman"/>
+          <w:bCs/>
+          <w:iCs/>
+          <w:lang w:val="en"/>
+        </w:rPr>
+        <w:t xml:space="preserve"> &amp; Tajima, and Pollak) </w:t>
+      </w:r>
+      <w:r>
+        <w:rPr>
+          <w:rFonts w:ascii="Times New Roman" w:eastAsia="Times New Roman" w:hAnsi="Times New Roman" w:cs="Times New Roman"/>
+          <w:bCs/>
+          <w:iCs/>
+          <w:lang w:val="en"/>
+        </w:rPr>
+        <w:t xml:space="preserve">show a broad decline in </w:t>
+      </w:r>
+      <m:oMath>
+        <m:sSub>
+          <m:sSubPr>
+            <m:ctrlPr>
+              <w:rPr>
+                <w:rFonts w:ascii="Cambria Math" w:hAnsi="Cambria Math"/>
+                <w:bCs/>
+                <w:i/>
+                <w:iCs/>
+                <w:lang w:val="en"/>
+              </w:rPr>
+            </m:ctrlPr>
+          </m:sSubPr>
+          <m:e>
+            <m:r>
+              <w:rPr>
+                <w:rFonts w:ascii="Cambria Math" w:hAnsi="Cambria Math"/>
+                <w:lang w:val="en"/>
+              </w:rPr>
+              <m:t>N</m:t>
+            </m:r>
+          </m:e>
+          <m:sub>
+            <m:r>
+              <w:rPr>
+                <w:rFonts w:ascii="Cambria Math" w:hAnsi="Cambria Math"/>
+                <w:lang w:val="en"/>
+              </w:rPr>
+              <m:t>e</m:t>
+            </m:r>
+          </m:sub>
+        </m:sSub>
+      </m:oMath>
+      <w:r>
+        <w:rPr>
+          <w:rFonts w:ascii="Times New Roman" w:eastAsia="Times New Roman" w:hAnsi="Times New Roman" w:cs="Times New Roman"/>
+          <w:bCs/>
+          <w:iCs/>
+          <w:lang w:val="en"/>
+        </w:rPr>
+        <w:t xml:space="preserve"> estimates in more recent generations. This is exhibited by </w:t>
+      </w:r>
+      <w:r>
+        <w:rPr>
+          <w:rFonts w:ascii="Times New Roman" w:eastAsia="Times New Roman" w:hAnsi="Times New Roman" w:cs="Times New Roman"/>
+          <w:bCs/>
+          <w:iCs/>
+          <w:lang w:val="en"/>
+        </w:rPr>
+        <w:t>an observed</w:t>
+      </w:r>
+      <w:r>
+        <w:rPr>
+          <w:rFonts w:ascii="Times New Roman" w:eastAsia="Times New Roman" w:hAnsi="Times New Roman" w:cs="Times New Roman"/>
+          <w:bCs/>
+          <w:iCs/>
+          <w:lang w:val="en"/>
+        </w:rPr>
+        <w:t xml:space="preserve"> decrease in the number of estimates above </w:t>
+      </w:r>
+      <w:proofErr w:type="gramStart"/>
+      <w:r>
+        <w:rPr>
+          <w:rFonts w:ascii="Times New Roman" w:eastAsia="Times New Roman" w:hAnsi="Times New Roman" w:cs="Times New Roman"/>
+          <w:bCs/>
+          <w:iCs/>
+          <w:lang w:val="en"/>
+        </w:rPr>
+        <w:t>10,000</w:t>
+      </w:r>
+      <w:r>
+        <w:rPr>
+          <w:rFonts w:ascii="Times New Roman" w:eastAsia="Times New Roman" w:hAnsi="Times New Roman" w:cs="Times New Roman"/>
+          <w:bCs/>
+          <w:iCs/>
+          <w:lang w:val="en"/>
+        </w:rPr>
+        <w:t>, and</w:t>
+      </w:r>
+      <w:proofErr w:type="gramEnd"/>
+      <w:r>
+        <w:rPr>
+          <w:rFonts w:ascii="Times New Roman" w:eastAsia="Times New Roman" w:hAnsi="Times New Roman" w:cs="Times New Roman"/>
+          <w:bCs/>
+          <w:iCs/>
+          <w:lang w:val="en"/>
+        </w:rPr>
+        <w:t xml:space="preserve"> decrease in the number of negative estimates in more recent generations.</w:t>
+      </w:r>
+    </w:p>
+    <w:p>
+      <w:pPr>
+        <w:rPr>
+          <w:rFonts w:ascii="Times New Roman" w:eastAsia="Times New Roman" w:hAnsi="Times New Roman" w:cs="Times New Roman"/>
+          <w:bCs/>
+          <w:iCs/>
+          <w:lang w:val="en"/>
+        </w:rPr>
+      </w:pPr>
+      <w:r>
+        <w:rPr>
+          <w:rFonts w:ascii="Times New Roman" w:eastAsia="Times New Roman" w:hAnsi="Times New Roman" w:cs="Times New Roman"/>
+          <w:bCs/>
+          <w:iCs/>
+          <w:lang w:val="en"/>
+        </w:rPr>
+        <w:br w:type="page"/>
+      </w:r>
+    </w:p>
+    <w:p>
+      <w:pPr>
+        <w:rPr>
+          <w:rFonts w:ascii="Times New Roman" w:eastAsia="Times New Roman" w:hAnsi="Times New Roman" w:cs="Times New Roman"/>
+          <w:bCs/>
+          <w:iCs/>
+          <w:lang w:val="en"/>
+        </w:rPr>
+      </w:pPr>
+      <w:r>
+        <w:rPr>
+          <w:rFonts w:ascii="Times New Roman" w:eastAsia="Times New Roman" w:hAnsi="Times New Roman" w:cs="Times New Roman"/>
+          <w:bCs/>
+          <w:iCs/>
+          <w:noProof/>
+          <w:lang w:val="en"/>
+        </w:rPr>
+        <w:lastRenderedPageBreak/>
+        <w:drawing>
+          <wp:inline distT="0" distB="0" distL="0" distR="0" wp14:anchorId="6F39ADE5" wp14:editId="50456240">
+            <wp:extent cx="5943600" cy="3962400"/>
+            <wp:effectExtent l="0" t="0" r="0" b="0"/>
+            <wp:docPr id="19" name="Picture 19"/>
+            <wp:cNvGraphicFramePr>
+              <a:graphicFrameLocks xmlns:a="http://schemas.openxmlformats.org/drawingml/2006/main" noChangeAspect="1"/>
+            </wp:cNvGraphicFramePr>
+            <a:graphic xmlns:a="http://schemas.openxmlformats.org/drawingml/2006/main">
+              <a:graphicData uri="http://schemas.openxmlformats.org/drawingml/2006/picture">
+                <pic:pic xmlns:pic="http://schemas.openxmlformats.org/drawingml/2006/picture">
+                  <pic:nvPicPr>
+                    <pic:cNvPr id="19" name="Picture 19"/>
+                    <pic:cNvPicPr/>
+                  </pic:nvPicPr>
+                  <pic:blipFill>
+                    <a:blip r:embed="rId17">
                       <a:extLst>
                         <a:ext uri="{28A0092B-C50C-407E-A947-70E740481C1C}">
                           <a14:useLocalDpi xmlns:a14="http://schemas.microsoft.com/office/drawing/2010/main" val="0"/>
@@ -26022,22 +28571,13 @@
           <w:rFonts w:ascii="Times New Roman" w:eastAsia="Times New Roman" w:hAnsi="Times New Roman" w:cs="Times New Roman"/>
         </w:rPr>
       </w:pPr>
-      <w:commentRangeStart w:id="5"/>
       <w:r>
         <w:rPr>
           <w:rFonts w:ascii="Times New Roman" w:eastAsia="Times New Roman" w:hAnsi="Times New Roman" w:cs="Times New Roman"/>
           <w:b/>
           <w:bCs/>
         </w:rPr>
-        <w:lastRenderedPageBreak/>
         <w:t xml:space="preserve">Figure </w:t>
-      </w:r>
-      <w:commentRangeEnd w:id="5"/>
-      <w:r>
-        <w:rPr>
-          <w:rStyle w:val="CommentReference"/>
-        </w:rPr>
-        <w:commentReference w:id="5"/>
       </w:r>
       <w:r>
         <w:rPr>
@@ -26045,332 +28585,28 @@
           <w:b/>
           <w:bCs/>
         </w:rPr>
-        <w:t>8</w:t>
-      </w:r>
-      <w:r>
-        <w:rPr>
-          <w:rFonts w:ascii="Times New Roman" w:eastAsia="Times New Roman" w:hAnsi="Times New Roman" w:cs="Times New Roman"/>
-        </w:rPr>
-        <w:t>. One</w:t>
-      </w:r>
-      <w:r>
-        <w:rPr>
-          <w:rFonts w:ascii="Times New Roman" w:eastAsia="Times New Roman" w:hAnsi="Times New Roman" w:cs="Times New Roman"/>
-        </w:rPr>
-        <w:t>-</w:t>
-      </w:r>
-      <w:r>
-        <w:rPr>
-          <w:rFonts w:ascii="Times New Roman" w:eastAsia="Times New Roman" w:hAnsi="Times New Roman" w:cs="Times New Roman"/>
-        </w:rPr>
-        <w:t xml:space="preserve">generation </w:t>
-      </w:r>
-      <w:r>
-        <w:rPr>
-          <w:rFonts w:ascii="Times New Roman" w:eastAsia="Times New Roman" w:hAnsi="Times New Roman" w:cs="Times New Roman"/>
-        </w:rPr>
-        <w:t xml:space="preserve">temporal </w:t>
-      </w:r>
-      <w:r>
-        <w:rPr>
-          <w:rFonts w:ascii="Times New Roman" w:eastAsia="Times New Roman" w:hAnsi="Times New Roman" w:cs="Times New Roman"/>
-        </w:rPr>
-        <w:t>estimates</w:t>
-      </w:r>
-      <w:r>
-        <w:rPr>
-          <w:rFonts w:ascii="Times New Roman" w:eastAsia="Times New Roman" w:hAnsi="Times New Roman" w:cs="Times New Roman"/>
-        </w:rPr>
-        <w:t>––</w:t>
-      </w:r>
-      <w:r>
-        <w:rPr>
-          <w:rFonts w:ascii="Times New Roman" w:eastAsia="Times New Roman" w:hAnsi="Times New Roman" w:cs="Times New Roman"/>
-        </w:rPr>
-        <w:t xml:space="preserve">with high and low </w:t>
-      </w:r>
-      <w:r>
-        <w:rPr>
-          <w:rFonts w:ascii="Times New Roman" w:eastAsia="Times New Roman" w:hAnsi="Times New Roman" w:cs="Times New Roman"/>
-        </w:rPr>
-        <w:t xml:space="preserve">parametric </w:t>
-      </w:r>
-      <w:r>
-        <w:rPr>
-          <w:rFonts w:ascii="Times New Roman" w:eastAsia="Times New Roman" w:hAnsi="Times New Roman" w:cs="Times New Roman"/>
-        </w:rPr>
-        <w:t>confidence intervals</w:t>
-      </w:r>
-      <w:r>
-        <w:rPr>
-          <w:rFonts w:ascii="Times New Roman" w:eastAsia="Times New Roman" w:hAnsi="Times New Roman" w:cs="Times New Roman"/>
-        </w:rPr>
-        <w:t xml:space="preserve"> of</w:t>
-      </w:r>
-      <w:r>
-        <w:rPr>
-          <w:rFonts w:ascii="Times New Roman" w:eastAsia="Times New Roman" w:hAnsi="Times New Roman" w:cs="Times New Roman"/>
-        </w:rPr>
-        <w:t xml:space="preserve"> the</w:t>
-      </w:r>
-      <w:r>
-        <w:rPr>
-          <w:rFonts w:ascii="Times New Roman" w:eastAsia="Times New Roman" w:hAnsi="Times New Roman" w:cs="Times New Roman"/>
-        </w:rPr>
-        <w:t xml:space="preserve"> </w:t>
-      </w:r>
-      <m:oMath>
-        <m:sSub>
-          <m:sSubPr>
-            <m:ctrlPr>
-              <w:rPr>
-                <w:rFonts w:ascii="Cambria Math" w:hAnsi="Cambria Math"/>
-                <w:bCs/>
-                <w:iCs/>
-                <w:lang w:val="en"/>
-              </w:rPr>
-            </m:ctrlPr>
-          </m:sSubPr>
-          <m:e>
-            <m:r>
-              <m:rPr>
-                <m:sty m:val="p"/>
-              </m:rPr>
-              <w:rPr>
-                <w:rFonts w:ascii="Cambria Math" w:hAnsi="Cambria Math"/>
-                <w:lang w:val="en"/>
-              </w:rPr>
-              <m:t>N</m:t>
-            </m:r>
-          </m:e>
-          <m:sub>
-            <m:r>
-              <m:rPr>
-                <m:sty m:val="p"/>
-              </m:rPr>
-              <w:rPr>
-                <w:rFonts w:ascii="Cambria Math" w:hAnsi="Cambria Math"/>
-                <w:lang w:val="en"/>
-              </w:rPr>
-              <m:t>e</m:t>
-            </m:r>
-          </m:sub>
-        </m:sSub>
-      </m:oMath>
-      <w:r>
-        <w:rPr>
-          <w:rFonts w:ascii="Times New Roman" w:eastAsia="Times New Roman" w:hAnsi="Times New Roman" w:cs="Times New Roman"/>
-        </w:rPr>
-        <w:t xml:space="preserve"> </w:t>
-      </w:r>
-      <w:r>
-        <w:rPr>
-          <w:rFonts w:ascii="Times New Roman" w:eastAsia="Times New Roman" w:hAnsi="Times New Roman" w:cs="Times New Roman"/>
-        </w:rPr>
-        <w:t xml:space="preserve">of wild delta smelt cohorts </w:t>
-      </w:r>
-      <w:r>
-        <w:rPr>
-          <w:rFonts w:ascii="Times New Roman" w:eastAsia="Times New Roman" w:hAnsi="Times New Roman" w:cs="Times New Roman"/>
-        </w:rPr>
-        <w:t xml:space="preserve">from </w:t>
-      </w:r>
-      <w:r>
-        <w:rPr>
-          <w:rFonts w:ascii="Times New Roman" w:eastAsia="Times New Roman" w:hAnsi="Times New Roman" w:cs="Times New Roman"/>
-        </w:rPr>
-        <w:t xml:space="preserve">birth year </w:t>
-      </w:r>
-      <w:r>
-        <w:rPr>
-          <w:rFonts w:ascii="Times New Roman" w:eastAsia="Times New Roman" w:hAnsi="Times New Roman" w:cs="Times New Roman"/>
-        </w:rPr>
-        <w:t>1995 to 2019</w:t>
-      </w:r>
-      <w:r>
-        <w:rPr>
-          <w:rFonts w:ascii="Times New Roman" w:eastAsia="Times New Roman" w:hAnsi="Times New Roman" w:cs="Times New Roman"/>
-        </w:rPr>
-        <w:t xml:space="preserve"> and a </w:t>
-      </w:r>
-      <w:proofErr w:type="spellStart"/>
-      <w:r>
-        <w:rPr>
-          <w:rFonts w:ascii="Times New Roman" w:eastAsia="Times New Roman" w:hAnsi="Times New Roman" w:cs="Times New Roman"/>
-        </w:rPr>
-        <w:t>PCrit</w:t>
-      </w:r>
-      <w:proofErr w:type="spellEnd"/>
-      <w:r>
-        <w:rPr>
-          <w:rFonts w:ascii="Times New Roman" w:eastAsia="Times New Roman" w:hAnsi="Times New Roman" w:cs="Times New Roman"/>
-        </w:rPr>
-        <w:t xml:space="preserve"> threshold of 0.05</w:t>
-      </w:r>
-      <w:r>
-        <w:rPr>
-          <w:rFonts w:ascii="Times New Roman" w:eastAsia="Times New Roman" w:hAnsi="Times New Roman" w:cs="Times New Roman"/>
-        </w:rPr>
-        <w:t>––</w:t>
-      </w:r>
-      <w:r>
-        <w:rPr>
-          <w:rFonts w:ascii="Times New Roman" w:eastAsia="Times New Roman" w:hAnsi="Times New Roman" w:cs="Times New Roman"/>
-        </w:rPr>
-        <w:t xml:space="preserve">using three different </w:t>
-      </w:r>
-      <m:oMath>
-        <m:sSub>
-          <m:sSubPr>
-            <m:ctrlPr>
-              <w:rPr>
-                <w:rFonts w:ascii="Cambria Math" w:hAnsi="Cambria Math"/>
-                <w:bCs/>
-                <w:iCs/>
-                <w:lang w:val="en"/>
-              </w:rPr>
-            </m:ctrlPr>
-          </m:sSubPr>
-          <m:e>
-            <m:r>
-              <m:rPr>
-                <m:sty m:val="p"/>
-              </m:rPr>
-              <w:rPr>
-                <w:rFonts w:ascii="Cambria Math" w:hAnsi="Cambria Math"/>
-                <w:lang w:val="en"/>
-              </w:rPr>
-              <m:t>N</m:t>
-            </m:r>
-          </m:e>
-          <m:sub>
-            <m:r>
-              <m:rPr>
-                <m:sty m:val="p"/>
-              </m:rPr>
-              <w:rPr>
-                <w:rFonts w:ascii="Cambria Math" w:hAnsi="Cambria Math"/>
-                <w:lang w:val="en"/>
-              </w:rPr>
-              <m:t>e</m:t>
-            </m:r>
-          </m:sub>
-        </m:sSub>
-      </m:oMath>
-      <w:r>
-        <w:rPr>
-          <w:rFonts w:ascii="Times New Roman" w:eastAsia="Times New Roman" w:hAnsi="Times New Roman" w:cs="Times New Roman"/>
-        </w:rPr>
-        <w:t xml:space="preserve"> estimators</w:t>
-      </w:r>
-      <w:r>
-        <w:rPr>
-          <w:rFonts w:ascii="Times New Roman" w:eastAsia="Times New Roman" w:hAnsi="Times New Roman" w:cs="Times New Roman"/>
-        </w:rPr>
-        <w:t xml:space="preserve">. A) </w:t>
-      </w:r>
-      <w:proofErr w:type="spellStart"/>
-      <w:r>
-        <w:rPr>
-          <w:rFonts w:ascii="Times New Roman" w:eastAsia="Times New Roman" w:hAnsi="Times New Roman" w:cs="Times New Roman"/>
-        </w:rPr>
-        <w:t>Jorde</w:t>
-      </w:r>
-      <w:proofErr w:type="spellEnd"/>
-      <w:r>
-        <w:rPr>
-          <w:rFonts w:ascii="Times New Roman" w:eastAsia="Times New Roman" w:hAnsi="Times New Roman" w:cs="Times New Roman"/>
-        </w:rPr>
-        <w:t xml:space="preserve"> and Ryman (pink)</w:t>
-      </w:r>
-      <w:r>
-        <w:rPr>
-          <w:rFonts w:ascii="Times New Roman" w:eastAsia="Times New Roman" w:hAnsi="Times New Roman" w:cs="Times New Roman"/>
-        </w:rPr>
-        <w:t>;</w:t>
-      </w:r>
-      <w:r>
-        <w:rPr>
-          <w:rFonts w:ascii="Times New Roman" w:eastAsia="Times New Roman" w:hAnsi="Times New Roman" w:cs="Times New Roman"/>
-        </w:rPr>
-        <w:t xml:space="preserve"> </w:t>
-      </w:r>
-      <w:r>
-        <w:rPr>
-          <w:rFonts w:ascii="Times New Roman" w:eastAsia="Times New Roman" w:hAnsi="Times New Roman" w:cs="Times New Roman"/>
-        </w:rPr>
-        <w:t xml:space="preserve">B) </w:t>
-      </w:r>
-      <w:proofErr w:type="spellStart"/>
-      <w:r>
-        <w:rPr>
-          <w:rFonts w:ascii="Times New Roman" w:eastAsia="Times New Roman" w:hAnsi="Times New Roman" w:cs="Times New Roman"/>
-        </w:rPr>
-        <w:t>Nei</w:t>
-      </w:r>
-      <w:proofErr w:type="spellEnd"/>
-      <w:r>
-        <w:rPr>
-          <w:rFonts w:ascii="Times New Roman" w:eastAsia="Times New Roman" w:hAnsi="Times New Roman" w:cs="Times New Roman"/>
-        </w:rPr>
-        <w:t xml:space="preserve"> and Tajima (green)</w:t>
-      </w:r>
-      <w:r>
-        <w:rPr>
-          <w:rFonts w:ascii="Times New Roman" w:eastAsia="Times New Roman" w:hAnsi="Times New Roman" w:cs="Times New Roman"/>
-        </w:rPr>
-        <w:t>; C)</w:t>
-      </w:r>
-      <w:r>
-        <w:rPr>
-          <w:rFonts w:ascii="Times New Roman" w:eastAsia="Times New Roman" w:hAnsi="Times New Roman" w:cs="Times New Roman"/>
-        </w:rPr>
-        <w:t xml:space="preserve"> Pollak (blue</w:t>
-      </w:r>
-      <w:r>
-        <w:rPr>
-          <w:rFonts w:ascii="Times New Roman" w:eastAsia="Times New Roman" w:hAnsi="Times New Roman" w:cs="Times New Roman"/>
-        </w:rPr>
-        <w:t xml:space="preserve">); D) Average </w:t>
-      </w:r>
-      <m:oMath>
-        <m:sSub>
-          <m:sSubPr>
-            <m:ctrlPr>
-              <w:rPr>
-                <w:rFonts w:ascii="Cambria Math" w:hAnsi="Cambria Math"/>
-                <w:bCs/>
-                <w:iCs/>
-                <w:lang w:val="en"/>
-              </w:rPr>
-            </m:ctrlPr>
-          </m:sSubPr>
-          <m:e>
-            <m:r>
-              <m:rPr>
-                <m:sty m:val="p"/>
-              </m:rPr>
-              <w:rPr>
-                <w:rFonts w:ascii="Cambria Math" w:hAnsi="Cambria Math"/>
-                <w:lang w:val="en"/>
-              </w:rPr>
-              <m:t>N</m:t>
-            </m:r>
-          </m:e>
-          <m:sub>
-            <m:r>
-              <m:rPr>
-                <m:sty m:val="p"/>
-              </m:rPr>
-              <w:rPr>
-                <w:rFonts w:ascii="Cambria Math" w:hAnsi="Cambria Math"/>
-                <w:lang w:val="en"/>
-              </w:rPr>
-              <m:t>e</m:t>
-            </m:r>
-          </m:sub>
-        </m:sSub>
-      </m:oMath>
+        <w:t>10</w:t>
+      </w:r>
+      <w:r>
+        <w:rPr>
+          <w:rFonts w:ascii="Times New Roman" w:eastAsia="Times New Roman" w:hAnsi="Times New Roman" w:cs="Times New Roman"/>
+          <w:b/>
+          <w:bCs/>
+        </w:rPr>
+        <w:t>.</w:t>
+      </w:r>
+      <w:r>
+        <w:rPr>
+          <w:rFonts w:ascii="Times New Roman" w:eastAsia="Times New Roman" w:hAnsi="Times New Roman" w:cs="Times New Roman"/>
+        </w:rPr>
+        <w:t xml:space="preserve"> Per site genetic diversity (theta)</w:t>
+      </w:r>
+      <w:r>
+        <w:rPr>
+          <w:rFonts w:ascii="Times New Roman" w:eastAsia="Times New Roman" w:hAnsi="Times New Roman" w:cs="Times New Roman"/>
+        </w:rPr>
+        <w:t xml:space="preserve"> for birth years from 1995 to 2020 estimated for </w:t>
+      </w:r>
       <w:r>
         <w:rPr>
           <w:rFonts w:ascii="Times New Roman" w:eastAsia="Times New Roman" w:hAnsi="Times New Roman" w:cs="Times New Roman"/>
@@ -26378,7 +28614,7 @@
           <w:iCs/>
           <w:lang w:val="en"/>
         </w:rPr>
-        <w:t xml:space="preserve"> estimates </w:t>
+        <w:t>the normalized number of segregating sites (</w:t>
       </w:r>
       <w:r>
         <w:rPr>
@@ -26387,832 +28623,7 @@
           <w:iCs/>
           <w:lang w:val="en"/>
         </w:rPr>
-        <w:t xml:space="preserve">taken from all three methods of estimating one-generation temporal </w:t>
-      </w:r>
-      <m:oMath>
-        <m:sSub>
-          <m:sSubPr>
-            <m:ctrlPr>
-              <w:rPr>
-                <w:rFonts w:ascii="Cambria Math" w:hAnsi="Cambria Math"/>
-                <w:bCs/>
-                <w:iCs/>
-                <w:lang w:val="en"/>
-              </w:rPr>
-            </m:ctrlPr>
-          </m:sSubPr>
-          <m:e>
-            <m:r>
-              <m:rPr>
-                <m:sty m:val="p"/>
-              </m:rPr>
-              <w:rPr>
-                <w:rFonts w:ascii="Cambria Math" w:hAnsi="Cambria Math"/>
-                <w:lang w:val="en"/>
-              </w:rPr>
-              <m:t>N</m:t>
-            </m:r>
-          </m:e>
-          <m:sub>
-            <m:r>
-              <m:rPr>
-                <m:sty m:val="p"/>
-              </m:rPr>
-              <w:rPr>
-                <w:rFonts w:ascii="Cambria Math" w:hAnsi="Cambria Math"/>
-                <w:lang w:val="en"/>
-              </w:rPr>
-              <m:t>e</m:t>
-            </m:r>
-          </m:sub>
-        </m:sSub>
-      </m:oMath>
-      <w:r>
-        <w:rPr>
-          <w:rFonts w:ascii="Times New Roman" w:eastAsia="Times New Roman" w:hAnsi="Times New Roman" w:cs="Times New Roman"/>
-          <w:bCs/>
-          <w:iCs/>
-          <w:lang w:val="en"/>
-        </w:rPr>
-        <w:t xml:space="preserve">. Lower estimates of </w:t>
-      </w:r>
-      <m:oMath>
-        <m:sSub>
-          <m:sSubPr>
-            <m:ctrlPr>
-              <w:rPr>
-                <w:rFonts w:ascii="Cambria Math" w:hAnsi="Cambria Math"/>
-                <w:bCs/>
-                <w:iCs/>
-                <w:lang w:val="en"/>
-              </w:rPr>
-            </m:ctrlPr>
-          </m:sSubPr>
-          <m:e>
-            <m:r>
-              <m:rPr>
-                <m:sty m:val="p"/>
-              </m:rPr>
-              <w:rPr>
-                <w:rFonts w:ascii="Cambria Math" w:hAnsi="Cambria Math"/>
-                <w:lang w:val="en"/>
-              </w:rPr>
-              <m:t>N</m:t>
-            </m:r>
-          </m:e>
-          <m:sub>
-            <m:r>
-              <m:rPr>
-                <m:sty m:val="p"/>
-              </m:rPr>
-              <w:rPr>
-                <w:rFonts w:ascii="Cambria Math" w:hAnsi="Cambria Math"/>
-                <w:lang w:val="en"/>
-              </w:rPr>
-              <m:t>e</m:t>
-            </m:r>
-          </m:sub>
-        </m:sSub>
-      </m:oMath>
-      <w:r>
-        <w:rPr>
-          <w:rFonts w:ascii="Times New Roman" w:eastAsia="Times New Roman" w:hAnsi="Times New Roman" w:cs="Times New Roman"/>
-          <w:bCs/>
-          <w:iCs/>
-          <w:lang w:val="en"/>
-        </w:rPr>
-        <w:t xml:space="preserve"> occur more frequently in more recent years and show narrower confidence intervals.</w:t>
-      </w:r>
-    </w:p>
-    <w:p>
-      <w:pPr>
-        <w:rPr>
-          <w:rFonts w:ascii="Times New Roman" w:eastAsia="Times New Roman" w:hAnsi="Times New Roman" w:cs="Times New Roman"/>
-        </w:rPr>
-      </w:pPr>
-      <w:r>
-        <w:rPr>
-          <w:rFonts w:ascii="Times New Roman" w:eastAsia="Times New Roman" w:hAnsi="Times New Roman" w:cs="Times New Roman"/>
-        </w:rPr>
-        <w:br w:type="page"/>
-      </w:r>
-    </w:p>
-    <w:p>
-      <w:pPr>
-        <w:rPr>
-          <w:rFonts w:ascii="Times New Roman" w:eastAsia="Times New Roman" w:hAnsi="Times New Roman" w:cs="Times New Roman"/>
-        </w:rPr>
-      </w:pPr>
-      <w:r>
-        <w:rPr>
-          <w:rFonts w:ascii="Times New Roman" w:eastAsia="Times New Roman" w:hAnsi="Times New Roman" w:cs="Times New Roman"/>
-          <w:noProof/>
-        </w:rPr>
-        <w:lastRenderedPageBreak/>
-        <w:drawing>
-          <wp:inline distT="0" distB="0" distL="0" distR="0" wp14:anchorId="367E4E05" wp14:editId="7DD40B64">
-            <wp:extent cx="5943600" cy="4754880"/>
-            <wp:effectExtent l="0" t="0" r="0" b="0"/>
-            <wp:docPr id="14" name="Picture 14"/>
-            <wp:cNvGraphicFramePr>
-              <a:graphicFrameLocks xmlns:a="http://schemas.openxmlformats.org/drawingml/2006/main" noChangeAspect="1"/>
-            </wp:cNvGraphicFramePr>
-            <a:graphic xmlns:a="http://schemas.openxmlformats.org/drawingml/2006/main">
-              <a:graphicData uri="http://schemas.openxmlformats.org/drawingml/2006/picture">
-                <pic:pic xmlns:pic="http://schemas.openxmlformats.org/drawingml/2006/picture">
-                  <pic:nvPicPr>
-                    <pic:cNvPr id="14" name="Picture 14"/>
-                    <pic:cNvPicPr/>
-                  </pic:nvPicPr>
-                  <pic:blipFill>
-                    <a:blip r:embed="rId17">
-                      <a:extLst>
-                        <a:ext uri="{28A0092B-C50C-407E-A947-70E740481C1C}">
-                          <a14:useLocalDpi xmlns:a14="http://schemas.microsoft.com/office/drawing/2010/main" val="0"/>
-                        </a:ext>
-                      </a:extLst>
-                    </a:blip>
-                    <a:stretch>
-                      <a:fillRect/>
-                    </a:stretch>
-                  </pic:blipFill>
-                  <pic:spPr>
-                    <a:xfrm>
-                      <a:off x="0" y="0"/>
-                      <a:ext cx="5943600" cy="4754880"/>
-                    </a:xfrm>
-                    <a:prstGeom prst="rect">
-                      <a:avLst/>
-                    </a:prstGeom>
-                  </pic:spPr>
-                </pic:pic>
-              </a:graphicData>
-            </a:graphic>
-          </wp:inline>
-        </w:drawing>
-      </w:r>
-    </w:p>
-    <w:p>
-      <w:pPr>
-        <w:rPr>
-          <w:rFonts w:ascii="Times New Roman" w:eastAsia="Times New Roman" w:hAnsi="Times New Roman" w:cs="Times New Roman"/>
-          <w:bCs/>
-          <w:iCs/>
-          <w:lang w:val="en"/>
-        </w:rPr>
-      </w:pPr>
-      <w:r>
-        <w:rPr>
-          <w:rFonts w:ascii="Times New Roman" w:eastAsia="Times New Roman" w:hAnsi="Times New Roman" w:cs="Times New Roman"/>
-          <w:b/>
-          <w:bCs/>
-        </w:rPr>
-        <w:t>Figure 9.</w:t>
-      </w:r>
-      <w:r>
-        <w:rPr>
-          <w:rFonts w:ascii="Times New Roman" w:eastAsia="Times New Roman" w:hAnsi="Times New Roman" w:cs="Times New Roman"/>
-        </w:rPr>
-        <w:t xml:space="preserve"> All-by-all </w:t>
-      </w:r>
-      <w:r>
-        <w:rPr>
-          <w:rFonts w:ascii="Times New Roman" w:eastAsia="Times New Roman" w:hAnsi="Times New Roman" w:cs="Times New Roman"/>
-        </w:rPr>
-        <w:t xml:space="preserve">generation </w:t>
-      </w:r>
-      <w:r>
-        <w:rPr>
-          <w:rFonts w:ascii="Times New Roman" w:eastAsia="Times New Roman" w:hAnsi="Times New Roman" w:cs="Times New Roman"/>
-        </w:rPr>
-        <w:t xml:space="preserve">scatter plot of temporal </w:t>
-      </w:r>
-      <m:oMath>
-        <m:sSub>
-          <m:sSubPr>
-            <m:ctrlPr>
-              <w:rPr>
-                <w:rFonts w:ascii="Cambria Math" w:hAnsi="Cambria Math"/>
-                <w:bCs/>
-                <w:i/>
-                <w:iCs/>
-                <w:lang w:val="en"/>
-              </w:rPr>
-            </m:ctrlPr>
-          </m:sSubPr>
-          <m:e>
-            <m:r>
-              <w:rPr>
-                <w:rFonts w:ascii="Cambria Math" w:hAnsi="Cambria Math"/>
-                <w:lang w:val="en"/>
-              </w:rPr>
-              <m:t>N</m:t>
-            </m:r>
-          </m:e>
-          <m:sub>
-            <m:r>
-              <w:rPr>
-                <w:rFonts w:ascii="Cambria Math" w:hAnsi="Cambria Math"/>
-                <w:lang w:val="en"/>
-              </w:rPr>
-              <m:t>E</m:t>
-            </m:r>
-          </m:sub>
-        </m:sSub>
-      </m:oMath>
-      <w:r>
-        <w:rPr>
-          <w:rFonts w:ascii="Times New Roman" w:eastAsia="Times New Roman" w:hAnsi="Times New Roman" w:cs="Times New Roman"/>
-          <w:bCs/>
-          <w:iCs/>
-          <w:lang w:val="en"/>
-        </w:rPr>
-        <w:t xml:space="preserve"> </w:t>
-      </w:r>
-      <w:r>
-        <w:rPr>
-          <w:rFonts w:ascii="Times New Roman" w:eastAsia="Times New Roman" w:hAnsi="Times New Roman" w:cs="Times New Roman"/>
-        </w:rPr>
-        <w:t xml:space="preserve">estimates. Points are located at the mean generation of </w:t>
-      </w:r>
-      <m:oMath>
-        <m:sSub>
-          <m:sSubPr>
-            <m:ctrlPr>
-              <w:rPr>
-                <w:rFonts w:ascii="Cambria Math" w:hAnsi="Cambria Math"/>
-                <w:bCs/>
-                <w:i/>
-                <w:iCs/>
-                <w:lang w:val="en"/>
-              </w:rPr>
-            </m:ctrlPr>
-          </m:sSubPr>
-          <m:e>
-            <m:r>
-              <w:rPr>
-                <w:rFonts w:ascii="Cambria Math" w:hAnsi="Cambria Math"/>
-                <w:lang w:val="en"/>
-              </w:rPr>
-              <m:t>g</m:t>
-            </m:r>
-          </m:e>
-          <m:sub>
-            <m:r>
-              <w:rPr>
-                <w:rFonts w:ascii="Cambria Math" w:hAnsi="Cambria Math"/>
-                <w:lang w:val="en"/>
-              </w:rPr>
-              <m:t>1</m:t>
-            </m:r>
-          </m:sub>
-        </m:sSub>
-      </m:oMath>
-      <w:r>
-        <w:rPr>
-          <w:rFonts w:ascii="Times New Roman" w:eastAsia="Times New Roman" w:hAnsi="Times New Roman" w:cs="Times New Roman"/>
-          <w:bCs/>
-          <w:iCs/>
-          <w:lang w:val="en"/>
-        </w:rPr>
-        <w:t xml:space="preserve"> and </w:t>
-      </w:r>
-      <m:oMath>
-        <m:sSub>
-          <m:sSubPr>
-            <m:ctrlPr>
-              <w:rPr>
-                <w:rFonts w:ascii="Cambria Math" w:hAnsi="Cambria Math"/>
-                <w:bCs/>
-                <w:i/>
-                <w:iCs/>
-                <w:lang w:val="en"/>
-              </w:rPr>
-            </m:ctrlPr>
-          </m:sSubPr>
-          <m:e>
-            <m:r>
-              <w:rPr>
-                <w:rFonts w:ascii="Cambria Math" w:hAnsi="Cambria Math"/>
-                <w:lang w:val="en"/>
-              </w:rPr>
-              <m:t>g</m:t>
-            </m:r>
-          </m:e>
-          <m:sub>
-            <m:r>
-              <w:rPr>
-                <w:rFonts w:ascii="Cambria Math" w:hAnsi="Cambria Math"/>
-                <w:lang w:val="en"/>
-              </w:rPr>
-              <m:t>2</m:t>
-            </m:r>
-          </m:sub>
-        </m:sSub>
-      </m:oMath>
-      <w:r>
-        <w:rPr>
-          <w:rFonts w:ascii="Times New Roman" w:eastAsia="Times New Roman" w:hAnsi="Times New Roman" w:cs="Times New Roman"/>
-          <w:bCs/>
-          <w:iCs/>
-          <w:lang w:val="en"/>
-        </w:rPr>
-        <w:t xml:space="preserve">. For </w:t>
-      </w:r>
-      <w:r>
-        <w:rPr>
-          <w:rFonts w:ascii="Times New Roman" w:eastAsia="Times New Roman" w:hAnsi="Times New Roman" w:cs="Times New Roman"/>
-          <w:bCs/>
-          <w:iCs/>
-          <w:lang w:val="en"/>
-        </w:rPr>
-        <w:t>visualization</w:t>
-      </w:r>
-      <w:r>
-        <w:rPr>
-          <w:rFonts w:ascii="Times New Roman" w:eastAsia="Times New Roman" w:hAnsi="Times New Roman" w:cs="Times New Roman"/>
-          <w:bCs/>
-          <w:iCs/>
-          <w:lang w:val="en"/>
-        </w:rPr>
-        <w:t xml:space="preserve"> </w:t>
-      </w:r>
-      <m:oMath>
-        <m:sSub>
-          <m:sSubPr>
-            <m:ctrlPr>
-              <w:rPr>
-                <w:rFonts w:ascii="Cambria Math" w:hAnsi="Cambria Math"/>
-                <w:bCs/>
-                <w:i/>
-                <w:iCs/>
-                <w:lang w:val="en"/>
-              </w:rPr>
-            </m:ctrlPr>
-          </m:sSubPr>
-          <m:e>
-            <m:r>
-              <w:rPr>
-                <w:rFonts w:ascii="Cambria Math" w:hAnsi="Cambria Math"/>
-                <w:lang w:val="en"/>
-              </w:rPr>
-              <m:t>N</m:t>
-            </m:r>
-          </m:e>
-          <m:sub>
-            <m:r>
-              <w:rPr>
-                <w:rFonts w:ascii="Cambria Math" w:hAnsi="Cambria Math"/>
-                <w:lang w:val="en"/>
-              </w:rPr>
-              <m:t>E</m:t>
-            </m:r>
-          </m:sub>
-        </m:sSub>
-      </m:oMath>
-      <w:r>
-        <w:rPr>
-          <w:rFonts w:ascii="Times New Roman" w:eastAsia="Times New Roman" w:hAnsi="Times New Roman" w:cs="Times New Roman"/>
-          <w:bCs/>
-          <w:iCs/>
-          <w:lang w:val="en"/>
-        </w:rPr>
-        <w:t xml:space="preserve"> </w:t>
-      </w:r>
-      <w:r>
-        <w:rPr>
-          <w:rFonts w:ascii="Times New Roman" w:eastAsia="Times New Roman" w:hAnsi="Times New Roman" w:cs="Times New Roman"/>
-          <w:bCs/>
-          <w:iCs/>
-          <w:lang w:val="en"/>
-        </w:rPr>
-        <w:t xml:space="preserve">estimates above 10,000 were given a value of 10,000 and negative </w:t>
-      </w:r>
-      <m:oMath>
-        <m:sSub>
-          <m:sSubPr>
-            <m:ctrlPr>
-              <w:rPr>
-                <w:rFonts w:ascii="Cambria Math" w:hAnsi="Cambria Math"/>
-                <w:bCs/>
-                <w:i/>
-                <w:iCs/>
-                <w:lang w:val="en"/>
-              </w:rPr>
-            </m:ctrlPr>
-          </m:sSubPr>
-          <m:e>
-            <m:r>
-              <w:rPr>
-                <w:rFonts w:ascii="Cambria Math" w:hAnsi="Cambria Math"/>
-                <w:lang w:val="en"/>
-              </w:rPr>
-              <m:t>N</m:t>
-            </m:r>
-          </m:e>
-          <m:sub>
-            <m:r>
-              <w:rPr>
-                <w:rFonts w:ascii="Cambria Math" w:hAnsi="Cambria Math"/>
-                <w:lang w:val="en"/>
-              </w:rPr>
-              <m:t>E</m:t>
-            </m:r>
-          </m:sub>
-        </m:sSub>
-      </m:oMath>
-      <w:r>
-        <w:rPr>
-          <w:rFonts w:ascii="Times New Roman" w:eastAsia="Times New Roman" w:hAnsi="Times New Roman" w:cs="Times New Roman"/>
-          <w:bCs/>
-          <w:iCs/>
-          <w:lang w:val="en"/>
-        </w:rPr>
-        <w:t xml:space="preserve"> </w:t>
-      </w:r>
-      <w:r>
-        <w:rPr>
-          <w:rFonts w:ascii="Times New Roman" w:eastAsia="Times New Roman" w:hAnsi="Times New Roman" w:cs="Times New Roman"/>
-          <w:bCs/>
-          <w:iCs/>
-          <w:lang w:val="en"/>
-        </w:rPr>
-        <w:t xml:space="preserve">estimates, which indicate the true </w:t>
-      </w:r>
-      <m:oMath>
-        <m:sSub>
-          <m:sSubPr>
-            <m:ctrlPr>
-              <w:rPr>
-                <w:rFonts w:ascii="Cambria Math" w:hAnsi="Cambria Math"/>
-                <w:bCs/>
-                <w:i/>
-                <w:iCs/>
-                <w:lang w:val="en"/>
-              </w:rPr>
-            </m:ctrlPr>
-          </m:sSubPr>
-          <m:e>
-            <m:r>
-              <w:rPr>
-                <w:rFonts w:ascii="Cambria Math" w:hAnsi="Cambria Math"/>
-                <w:lang w:val="en"/>
-              </w:rPr>
-              <m:t>N</m:t>
-            </m:r>
-          </m:e>
-          <m:sub>
-            <m:r>
-              <w:rPr>
-                <w:rFonts w:ascii="Cambria Math" w:hAnsi="Cambria Math"/>
-                <w:lang w:val="en"/>
-              </w:rPr>
-              <m:t>E</m:t>
-            </m:r>
-          </m:sub>
-        </m:sSub>
-      </m:oMath>
-      <w:r>
-        <w:rPr>
-          <w:rFonts w:ascii="Times New Roman" w:eastAsia="Times New Roman" w:hAnsi="Times New Roman" w:cs="Times New Roman"/>
-          <w:bCs/>
-          <w:iCs/>
-          <w:lang w:val="en"/>
-        </w:rPr>
-        <w:t xml:space="preserve"> </w:t>
-      </w:r>
-      <w:r>
-        <w:rPr>
-          <w:rFonts w:ascii="Times New Roman" w:eastAsia="Times New Roman" w:hAnsi="Times New Roman" w:cs="Times New Roman"/>
-          <w:bCs/>
-          <w:iCs/>
-          <w:lang w:val="en"/>
-        </w:rPr>
-        <w:t>is too large to be defined</w:t>
-      </w:r>
-      <w:r>
-        <w:rPr>
-          <w:rFonts w:ascii="Times New Roman" w:eastAsia="Times New Roman" w:hAnsi="Times New Roman" w:cs="Times New Roman"/>
-          <w:bCs/>
-          <w:iCs/>
-          <w:lang w:val="en"/>
-        </w:rPr>
-        <w:t xml:space="preserve">, were given a value of 10,300. </w:t>
-      </w:r>
-      <w:r>
-        <w:rPr>
-          <w:rFonts w:ascii="Times New Roman" w:eastAsia="Times New Roman" w:hAnsi="Times New Roman" w:cs="Times New Roman"/>
-          <w:bCs/>
-          <w:iCs/>
-          <w:lang w:val="en"/>
-        </w:rPr>
-        <w:t>Estimations in all three temporal method estimators</w:t>
-      </w:r>
-      <w:r>
-        <w:rPr>
-          <w:rFonts w:ascii="Times New Roman" w:eastAsia="Times New Roman" w:hAnsi="Times New Roman" w:cs="Times New Roman"/>
-          <w:bCs/>
-          <w:iCs/>
-          <w:lang w:val="en"/>
-        </w:rPr>
-        <w:t xml:space="preserve"> (</w:t>
-      </w:r>
-      <w:proofErr w:type="spellStart"/>
-      <w:r>
-        <w:rPr>
-          <w:rFonts w:ascii="Times New Roman" w:eastAsia="Times New Roman" w:hAnsi="Times New Roman" w:cs="Times New Roman"/>
-          <w:bCs/>
-          <w:iCs/>
-          <w:lang w:val="en"/>
-        </w:rPr>
-        <w:t>Jorde</w:t>
-      </w:r>
-      <w:proofErr w:type="spellEnd"/>
-      <w:r>
-        <w:rPr>
-          <w:rFonts w:ascii="Times New Roman" w:eastAsia="Times New Roman" w:hAnsi="Times New Roman" w:cs="Times New Roman"/>
-          <w:bCs/>
-          <w:iCs/>
-          <w:lang w:val="en"/>
-        </w:rPr>
-        <w:t xml:space="preserve"> &amp; Ryman, </w:t>
-      </w:r>
-      <w:proofErr w:type="spellStart"/>
-      <w:r>
-        <w:rPr>
-          <w:rFonts w:ascii="Times New Roman" w:eastAsia="Times New Roman" w:hAnsi="Times New Roman" w:cs="Times New Roman"/>
-          <w:bCs/>
-          <w:iCs/>
-          <w:lang w:val="en"/>
-        </w:rPr>
-        <w:t>Nei</w:t>
-      </w:r>
-      <w:proofErr w:type="spellEnd"/>
-      <w:r>
-        <w:rPr>
-          <w:rFonts w:ascii="Times New Roman" w:eastAsia="Times New Roman" w:hAnsi="Times New Roman" w:cs="Times New Roman"/>
-          <w:bCs/>
-          <w:iCs/>
-          <w:lang w:val="en"/>
-        </w:rPr>
-        <w:t xml:space="preserve"> &amp; Tajima, and Pollak) </w:t>
-      </w:r>
-      <w:r>
-        <w:rPr>
-          <w:rFonts w:ascii="Times New Roman" w:eastAsia="Times New Roman" w:hAnsi="Times New Roman" w:cs="Times New Roman"/>
-          <w:bCs/>
-          <w:iCs/>
-          <w:lang w:val="en"/>
-        </w:rPr>
-        <w:t xml:space="preserve">show a broad decline in </w:t>
-      </w:r>
-      <m:oMath>
-        <m:sSub>
-          <m:sSubPr>
-            <m:ctrlPr>
-              <w:rPr>
-                <w:rFonts w:ascii="Cambria Math" w:hAnsi="Cambria Math"/>
-                <w:bCs/>
-                <w:i/>
-                <w:iCs/>
-                <w:lang w:val="en"/>
-              </w:rPr>
-            </m:ctrlPr>
-          </m:sSubPr>
-          <m:e>
-            <m:r>
-              <w:rPr>
-                <w:rFonts w:ascii="Cambria Math" w:hAnsi="Cambria Math"/>
-                <w:lang w:val="en"/>
-              </w:rPr>
-              <m:t>N</m:t>
-            </m:r>
-          </m:e>
-          <m:sub>
-            <m:r>
-              <w:rPr>
-                <w:rFonts w:ascii="Cambria Math" w:hAnsi="Cambria Math"/>
-                <w:lang w:val="en"/>
-              </w:rPr>
-              <m:t>E</m:t>
-            </m:r>
-          </m:sub>
-        </m:sSub>
-      </m:oMath>
-      <w:r>
-        <w:rPr>
-          <w:rFonts w:ascii="Times New Roman" w:eastAsia="Times New Roman" w:hAnsi="Times New Roman" w:cs="Times New Roman"/>
-          <w:bCs/>
-          <w:iCs/>
-          <w:lang w:val="en"/>
-        </w:rPr>
-        <w:t xml:space="preserve"> estimates in more recent generations. This is exhibited by </w:t>
-      </w:r>
-      <w:r>
-        <w:rPr>
-          <w:rFonts w:ascii="Times New Roman" w:eastAsia="Times New Roman" w:hAnsi="Times New Roman" w:cs="Times New Roman"/>
-          <w:bCs/>
-          <w:iCs/>
-          <w:lang w:val="en"/>
-        </w:rPr>
-        <w:t>an observed</w:t>
-      </w:r>
-      <w:r>
-        <w:rPr>
-          <w:rFonts w:ascii="Times New Roman" w:eastAsia="Times New Roman" w:hAnsi="Times New Roman" w:cs="Times New Roman"/>
-          <w:bCs/>
-          <w:iCs/>
-          <w:lang w:val="en"/>
-        </w:rPr>
-        <w:t xml:space="preserve"> decrease in the number of estimates above </w:t>
-      </w:r>
-      <w:proofErr w:type="gramStart"/>
-      <w:r>
-        <w:rPr>
-          <w:rFonts w:ascii="Times New Roman" w:eastAsia="Times New Roman" w:hAnsi="Times New Roman" w:cs="Times New Roman"/>
-          <w:bCs/>
-          <w:iCs/>
-          <w:lang w:val="en"/>
-        </w:rPr>
-        <w:t>10,000</w:t>
-      </w:r>
-      <w:r>
-        <w:rPr>
-          <w:rFonts w:ascii="Times New Roman" w:eastAsia="Times New Roman" w:hAnsi="Times New Roman" w:cs="Times New Roman"/>
-          <w:bCs/>
-          <w:iCs/>
-          <w:lang w:val="en"/>
-        </w:rPr>
-        <w:t>, and</w:t>
-      </w:r>
-      <w:proofErr w:type="gramEnd"/>
-      <w:r>
-        <w:rPr>
-          <w:rFonts w:ascii="Times New Roman" w:eastAsia="Times New Roman" w:hAnsi="Times New Roman" w:cs="Times New Roman"/>
-          <w:bCs/>
-          <w:iCs/>
-          <w:lang w:val="en"/>
-        </w:rPr>
-        <w:t xml:space="preserve"> decrease in the number of negative estimates in more recent generations.</w:t>
-      </w:r>
-    </w:p>
-    <w:p>
-      <w:pPr>
-        <w:rPr>
-          <w:rFonts w:ascii="Times New Roman" w:eastAsia="Times New Roman" w:hAnsi="Times New Roman" w:cs="Times New Roman"/>
-          <w:bCs/>
-          <w:iCs/>
-          <w:lang w:val="en"/>
-        </w:rPr>
-      </w:pPr>
-      <w:r>
-        <w:rPr>
-          <w:rFonts w:ascii="Times New Roman" w:eastAsia="Times New Roman" w:hAnsi="Times New Roman" w:cs="Times New Roman"/>
-          <w:bCs/>
-          <w:iCs/>
-          <w:lang w:val="en"/>
-        </w:rPr>
-        <w:br w:type="page"/>
-      </w:r>
-    </w:p>
-    <w:p>
-      <w:pPr>
-        <w:rPr>
-          <w:rFonts w:ascii="Times New Roman" w:eastAsia="Times New Roman" w:hAnsi="Times New Roman" w:cs="Times New Roman"/>
-          <w:bCs/>
-          <w:iCs/>
-          <w:lang w:val="en"/>
-        </w:rPr>
-      </w:pPr>
-      <w:r>
-        <w:rPr>
-          <w:rFonts w:ascii="Times New Roman" w:eastAsia="Times New Roman" w:hAnsi="Times New Roman" w:cs="Times New Roman"/>
-          <w:bCs/>
-          <w:iCs/>
-          <w:noProof/>
-          <w:lang w:val="en"/>
-        </w:rPr>
-        <w:lastRenderedPageBreak/>
-        <w:drawing>
-          <wp:inline distT="0" distB="0" distL="0" distR="0" wp14:anchorId="6F39ADE5" wp14:editId="50456240">
-            <wp:extent cx="5943600" cy="3962400"/>
-            <wp:effectExtent l="0" t="0" r="0" b="0"/>
-            <wp:docPr id="19" name="Picture 19"/>
-            <wp:cNvGraphicFramePr>
-              <a:graphicFrameLocks xmlns:a="http://schemas.openxmlformats.org/drawingml/2006/main" noChangeAspect="1"/>
-            </wp:cNvGraphicFramePr>
-            <a:graphic xmlns:a="http://schemas.openxmlformats.org/drawingml/2006/main">
-              <a:graphicData uri="http://schemas.openxmlformats.org/drawingml/2006/picture">
-                <pic:pic xmlns:pic="http://schemas.openxmlformats.org/drawingml/2006/picture">
-                  <pic:nvPicPr>
-                    <pic:cNvPr id="19" name="Picture 19"/>
-                    <pic:cNvPicPr/>
-                  </pic:nvPicPr>
-                  <pic:blipFill>
-                    <a:blip r:embed="rId18">
-                      <a:extLst>
-                        <a:ext uri="{28A0092B-C50C-407E-A947-70E740481C1C}">
-                          <a14:useLocalDpi xmlns:a14="http://schemas.microsoft.com/office/drawing/2010/main" val="0"/>
-                        </a:ext>
-                      </a:extLst>
-                    </a:blip>
-                    <a:stretch>
-                      <a:fillRect/>
-                    </a:stretch>
-                  </pic:blipFill>
-                  <pic:spPr>
-                    <a:xfrm>
-                      <a:off x="0" y="0"/>
-                      <a:ext cx="5943600" cy="3962400"/>
-                    </a:xfrm>
-                    <a:prstGeom prst="rect">
-                      <a:avLst/>
-                    </a:prstGeom>
-                  </pic:spPr>
-                </pic:pic>
-              </a:graphicData>
-            </a:graphic>
-          </wp:inline>
-        </w:drawing>
-      </w:r>
-    </w:p>
-    <w:p>
-      <w:pPr>
-        <w:rPr>
-          <w:rFonts w:ascii="Times New Roman" w:eastAsia="Times New Roman" w:hAnsi="Times New Roman" w:cs="Times New Roman"/>
-        </w:rPr>
-      </w:pPr>
-      <w:r>
-        <w:rPr>
-          <w:rFonts w:ascii="Times New Roman" w:eastAsia="Times New Roman" w:hAnsi="Times New Roman" w:cs="Times New Roman"/>
-          <w:b/>
-          <w:bCs/>
-        </w:rPr>
-        <w:t xml:space="preserve">Figure </w:t>
-      </w:r>
-      <w:r>
-        <w:rPr>
-          <w:rFonts w:ascii="Times New Roman" w:eastAsia="Times New Roman" w:hAnsi="Times New Roman" w:cs="Times New Roman"/>
-          <w:b/>
-          <w:bCs/>
-        </w:rPr>
-        <w:t>10</w:t>
-      </w:r>
-      <w:r>
-        <w:rPr>
-          <w:rFonts w:ascii="Times New Roman" w:eastAsia="Times New Roman" w:hAnsi="Times New Roman" w:cs="Times New Roman"/>
-          <w:b/>
-          <w:bCs/>
-        </w:rPr>
-        <w:t>.</w:t>
-      </w:r>
-      <w:r>
-        <w:rPr>
-          <w:rFonts w:ascii="Times New Roman" w:eastAsia="Times New Roman" w:hAnsi="Times New Roman" w:cs="Times New Roman"/>
-        </w:rPr>
-        <w:t xml:space="preserve"> Per site genetic diversity (theta)</w:t>
-      </w:r>
-      <w:r>
-        <w:rPr>
-          <w:rFonts w:ascii="Times New Roman" w:eastAsia="Times New Roman" w:hAnsi="Times New Roman" w:cs="Times New Roman"/>
-        </w:rPr>
-        <w:t xml:space="preserve"> for birth years from 1995 to 2020 estimated for </w:t>
-      </w:r>
-      <w:r>
-        <w:rPr>
-          <w:rFonts w:ascii="Times New Roman" w:eastAsia="Times New Roman" w:hAnsi="Times New Roman" w:cs="Times New Roman"/>
-          <w:bCs/>
-          <w:iCs/>
-          <w:lang w:val="en"/>
-        </w:rPr>
-        <w:t>the normalized number of segregating sites (</w:t>
-      </w:r>
-      <w:r>
-        <w:rPr>
-          <w:rFonts w:ascii="Times New Roman" w:eastAsia="Times New Roman" w:hAnsi="Times New Roman" w:cs="Times New Roman"/>
-          <w:bCs/>
-          <w:iCs/>
-          <w:lang w:val="en"/>
-        </w:rPr>
-        <w:t>Watterson</w:t>
-      </w:r>
-      <w:r>
-        <w:rPr>
-          <w:rFonts w:ascii="Times New Roman" w:eastAsia="Times New Roman" w:hAnsi="Times New Roman" w:cs="Times New Roman"/>
-          <w:bCs/>
-          <w:iCs/>
-          <w:lang w:val="en"/>
-        </w:rPr>
-        <w:t>’s</w:t>
-      </w:r>
-      <w:r>
-        <w:rPr>
-          <w:rFonts w:ascii="Times New Roman" w:eastAsia="Times New Roman" w:hAnsi="Times New Roman" w:cs="Times New Roman"/>
-          <w:bCs/>
-          <w:iCs/>
-          <w:lang w:val="en"/>
-        </w:rPr>
-        <w:t xml:space="preserve">, </w:t>
+        <w:t xml:space="preserve">Watterson, </w:t>
       </w:r>
       <m:oMath>
         <m:sSub>
@@ -27596,7 +29007,7 @@
                     <pic:cNvPicPr/>
                   </pic:nvPicPr>
                   <pic:blipFill>
-                    <a:blip r:embed="rId19" cstate="print">
+                    <a:blip r:embed="rId18" cstate="print">
                       <a:extLst>
                         <a:ext uri="{28A0092B-C50C-407E-A947-70E740481C1C}">
                           <a14:useLocalDpi xmlns:a14="http://schemas.microsoft.com/office/drawing/2010/main" val="0"/>
@@ -27864,6 +29275,147 @@
                     </pic:cNvPicPr>
                   </pic:nvPicPr>
                   <pic:blipFill>
+                    <a:blip r:embed="rId19">
+                      <a:extLst>
+                        <a:ext uri="{28A0092B-C50C-407E-A947-70E740481C1C}">
+                          <a14:useLocalDpi xmlns:a14="http://schemas.microsoft.com/office/drawing/2010/main" val="0"/>
+                        </a:ext>
+                      </a:extLst>
+                    </a:blip>
+                    <a:srcRect/>
+                    <a:stretch>
+                      <a:fillRect/>
+                    </a:stretch>
+                  </pic:blipFill>
+                  <pic:spPr bwMode="auto">
+                    <a:xfrm>
+                      <a:off x="0" y="0"/>
+                      <a:ext cx="5943600" cy="4735830"/>
+                    </a:xfrm>
+                    <a:prstGeom prst="rect">
+                      <a:avLst/>
+                    </a:prstGeom>
+                    <a:noFill/>
+                    <a:ln>
+                      <a:noFill/>
+                    </a:ln>
+                  </pic:spPr>
+                </pic:pic>
+              </a:graphicData>
+            </a:graphic>
+          </wp:inline>
+        </w:drawing>
+      </w:r>
+    </w:p>
+    <w:p>
+      <w:pPr>
+        <w:rPr>
+          <w:rFonts w:ascii="Times New Roman" w:eastAsia="Times New Roman" w:hAnsi="Times New Roman" w:cs="Times New Roman"/>
+        </w:rPr>
+      </w:pPr>
+      <w:r>
+        <w:rPr>
+          <w:rFonts w:ascii="Times New Roman" w:eastAsia="Times New Roman" w:hAnsi="Times New Roman" w:cs="Times New Roman"/>
+          <w:b/>
+          <w:bCs/>
+        </w:rPr>
+        <w:t xml:space="preserve">Figure </w:t>
+      </w:r>
+      <w:r>
+        <w:rPr>
+          <w:rFonts w:ascii="Times New Roman" w:eastAsia="Times New Roman" w:hAnsi="Times New Roman" w:cs="Times New Roman"/>
+          <w:b/>
+          <w:bCs/>
+        </w:rPr>
+        <w:t>16</w:t>
+      </w:r>
+      <w:r>
+        <w:rPr>
+          <w:rFonts w:ascii="Times New Roman" w:eastAsia="Times New Roman" w:hAnsi="Times New Roman" w:cs="Times New Roman"/>
+        </w:rPr>
+        <w:t xml:space="preserve">. Histogram of </w:t>
+      </w:r>
+      <w:r>
+        <w:rPr>
+          <w:rFonts w:ascii="Times New Roman" w:eastAsia="Times New Roman" w:hAnsi="Times New Roman" w:cs="Times New Roman"/>
+        </w:rPr>
+        <w:t xml:space="preserve">male-only and female -only </w:t>
+      </w:r>
+      <w:r>
+        <w:rPr>
+          <w:rFonts w:ascii="Times New Roman" w:eastAsia="Times New Roman" w:hAnsi="Times New Roman" w:cs="Times New Roman"/>
+        </w:rPr>
+        <w:t xml:space="preserve">k-mer abundances </w:t>
+      </w:r>
+      <w:r>
+        <w:rPr>
+          <w:rFonts w:ascii="Times New Roman" w:eastAsia="Times New Roman" w:hAnsi="Times New Roman" w:cs="Times New Roman"/>
+        </w:rPr>
+        <w:t>of</w:t>
+      </w:r>
+      <w:r>
+        <w:rPr>
+          <w:rFonts w:ascii="Times New Roman" w:eastAsia="Times New Roman" w:hAnsi="Times New Roman" w:cs="Times New Roman"/>
+        </w:rPr>
+        <w:t xml:space="preserve"> sequencing data. The male sequencing data appears to have a higher abundance k-mers while the female sequencing data has more lower abundance k-mers.</w:t>
+      </w:r>
+      <w:r>
+        <w:rPr>
+          <w:rFonts w:ascii="Times New Roman" w:eastAsia="Times New Roman" w:hAnsi="Times New Roman" w:cs="Times New Roman"/>
+        </w:rPr>
+        <w:t xml:space="preserve"> </w:t>
+      </w:r>
+      <w:r>
+        <w:rPr>
+          <w:rFonts w:ascii="Times New Roman" w:eastAsia="Times New Roman" w:hAnsi="Times New Roman" w:cs="Times New Roman"/>
+        </w:rPr>
+        <w:t>Low abundance sex-specific k-mers are likely the result of sequencing errors, while the higher abundance male-only k-mer peak indicates the male sample contains real variation only contained within the male sample.</w:t>
+      </w:r>
+    </w:p>
+    <w:p>
+      <w:pPr>
+        <w:rPr>
+          <w:rFonts w:ascii="Times New Roman" w:eastAsia="Times New Roman" w:hAnsi="Times New Roman" w:cs="Times New Roman"/>
+        </w:rPr>
+      </w:pPr>
+      <w:r>
+        <w:rPr>
+          <w:rFonts w:ascii="Times New Roman" w:eastAsia="Times New Roman" w:hAnsi="Times New Roman" w:cs="Times New Roman"/>
+        </w:rPr>
+        <w:br w:type="page"/>
+      </w:r>
+    </w:p>
+    <w:p>
+      <w:pPr>
+        <w:rPr>
+          <w:rFonts w:ascii="Times New Roman" w:eastAsia="Times New Roman" w:hAnsi="Times New Roman" w:cs="Times New Roman"/>
+        </w:rPr>
+      </w:pPr>
+      <w:r>
+        <w:rPr>
+          <w:rFonts w:ascii="Times" w:hAnsi="Times" w:cs="Times"/>
+          <w:noProof/>
+          <w:color w:val="000000"/>
+        </w:rPr>
+        <w:lastRenderedPageBreak/>
+        <w:drawing>
+          <wp:inline distT="0" distB="0" distL="0" distR="0" wp14:anchorId="0896F69C" wp14:editId="518E49FD">
+            <wp:extent cx="5943600" cy="4735830"/>
+            <wp:effectExtent l="0" t="0" r="0" b="0"/>
+            <wp:docPr id="5" name="Picture 5" descr="Chart, histogram&#10;&#10;Description automatically generated"/>
+            <wp:cNvGraphicFramePr>
+              <a:graphicFrameLocks xmlns:a="http://schemas.openxmlformats.org/drawingml/2006/main" noChangeAspect="1"/>
+            </wp:cNvGraphicFramePr>
+            <a:graphic xmlns:a="http://schemas.openxmlformats.org/drawingml/2006/main">
+              <a:graphicData uri="http://schemas.openxmlformats.org/drawingml/2006/picture">
+                <pic:pic xmlns:pic="http://schemas.openxmlformats.org/drawingml/2006/picture">
+                  <pic:nvPicPr>
+                    <pic:cNvPr id="5" name="Picture 5" descr="Chart, histogram&#10;&#10;Description automatically generated"/>
+                    <pic:cNvPicPr>
+                      <a:picLocks noChangeAspect="1" noChangeArrowheads="1"/>
+                    </pic:cNvPicPr>
+                  </pic:nvPicPr>
+                  <pic:blipFill>
                     <a:blip r:embed="rId20">
                       <a:extLst>
                         <a:ext uri="{28A0092B-C50C-407E-A947-70E740481C1C}">
@@ -27916,147 +29468,6 @@
           <w:b/>
           <w:bCs/>
         </w:rPr>
-        <w:t>16</w:t>
-      </w:r>
-      <w:r>
-        <w:rPr>
-          <w:rFonts w:ascii="Times New Roman" w:eastAsia="Times New Roman" w:hAnsi="Times New Roman" w:cs="Times New Roman"/>
-        </w:rPr>
-        <w:t xml:space="preserve">. Histogram of </w:t>
-      </w:r>
-      <w:r>
-        <w:rPr>
-          <w:rFonts w:ascii="Times New Roman" w:eastAsia="Times New Roman" w:hAnsi="Times New Roman" w:cs="Times New Roman"/>
-        </w:rPr>
-        <w:t xml:space="preserve">male-only and female -only </w:t>
-      </w:r>
-      <w:r>
-        <w:rPr>
-          <w:rFonts w:ascii="Times New Roman" w:eastAsia="Times New Roman" w:hAnsi="Times New Roman" w:cs="Times New Roman"/>
-        </w:rPr>
-        <w:t xml:space="preserve">k-mer abundances </w:t>
-      </w:r>
-      <w:r>
-        <w:rPr>
-          <w:rFonts w:ascii="Times New Roman" w:eastAsia="Times New Roman" w:hAnsi="Times New Roman" w:cs="Times New Roman"/>
-        </w:rPr>
-        <w:t>of</w:t>
-      </w:r>
-      <w:r>
-        <w:rPr>
-          <w:rFonts w:ascii="Times New Roman" w:eastAsia="Times New Roman" w:hAnsi="Times New Roman" w:cs="Times New Roman"/>
-        </w:rPr>
-        <w:t xml:space="preserve"> sequencing data. The male sequencing data appears to have a higher abundance k-mers while the female sequencing data has more lower abundance k-mers.</w:t>
-      </w:r>
-      <w:r>
-        <w:rPr>
-          <w:rFonts w:ascii="Times New Roman" w:eastAsia="Times New Roman" w:hAnsi="Times New Roman" w:cs="Times New Roman"/>
-        </w:rPr>
-        <w:t xml:space="preserve"> </w:t>
-      </w:r>
-      <w:r>
-        <w:rPr>
-          <w:rFonts w:ascii="Times New Roman" w:eastAsia="Times New Roman" w:hAnsi="Times New Roman" w:cs="Times New Roman"/>
-        </w:rPr>
-        <w:t>Low abundance sex-specific k-mers are likely the result of sequencing errors, while the higher abundance male-only k-mer peak indicates the male sample contains real variation only contained within the male sample.</w:t>
-      </w:r>
-    </w:p>
-    <w:p>
-      <w:pPr>
-        <w:rPr>
-          <w:rFonts w:ascii="Times New Roman" w:eastAsia="Times New Roman" w:hAnsi="Times New Roman" w:cs="Times New Roman"/>
-        </w:rPr>
-      </w:pPr>
-      <w:r>
-        <w:rPr>
-          <w:rFonts w:ascii="Times New Roman" w:eastAsia="Times New Roman" w:hAnsi="Times New Roman" w:cs="Times New Roman"/>
-        </w:rPr>
-        <w:br w:type="page"/>
-      </w:r>
-    </w:p>
-    <w:p>
-      <w:pPr>
-        <w:rPr>
-          <w:rFonts w:ascii="Times New Roman" w:eastAsia="Times New Roman" w:hAnsi="Times New Roman" w:cs="Times New Roman"/>
-        </w:rPr>
-      </w:pPr>
-      <w:r>
-        <w:rPr>
-          <w:rFonts w:ascii="Times" w:hAnsi="Times" w:cs="Times"/>
-          <w:noProof/>
-          <w:color w:val="000000"/>
-        </w:rPr>
-        <w:lastRenderedPageBreak/>
-        <w:drawing>
-          <wp:inline distT="0" distB="0" distL="0" distR="0" wp14:anchorId="0896F69C" wp14:editId="518E49FD">
-            <wp:extent cx="5943600" cy="4735830"/>
-            <wp:effectExtent l="0" t="0" r="0" b="0"/>
-            <wp:docPr id="5" name="Picture 5" descr="Chart, histogram&#10;&#10;Description automatically generated"/>
-            <wp:cNvGraphicFramePr>
-              <a:graphicFrameLocks xmlns:a="http://schemas.openxmlformats.org/drawingml/2006/main" noChangeAspect="1"/>
-            </wp:cNvGraphicFramePr>
-            <a:graphic xmlns:a="http://schemas.openxmlformats.org/drawingml/2006/main">
-              <a:graphicData uri="http://schemas.openxmlformats.org/drawingml/2006/picture">
-                <pic:pic xmlns:pic="http://schemas.openxmlformats.org/drawingml/2006/picture">
-                  <pic:nvPicPr>
-                    <pic:cNvPr id="5" name="Picture 5" descr="Chart, histogram&#10;&#10;Description automatically generated"/>
-                    <pic:cNvPicPr>
-                      <a:picLocks noChangeAspect="1" noChangeArrowheads="1"/>
-                    </pic:cNvPicPr>
-                  </pic:nvPicPr>
-                  <pic:blipFill>
-                    <a:blip r:embed="rId21">
-                      <a:extLst>
-                        <a:ext uri="{28A0092B-C50C-407E-A947-70E740481C1C}">
-                          <a14:useLocalDpi xmlns:a14="http://schemas.microsoft.com/office/drawing/2010/main" val="0"/>
-                        </a:ext>
-                      </a:extLst>
-                    </a:blip>
-                    <a:srcRect/>
-                    <a:stretch>
-                      <a:fillRect/>
-                    </a:stretch>
-                  </pic:blipFill>
-                  <pic:spPr bwMode="auto">
-                    <a:xfrm>
-                      <a:off x="0" y="0"/>
-                      <a:ext cx="5943600" cy="4735830"/>
-                    </a:xfrm>
-                    <a:prstGeom prst="rect">
-                      <a:avLst/>
-                    </a:prstGeom>
-                    <a:noFill/>
-                    <a:ln>
-                      <a:noFill/>
-                    </a:ln>
-                  </pic:spPr>
-                </pic:pic>
-              </a:graphicData>
-            </a:graphic>
-          </wp:inline>
-        </w:drawing>
-      </w:r>
-    </w:p>
-    <w:p>
-      <w:pPr>
-        <w:rPr>
-          <w:rFonts w:ascii="Times New Roman" w:eastAsia="Times New Roman" w:hAnsi="Times New Roman" w:cs="Times New Roman"/>
-        </w:rPr>
-      </w:pPr>
-      <w:r>
-        <w:rPr>
-          <w:rFonts w:ascii="Times New Roman" w:eastAsia="Times New Roman" w:hAnsi="Times New Roman" w:cs="Times New Roman"/>
-          <w:b/>
-          <w:bCs/>
-        </w:rPr>
-        <w:t xml:space="preserve">Figure </w:t>
-      </w:r>
-      <w:r>
-        <w:rPr>
-          <w:rFonts w:ascii="Times New Roman" w:eastAsia="Times New Roman" w:hAnsi="Times New Roman" w:cs="Times New Roman"/>
-          <w:b/>
-          <w:bCs/>
-        </w:rPr>
         <w:t>17</w:t>
       </w:r>
       <w:r>
@@ -28201,7 +29612,7 @@
                     <pic:cNvPicPr/>
                   </pic:nvPicPr>
                   <pic:blipFill>
-                    <a:blip r:embed="rId22" cstate="print">
+                    <a:blip r:embed="rId21" cstate="print">
                       <a:extLst>
                         <a:ext uri="{28A0092B-C50C-407E-A947-70E740481C1C}">
                           <a14:useLocalDpi xmlns:a14="http://schemas.microsoft.com/office/drawing/2010/main" val="0"/>
@@ -28361,7 +29772,7 @@
 
 <file path=word/comments.xml><?xml version="1.0" encoding="utf-8"?>
 <w:comments xmlns:wpc="http://schemas.microsoft.com/office/word/2010/wordprocessingCanvas" xmlns:cx="http://schemas.microsoft.com/office/drawing/2014/chartex" xmlns:cx1="http://schemas.microsoft.com/office/drawing/2015/9/8/chartex" xmlns:cx2="http://schemas.microsoft.com/office/drawing/2015/10/21/chartex" xmlns:cx3="http://schemas.microsoft.com/office/drawing/2016/5/9/chartex" xmlns:cx4="http://schemas.microsoft.com/office/drawing/2016/5/10/chartex" xmlns:cx5="http://schemas.microsoft.com/office/drawing/2016/5/11/chartex" xmlns:cx6="http://schemas.microsoft.com/office/drawing/2016/5/12/chartex" xmlns:cx7="http://schemas.microsoft.com/office/drawing/2016/5/13/chartex" xmlns:cx8="http://schemas.microsoft.com/office/drawing/2016/5/14/chartex" xmlns:mc="http://schemas.openxmlformats.org/markup-compatibility/2006" xmlns:aink="http://schemas.microsoft.com/office/drawing/2016/ink" xmlns:am3d="http://schemas.microsoft.com/office/drawing/2017/model3d" xmlns:o="urn:schemas-microsoft-com:office:office" xmlns:r="http://schemas.openxmlformats.org/officeDocument/2006/relationships" xmlns:m="http://schemas.openxmlformats.org/officeDocument/2006/math" xmlns:v="urn:schemas-microsoft-com:vml" xmlns:wp14="http://schemas.microsoft.com/office/word/2010/wordprocessingDrawing" xmlns:wp="http://schemas.openxmlformats.org/drawingml/2006/wordprocessingDrawing" xmlns:w10="urn:schemas-microsoft-com:office:word" xmlns:w="http://schemas.openxmlformats.org/wordprocessingml/2006/main" xmlns:w14="http://schemas.microsoft.com/office/word/2010/wordml" xmlns:w15="http://schemas.microsoft.com/office/word/2012/wordml" xmlns:w16cex="http://schemas.microsoft.com/office/word/2018/wordml/cex" xmlns:w16cid="http://schemas.microsoft.com/office/word/2016/wordml/cid" xmlns:w16="http://schemas.microsoft.com/office/word/2018/wordml" xmlns:w16se="http://schemas.microsoft.com/office/word/2015/wordml/symex" xmlns:wpg="http://schemas.microsoft.com/office/word/2010/wordprocessingGroup" xmlns:wpi="http://schemas.microsoft.com/office/word/2010/wordprocessingInk" xmlns:wne="http://schemas.microsoft.com/office/word/2006/wordml" xmlns:wps="http://schemas.microsoft.com/office/word/2010/wordprocessingShape" mc:Ignorable="w14 w15 w16se w16cid w16 w16cex wp14">
-  <w:comment w:id="0" w:author="Shannon Erica Kendal Joslin" w:date="2021-03-19T13:18:00Z" w:initials="SEKJ">
+  <w:comment w:id="0" w:author="Shannon Erica Kendal Joslin" w:date="2021-06-18T17:58:00Z" w:initials="SEKJ">
     <w:p>
       <w:pPr>
         <w:pStyle w:val="CommentText"/>
@@ -28373,26 +29784,11 @@
         <w:annotationRef/>
       </w:r>
       <w:r>
-        <w:rPr>
-          <w:rStyle w:val="CommentReference"/>
-        </w:rPr>
-        <w:t>Still need</w:t>
-      </w:r>
-      <w:r>
-        <w:t xml:space="preserve"> to update to match steps</w:t>
-      </w:r>
-      <w:r>
-        <w:t xml:space="preserve"> </w:t>
-      </w:r>
-      <w:r>
-        <w:t xml:space="preserve">so </w:t>
-      </w:r>
-      <w:r>
-        <w:t>disregard</w:t>
+        <w:t>Ensi should double check all of these and add or change anything that she did</w:t>
       </w:r>
     </w:p>
   </w:comment>
-  <w:comment w:id="1" w:author="Shannon Erica Kendal Joslin" w:date="2021-06-18T17:58:00Z" w:initials="SEKJ">
+  <w:comment w:id="1" w:author="Shannon Erica Kendal Joslin" w:date="2021-06-18T17:59:00Z" w:initials="SEKJ">
     <w:p>
       <w:pPr>
         <w:pStyle w:val="CommentText"/>
@@ -28404,11 +29800,11 @@
         <w:annotationRef/>
       </w:r>
       <w:r>
-        <w:t>Ensi should double check all of these and add or change anything that she did</w:t>
+        <w:t>Should I take this section out?</w:t>
       </w:r>
     </w:p>
   </w:comment>
-  <w:comment w:id="2" w:author="Shannon Erica Kendal Joslin" w:date="2021-06-18T17:59:00Z" w:initials="SEKJ">
+  <w:comment w:id="2" w:author="Microsoft Office User" w:date="2021-06-15T16:53:00Z" w:initials="MOU">
     <w:p>
       <w:pPr>
         <w:pStyle w:val="CommentText"/>
@@ -28420,7 +29816,7 @@
         <w:annotationRef/>
       </w:r>
       <w:r>
-        <w:t>Should I take this section out?</w:t>
+        <w:t>Good.</w:t>
       </w:r>
     </w:p>
   </w:comment>
@@ -28436,47 +29832,7 @@
         <w:annotationRef/>
       </w:r>
       <w:r>
-        <w:t>Good.</w:t>
-      </w:r>
-    </w:p>
-  </w:comment>
-  <w:comment w:id="4" w:author="Microsoft Office User" w:date="2021-06-15T16:53:00Z" w:initials="MOU">
-    <w:p>
-      <w:pPr>
-        <w:pStyle w:val="CommentText"/>
-      </w:pPr>
-      <w:r>
-        <w:rPr>
-          <w:rStyle w:val="CommentReference"/>
-        </w:rPr>
-        <w:annotationRef/>
-      </w:r>
-      <w:r>
         <w:t xml:space="preserve">Good. </w:t>
-      </w:r>
-    </w:p>
-  </w:comment>
-  <w:comment w:id="5" w:author="Shannon Erica Kendal Joslin" w:date="2021-06-16T14:45:00Z" w:initials="SEKJ">
-    <w:p>
-      <w:pPr>
-        <w:pStyle w:val="CommentText"/>
-      </w:pPr>
-      <w:r>
-        <w:rPr>
-          <w:rStyle w:val="CommentReference"/>
-        </w:rPr>
-        <w:annotationRef/>
-      </w:r>
-      <w:r>
-        <w:t xml:space="preserve">Which of the above do you think best shows what I’m trying to say? The top figure is parametric </w:t>
-      </w:r>
-      <w:proofErr w:type="gramStart"/>
-      <w:r>
-        <w:t>CI</w:t>
-      </w:r>
-      <w:proofErr w:type="gramEnd"/>
-      <w:r>
-        <w:t xml:space="preserve"> and the bottom is jackknife CI.</w:t>
       </w:r>
     </w:p>
   </w:comment>
@@ -28485,34 +29841,28 @@
 
 <file path=word/commentsExtended.xml><?xml version="1.0" encoding="utf-8"?>
 <w15:commentsEx xmlns:wpc="http://schemas.microsoft.com/office/word/2010/wordprocessingCanvas" xmlns:cx="http://schemas.microsoft.com/office/drawing/2014/chartex" xmlns:cx1="http://schemas.microsoft.com/office/drawing/2015/9/8/chartex" xmlns:cx2="http://schemas.microsoft.com/office/drawing/2015/10/21/chartex" xmlns:cx3="http://schemas.microsoft.com/office/drawing/2016/5/9/chartex" xmlns:cx4="http://schemas.microsoft.com/office/drawing/2016/5/10/chartex" xmlns:cx5="http://schemas.microsoft.com/office/drawing/2016/5/11/chartex" xmlns:cx6="http://schemas.microsoft.com/office/drawing/2016/5/12/chartex" xmlns:cx7="http://schemas.microsoft.com/office/drawing/2016/5/13/chartex" xmlns:cx8="http://schemas.microsoft.com/office/drawing/2016/5/14/chartex" xmlns:mc="http://schemas.openxmlformats.org/markup-compatibility/2006" xmlns:aink="http://schemas.microsoft.com/office/drawing/2016/ink" xmlns:am3d="http://schemas.microsoft.com/office/drawing/2017/model3d" xmlns:o="urn:schemas-microsoft-com:office:office" xmlns:r="http://schemas.openxmlformats.org/officeDocument/2006/relationships" xmlns:m="http://schemas.openxmlformats.org/officeDocument/2006/math" xmlns:v="urn:schemas-microsoft-com:vml" xmlns:wp14="http://schemas.microsoft.com/office/word/2010/wordprocessingDrawing" xmlns:wp="http://schemas.openxmlformats.org/drawingml/2006/wordprocessingDrawing" xmlns:w10="urn:schemas-microsoft-com:office:word" xmlns:w="http://schemas.openxmlformats.org/wordprocessingml/2006/main" xmlns:w14="http://schemas.microsoft.com/office/word/2010/wordml" xmlns:w15="http://schemas.microsoft.com/office/word/2012/wordml" xmlns:w16cex="http://schemas.microsoft.com/office/word/2018/wordml/cex" xmlns:w16cid="http://schemas.microsoft.com/office/word/2016/wordml/cid" xmlns:w16="http://schemas.microsoft.com/office/word/2018/wordml" xmlns:w16se="http://schemas.microsoft.com/office/word/2015/wordml/symex" xmlns:wpg="http://schemas.microsoft.com/office/word/2010/wordprocessingGroup" xmlns:wpi="http://schemas.microsoft.com/office/word/2010/wordprocessingInk" xmlns:wne="http://schemas.microsoft.com/office/word/2006/wordml" xmlns:wps="http://schemas.microsoft.com/office/word/2010/wordprocessingShape" mc:Ignorable="w14 w15 w16se w16cid w16 w16cex wp14">
-  <w15:commentEx w15:paraId="12C747C9" w15:done="0"/>
   <w15:commentEx w15:paraId="47C82E8D" w15:done="0"/>
   <w15:commentEx w15:paraId="06CBCF05" w15:done="0"/>
   <w15:commentEx w15:paraId="514175DA" w15:done="0"/>
   <w15:commentEx w15:paraId="7B194C1B" w15:done="0"/>
-  <w15:commentEx w15:paraId="41A9628A" w15:done="0"/>
 </w15:commentsEx>
 </file>
 
 <file path=word/commentsExtensible.xml><?xml version="1.0" encoding="utf-8"?>
 <w16cex:commentsExtensible xmlns:wpc="http://schemas.microsoft.com/office/word/2010/wordprocessingCanvas" xmlns:cx="http://schemas.microsoft.com/office/drawing/2014/chartex" xmlns:cx1="http://schemas.microsoft.com/office/drawing/2015/9/8/chartex" xmlns:cx2="http://schemas.microsoft.com/office/drawing/2015/10/21/chartex" xmlns:cx3="http://schemas.microsoft.com/office/drawing/2016/5/9/chartex" xmlns:cx4="http://schemas.microsoft.com/office/drawing/2016/5/10/chartex" xmlns:cx5="http://schemas.microsoft.com/office/drawing/2016/5/11/chartex" xmlns:cx6="http://schemas.microsoft.com/office/drawing/2016/5/12/chartex" xmlns:cx7="http://schemas.microsoft.com/office/drawing/2016/5/13/chartex" xmlns:cx8="http://schemas.microsoft.com/office/drawing/2016/5/14/chartex" xmlns:mc="http://schemas.openxmlformats.org/markup-compatibility/2006" xmlns:aink="http://schemas.microsoft.com/office/drawing/2016/ink" xmlns:am3d="http://schemas.microsoft.com/office/drawing/2017/model3d" xmlns:o="urn:schemas-microsoft-com:office:office" xmlns:r="http://schemas.openxmlformats.org/officeDocument/2006/relationships" xmlns:m="http://schemas.openxmlformats.org/officeDocument/2006/math" xmlns:v="urn:schemas-microsoft-com:vml" xmlns:wp14="http://schemas.microsoft.com/office/word/2010/wordprocessingDrawing" xmlns:wp="http://schemas.openxmlformats.org/drawingml/2006/wordprocessingDrawing" xmlns:w10="urn:schemas-microsoft-com:office:word" xmlns:w="http://schemas.openxmlformats.org/wordprocessingml/2006/main" xmlns:w14="http://schemas.microsoft.com/office/word/2010/wordml" xmlns:w15="http://schemas.microsoft.com/office/word/2012/wordml" xmlns:w16cex="http://schemas.microsoft.com/office/word/2018/wordml/cex" xmlns:w16cid="http://schemas.microsoft.com/office/word/2016/wordml/cid" xmlns:w16="http://schemas.microsoft.com/office/word/2018/wordml" xmlns:w16se="http://schemas.microsoft.com/office/word/2015/wordml/symex" xmlns:wpg="http://schemas.microsoft.com/office/word/2010/wordprocessingGroup" xmlns:wpi="http://schemas.microsoft.com/office/word/2010/wordprocessingInk" xmlns:wne="http://schemas.microsoft.com/office/word/2006/wordml" xmlns:wps="http://schemas.microsoft.com/office/word/2010/wordprocessingShape" mc:Ignorable="w14 w15 w16se w16cid w16 w16cex wp14">
-  <w16cex:commentExtensible w16cex:durableId="23FF230A" w16cex:dateUtc="2021-03-19T20:18:00Z"/>
   <w16cex:commentExtensible w16cex:durableId="24775D2B" w16cex:dateUtc="2021-06-19T00:58:00Z"/>
   <w16cex:commentExtensible w16cex:durableId="24775D89" w16cex:dateUtc="2021-06-19T00:59:00Z"/>
   <w16cex:commentExtensible w16cex:durableId="24735985" w16cex:dateUtc="2021-06-15T23:53:00Z"/>
   <w16cex:commentExtensible w16cex:durableId="2473597C" w16cex:dateUtc="2021-06-15T23:53:00Z"/>
-  <w16cex:commentExtensible w16cex:durableId="24748D13" w16cex:dateUtc="2021-06-16T21:45:00Z"/>
 </w16cex:commentsExtensible>
 </file>
 
 <file path=word/commentsIds.xml><?xml version="1.0" encoding="utf-8"?>
 <w16cid:commentsIds xmlns:wpc="http://schemas.microsoft.com/office/word/2010/wordprocessingCanvas" xmlns:cx="http://schemas.microsoft.com/office/drawing/2014/chartex" xmlns:cx1="http://schemas.microsoft.com/office/drawing/2015/9/8/chartex" xmlns:cx2="http://schemas.microsoft.com/office/drawing/2015/10/21/chartex" xmlns:cx3="http://schemas.microsoft.com/office/drawing/2016/5/9/chartex" xmlns:cx4="http://schemas.microsoft.com/office/drawing/2016/5/10/chartex" xmlns:cx5="http://schemas.microsoft.com/office/drawing/2016/5/11/chartex" xmlns:cx6="http://schemas.microsoft.com/office/drawing/2016/5/12/chartex" xmlns:cx7="http://schemas.microsoft.com/office/drawing/2016/5/13/chartex" xmlns:cx8="http://schemas.microsoft.com/office/drawing/2016/5/14/chartex" xmlns:mc="http://schemas.openxmlformats.org/markup-compatibility/2006" xmlns:aink="http://schemas.microsoft.com/office/drawing/2016/ink" xmlns:am3d="http://schemas.microsoft.com/office/drawing/2017/model3d" xmlns:o="urn:schemas-microsoft-com:office:office" xmlns:r="http://schemas.openxmlformats.org/officeDocument/2006/relationships" xmlns:m="http://schemas.openxmlformats.org/officeDocument/2006/math" xmlns:v="urn:schemas-microsoft-com:vml" xmlns:wp14="http://schemas.microsoft.com/office/word/2010/wordprocessingDrawing" xmlns:wp="http://schemas.openxmlformats.org/drawingml/2006/wordprocessingDrawing" xmlns:w10="urn:schemas-microsoft-com:office:word" xmlns:w="http://schemas.openxmlformats.org/wordprocessingml/2006/main" xmlns:w14="http://schemas.microsoft.com/office/word/2010/wordml" xmlns:w15="http://schemas.microsoft.com/office/word/2012/wordml" xmlns:w16cex="http://schemas.microsoft.com/office/word/2018/wordml/cex" xmlns:w16cid="http://schemas.microsoft.com/office/word/2016/wordml/cid" xmlns:w16="http://schemas.microsoft.com/office/word/2018/wordml" xmlns:w16se="http://schemas.microsoft.com/office/word/2015/wordml/symex" xmlns:wpg="http://schemas.microsoft.com/office/word/2010/wordprocessingGroup" xmlns:wpi="http://schemas.microsoft.com/office/word/2010/wordprocessingInk" xmlns:wne="http://schemas.microsoft.com/office/word/2006/wordml" xmlns:wps="http://schemas.microsoft.com/office/word/2010/wordprocessingShape" mc:Ignorable="w14 w15 w16se w16cid w16 w16cex wp14">
-  <w16cid:commentId w16cid:paraId="12C747C9" w16cid:durableId="23FF230A"/>
   <w16cid:commentId w16cid:paraId="47C82E8D" w16cid:durableId="24775D2B"/>
   <w16cid:commentId w16cid:paraId="06CBCF05" w16cid:durableId="24775D89"/>
   <w16cid:commentId w16cid:paraId="514175DA" w16cid:durableId="24735985"/>
   <w16cid:commentId w16cid:paraId="7B194C1B" w16cid:durableId="2473597C"/>
-  <w16cid:commentId w16cid:paraId="41A9628A" w16cid:durableId="24748D13"/>
 </w16cid:commentsIds>
 </file>
 
@@ -29055,6 +30405,60 @@
       <w:color w:val="808080"/>
     </w:rPr>
   </w:style>
+  <w:style w:type="table" w:styleId="GridTable1Light">
+    <w:name w:val="Grid Table 1 Light"/>
+    <w:basedOn w:val="TableNormal"/>
+    <w:uiPriority w:val="46"/>
+    <w:rsid w:val="008808BB"/>
+    <w:tblPr>
+      <w:tblStyleRowBandSize w:val="1"/>
+      <w:tblStyleColBandSize w:val="1"/>
+      <w:tblBorders>
+        <w:top w:val="single" w:sz="4" w:space="0" w:color="999999" w:themeColor="text1" w:themeTint="66"/>
+        <w:left w:val="single" w:sz="4" w:space="0" w:color="999999" w:themeColor="text1" w:themeTint="66"/>
+        <w:bottom w:val="single" w:sz="4" w:space="0" w:color="999999" w:themeColor="text1" w:themeTint="66"/>
+        <w:right w:val="single" w:sz="4" w:space="0" w:color="999999" w:themeColor="text1" w:themeTint="66"/>
+        <w:insideH w:val="single" w:sz="4" w:space="0" w:color="999999" w:themeColor="text1" w:themeTint="66"/>
+        <w:insideV w:val="single" w:sz="4" w:space="0" w:color="999999" w:themeColor="text1" w:themeTint="66"/>
+      </w:tblBorders>
+    </w:tblPr>
+    <w:tblStylePr w:type="firstRow">
+      <w:rPr>
+        <w:b/>
+        <w:bCs/>
+      </w:rPr>
+      <w:tblPr/>
+      <w:tcPr>
+        <w:tcBorders>
+          <w:bottom w:val="single" w:sz="12" w:space="0" w:color="666666" w:themeColor="text1" w:themeTint="99"/>
+        </w:tcBorders>
+      </w:tcPr>
+    </w:tblStylePr>
+    <w:tblStylePr w:type="lastRow">
+      <w:rPr>
+        <w:b/>
+        <w:bCs/>
+      </w:rPr>
+      <w:tblPr/>
+      <w:tcPr>
+        <w:tcBorders>
+          <w:top w:val="double" w:sz="2" w:space="0" w:color="666666" w:themeColor="text1" w:themeTint="99"/>
+        </w:tcBorders>
+      </w:tcPr>
+    </w:tblStylePr>
+    <w:tblStylePr w:type="firstCol">
+      <w:rPr>
+        <w:b/>
+        <w:bCs/>
+      </w:rPr>
+    </w:tblStylePr>
+    <w:tblStylePr w:type="lastCol">
+      <w:rPr>
+        <w:b/>
+        <w:bCs/>
+      </w:rPr>
+    </w:tblStylePr>
+  </w:style>
 </w:styles>
 </file>
 

</xml_diff>